<commit_message>
como que si y no
</commit_message>
<xml_diff>
--- a/GIT HUB.docx
+++ b/GIT HUB.docx
@@ -43,6 +43,7 @@
           <w:lang w:eastAsia="es-EC"/>
         </w:rPr>
       </w:pPr>
+      <w:proofErr w:type="spellStart"/>
       <w:r>
         <w:rPr>
           <w:rFonts w:ascii="Roboto" w:eastAsia="Times New Roman" w:hAnsi="Roboto" w:cs="Times New Roman"/>
@@ -55,6 +56,7 @@
         </w:rPr>
         <w:t>pwd</w:t>
       </w:r>
+      <w:proofErr w:type="spellEnd"/>
       <w:r>
         <w:rPr>
           <w:rFonts w:ascii="Roboto" w:eastAsia="Times New Roman" w:hAnsi="Roboto" w:cs="Times New Roman"/>
@@ -82,6 +84,7 @@
           <w:lang w:eastAsia="es-EC"/>
         </w:rPr>
       </w:pPr>
+      <w:proofErr w:type="spellStart"/>
       <w:r>
         <w:rPr>
           <w:rFonts w:ascii="Roboto" w:eastAsia="Times New Roman" w:hAnsi="Roboto" w:cs="Times New Roman"/>
@@ -94,6 +97,7 @@
         </w:rPr>
         <w:t>mkdir</w:t>
       </w:r>
+      <w:proofErr w:type="spellEnd"/>
       <w:r>
         <w:rPr>
           <w:rFonts w:ascii="Roboto" w:eastAsia="Times New Roman" w:hAnsi="Roboto" w:cs="Times New Roman"/>
@@ -104,16 +108,29 @@
         </w:rPr>
         <w:t>: Nos permite crear carpetas (por ejemplo, </w:t>
       </w:r>
-      <w:r>
-        <w:rPr>
-          <w:rFonts w:ascii="Courier New" w:eastAsia="Times New Roman" w:hAnsi="Courier New" w:cs="Courier New"/>
-          <w:color w:val="BECDE3"/>
-          <w:sz w:val="20"/>
-          <w:szCs w:val="20"/>
-          <w:shd w:val="clear" w:color="auto" w:fill="0C1633"/>
-          <w:lang w:eastAsia="es-EC"/>
-        </w:rPr>
-        <w:t>mkdir Carpeta-Importante</w:t>
+      <w:proofErr w:type="spellStart"/>
+      <w:r>
+        <w:rPr>
+          <w:rFonts w:ascii="Courier New" w:eastAsia="Times New Roman" w:hAnsi="Courier New" w:cs="Courier New"/>
+          <w:color w:val="BECDE3"/>
+          <w:sz w:val="20"/>
+          <w:szCs w:val="20"/>
+          <w:shd w:val="clear" w:color="auto" w:fill="0C1633"/>
+          <w:lang w:eastAsia="es-EC"/>
+        </w:rPr>
+        <w:t>mkdir</w:t>
+      </w:r>
+      <w:proofErr w:type="spellEnd"/>
+      <w:r>
+        <w:rPr>
+          <w:rFonts w:ascii="Courier New" w:eastAsia="Times New Roman" w:hAnsi="Courier New" w:cs="Courier New"/>
+          <w:color w:val="BECDE3"/>
+          <w:sz w:val="20"/>
+          <w:szCs w:val="20"/>
+          <w:shd w:val="clear" w:color="auto" w:fill="0C1633"/>
+          <w:lang w:eastAsia="es-EC"/>
+        </w:rPr>
+        <w:t xml:space="preserve"> Carpeta-Importante</w:t>
       </w:r>
       <w:r>
         <w:rPr>
@@ -142,6 +159,7 @@
           <w:lang w:eastAsia="es-EC"/>
         </w:rPr>
       </w:pPr>
+      <w:proofErr w:type="spellStart"/>
       <w:r>
         <w:rPr>
           <w:rFonts w:ascii="Roboto" w:eastAsia="Times New Roman" w:hAnsi="Roboto" w:cs="Times New Roman"/>
@@ -154,6 +172,7 @@
         </w:rPr>
         <w:t>touch</w:t>
       </w:r>
+      <w:proofErr w:type="spellEnd"/>
       <w:r>
         <w:rPr>
           <w:rFonts w:ascii="Roboto" w:eastAsia="Times New Roman" w:hAnsi="Roboto" w:cs="Times New Roman"/>
@@ -164,16 +183,29 @@
         </w:rPr>
         <w:t>: Nos permite crear archivos (por ejemplo, </w:t>
       </w:r>
-      <w:r>
-        <w:rPr>
-          <w:rFonts w:ascii="Courier New" w:eastAsia="Times New Roman" w:hAnsi="Courier New" w:cs="Courier New"/>
-          <w:color w:val="BECDE3"/>
-          <w:sz w:val="20"/>
-          <w:szCs w:val="20"/>
-          <w:shd w:val="clear" w:color="auto" w:fill="0C1633"/>
-          <w:lang w:eastAsia="es-EC"/>
-        </w:rPr>
-        <w:t>touch archivo.txt</w:t>
+      <w:proofErr w:type="spellStart"/>
+      <w:r>
+        <w:rPr>
+          <w:rFonts w:ascii="Courier New" w:eastAsia="Times New Roman" w:hAnsi="Courier New" w:cs="Courier New"/>
+          <w:color w:val="BECDE3"/>
+          <w:sz w:val="20"/>
+          <w:szCs w:val="20"/>
+          <w:shd w:val="clear" w:color="auto" w:fill="0C1633"/>
+          <w:lang w:eastAsia="es-EC"/>
+        </w:rPr>
+        <w:t>touch</w:t>
+      </w:r>
+      <w:proofErr w:type="spellEnd"/>
+      <w:r>
+        <w:rPr>
+          <w:rFonts w:ascii="Courier New" w:eastAsia="Times New Roman" w:hAnsi="Courier New" w:cs="Courier New"/>
+          <w:color w:val="BECDE3"/>
+          <w:sz w:val="20"/>
+          <w:szCs w:val="20"/>
+          <w:shd w:val="clear" w:color="auto" w:fill="0C1633"/>
+          <w:lang w:eastAsia="es-EC"/>
+        </w:rPr>
+        <w:t xml:space="preserve"> archivo.txt</w:t>
       </w:r>
       <w:r>
         <w:rPr>
@@ -202,6 +234,7 @@
           <w:lang w:eastAsia="es-EC"/>
         </w:rPr>
       </w:pPr>
+      <w:proofErr w:type="spellStart"/>
       <w:r>
         <w:rPr>
           <w:rFonts w:ascii="Roboto" w:eastAsia="Times New Roman" w:hAnsi="Roboto" w:cs="Times New Roman"/>
@@ -214,6 +247,7 @@
         </w:rPr>
         <w:t>rm</w:t>
       </w:r>
+      <w:proofErr w:type="spellEnd"/>
       <w:r>
         <w:rPr>
           <w:rFonts w:ascii="Roboto" w:eastAsia="Times New Roman" w:hAnsi="Roboto" w:cs="Times New Roman"/>
@@ -224,16 +258,29 @@
         </w:rPr>
         <w:t>: Nos permite borrar un archivo o carpeta (por ejemplo, </w:t>
       </w:r>
-      <w:r>
-        <w:rPr>
-          <w:rFonts w:ascii="Courier New" w:eastAsia="Times New Roman" w:hAnsi="Courier New" w:cs="Courier New"/>
-          <w:color w:val="BECDE3"/>
-          <w:sz w:val="20"/>
-          <w:szCs w:val="20"/>
-          <w:shd w:val="clear" w:color="auto" w:fill="0C1633"/>
-          <w:lang w:eastAsia="es-EC"/>
-        </w:rPr>
-        <w:t>rm archivo.txt</w:t>
+      <w:proofErr w:type="spellStart"/>
+      <w:r>
+        <w:rPr>
+          <w:rFonts w:ascii="Courier New" w:eastAsia="Times New Roman" w:hAnsi="Courier New" w:cs="Courier New"/>
+          <w:color w:val="BECDE3"/>
+          <w:sz w:val="20"/>
+          <w:szCs w:val="20"/>
+          <w:shd w:val="clear" w:color="auto" w:fill="0C1633"/>
+          <w:lang w:eastAsia="es-EC"/>
+        </w:rPr>
+        <w:t>rm</w:t>
+      </w:r>
+      <w:proofErr w:type="spellEnd"/>
+      <w:r>
+        <w:rPr>
+          <w:rFonts w:ascii="Courier New" w:eastAsia="Times New Roman" w:hAnsi="Courier New" w:cs="Courier New"/>
+          <w:color w:val="BECDE3"/>
+          <w:sz w:val="20"/>
+          <w:szCs w:val="20"/>
+          <w:shd w:val="clear" w:color="auto" w:fill="0C1633"/>
+          <w:lang w:eastAsia="es-EC"/>
+        </w:rPr>
+        <w:t xml:space="preserve"> archivo.txt</w:t>
       </w:r>
       <w:r>
         <w:rPr>
@@ -262,6 +309,7 @@
           <w:lang w:eastAsia="es-EC"/>
         </w:rPr>
       </w:pPr>
+      <w:proofErr w:type="spellStart"/>
       <w:r>
         <w:rPr>
           <w:rFonts w:ascii="Roboto" w:eastAsia="Times New Roman" w:hAnsi="Roboto" w:cs="Times New Roman"/>
@@ -274,6 +322,7 @@
         </w:rPr>
         <w:t>cat</w:t>
       </w:r>
+      <w:proofErr w:type="spellEnd"/>
       <w:r>
         <w:rPr>
           <w:rFonts w:ascii="Roboto" w:eastAsia="Times New Roman" w:hAnsi="Roboto" w:cs="Times New Roman"/>
@@ -284,16 +333,29 @@
         </w:rPr>
         <w:t>: Ver el contenido de un archivo (por ejemplo, </w:t>
       </w:r>
-      <w:r>
-        <w:rPr>
-          <w:rFonts w:ascii="Courier New" w:eastAsia="Times New Roman" w:hAnsi="Courier New" w:cs="Courier New"/>
-          <w:color w:val="BECDE3"/>
-          <w:sz w:val="20"/>
-          <w:szCs w:val="20"/>
-          <w:shd w:val="clear" w:color="auto" w:fill="0C1633"/>
-          <w:lang w:eastAsia="es-EC"/>
-        </w:rPr>
-        <w:t>cat nombre-archivo.txt</w:t>
+      <w:proofErr w:type="spellStart"/>
+      <w:r>
+        <w:rPr>
+          <w:rFonts w:ascii="Courier New" w:eastAsia="Times New Roman" w:hAnsi="Courier New" w:cs="Courier New"/>
+          <w:color w:val="BECDE3"/>
+          <w:sz w:val="20"/>
+          <w:szCs w:val="20"/>
+          <w:shd w:val="clear" w:color="auto" w:fill="0C1633"/>
+          <w:lang w:eastAsia="es-EC"/>
+        </w:rPr>
+        <w:t>cat</w:t>
+      </w:r>
+      <w:proofErr w:type="spellEnd"/>
+      <w:r>
+        <w:rPr>
+          <w:rFonts w:ascii="Courier New" w:eastAsia="Times New Roman" w:hAnsi="Courier New" w:cs="Courier New"/>
+          <w:color w:val="BECDE3"/>
+          <w:sz w:val="20"/>
+          <w:szCs w:val="20"/>
+          <w:shd w:val="clear" w:color="auto" w:fill="0C1633"/>
+          <w:lang w:eastAsia="es-EC"/>
+        </w:rPr>
+        <w:t xml:space="preserve"> nombre-archivo.txt</w:t>
       </w:r>
       <w:r>
         <w:rPr>
@@ -322,6 +384,7 @@
           <w:lang w:eastAsia="es-EC"/>
         </w:rPr>
       </w:pPr>
+      <w:proofErr w:type="spellStart"/>
       <w:r>
         <w:rPr>
           <w:rFonts w:ascii="Roboto" w:eastAsia="Times New Roman" w:hAnsi="Roboto" w:cs="Times New Roman"/>
@@ -334,6 +397,7 @@
         </w:rPr>
         <w:t>ls</w:t>
       </w:r>
+      <w:proofErr w:type="spellEnd"/>
       <w:r>
         <w:rPr>
           <w:rFonts w:ascii="Roboto" w:eastAsia="Times New Roman" w:hAnsi="Roboto" w:cs="Times New Roman"/>
@@ -384,7 +448,29 @@
           <w:szCs w:val="24"/>
           <w:lang w:eastAsia="es-EC"/>
         </w:rPr>
-        <w:t> + una sola letra o shortcut por cada argumento).</w:t>
+        <w:t xml:space="preserve"> + una sola letra o </w:t>
+      </w:r>
+      <w:proofErr w:type="spellStart"/>
+      <w:r>
+        <w:rPr>
+          <w:rFonts w:ascii="Roboto" w:eastAsia="Times New Roman" w:hAnsi="Roboto" w:cs="Times New Roman"/>
+          <w:color w:val="BECDE3"/>
+          <w:sz w:val="24"/>
+          <w:szCs w:val="24"/>
+          <w:lang w:eastAsia="es-EC"/>
+        </w:rPr>
+        <w:t>shortcut</w:t>
+      </w:r>
+      <w:proofErr w:type="spellEnd"/>
+      <w:r>
+        <w:rPr>
+          <w:rFonts w:ascii="Roboto" w:eastAsia="Times New Roman" w:hAnsi="Roboto" w:cs="Times New Roman"/>
+          <w:color w:val="BECDE3"/>
+          <w:sz w:val="24"/>
+          <w:szCs w:val="24"/>
+          <w:lang w:eastAsia="es-EC"/>
+        </w:rPr>
+        <w:t xml:space="preserve"> por cada argumento).</w:t>
       </w:r>
       <w:r>
         <w:rPr>
@@ -397,16 +483,29 @@
         <w:br/>
         <w:t>- </w:t>
       </w:r>
-      <w:r>
-        <w:rPr>
-          <w:rFonts w:ascii="Courier New" w:eastAsia="Times New Roman" w:hAnsi="Courier New" w:cs="Courier New"/>
-          <w:color w:val="BECDE3"/>
-          <w:sz w:val="20"/>
-          <w:szCs w:val="20"/>
-          <w:shd w:val="clear" w:color="auto" w:fill="0C1633"/>
-          <w:lang w:eastAsia="es-EC"/>
-        </w:rPr>
-        <w:t>ls -a</w:t>
+      <w:proofErr w:type="spellStart"/>
+      <w:r>
+        <w:rPr>
+          <w:rFonts w:ascii="Courier New" w:eastAsia="Times New Roman" w:hAnsi="Courier New" w:cs="Courier New"/>
+          <w:color w:val="BECDE3"/>
+          <w:sz w:val="20"/>
+          <w:szCs w:val="20"/>
+          <w:shd w:val="clear" w:color="auto" w:fill="0C1633"/>
+          <w:lang w:eastAsia="es-EC"/>
+        </w:rPr>
+        <w:t>ls</w:t>
+      </w:r>
+      <w:proofErr w:type="spellEnd"/>
+      <w:r>
+        <w:rPr>
+          <w:rFonts w:ascii="Courier New" w:eastAsia="Times New Roman" w:hAnsi="Courier New" w:cs="Courier New"/>
+          <w:color w:val="BECDE3"/>
+          <w:sz w:val="20"/>
+          <w:szCs w:val="20"/>
+          <w:shd w:val="clear" w:color="auto" w:fill="0C1633"/>
+          <w:lang w:eastAsia="es-EC"/>
+        </w:rPr>
+        <w:t xml:space="preserve"> -a</w:t>
       </w:r>
       <w:r>
         <w:rPr>
@@ -429,16 +528,29 @@
         <w:br/>
         <w:t>- </w:t>
       </w:r>
-      <w:r>
-        <w:rPr>
-          <w:rFonts w:ascii="Courier New" w:eastAsia="Times New Roman" w:hAnsi="Courier New" w:cs="Courier New"/>
-          <w:color w:val="BECDE3"/>
-          <w:sz w:val="20"/>
-          <w:szCs w:val="20"/>
-          <w:shd w:val="clear" w:color="auto" w:fill="0C1633"/>
-          <w:lang w:eastAsia="es-EC"/>
-        </w:rPr>
-        <w:t>ls -l</w:t>
+      <w:proofErr w:type="spellStart"/>
+      <w:r>
+        <w:rPr>
+          <w:rFonts w:ascii="Courier New" w:eastAsia="Times New Roman" w:hAnsi="Courier New" w:cs="Courier New"/>
+          <w:color w:val="BECDE3"/>
+          <w:sz w:val="20"/>
+          <w:szCs w:val="20"/>
+          <w:shd w:val="clear" w:color="auto" w:fill="0C1633"/>
+          <w:lang w:eastAsia="es-EC"/>
+        </w:rPr>
+        <w:t>ls</w:t>
+      </w:r>
+      <w:proofErr w:type="spellEnd"/>
+      <w:r>
+        <w:rPr>
+          <w:rFonts w:ascii="Courier New" w:eastAsia="Times New Roman" w:hAnsi="Courier New" w:cs="Courier New"/>
+          <w:color w:val="BECDE3"/>
+          <w:sz w:val="20"/>
+          <w:szCs w:val="20"/>
+          <w:shd w:val="clear" w:color="auto" w:fill="0C1633"/>
+          <w:lang w:eastAsia="es-EC"/>
+        </w:rPr>
+        <w:t xml:space="preserve"> -l</w:t>
       </w:r>
       <w:r>
         <w:rPr>
@@ -626,8 +738,21 @@
           <w:shd w:val="clear" w:color="auto" w:fill="0C1633"/>
           <w:lang w:eastAsia="es-EC"/>
         </w:rPr>
-        <w:t>cd ..</w:t>
-      </w:r>
+        <w:t>cd</w:t>
+      </w:r>
+      <w:proofErr w:type="gramStart"/>
+      <w:r>
+        <w:rPr>
+          <w:rFonts w:ascii="Courier New" w:eastAsia="Times New Roman" w:hAnsi="Courier New" w:cs="Courier New"/>
+          <w:color w:val="BECDE3"/>
+          <w:sz w:val="20"/>
+          <w:szCs w:val="20"/>
+          <w:shd w:val="clear" w:color="auto" w:fill="0C1633"/>
+          <w:lang w:eastAsia="es-EC"/>
+        </w:rPr>
+        <w:t xml:space="preserve"> ..</w:t>
+      </w:r>
+      <w:proofErr w:type="gramEnd"/>
       <w:r>
         <w:rPr>
           <w:rFonts w:ascii="Roboto" w:eastAsia="Times New Roman" w:hAnsi="Roboto" w:cs="Times New Roman"/>
@@ -670,6 +795,7 @@
         <w:br/>
         <w:t>- Si quieres referirte al directorio en el que te encuentras ahora mismo puedes usar </w:t>
       </w:r>
+      <w:proofErr w:type="gramStart"/>
       <w:r>
         <w:rPr>
           <w:rFonts w:ascii="Courier New" w:eastAsia="Times New Roman" w:hAnsi="Courier New" w:cs="Courier New"/>
@@ -681,6 +807,7 @@
         </w:rPr>
         <w:t>cd .</w:t>
       </w:r>
+      <w:proofErr w:type="gramEnd"/>
       <w:r>
         <w:rPr>
           <w:rFonts w:ascii="Roboto" w:eastAsia="Times New Roman" w:hAnsi="Roboto" w:cs="Times New Roman"/>
@@ -729,6 +856,7 @@
           <w:lang w:eastAsia="es-EC"/>
         </w:rPr>
       </w:pPr>
+      <w:proofErr w:type="spellStart"/>
       <w:r>
         <w:rPr>
           <w:rFonts w:ascii="Roboto" w:eastAsia="Times New Roman" w:hAnsi="Roboto" w:cs="Times New Roman"/>
@@ -741,6 +869,7 @@
         </w:rPr>
         <w:t>history</w:t>
       </w:r>
+      <w:proofErr w:type="spellEnd"/>
       <w:r>
         <w:rPr>
           <w:rFonts w:ascii="Roboto" w:eastAsia="Times New Roman" w:hAnsi="Roboto" w:cs="Times New Roman"/>
@@ -790,6 +919,7 @@
         </w:rPr>
         <w:t>: Ejecutar algún comando con el número que nos muestra el comando </w:t>
       </w:r>
+      <w:proofErr w:type="spellStart"/>
       <w:r>
         <w:rPr>
           <w:rFonts w:ascii="Courier New" w:eastAsia="Times New Roman" w:hAnsi="Courier New" w:cs="Courier New"/>
@@ -801,26 +931,50 @@
         </w:rPr>
         <w:t>history</w:t>
       </w:r>
-      <w:r>
-        <w:rPr>
-          <w:rFonts w:ascii="Roboto" w:eastAsia="Times New Roman" w:hAnsi="Roboto" w:cs="Times New Roman"/>
-          <w:color w:val="BECDE3"/>
-          <w:sz w:val="24"/>
-          <w:szCs w:val="24"/>
-          <w:lang w:eastAsia="es-EC"/>
-        </w:rPr>
-        <w:t> (por ejemplo, </w:t>
-      </w:r>
-      <w:r>
-        <w:rPr>
-          <w:rFonts w:ascii="Courier New" w:eastAsia="Times New Roman" w:hAnsi="Courier New" w:cs="Courier New"/>
-          <w:color w:val="BECDE3"/>
-          <w:sz w:val="20"/>
-          <w:szCs w:val="20"/>
-          <w:shd w:val="clear" w:color="auto" w:fill="0C1633"/>
-          <w:lang w:eastAsia="es-EC"/>
-        </w:rPr>
-        <w:t>!72</w:t>
+      <w:proofErr w:type="spellEnd"/>
+      <w:r>
+        <w:rPr>
+          <w:rFonts w:ascii="Roboto" w:eastAsia="Times New Roman" w:hAnsi="Roboto" w:cs="Times New Roman"/>
+          <w:color w:val="BECDE3"/>
+          <w:sz w:val="24"/>
+          <w:szCs w:val="24"/>
+          <w:lang w:eastAsia="es-EC"/>
+        </w:rPr>
+        <w:t> (</w:t>
+      </w:r>
+      <w:proofErr w:type="gramStart"/>
+      <w:r>
+        <w:rPr>
+          <w:rFonts w:ascii="Roboto" w:eastAsia="Times New Roman" w:hAnsi="Roboto" w:cs="Times New Roman"/>
+          <w:color w:val="BECDE3"/>
+          <w:sz w:val="24"/>
+          <w:szCs w:val="24"/>
+          <w:lang w:eastAsia="es-EC"/>
+        </w:rPr>
+        <w:t>por ejemplo, </w:t>
+      </w:r>
+      <w:r>
+        <w:rPr>
+          <w:rFonts w:ascii="Courier New" w:eastAsia="Times New Roman" w:hAnsi="Courier New" w:cs="Courier New"/>
+          <w:color w:val="BECDE3"/>
+          <w:sz w:val="20"/>
+          <w:szCs w:val="20"/>
+          <w:shd w:val="clear" w:color="auto" w:fill="0C1633"/>
+          <w:lang w:eastAsia="es-EC"/>
+        </w:rPr>
+        <w:t>!</w:t>
+      </w:r>
+      <w:proofErr w:type="gramEnd"/>
+      <w:r>
+        <w:rPr>
+          <w:rFonts w:ascii="Courier New" w:eastAsia="Times New Roman" w:hAnsi="Courier New" w:cs="Courier New"/>
+          <w:color w:val="BECDE3"/>
+          <w:sz w:val="20"/>
+          <w:szCs w:val="20"/>
+          <w:shd w:val="clear" w:color="auto" w:fill="0C1633"/>
+          <w:lang w:eastAsia="es-EC"/>
+        </w:rPr>
+        <w:t>72</w:t>
       </w:r>
       <w:r>
         <w:rPr>
@@ -849,6 +1003,7 @@
           <w:lang w:eastAsia="es-EC"/>
         </w:rPr>
       </w:pPr>
+      <w:proofErr w:type="spellStart"/>
       <w:r>
         <w:rPr>
           <w:rFonts w:ascii="Roboto" w:eastAsia="Times New Roman" w:hAnsi="Roboto" w:cs="Times New Roman"/>
@@ -861,6 +1016,7 @@
         </w:rPr>
         <w:t>clear</w:t>
       </w:r>
+      <w:proofErr w:type="spellEnd"/>
       <w:r>
         <w:rPr>
           <w:rFonts w:ascii="Roboto" w:eastAsia="Times New Roman" w:hAnsi="Roboto" w:cs="Times New Roman"/>
@@ -871,16 +1027,29 @@
         </w:rPr>
         <w:t>: Para limpiar la terminal. También podemos usar los atajos de teclado </w:t>
       </w:r>
-      <w:r>
-        <w:rPr>
-          <w:rFonts w:ascii="Courier New" w:eastAsia="Times New Roman" w:hAnsi="Courier New" w:cs="Courier New"/>
-          <w:color w:val="BECDE3"/>
-          <w:sz w:val="20"/>
-          <w:szCs w:val="20"/>
-          <w:shd w:val="clear" w:color="auto" w:fill="0C1633"/>
-          <w:lang w:eastAsia="es-EC"/>
-        </w:rPr>
-        <w:t>Ctrl + L</w:t>
+      <w:proofErr w:type="spellStart"/>
+      <w:r>
+        <w:rPr>
+          <w:rFonts w:ascii="Courier New" w:eastAsia="Times New Roman" w:hAnsi="Courier New" w:cs="Courier New"/>
+          <w:color w:val="BECDE3"/>
+          <w:sz w:val="20"/>
+          <w:szCs w:val="20"/>
+          <w:shd w:val="clear" w:color="auto" w:fill="0C1633"/>
+          <w:lang w:eastAsia="es-EC"/>
+        </w:rPr>
+        <w:t>Ctrl</w:t>
+      </w:r>
+      <w:proofErr w:type="spellEnd"/>
+      <w:r>
+        <w:rPr>
+          <w:rFonts w:ascii="Courier New" w:eastAsia="Times New Roman" w:hAnsi="Courier New" w:cs="Courier New"/>
+          <w:color w:val="BECDE3"/>
+          <w:sz w:val="20"/>
+          <w:szCs w:val="20"/>
+          <w:shd w:val="clear" w:color="auto" w:fill="0C1633"/>
+          <w:lang w:eastAsia="es-EC"/>
+        </w:rPr>
+        <w:t xml:space="preserve"> + L</w:t>
       </w:r>
       <w:r>
         <w:rPr>
@@ -892,16 +1061,29 @@
         </w:rPr>
         <w:t> o </w:t>
       </w:r>
-      <w:r>
-        <w:rPr>
-          <w:rFonts w:ascii="Courier New" w:eastAsia="Times New Roman" w:hAnsi="Courier New" w:cs="Courier New"/>
-          <w:color w:val="BECDE3"/>
-          <w:sz w:val="20"/>
-          <w:szCs w:val="20"/>
-          <w:shd w:val="clear" w:color="auto" w:fill="0C1633"/>
-          <w:lang w:eastAsia="es-EC"/>
-        </w:rPr>
-        <w:t>Command + L</w:t>
+      <w:proofErr w:type="spellStart"/>
+      <w:r>
+        <w:rPr>
+          <w:rFonts w:ascii="Courier New" w:eastAsia="Times New Roman" w:hAnsi="Courier New" w:cs="Courier New"/>
+          <w:color w:val="BECDE3"/>
+          <w:sz w:val="20"/>
+          <w:szCs w:val="20"/>
+          <w:shd w:val="clear" w:color="auto" w:fill="0C1633"/>
+          <w:lang w:eastAsia="es-EC"/>
+        </w:rPr>
+        <w:t>Command</w:t>
+      </w:r>
+      <w:proofErr w:type="spellEnd"/>
+      <w:r>
+        <w:rPr>
+          <w:rFonts w:ascii="Courier New" w:eastAsia="Times New Roman" w:hAnsi="Courier New" w:cs="Courier New"/>
+          <w:color w:val="BECDE3"/>
+          <w:sz w:val="20"/>
+          <w:szCs w:val="20"/>
+          <w:shd w:val="clear" w:color="auto" w:fill="0C1633"/>
+          <w:lang w:eastAsia="es-EC"/>
+        </w:rPr>
+        <w:t xml:space="preserve"> + L</w:t>
       </w:r>
       <w:r>
         <w:rPr>
@@ -926,16 +1108,29 @@
           <w:lang w:eastAsia="es-EC"/>
         </w:rPr>
       </w:pPr>
-      <w:r>
-        <w:rPr>
-          <w:rFonts w:ascii="Roboto" w:eastAsia="Times New Roman" w:hAnsi="Roboto" w:cs="Times New Roman"/>
-          <w:color w:val="BECDE3"/>
-          <w:sz w:val="24"/>
-          <w:szCs w:val="24"/>
-          <w:lang w:eastAsia="es-EC"/>
-        </w:rPr>
-        <w:t>Todos estos comandos tiene una función de autocompletado, o sea, puedes escribir la primera parte y presionar la tecla </w:t>
-      </w:r>
+      <w:proofErr w:type="gramStart"/>
+      <w:r>
+        <w:rPr>
+          <w:rFonts w:ascii="Roboto" w:eastAsia="Times New Roman" w:hAnsi="Roboto" w:cs="Times New Roman"/>
+          <w:color w:val="BECDE3"/>
+          <w:sz w:val="24"/>
+          <w:szCs w:val="24"/>
+          <w:lang w:eastAsia="es-EC"/>
+        </w:rPr>
+        <w:t>Todos estos comandos tiene</w:t>
+      </w:r>
+      <w:proofErr w:type="gramEnd"/>
+      <w:r>
+        <w:rPr>
+          <w:rFonts w:ascii="Roboto" w:eastAsia="Times New Roman" w:hAnsi="Roboto" w:cs="Times New Roman"/>
+          <w:color w:val="BECDE3"/>
+          <w:sz w:val="24"/>
+          <w:szCs w:val="24"/>
+          <w:lang w:eastAsia="es-EC"/>
+        </w:rPr>
+        <w:t xml:space="preserve"> una función de autocompletado, o sea, puedes escribir la primera parte y presionar la tecla </w:t>
+      </w:r>
+      <w:proofErr w:type="spellStart"/>
       <w:r>
         <w:rPr>
           <w:rFonts w:ascii="Courier New" w:eastAsia="Times New Roman" w:hAnsi="Courier New" w:cs="Courier New"/>
@@ -947,6 +1142,7 @@
         </w:rPr>
         <w:t>Tab</w:t>
       </w:r>
+      <w:proofErr w:type="spellEnd"/>
       <w:r>
         <w:rPr>
           <w:rFonts w:ascii="Roboto" w:eastAsia="Times New Roman" w:hAnsi="Roboto" w:cs="Times New Roman"/>
@@ -1010,8 +1206,21 @@
           <w:shd w:val="clear" w:color="auto" w:fill="0C1633"/>
           <w:lang w:eastAsia="es-EC"/>
         </w:rPr>
-        <w:t>--help</w:t>
-      </w:r>
+        <w:t>--</w:t>
+      </w:r>
+      <w:proofErr w:type="spellStart"/>
+      <w:r>
+        <w:rPr>
+          <w:rFonts w:ascii="Courier New" w:eastAsia="Times New Roman" w:hAnsi="Courier New" w:cs="Courier New"/>
+          <w:color w:val="BECDE3"/>
+          <w:sz w:val="20"/>
+          <w:szCs w:val="20"/>
+          <w:shd w:val="clear" w:color="auto" w:fill="0C1633"/>
+          <w:lang w:eastAsia="es-EC"/>
+        </w:rPr>
+        <w:t>help</w:t>
+      </w:r>
+      <w:proofErr w:type="spellEnd"/>
       <w:r>
         <w:rPr>
           <w:rFonts w:ascii="Roboto" w:eastAsia="Times New Roman" w:hAnsi="Roboto" w:cs="Times New Roman"/>
@@ -1022,17 +1231,43 @@
         </w:rPr>
         <w:t> (por ejemplo, </w:t>
       </w:r>
-      <w:r>
-        <w:rPr>
-          <w:rFonts w:ascii="Courier New" w:eastAsia="Times New Roman" w:hAnsi="Courier New" w:cs="Courier New"/>
-          <w:color w:val="BECDE3"/>
-          <w:sz w:val="20"/>
-          <w:szCs w:val="20"/>
-          <w:shd w:val="clear" w:color="auto" w:fill="0C1633"/>
-          <w:lang w:eastAsia="es-EC"/>
-        </w:rPr>
-        <w:t>cat --help</w:t>
-      </w:r>
+      <w:proofErr w:type="spellStart"/>
+      <w:r>
+        <w:rPr>
+          <w:rFonts w:ascii="Courier New" w:eastAsia="Times New Roman" w:hAnsi="Courier New" w:cs="Courier New"/>
+          <w:color w:val="BECDE3"/>
+          <w:sz w:val="20"/>
+          <w:szCs w:val="20"/>
+          <w:shd w:val="clear" w:color="auto" w:fill="0C1633"/>
+          <w:lang w:eastAsia="es-EC"/>
+        </w:rPr>
+        <w:t>cat</w:t>
+      </w:r>
+      <w:proofErr w:type="spellEnd"/>
+      <w:r>
+        <w:rPr>
+          <w:rFonts w:ascii="Courier New" w:eastAsia="Times New Roman" w:hAnsi="Courier New" w:cs="Courier New"/>
+          <w:color w:val="BECDE3"/>
+          <w:sz w:val="20"/>
+          <w:szCs w:val="20"/>
+          <w:shd w:val="clear" w:color="auto" w:fill="0C1633"/>
+          <w:lang w:eastAsia="es-EC"/>
+        </w:rPr>
+        <w:t xml:space="preserve"> --</w:t>
+      </w:r>
+      <w:proofErr w:type="spellStart"/>
+      <w:r>
+        <w:rPr>
+          <w:rFonts w:ascii="Courier New" w:eastAsia="Times New Roman" w:hAnsi="Courier New" w:cs="Courier New"/>
+          <w:color w:val="BECDE3"/>
+          <w:sz w:val="20"/>
+          <w:szCs w:val="20"/>
+          <w:shd w:val="clear" w:color="auto" w:fill="0C1633"/>
+          <w:lang w:eastAsia="es-EC"/>
+        </w:rPr>
+        <w:t>help</w:t>
+      </w:r>
+      <w:proofErr w:type="spellEnd"/>
       <w:r>
         <w:rPr>
           <w:rFonts w:ascii="Roboto" w:eastAsia="Times New Roman" w:hAnsi="Roboto" w:cs="Times New Roman"/>
@@ -1082,6 +1317,7 @@
         </w:rPr>
         <w:t>El comando </w:t>
       </w:r>
+      <w:proofErr w:type="spellStart"/>
       <w:r>
         <w:rPr>
           <w:rFonts w:ascii="Courier New" w:eastAsia="Times New Roman" w:hAnsi="Courier New" w:cs="Courier New"/>
@@ -1093,7 +1329,21 @@
           <w:shd w:val="clear" w:color="auto" w:fill="0C1633"/>
           <w:lang w:eastAsia="es-EC"/>
         </w:rPr>
-        <w:t>git show</w:t>
+        <w:t>git</w:t>
+      </w:r>
+      <w:proofErr w:type="spellEnd"/>
+      <w:r>
+        <w:rPr>
+          <w:rFonts w:ascii="Courier New" w:eastAsia="Times New Roman" w:hAnsi="Courier New" w:cs="Courier New"/>
+          <w:b/>
+          <w:bCs/>
+          <w:color w:val="BECDE3"/>
+          <w:sz w:val="20"/>
+          <w:szCs w:val="20"/>
+          <w:shd w:val="clear" w:color="auto" w:fill="0C1633"/>
+          <w:lang w:eastAsia="es-EC"/>
+        </w:rPr>
+        <w:t xml:space="preserve"> show</w:t>
       </w:r>
       <w:r>
         <w:rPr>
@@ -1128,6 +1378,7 @@
         </w:rPr>
         <w:t>Si queremos ver la diferencia entre una versión y otra, no necesariamente todos los cambios desde la creación del archivo, podemos usar el comando </w:t>
       </w:r>
+      <w:proofErr w:type="spellStart"/>
       <w:r>
         <w:rPr>
           <w:rFonts w:ascii="Courier New" w:eastAsia="Times New Roman" w:hAnsi="Courier New" w:cs="Courier New"/>
@@ -1139,8 +1390,93 @@
           <w:shd w:val="clear" w:color="auto" w:fill="0C1633"/>
           <w:lang w:eastAsia="es-EC"/>
         </w:rPr>
-        <w:t>git diff commitA commitB</w:t>
-      </w:r>
+        <w:t>git</w:t>
+      </w:r>
+      <w:proofErr w:type="spellEnd"/>
+      <w:r>
+        <w:rPr>
+          <w:rFonts w:ascii="Courier New" w:eastAsia="Times New Roman" w:hAnsi="Courier New" w:cs="Courier New"/>
+          <w:b/>
+          <w:bCs/>
+          <w:color w:val="BECDE3"/>
+          <w:sz w:val="20"/>
+          <w:szCs w:val="20"/>
+          <w:shd w:val="clear" w:color="auto" w:fill="0C1633"/>
+          <w:lang w:eastAsia="es-EC"/>
+        </w:rPr>
+        <w:t xml:space="preserve"> </w:t>
+      </w:r>
+      <w:proofErr w:type="spellStart"/>
+      <w:r>
+        <w:rPr>
+          <w:rFonts w:ascii="Courier New" w:eastAsia="Times New Roman" w:hAnsi="Courier New" w:cs="Courier New"/>
+          <w:b/>
+          <w:bCs/>
+          <w:color w:val="BECDE3"/>
+          <w:sz w:val="20"/>
+          <w:szCs w:val="20"/>
+          <w:shd w:val="clear" w:color="auto" w:fill="0C1633"/>
+          <w:lang w:eastAsia="es-EC"/>
+        </w:rPr>
+        <w:t>diff</w:t>
+      </w:r>
+      <w:proofErr w:type="spellEnd"/>
+      <w:r>
+        <w:rPr>
+          <w:rFonts w:ascii="Courier New" w:eastAsia="Times New Roman" w:hAnsi="Courier New" w:cs="Courier New"/>
+          <w:b/>
+          <w:bCs/>
+          <w:color w:val="BECDE3"/>
+          <w:sz w:val="20"/>
+          <w:szCs w:val="20"/>
+          <w:shd w:val="clear" w:color="auto" w:fill="0C1633"/>
+          <w:lang w:eastAsia="es-EC"/>
+        </w:rPr>
+        <w:t xml:space="preserve"> </w:t>
+      </w:r>
+      <w:proofErr w:type="spellStart"/>
+      <w:r>
+        <w:rPr>
+          <w:rFonts w:ascii="Courier New" w:eastAsia="Times New Roman" w:hAnsi="Courier New" w:cs="Courier New"/>
+          <w:b/>
+          <w:bCs/>
+          <w:color w:val="BECDE3"/>
+          <w:sz w:val="20"/>
+          <w:szCs w:val="20"/>
+          <w:shd w:val="clear" w:color="auto" w:fill="0C1633"/>
+          <w:lang w:eastAsia="es-EC"/>
+        </w:rPr>
+        <w:t>commitA</w:t>
+      </w:r>
+      <w:proofErr w:type="spellEnd"/>
+      <w:r>
+        <w:rPr>
+          <w:rFonts w:ascii="Courier New" w:eastAsia="Times New Roman" w:hAnsi="Courier New" w:cs="Courier New"/>
+          <w:b/>
+          <w:bCs/>
+          <w:color w:val="BECDE3"/>
+          <w:sz w:val="20"/>
+          <w:szCs w:val="20"/>
+          <w:shd w:val="clear" w:color="auto" w:fill="0C1633"/>
+          <w:lang w:eastAsia="es-EC"/>
+        </w:rPr>
+        <w:t xml:space="preserve"> </w:t>
+      </w:r>
+      <w:proofErr w:type="spellStart"/>
+      <w:r>
+        <w:rPr>
+          <w:rFonts w:ascii="Courier New" w:eastAsia="Times New Roman" w:hAnsi="Courier New" w:cs="Courier New"/>
+          <w:b/>
+          <w:bCs/>
+          <w:color w:val="BECDE3"/>
+          <w:sz w:val="20"/>
+          <w:szCs w:val="20"/>
+          <w:shd w:val="clear" w:color="auto" w:fill="0C1633"/>
+          <w:lang w:eastAsia="es-EC"/>
+        </w:rPr>
+        <w:t>commitB</w:t>
+      </w:r>
+      <w:proofErr w:type="spellEnd"/>
       <w:r>
         <w:rPr>
           <w:rFonts w:ascii="Roboto" w:eastAsia="Times New Roman" w:hAnsi="Roboto" w:cs="Times New Roman"/>
@@ -1172,8 +1508,31 @@
           <w:szCs w:val="24"/>
           <w:lang w:eastAsia="es-EC"/>
         </w:rPr>
-        <w:t>Recuerda que puedes obtener el ID de tus commits con el comando </w:t>
-      </w:r>
+        <w:t xml:space="preserve">Recuerda que puedes obtener el ID de tus </w:t>
+      </w:r>
+      <w:proofErr w:type="spellStart"/>
+      <w:r>
+        <w:rPr>
+          <w:rFonts w:ascii="Roboto" w:eastAsia="Times New Roman" w:hAnsi="Roboto" w:cs="Times New Roman"/>
+          <w:color w:val="BECDE3"/>
+          <w:sz w:val="24"/>
+          <w:szCs w:val="24"/>
+          <w:lang w:eastAsia="es-EC"/>
+        </w:rPr>
+        <w:t>commits</w:t>
+      </w:r>
+      <w:proofErr w:type="spellEnd"/>
+      <w:r>
+        <w:rPr>
+          <w:rFonts w:ascii="Roboto" w:eastAsia="Times New Roman" w:hAnsi="Roboto" w:cs="Times New Roman"/>
+          <w:color w:val="BECDE3"/>
+          <w:sz w:val="24"/>
+          <w:szCs w:val="24"/>
+          <w:lang w:eastAsia="es-EC"/>
+        </w:rPr>
+        <w:t xml:space="preserve"> con el comando </w:t>
+      </w:r>
+      <w:proofErr w:type="spellStart"/>
       <w:r>
         <w:rPr>
           <w:rFonts w:ascii="Courier New" w:eastAsia="Times New Roman" w:hAnsi="Courier New" w:cs="Courier New"/>
@@ -1185,7 +1544,21 @@
           <w:shd w:val="clear" w:color="auto" w:fill="0C1633"/>
           <w:lang w:eastAsia="es-EC"/>
         </w:rPr>
-        <w:t>git log</w:t>
+        <w:t>git</w:t>
+      </w:r>
+      <w:proofErr w:type="spellEnd"/>
+      <w:r>
+        <w:rPr>
+          <w:rFonts w:ascii="Courier New" w:eastAsia="Times New Roman" w:hAnsi="Courier New" w:cs="Courier New"/>
+          <w:b/>
+          <w:bCs/>
+          <w:color w:val="BECDE3"/>
+          <w:sz w:val="20"/>
+          <w:szCs w:val="20"/>
+          <w:shd w:val="clear" w:color="auto" w:fill="0C1633"/>
+          <w:lang w:eastAsia="es-EC"/>
+        </w:rPr>
+        <w:t xml:space="preserve"> log</w:t>
       </w:r>
     </w:p>
     <w:p/>
@@ -1218,7 +1591,23 @@
         </w:tabs>
       </w:pPr>
       <w:r>
-        <w:t>Para iniciar un repositorio, o sea, activar el sistema de control de versiones de Git en tu proyecto, solo debes ejecutar el comando git init.</w:t>
+        <w:t xml:space="preserve">Para iniciar un repositorio, o sea, activar el sistema de control de versiones de Git en tu proyecto, solo debes ejecutar el comando </w:t>
+      </w:r>
+      <w:proofErr w:type="spellStart"/>
+      <w:r>
+        <w:t>git</w:t>
+      </w:r>
+      <w:proofErr w:type="spellEnd"/>
+      <w:r>
+        <w:t xml:space="preserve"> </w:t>
+      </w:r>
+      <w:proofErr w:type="spellStart"/>
+      <w:r>
+        <w:t>init</w:t>
+      </w:r>
+      <w:proofErr w:type="spellEnd"/>
+      <w:r>
+        <w:t>.</w:t>
       </w:r>
     </w:p>
     <w:p>
@@ -1228,7 +1617,28 @@
         </w:tabs>
       </w:pPr>
       <w:r>
-        <w:t>Este comando se encargará de dos cosas: primero, crear una carpeta .git, donde se guardará toda la base de datos con cambios atómicos de nuestro proyecto; y segundo, crear un área que conocemos como Staging, que guardará temporalmente nuestros archivos (cuando ejecutemos un comando especial para eso) y nos permitirá, más adelante, guardar estos cambios en el repositorio (también con un comando especial).</w:t>
+        <w:t xml:space="preserve">Este comando se encargará de dos cosas: primero, crear una </w:t>
+      </w:r>
+      <w:proofErr w:type="gramStart"/>
+      <w:r>
+        <w:t>carpeta .</w:t>
+      </w:r>
+      <w:proofErr w:type="spellStart"/>
+      <w:r>
+        <w:t>git</w:t>
+      </w:r>
+      <w:proofErr w:type="spellEnd"/>
+      <w:proofErr w:type="gramEnd"/>
+      <w:r>
+        <w:t xml:space="preserve">, donde se guardará toda la base de datos con cambios atómicos de nuestro proyecto; y segundo, crear un área que conocemos como </w:t>
+      </w:r>
+      <w:proofErr w:type="spellStart"/>
+      <w:r>
+        <w:t>Staging</w:t>
+      </w:r>
+      <w:proofErr w:type="spellEnd"/>
+      <w:r>
+        <w:t>, que guardará temporalmente nuestros archivos (cuando ejecutemos un comando especial para eso) y nos permitirá, más adelante, guardar estos cambios en el repositorio (también con un comando especial).</w:t>
       </w:r>
     </w:p>
     <w:p>
@@ -1270,7 +1680,47 @@
         </w:tabs>
       </w:pPr>
       <w:r>
-        <w:t>Archivos Tracked: son los archivos que viven dentro de Git, no tienen cambios pendientes y sus últimas actualizaciones han sido guardadas en el repositorio gracias a los comandos git add y git commit.</w:t>
+        <w:t xml:space="preserve">Archivos </w:t>
+      </w:r>
+      <w:proofErr w:type="spellStart"/>
+      <w:r>
+        <w:t>Tracked</w:t>
+      </w:r>
+      <w:proofErr w:type="spellEnd"/>
+      <w:r>
+        <w:t xml:space="preserve">: son los archivos que viven dentro de Git, no tienen cambios pendientes y sus últimas actualizaciones han sido guardadas en el repositorio gracias a los comandos </w:t>
+      </w:r>
+      <w:proofErr w:type="spellStart"/>
+      <w:r>
+        <w:t>git</w:t>
+      </w:r>
+      <w:proofErr w:type="spellEnd"/>
+      <w:r>
+        <w:t xml:space="preserve"> </w:t>
+      </w:r>
+      <w:proofErr w:type="spellStart"/>
+      <w:r>
+        <w:t>add</w:t>
+      </w:r>
+      <w:proofErr w:type="spellEnd"/>
+      <w:r>
+        <w:t xml:space="preserve"> y </w:t>
+      </w:r>
+      <w:proofErr w:type="spellStart"/>
+      <w:r>
+        <w:t>git</w:t>
+      </w:r>
+      <w:proofErr w:type="spellEnd"/>
+      <w:r>
+        <w:t xml:space="preserve"> </w:t>
+      </w:r>
+      <w:proofErr w:type="spellStart"/>
+      <w:r>
+        <w:t>commit</w:t>
+      </w:r>
+      <w:proofErr w:type="spellEnd"/>
+      <w:r>
+        <w:t>.</w:t>
       </w:r>
     </w:p>
     <w:p>
@@ -1279,14 +1729,82 @@
           <w:tab w:val="left" w:pos="1394"/>
         </w:tabs>
       </w:pPr>
+      <w:proofErr w:type="spellStart"/>
       <w:r>
         <w:rPr>
           <w:lang w:val="en-US"/>
         </w:rPr>
-        <w:t xml:space="preserve">Archivos Staged: son archivos en Staging. </w:t>
-      </w:r>
-      <w:r>
-        <w:t>Viven dentro de Git y hay registro de ellos porque han sido afectados por el comando git add, aunque no sus últimos cambios. Git ya sabe de la existencia de estos últimos cambios, pero todavía no han sido guardados definitivamente en el repositorio porque falta ejecutar el comando git commit.</w:t>
+        <w:t>Archivos</w:t>
+      </w:r>
+      <w:proofErr w:type="spellEnd"/>
+      <w:r>
+        <w:rPr>
+          <w:lang w:val="en-US"/>
+        </w:rPr>
+        <w:t xml:space="preserve"> Staged: son </w:t>
+      </w:r>
+      <w:proofErr w:type="spellStart"/>
+      <w:r>
+        <w:rPr>
+          <w:lang w:val="en-US"/>
+        </w:rPr>
+        <w:t>archivos</w:t>
+      </w:r>
+      <w:proofErr w:type="spellEnd"/>
+      <w:r>
+        <w:rPr>
+          <w:lang w:val="en-US"/>
+        </w:rPr>
+        <w:t xml:space="preserve"> </w:t>
+      </w:r>
+      <w:proofErr w:type="spellStart"/>
+      <w:r>
+        <w:rPr>
+          <w:lang w:val="en-US"/>
+        </w:rPr>
+        <w:t>en</w:t>
+      </w:r>
+      <w:proofErr w:type="spellEnd"/>
+      <w:r>
+        <w:rPr>
+          <w:lang w:val="en-US"/>
+        </w:rPr>
+        <w:t xml:space="preserve"> Staging. </w:t>
+      </w:r>
+      <w:r>
+        <w:t xml:space="preserve">Viven dentro de Git y hay registro de ellos porque han sido afectados por el comando </w:t>
+      </w:r>
+      <w:proofErr w:type="spellStart"/>
+      <w:r>
+        <w:t>git</w:t>
+      </w:r>
+      <w:proofErr w:type="spellEnd"/>
+      <w:r>
+        <w:t xml:space="preserve"> </w:t>
+      </w:r>
+      <w:proofErr w:type="spellStart"/>
+      <w:r>
+        <w:t>add</w:t>
+      </w:r>
+      <w:proofErr w:type="spellEnd"/>
+      <w:r>
+        <w:t xml:space="preserve">, aunque no sus últimos cambios. Git ya sabe de la existencia de estos últimos cambios, pero todavía no han sido guardados definitivamente en el repositorio porque falta ejecutar el comando </w:t>
+      </w:r>
+      <w:proofErr w:type="spellStart"/>
+      <w:r>
+        <w:t>git</w:t>
+      </w:r>
+      <w:proofErr w:type="spellEnd"/>
+      <w:r>
+        <w:t xml:space="preserve"> </w:t>
+      </w:r>
+      <w:proofErr w:type="spellStart"/>
+      <w:r>
+        <w:t>commit</w:t>
+      </w:r>
+      <w:proofErr w:type="spellEnd"/>
+      <w:r>
+        <w:t>.</w:t>
       </w:r>
     </w:p>
     <w:p>
@@ -1296,7 +1814,73 @@
         </w:tabs>
       </w:pPr>
       <w:r>
-        <w:t>Archivos Unstaged: entiéndelos como archivos “Tracked pero Unstaged”. Son archivos que viven dentro de Git pero no han sido afectados por el comando git add ni mucho menos por git commit. Git tiene un registro de estos archivos, pero está desactualizado, sus últimas versiones solo están guardadas en el disco duro.</w:t>
+        <w:t xml:space="preserve">Archivos </w:t>
+      </w:r>
+      <w:proofErr w:type="spellStart"/>
+      <w:r>
+        <w:t>Unstaged</w:t>
+      </w:r>
+      <w:proofErr w:type="spellEnd"/>
+      <w:r>
+        <w:t>: entiéndelos como archivos “</w:t>
+      </w:r>
+      <w:proofErr w:type="spellStart"/>
+      <w:proofErr w:type="gramStart"/>
+      <w:r>
+        <w:t>Tracked</w:t>
+      </w:r>
+      <w:proofErr w:type="spellEnd"/>
+      <w:proofErr w:type="gramEnd"/>
+      <w:r>
+        <w:t xml:space="preserve"> pero </w:t>
+      </w:r>
+      <w:proofErr w:type="spellStart"/>
+      <w:r>
+        <w:t>Unstaged</w:t>
+      </w:r>
+      <w:proofErr w:type="spellEnd"/>
+      <w:r>
+        <w:t xml:space="preserve">”. Son archivos que viven dentro de </w:t>
+      </w:r>
+      <w:proofErr w:type="gramStart"/>
+      <w:r>
+        <w:t>Git</w:t>
+      </w:r>
+      <w:proofErr w:type="gramEnd"/>
+      <w:r>
+        <w:t xml:space="preserve"> pero no han sido afectados por el comando </w:t>
+      </w:r>
+      <w:proofErr w:type="spellStart"/>
+      <w:r>
+        <w:t>git</w:t>
+      </w:r>
+      <w:proofErr w:type="spellEnd"/>
+      <w:r>
+        <w:t xml:space="preserve"> </w:t>
+      </w:r>
+      <w:proofErr w:type="spellStart"/>
+      <w:r>
+        <w:t>add</w:t>
+      </w:r>
+      <w:proofErr w:type="spellEnd"/>
+      <w:r>
+        <w:t xml:space="preserve"> ni mucho menos por </w:t>
+      </w:r>
+      <w:proofErr w:type="spellStart"/>
+      <w:r>
+        <w:t>git</w:t>
+      </w:r>
+      <w:proofErr w:type="spellEnd"/>
+      <w:r>
+        <w:t xml:space="preserve"> </w:t>
+      </w:r>
+      <w:proofErr w:type="spellStart"/>
+      <w:r>
+        <w:t>commit</w:t>
+      </w:r>
+      <w:proofErr w:type="spellEnd"/>
+      <w:r>
+        <w:t>. Git tiene un registro de estos archivos, pero está desactualizado, sus últimas versiones solo están guardadas en el disco duro.</w:t>
       </w:r>
     </w:p>
     <w:p>
@@ -1306,7 +1890,31 @@
         </w:tabs>
       </w:pPr>
       <w:r>
-        <w:t>Archivos Untracked: son archivos que NO viven dentro de Git, solo en el disco duro. Nunca han sido afectados por git add, así que Git no tiene registros de su existencia.</w:t>
+        <w:t xml:space="preserve">Archivos </w:t>
+      </w:r>
+      <w:proofErr w:type="spellStart"/>
+      <w:r>
+        <w:t>Untracked</w:t>
+      </w:r>
+      <w:proofErr w:type="spellEnd"/>
+      <w:r>
+        <w:t xml:space="preserve">: son archivos que NO viven dentro de Git, solo en el disco duro. Nunca han sido afectados por </w:t>
+      </w:r>
+      <w:proofErr w:type="spellStart"/>
+      <w:r>
+        <w:t>git</w:t>
+      </w:r>
+      <w:proofErr w:type="spellEnd"/>
+      <w:r>
+        <w:t xml:space="preserve"> </w:t>
+      </w:r>
+      <w:proofErr w:type="spellStart"/>
+      <w:r>
+        <w:t>add</w:t>
+      </w:r>
+      <w:proofErr w:type="spellEnd"/>
+      <w:r>
+        <w:t>, así que Git no tiene registros de su existencia.</w:t>
       </w:r>
     </w:p>
     <w:p>
@@ -1316,7 +1924,71 @@
         </w:tabs>
       </w:pPr>
       <w:r>
-        <w:t>Recuerda que hay un caso muy raro donde los archivos tienen dos estados al mismo tiempo: staged y untracked. Esto pasa cuando guardas los cambios de un archivo en el área de Staging (con el comando git add), pero antes de hacer commit para guardar los cambios en el repositorio haces nuevos cambios que todavía no han sido guardados en el área de Staging (en realidad, todo sigue funcionando igual pero es un poco divertido).</w:t>
+        <w:t xml:space="preserve">Recuerda que hay un caso muy raro donde los archivos tienen dos estados al mismo tiempo: </w:t>
+      </w:r>
+      <w:proofErr w:type="spellStart"/>
+      <w:r>
+        <w:t>staged</w:t>
+      </w:r>
+      <w:proofErr w:type="spellEnd"/>
+      <w:r>
+        <w:t xml:space="preserve"> y </w:t>
+      </w:r>
+      <w:proofErr w:type="spellStart"/>
+      <w:r>
+        <w:t>untracked</w:t>
+      </w:r>
+      <w:proofErr w:type="spellEnd"/>
+      <w:r>
+        <w:t xml:space="preserve">. Esto pasa cuando guardas los cambios de un archivo en el área de </w:t>
+      </w:r>
+      <w:proofErr w:type="spellStart"/>
+      <w:r>
+        <w:t>Staging</w:t>
+      </w:r>
+      <w:proofErr w:type="spellEnd"/>
+      <w:r>
+        <w:t xml:space="preserve"> (con el comando </w:t>
+      </w:r>
+      <w:proofErr w:type="spellStart"/>
+      <w:r>
+        <w:t>git</w:t>
+      </w:r>
+      <w:proofErr w:type="spellEnd"/>
+      <w:r>
+        <w:t xml:space="preserve"> </w:t>
+      </w:r>
+      <w:proofErr w:type="spellStart"/>
+      <w:r>
+        <w:t>add</w:t>
+      </w:r>
+      <w:proofErr w:type="spellEnd"/>
+      <w:r>
+        <w:t xml:space="preserve">), pero antes de hacer </w:t>
+      </w:r>
+      <w:proofErr w:type="spellStart"/>
+      <w:r>
+        <w:t>commit</w:t>
+      </w:r>
+      <w:proofErr w:type="spellEnd"/>
+      <w:r>
+        <w:t xml:space="preserve"> para guardar los cambios en el repositorio haces nuevos cambios que todavía no han sido guardados en el área de </w:t>
+      </w:r>
+      <w:proofErr w:type="spellStart"/>
+      <w:r>
+        <w:t>Staging</w:t>
+      </w:r>
+      <w:proofErr w:type="spellEnd"/>
+      <w:r>
+        <w:t xml:space="preserve"> (en realidad, todo sigue funcionando </w:t>
+      </w:r>
+      <w:proofErr w:type="gramStart"/>
+      <w:r>
+        <w:t>igual</w:t>
+      </w:r>
+      <w:proofErr w:type="gramEnd"/>
+      <w:r>
+        <w:t xml:space="preserve"> pero es un poco divertido).</w:t>
       </w:r>
     </w:p>
     <w:p>
@@ -1343,8 +2015,13 @@
           <w:tab w:val="left" w:pos="1394"/>
         </w:tabs>
       </w:pPr>
-      <w:r>
-        <w:t>git status: nos permite ver el estado de todos nuestros archivos y carpetas.</w:t>
+      <w:proofErr w:type="spellStart"/>
+      <w:r>
+        <w:t>git</w:t>
+      </w:r>
+      <w:proofErr w:type="spellEnd"/>
+      <w:r>
+        <w:t xml:space="preserve"> status: nos permite ver el estado de todos nuestros archivos y carpetas.</w:t>
       </w:r>
     </w:p>
     <w:p>
@@ -1353,8 +2030,85 @@
           <w:tab w:val="left" w:pos="1394"/>
         </w:tabs>
       </w:pPr>
-      <w:r>
-        <w:t>git add: nos ayuda a mover archivos del Untracked o Unstaged al estado Staged. Podemos usar git nombre-del-archivo-o-carpeta para añadir archivos y carpetas individuales o git add -A para mover todos los archivos de nuestro proyecto (tanto Untrackeds como unstageds).</w:t>
+      <w:proofErr w:type="spellStart"/>
+      <w:r>
+        <w:t>git</w:t>
+      </w:r>
+      <w:proofErr w:type="spellEnd"/>
+      <w:r>
+        <w:t xml:space="preserve"> </w:t>
+      </w:r>
+      <w:proofErr w:type="spellStart"/>
+      <w:r>
+        <w:t>add</w:t>
+      </w:r>
+      <w:proofErr w:type="spellEnd"/>
+      <w:r>
+        <w:t xml:space="preserve">: nos ayuda a mover archivos del </w:t>
+      </w:r>
+      <w:proofErr w:type="spellStart"/>
+      <w:r>
+        <w:t>Untracked</w:t>
+      </w:r>
+      <w:proofErr w:type="spellEnd"/>
+      <w:r>
+        <w:t xml:space="preserve"> o </w:t>
+      </w:r>
+      <w:proofErr w:type="spellStart"/>
+      <w:r>
+        <w:t>Unstaged</w:t>
+      </w:r>
+      <w:proofErr w:type="spellEnd"/>
+      <w:r>
+        <w:t xml:space="preserve"> al estado </w:t>
+      </w:r>
+      <w:proofErr w:type="spellStart"/>
+      <w:r>
+        <w:t>Staged</w:t>
+      </w:r>
+      <w:proofErr w:type="spellEnd"/>
+      <w:r>
+        <w:t xml:space="preserve">. Podemos usar </w:t>
+      </w:r>
+      <w:proofErr w:type="spellStart"/>
+      <w:r>
+        <w:t>git</w:t>
+      </w:r>
+      <w:proofErr w:type="spellEnd"/>
+      <w:r>
+        <w:t xml:space="preserve"> nombre-del-archivo-o-carpeta para añadir archivos y carpetas individuales o </w:t>
+      </w:r>
+      <w:proofErr w:type="spellStart"/>
+      <w:r>
+        <w:t>git</w:t>
+      </w:r>
+      <w:proofErr w:type="spellEnd"/>
+      <w:r>
+        <w:t xml:space="preserve"> </w:t>
+      </w:r>
+      <w:proofErr w:type="spellStart"/>
+      <w:r>
+        <w:t>add</w:t>
+      </w:r>
+      <w:proofErr w:type="spellEnd"/>
+      <w:r>
+        <w:t xml:space="preserve"> -A para mover todos los archivos de nuestro proyecto (tanto </w:t>
+      </w:r>
+      <w:proofErr w:type="spellStart"/>
+      <w:r>
+        <w:t>Untrackeds</w:t>
+      </w:r>
+      <w:proofErr w:type="spellEnd"/>
+      <w:r>
+        <w:t xml:space="preserve"> como </w:t>
+      </w:r>
+      <w:proofErr w:type="spellStart"/>
+      <w:r>
+        <w:t>unstageds</w:t>
+      </w:r>
+      <w:proofErr w:type="spellEnd"/>
+      <w:r>
+        <w:t>).</w:t>
       </w:r>
     </w:p>
     <w:p>
@@ -1363,8 +2117,45 @@
           <w:tab w:val="left" w:pos="1394"/>
         </w:tabs>
       </w:pPr>
-      <w:r>
-        <w:t>git reset HEAD: nos ayuda a sacar archivos del estado Staged para devolverlos a su estado anterior. Si los archivos venían de Unstaged, vuelven allí. Y lo mismo se venían de Untracked.</w:t>
+      <w:proofErr w:type="spellStart"/>
+      <w:r>
+        <w:t>git</w:t>
+      </w:r>
+      <w:proofErr w:type="spellEnd"/>
+      <w:r>
+        <w:t xml:space="preserve"> </w:t>
+      </w:r>
+      <w:proofErr w:type="spellStart"/>
+      <w:r>
+        <w:t>reset</w:t>
+      </w:r>
+      <w:proofErr w:type="spellEnd"/>
+      <w:r>
+        <w:t xml:space="preserve"> HEAD: nos ayuda a sacar archivos del estado </w:t>
+      </w:r>
+      <w:proofErr w:type="spellStart"/>
+      <w:r>
+        <w:t>Staged</w:t>
+      </w:r>
+      <w:proofErr w:type="spellEnd"/>
+      <w:r>
+        <w:t xml:space="preserve"> para devolverlos a su estado anterior. Si los archivos venían de </w:t>
+      </w:r>
+      <w:proofErr w:type="spellStart"/>
+      <w:r>
+        <w:t>Unstaged</w:t>
+      </w:r>
+      <w:proofErr w:type="spellEnd"/>
+      <w:r>
+        <w:t xml:space="preserve">, vuelven allí. Y lo mismo se venían de </w:t>
+      </w:r>
+      <w:proofErr w:type="spellStart"/>
+      <w:r>
+        <w:t>Untracked</w:t>
+      </w:r>
+      <w:proofErr w:type="spellEnd"/>
+      <w:r>
+        <w:t>.</w:t>
       </w:r>
     </w:p>
     <w:p>
@@ -1373,8 +2164,53 @@
           <w:tab w:val="left" w:pos="1394"/>
         </w:tabs>
       </w:pPr>
-      <w:r>
-        <w:t>git commit: nos ayuda a mover archivos de Unstaged a Tracked. Esta es una ocasión especial, los archivos han sido guardados o actualizados en el repositorio. Git nos pedirá que dejemos un mensaje para recordar los cambios que hicimos y podemos usar el argumento -m para escribirlo (git commit -m "mensaje").</w:t>
+      <w:proofErr w:type="spellStart"/>
+      <w:r>
+        <w:t>git</w:t>
+      </w:r>
+      <w:proofErr w:type="spellEnd"/>
+      <w:r>
+        <w:t xml:space="preserve"> </w:t>
+      </w:r>
+      <w:proofErr w:type="spellStart"/>
+      <w:r>
+        <w:t>commit</w:t>
+      </w:r>
+      <w:proofErr w:type="spellEnd"/>
+      <w:r>
+        <w:t xml:space="preserve">: nos ayuda a mover archivos de </w:t>
+      </w:r>
+      <w:proofErr w:type="spellStart"/>
+      <w:r>
+        <w:t>Unstaged</w:t>
+      </w:r>
+      <w:proofErr w:type="spellEnd"/>
+      <w:r>
+        <w:t xml:space="preserve"> a </w:t>
+      </w:r>
+      <w:proofErr w:type="spellStart"/>
+      <w:r>
+        <w:t>Tracked</w:t>
+      </w:r>
+      <w:proofErr w:type="spellEnd"/>
+      <w:r>
+        <w:t>. Esta es una ocasión especial, los archivos han sido guardados o actualizados en el repositorio. Git nos pedirá que dejemos un mensaje para recordar los cambios que hicimos y podemos usar el argumento -m para escribirlo (</w:t>
+      </w:r>
+      <w:proofErr w:type="spellStart"/>
+      <w:r>
+        <w:t>git</w:t>
+      </w:r>
+      <w:proofErr w:type="spellEnd"/>
+      <w:r>
+        <w:t xml:space="preserve"> </w:t>
+      </w:r>
+      <w:proofErr w:type="spellStart"/>
+      <w:r>
+        <w:t>commit</w:t>
+      </w:r>
+      <w:proofErr w:type="spellEnd"/>
+      <w:r>
+        <w:t xml:space="preserve"> -m "mensaje").</w:t>
       </w:r>
     </w:p>
     <w:p>
@@ -1383,8 +2219,21 @@
           <w:tab w:val="left" w:pos="1394"/>
         </w:tabs>
       </w:pPr>
-      <w:r>
-        <w:t>git rm: este comando necesita alguno de los siguientes argumentos para poder ejecutarse correctamente:</w:t>
+      <w:proofErr w:type="spellStart"/>
+      <w:r>
+        <w:t>git</w:t>
+      </w:r>
+      <w:proofErr w:type="spellEnd"/>
+      <w:r>
+        <w:t xml:space="preserve"> </w:t>
+      </w:r>
+      <w:proofErr w:type="spellStart"/>
+      <w:r>
+        <w:t>rm</w:t>
+      </w:r>
+      <w:proofErr w:type="spellEnd"/>
+      <w:r>
+        <w:t>: este comando necesita alguno de los siguientes argumentos para poder ejecutarse correctamente:</w:t>
       </w:r>
     </w:p>
     <w:p>
@@ -1394,7 +2243,39 @@
         </w:tabs>
       </w:pPr>
       <w:r>
-        <w:t>- git rm --cached: Mueve los archivos que le indiquemos al estado Untracked.</w:t>
+        <w:t xml:space="preserve">- </w:t>
+      </w:r>
+      <w:proofErr w:type="spellStart"/>
+      <w:r>
+        <w:t>git</w:t>
+      </w:r>
+      <w:proofErr w:type="spellEnd"/>
+      <w:r>
+        <w:t xml:space="preserve"> </w:t>
+      </w:r>
+      <w:proofErr w:type="spellStart"/>
+      <w:r>
+        <w:t>rm</w:t>
+      </w:r>
+      <w:proofErr w:type="spellEnd"/>
+      <w:r>
+        <w:t xml:space="preserve"> --</w:t>
+      </w:r>
+      <w:proofErr w:type="spellStart"/>
+      <w:r>
+        <w:t>cached</w:t>
+      </w:r>
+      <w:proofErr w:type="spellEnd"/>
+      <w:r>
+        <w:t xml:space="preserve">: Mueve los archivos que le indiquemos al estado </w:t>
+      </w:r>
+      <w:proofErr w:type="spellStart"/>
+      <w:r>
+        <w:t>Untracked</w:t>
+      </w:r>
+      <w:proofErr w:type="spellEnd"/>
+      <w:r>
+        <w:t>.</w:t>
       </w:r>
     </w:p>
     <w:p>
@@ -1404,7 +2285,31 @@
         </w:tabs>
       </w:pPr>
       <w:r>
-        <w:t>- git rm --force: Elimina los archivos de Git y del disco duro. Git guarda el registro de la existencia de los archivos, por lo que podremos recuperarlos si es necesario (pero debemos usar comandos más avanzados).</w:t>
+        <w:t xml:space="preserve">- </w:t>
+      </w:r>
+      <w:proofErr w:type="spellStart"/>
+      <w:r>
+        <w:t>git</w:t>
+      </w:r>
+      <w:proofErr w:type="spellEnd"/>
+      <w:r>
+        <w:t xml:space="preserve"> </w:t>
+      </w:r>
+      <w:proofErr w:type="spellStart"/>
+      <w:r>
+        <w:t>rm</w:t>
+      </w:r>
+      <w:proofErr w:type="spellEnd"/>
+      <w:r>
+        <w:t xml:space="preserve"> --</w:t>
+      </w:r>
+      <w:proofErr w:type="spellStart"/>
+      <w:r>
+        <w:t>force</w:t>
+      </w:r>
+      <w:proofErr w:type="spellEnd"/>
+      <w:r>
+        <w:t>: Elimina los archivos de Git y del disco duro. Git guarda el registro de la existencia de los archivos, por lo que podremos recuperarlos si es necesario (pero debemos usar comandos más avanzados).</w:t>
       </w:r>
     </w:p>
     <w:p>
@@ -1519,7 +2424,27 @@
           <w:highlight w:val="yellow"/>
         </w:rPr>
         <w:lastRenderedPageBreak/>
-        <w:t>¿Qué es un Branch (rama) y cómo funciona un Merge en Git?</w:t>
+        <w:t xml:space="preserve">¿Qué es un Branch (rama) y cómo funciona un </w:t>
+      </w:r>
+      <w:proofErr w:type="spellStart"/>
+      <w:r>
+        <w:rPr>
+          <w:b/>
+          <w:bCs/>
+          <w:color w:val="FF0000"/>
+          <w:highlight w:val="yellow"/>
+        </w:rPr>
+        <w:t>Merge</w:t>
+      </w:r>
+      <w:proofErr w:type="spellEnd"/>
+      <w:r>
+        <w:rPr>
+          <w:b/>
+          <w:bCs/>
+          <w:color w:val="FF0000"/>
+          <w:highlight w:val="yellow"/>
+        </w:rPr>
+        <w:t xml:space="preserve"> en Git?</w:t>
       </w:r>
     </w:p>
     <w:p>
@@ -1529,7 +2454,15 @@
         </w:tabs>
       </w:pPr>
       <w:r>
-        <w:t>Git es una base de datos muy precisa con todos los cambios y crecimiento que ha tenido nuestro proyecto. Los commits son la única forma de tener un registro de los cambios. Pero las ramas amplifican mucho más el potencial de Git.</w:t>
+        <w:t xml:space="preserve">Git es una base de datos muy precisa con todos los cambios y crecimiento que ha tenido nuestro proyecto. Los </w:t>
+      </w:r>
+      <w:proofErr w:type="spellStart"/>
+      <w:r>
+        <w:t>commits</w:t>
+      </w:r>
+      <w:proofErr w:type="spellEnd"/>
+      <w:r>
+        <w:t xml:space="preserve"> son la única forma de tener un registro de los cambios. Pero las ramas amplifican mucho más el potencial de Git.</w:t>
       </w:r>
     </w:p>
     <w:p>
@@ -1539,7 +2472,15 @@
         </w:tabs>
       </w:pPr>
       <w:r>
-        <w:t>Todos los commits se aplican sobre una rama. Por defecto, siempre empezamos en la rama master (pero puedes cambiarle el nombre si no te gusta) y creamos nuevas ramas, a partir de esta, para crear flujos de trabajo independientes.</w:t>
+        <w:t xml:space="preserve">Todos los </w:t>
+      </w:r>
+      <w:proofErr w:type="spellStart"/>
+      <w:r>
+        <w:t>commits</w:t>
+      </w:r>
+      <w:proofErr w:type="spellEnd"/>
+      <w:r>
+        <w:t xml:space="preserve"> se aplican sobre una rama. Por defecto, siempre empezamos en la rama master (pero puedes cambiarle el nombre si no te gusta) y creamos nuevas ramas, a partir de esta, para crear flujos de trabajo independientes.</w:t>
       </w:r>
     </w:p>
     <w:p>
@@ -1549,7 +2490,15 @@
         </w:tabs>
       </w:pPr>
       <w:r>
-        <w:t>Crear una nueva rama se trata de copiar un commit (de cualquier rama), pasarlo a otro lado (a otra rama) y continuar el trabajo de una parte específica de nuestro proyecto sin afectar el flujo de trabajo principal (que continúa en la rama master o la rama principal).</w:t>
+        <w:t xml:space="preserve">Crear una nueva rama se trata de copiar un </w:t>
+      </w:r>
+      <w:proofErr w:type="spellStart"/>
+      <w:r>
+        <w:t>commit</w:t>
+      </w:r>
+      <w:proofErr w:type="spellEnd"/>
+      <w:r>
+        <w:t xml:space="preserve"> (de cualquier rama), pasarlo a otro lado (a otra rama) y continuar el trabajo de una parte específica de nuestro proyecto sin afectar el flujo de trabajo principal (que continúa en la rama master o la rama principal).</w:t>
       </w:r>
     </w:p>
     <w:p>
@@ -1559,7 +2508,39 @@
         </w:tabs>
       </w:pPr>
       <w:r>
-        <w:t>Los equipos de desarrollo tienen un estándar: Todo lo que esté en la rama master va a producción, las nuevas features, características y experimentos van en una rama “development” (para unirse a master cuando estén definitivamente listas) y los issues o errores se solucionan en una rama “hotfix” para unirse a master tan pronto como sea posible.</w:t>
+        <w:t xml:space="preserve">Los equipos de desarrollo tienen un estándar: Todo lo que esté en la rama master va a producción, las nuevas </w:t>
+      </w:r>
+      <w:proofErr w:type="spellStart"/>
+      <w:r>
+        <w:t>features</w:t>
+      </w:r>
+      <w:proofErr w:type="spellEnd"/>
+      <w:r>
+        <w:t>, características y experimentos van en una rama “</w:t>
+      </w:r>
+      <w:proofErr w:type="spellStart"/>
+      <w:r>
+        <w:t>development</w:t>
+      </w:r>
+      <w:proofErr w:type="spellEnd"/>
+      <w:r>
+        <w:t xml:space="preserve">” (para unirse a master cuando estén definitivamente listas) y los </w:t>
+      </w:r>
+      <w:proofErr w:type="spellStart"/>
+      <w:r>
+        <w:t>issues</w:t>
+      </w:r>
+      <w:proofErr w:type="spellEnd"/>
+      <w:r>
+        <w:t xml:space="preserve"> o errores se solucionan en una rama “</w:t>
+      </w:r>
+      <w:proofErr w:type="spellStart"/>
+      <w:r>
+        <w:t>hotfix</w:t>
+      </w:r>
+      <w:proofErr w:type="spellEnd"/>
+      <w:r>
+        <w:t>” para unirse a master tan pronto como sea posible.</w:t>
       </w:r>
     </w:p>
     <w:p>
@@ -1569,7 +2550,23 @@
         </w:tabs>
       </w:pPr>
       <w:r>
-        <w:t>Crear una nueva rama lo conocemos como Checkout. Unir dos ramas lo conocemos como Merge.</w:t>
+        <w:t xml:space="preserve">Crear una nueva rama lo conocemos como </w:t>
+      </w:r>
+      <w:proofErr w:type="spellStart"/>
+      <w:r>
+        <w:t>Checkout</w:t>
+      </w:r>
+      <w:proofErr w:type="spellEnd"/>
+      <w:r>
+        <w:t xml:space="preserve">. Unir dos ramas lo conocemos como </w:t>
+      </w:r>
+      <w:proofErr w:type="spellStart"/>
+      <w:r>
+        <w:t>Merge</w:t>
+      </w:r>
+      <w:proofErr w:type="spellEnd"/>
+      <w:r>
+        <w:t>.</w:t>
       </w:r>
     </w:p>
     <w:p>
@@ -1579,7 +2576,15 @@
         </w:tabs>
       </w:pPr>
       <w:r>
-        <w:t>Podemos crear todas las ramas y commits que queramos. De hecho, podemos aprovechar el registro de cambios de Git para crear ramas, traer versiones viejas del código, arreglarlas y combinarlas de nuevo para mejorar el proyecto.</w:t>
+        <w:t xml:space="preserve">Podemos crear todas las ramas y </w:t>
+      </w:r>
+      <w:proofErr w:type="spellStart"/>
+      <w:r>
+        <w:t>commits</w:t>
+      </w:r>
+      <w:proofErr w:type="spellEnd"/>
+      <w:r>
+        <w:t xml:space="preserve"> que queramos. De hecho, podemos aprovechar el registro de cambios de Git para crear ramas, traer versiones viejas del código, arreglarlas y combinarlas de nuevo para mejorar el proyecto.</w:t>
       </w:r>
     </w:p>
     <w:p>
@@ -1589,7 +2594,15 @@
         </w:tabs>
       </w:pPr>
       <w:r>
-        <w:t>Solo ten en cuenta que combinar estas ramas (sí, hacer “merge”) puede generar conflictos. Algunos archivos pueden ser diferentes en ambas ramas. Git es muy inteligente y puede intentar unir estos cambios automáticamente, pero no siempre funciona. En algunos casos, somos nosotros los que debemos resolver estos conflictos “a mano”.</w:t>
+        <w:t>Solo ten en cuenta que combinar estas ramas (sí, hacer “</w:t>
+      </w:r>
+      <w:proofErr w:type="spellStart"/>
+      <w:r>
+        <w:t>merge</w:t>
+      </w:r>
+      <w:proofErr w:type="spellEnd"/>
+      <w:r>
+        <w:t>”) puede generar conflictos. Algunos archivos pueden ser diferentes en ambas ramas. Git es muy inteligente y puede intentar unir estos cambios automáticamente, pero no siempre funciona. En algunos casos, somos nosotros los que debemos resolver estos conflictos “a mano”.</w:t>
       </w:r>
     </w:p>
     <w:p>
@@ -1654,373 +2667,501 @@
     </w:p>
     <w:p>
       <w:pPr>
-        <w:pStyle w:val="NormalWeb"/>
-        <w:shd w:val="clear" w:color="auto" w:fill="F6F6F6"/>
-        <w:spacing w:before="48" w:beforeAutospacing="0" w:after="240" w:afterAutospacing="0"/>
-        <w:rPr>
-          <w:rFonts w:ascii="Arial" w:hAnsi="Arial" w:cs="Arial"/>
-          <w:color w:val="273B47"/>
-          <w:sz w:val="21"/>
-          <w:szCs w:val="21"/>
-        </w:rPr>
-      </w:pPr>
-      <w:r>
-        <w:rPr>
-          <w:rFonts w:ascii="Arial" w:hAnsi="Arial" w:cs="Arial"/>
-          <w:color w:val="273B47"/>
-          <w:sz w:val="21"/>
-          <w:szCs w:val="21"/>
+        <w:tabs>
+          <w:tab w:val="left" w:pos="1394"/>
+        </w:tabs>
+        <w:rPr>
+          <w:b/>
+          <w:bCs/>
+          <w:color w:val="FF0000"/>
+          <w:highlight w:val="yellow"/>
+        </w:rPr>
+      </w:pPr>
+      <w:r>
+        <w:rPr>
+          <w:b/>
+          <w:bCs/>
+          <w:color w:val="FF0000"/>
+          <w:highlight w:val="yellow"/>
         </w:rPr>
         <w:lastRenderedPageBreak/>
-        <w:t>El flujo de Gitflow es así:</w:t>
-      </w:r>
-    </w:p>
-    <w:p>
-      <w:pPr>
-        <w:pStyle w:val="NormalWeb"/>
-        <w:shd w:val="clear" w:color="auto" w:fill="F6F6F6"/>
-        <w:spacing w:before="0" w:beforeAutospacing="0" w:after="0" w:afterAutospacing="0"/>
-        <w:rPr>
-          <w:rFonts w:ascii="Arial" w:hAnsi="Arial" w:cs="Arial"/>
-          <w:color w:val="273B47"/>
-          <w:sz w:val="21"/>
-          <w:szCs w:val="21"/>
-        </w:rPr>
-      </w:pPr>
-      <w:r>
-        <w:rPr>
-          <w:rFonts w:ascii="Arial" w:hAnsi="Arial" w:cs="Arial"/>
-          <w:color w:val="273B47"/>
-          <w:sz w:val="21"/>
-          <w:szCs w:val="21"/>
-        </w:rPr>
-        <w:t>En la rama </w:t>
-      </w:r>
-      <w:r>
-        <w:rPr>
-          <w:rStyle w:val="Textoennegrita"/>
-          <w:rFonts w:ascii="Arial" w:hAnsi="Arial" w:cs="Arial"/>
-          <w:color w:val="273B47"/>
-          <w:sz w:val="21"/>
-          <w:szCs w:val="21"/>
-        </w:rPr>
-        <w:t>master</w:t>
-      </w:r>
-      <w:r>
-        <w:rPr>
-          <w:rFonts w:ascii="Arial" w:hAnsi="Arial" w:cs="Arial"/>
-          <w:color w:val="273B47"/>
-          <w:sz w:val="21"/>
-          <w:szCs w:val="21"/>
-        </w:rPr>
-        <w:t> tendremos solo lo que se ha liberado.</w:t>
-      </w:r>
-    </w:p>
-    <w:p>
-      <w:pPr>
-        <w:pStyle w:val="NormalWeb"/>
-        <w:shd w:val="clear" w:color="auto" w:fill="F6F6F6"/>
-        <w:spacing w:before="0" w:beforeAutospacing="0" w:after="0" w:afterAutospacing="0"/>
-        <w:rPr>
-          <w:rFonts w:ascii="Arial" w:hAnsi="Arial" w:cs="Arial"/>
-          <w:color w:val="273B47"/>
-          <w:sz w:val="21"/>
-          <w:szCs w:val="21"/>
-        </w:rPr>
-      </w:pPr>
-      <w:r>
-        <w:rPr>
-          <w:rFonts w:ascii="Arial" w:hAnsi="Arial" w:cs="Arial"/>
-          <w:color w:val="273B47"/>
-          <w:sz w:val="21"/>
-          <w:szCs w:val="21"/>
-        </w:rPr>
-        <w:t>1.- Se crea la rama </w:t>
-      </w:r>
-      <w:r>
-        <w:rPr>
-          <w:rStyle w:val="Textoennegrita"/>
-          <w:rFonts w:ascii="Arial" w:hAnsi="Arial" w:cs="Arial"/>
-          <w:color w:val="273B47"/>
-          <w:sz w:val="21"/>
-          <w:szCs w:val="21"/>
-        </w:rPr>
-        <w:t>develop</w:t>
-      </w:r>
-      <w:r>
-        <w:rPr>
-          <w:rFonts w:ascii="Arial" w:hAnsi="Arial" w:cs="Arial"/>
-          <w:color w:val="273B47"/>
-          <w:sz w:val="21"/>
-          <w:szCs w:val="21"/>
-        </w:rPr>
-        <w:t>, es la rama en la que estamos trabajando (lo que vamos a liberar).</w:t>
-      </w:r>
-    </w:p>
-    <w:p>
-      <w:pPr>
-        <w:pStyle w:val="NormalWeb"/>
-        <w:shd w:val="clear" w:color="auto" w:fill="F6F6F6"/>
-        <w:spacing w:before="0" w:beforeAutospacing="0" w:after="0" w:afterAutospacing="0"/>
-        <w:rPr>
-          <w:rFonts w:ascii="Arial" w:hAnsi="Arial" w:cs="Arial"/>
-          <w:color w:val="273B47"/>
-          <w:sz w:val="21"/>
-          <w:szCs w:val="21"/>
-        </w:rPr>
-      </w:pPr>
-      <w:r>
-        <w:rPr>
-          <w:rFonts w:ascii="Arial" w:hAnsi="Arial" w:cs="Arial"/>
-          <w:color w:val="273B47"/>
-          <w:sz w:val="21"/>
-          <w:szCs w:val="21"/>
-        </w:rPr>
-        <w:t>2.- Liberar a producción con tu equipo de trabajo se crea una </w:t>
-      </w:r>
-      <w:r>
-        <w:rPr>
-          <w:rStyle w:val="Textoennegrita"/>
-          <w:rFonts w:ascii="Arial" w:hAnsi="Arial" w:cs="Arial"/>
-          <w:color w:val="273B47"/>
-          <w:sz w:val="21"/>
-          <w:szCs w:val="21"/>
-        </w:rPr>
-        <w:t>release</w:t>
-      </w:r>
-      <w:r>
-        <w:rPr>
-          <w:rFonts w:ascii="Arial" w:hAnsi="Arial" w:cs="Arial"/>
-          <w:color w:val="273B47"/>
-          <w:sz w:val="21"/>
-          <w:szCs w:val="21"/>
-        </w:rPr>
-        <w:t> desde develop.</w:t>
-      </w:r>
-    </w:p>
-    <w:p>
-      <w:pPr>
-        <w:pStyle w:val="NormalWeb"/>
-        <w:shd w:val="clear" w:color="auto" w:fill="F6F6F6"/>
-        <w:spacing w:before="240" w:beforeAutospacing="0" w:after="240" w:afterAutospacing="0"/>
-        <w:rPr>
-          <w:rFonts w:ascii="Arial" w:hAnsi="Arial" w:cs="Arial"/>
-          <w:color w:val="273B47"/>
-          <w:sz w:val="21"/>
-          <w:szCs w:val="21"/>
-        </w:rPr>
-      </w:pPr>
-      <w:r>
-        <w:rPr>
-          <w:rFonts w:ascii="Arial" w:hAnsi="Arial" w:cs="Arial"/>
-          <w:color w:val="273B47"/>
-          <w:sz w:val="21"/>
-          <w:szCs w:val="21"/>
-        </w:rPr>
-        <w:t>No se pasa directo de develop a master, Git Flow crea la nueva rama de release.</w:t>
-      </w:r>
-    </w:p>
-    <w:p>
-      <w:pPr>
-        <w:pStyle w:val="NormalWeb"/>
-        <w:shd w:val="clear" w:color="auto" w:fill="F6F6F6"/>
-        <w:spacing w:before="0" w:beforeAutospacing="0" w:after="0" w:afterAutospacing="0"/>
-        <w:rPr>
-          <w:rFonts w:ascii="Arial" w:hAnsi="Arial" w:cs="Arial"/>
-          <w:color w:val="273B47"/>
-          <w:sz w:val="21"/>
-          <w:szCs w:val="21"/>
-        </w:rPr>
-      </w:pPr>
-      <w:r>
-        <w:rPr>
-          <w:rFonts w:ascii="Arial" w:hAnsi="Arial" w:cs="Arial"/>
-          <w:color w:val="273B47"/>
-          <w:sz w:val="21"/>
-          <w:szCs w:val="21"/>
-        </w:rPr>
-        <w:t>3.- Por cada petición o tarea se genera una rama llamada </w:t>
-      </w:r>
-      <w:r>
-        <w:rPr>
-          <w:rStyle w:val="Textoennegrita"/>
-          <w:rFonts w:ascii="Arial" w:hAnsi="Arial" w:cs="Arial"/>
-          <w:color w:val="273B47"/>
-          <w:sz w:val="21"/>
-          <w:szCs w:val="21"/>
-        </w:rPr>
-        <w:t>feature</w:t>
-      </w:r>
-      <w:r>
-        <w:rPr>
-          <w:rFonts w:ascii="Arial" w:hAnsi="Arial" w:cs="Arial"/>
-          <w:color w:val="273B47"/>
-          <w:sz w:val="21"/>
-          <w:szCs w:val="21"/>
-        </w:rPr>
-        <w:t> a partir de develop.</w:t>
-      </w:r>
-    </w:p>
-    <w:p>
-      <w:pPr>
-        <w:pStyle w:val="NormalWeb"/>
-        <w:shd w:val="clear" w:color="auto" w:fill="F6F6F6"/>
-        <w:spacing w:before="0" w:beforeAutospacing="0" w:after="0" w:afterAutospacing="0"/>
-        <w:rPr>
-          <w:rFonts w:ascii="Arial" w:hAnsi="Arial" w:cs="Arial"/>
-          <w:color w:val="273B47"/>
-          <w:sz w:val="21"/>
-          <w:szCs w:val="21"/>
-        </w:rPr>
-      </w:pPr>
-      <w:r>
-        <w:rPr>
-          <w:rFonts w:ascii="Arial" w:hAnsi="Arial" w:cs="Arial"/>
-          <w:color w:val="273B47"/>
-          <w:sz w:val="21"/>
-          <w:szCs w:val="21"/>
-        </w:rPr>
-        <w:t>4.- Por ejemplo una pantalla nueva, se crea y está completa el </w:t>
-      </w:r>
-      <w:r>
-        <w:rPr>
-          <w:rStyle w:val="Textoennegrita"/>
-          <w:rFonts w:ascii="Arial" w:hAnsi="Arial" w:cs="Arial"/>
-          <w:color w:val="273B47"/>
-          <w:sz w:val="21"/>
-          <w:szCs w:val="21"/>
-        </w:rPr>
-        <w:t>feature</w:t>
-      </w:r>
-      <w:r>
-        <w:rPr>
-          <w:rFonts w:ascii="Arial" w:hAnsi="Arial" w:cs="Arial"/>
-          <w:color w:val="273B47"/>
-          <w:sz w:val="21"/>
-          <w:szCs w:val="21"/>
-        </w:rPr>
-        <w:t> de pantalla se cierra y se afusiona con </w:t>
-      </w:r>
-      <w:r>
-        <w:rPr>
-          <w:rStyle w:val="Textoennegrita"/>
-          <w:rFonts w:ascii="Arial" w:hAnsi="Arial" w:cs="Arial"/>
-          <w:color w:val="273B47"/>
-          <w:sz w:val="21"/>
-          <w:szCs w:val="21"/>
-        </w:rPr>
-        <w:t>develop</w:t>
-      </w:r>
-      <w:r>
-        <w:rPr>
-          <w:rFonts w:ascii="Arial" w:hAnsi="Arial" w:cs="Arial"/>
-          <w:color w:val="273B47"/>
-          <w:sz w:val="21"/>
-          <w:szCs w:val="21"/>
+        <w:t xml:space="preserve">Volver en el tiempo en nuestro repositorio utilizando </w:t>
+      </w:r>
+      <w:proofErr w:type="spellStart"/>
+      <w:r>
+        <w:rPr>
+          <w:b/>
+          <w:bCs/>
+          <w:color w:val="FF0000"/>
+          <w:highlight w:val="yellow"/>
+        </w:rPr>
+        <w:t>reset</w:t>
+      </w:r>
+      <w:proofErr w:type="spellEnd"/>
+      <w:r>
+        <w:rPr>
+          <w:b/>
+          <w:bCs/>
+          <w:color w:val="FF0000"/>
+          <w:highlight w:val="yellow"/>
+        </w:rPr>
+        <w:t xml:space="preserve"> y </w:t>
+      </w:r>
+      <w:proofErr w:type="spellStart"/>
+      <w:r>
+        <w:rPr>
+          <w:b/>
+          <w:bCs/>
+          <w:color w:val="FF0000"/>
+          <w:highlight w:val="yellow"/>
+        </w:rPr>
+        <w:t>checkout</w:t>
+      </w:r>
+      <w:proofErr w:type="spellEnd"/>
+    </w:p>
+    <w:p>
+      <w:pPr>
+        <w:shd w:val="clear" w:color="auto" w:fill="121F3D"/>
+        <w:spacing w:after="0" w:line="240" w:lineRule="auto"/>
+        <w:rPr>
+          <w:rFonts w:ascii="Roboto" w:eastAsia="Times New Roman" w:hAnsi="Roboto" w:cs="Times New Roman"/>
+          <w:color w:val="BECDE3"/>
+          <w:sz w:val="24"/>
+          <w:szCs w:val="24"/>
+          <w:lang w:eastAsia="es-EC"/>
+        </w:rPr>
+      </w:pPr>
+      <w:r>
+        <w:rPr>
+          <w:rFonts w:ascii="Roboto" w:eastAsia="Times New Roman" w:hAnsi="Roboto" w:cs="Times New Roman"/>
+          <w:color w:val="BECDE3"/>
+          <w:sz w:val="24"/>
+          <w:szCs w:val="24"/>
+          <w:lang w:eastAsia="es-EC"/>
+        </w:rPr>
+        <w:t>El comando </w:t>
+      </w:r>
+      <w:proofErr w:type="spellStart"/>
+      <w:r>
+        <w:rPr>
+          <w:rFonts w:ascii="Courier New" w:eastAsia="Times New Roman" w:hAnsi="Courier New" w:cs="Courier New"/>
+          <w:b/>
+          <w:bCs/>
+          <w:color w:val="BECDE3"/>
+          <w:sz w:val="20"/>
+          <w:szCs w:val="20"/>
+          <w:shd w:val="clear" w:color="auto" w:fill="0C1633"/>
+          <w:lang w:eastAsia="es-EC"/>
+        </w:rPr>
+        <w:t>git</w:t>
+      </w:r>
+      <w:proofErr w:type="spellEnd"/>
+      <w:r>
+        <w:rPr>
+          <w:rFonts w:ascii="Courier New" w:eastAsia="Times New Roman" w:hAnsi="Courier New" w:cs="Courier New"/>
+          <w:b/>
+          <w:bCs/>
+          <w:color w:val="BECDE3"/>
+          <w:sz w:val="20"/>
+          <w:szCs w:val="20"/>
+          <w:shd w:val="clear" w:color="auto" w:fill="0C1633"/>
+          <w:lang w:eastAsia="es-EC"/>
+        </w:rPr>
+        <w:t xml:space="preserve"> </w:t>
+      </w:r>
+      <w:proofErr w:type="spellStart"/>
+      <w:r>
+        <w:rPr>
+          <w:rFonts w:ascii="Courier New" w:eastAsia="Times New Roman" w:hAnsi="Courier New" w:cs="Courier New"/>
+          <w:b/>
+          <w:bCs/>
+          <w:color w:val="BECDE3"/>
+          <w:sz w:val="20"/>
+          <w:szCs w:val="20"/>
+          <w:shd w:val="clear" w:color="auto" w:fill="0C1633"/>
+          <w:lang w:eastAsia="es-EC"/>
+        </w:rPr>
+        <w:t>checkout</w:t>
+      </w:r>
+      <w:proofErr w:type="spellEnd"/>
+      <w:r>
+        <w:rPr>
+          <w:rFonts w:ascii="Roboto" w:eastAsia="Times New Roman" w:hAnsi="Roboto" w:cs="Times New Roman"/>
+          <w:color w:val="BECDE3"/>
+          <w:sz w:val="24"/>
+          <w:szCs w:val="24"/>
+          <w:lang w:eastAsia="es-EC"/>
+        </w:rPr>
+        <w:t> + </w:t>
+      </w:r>
+      <w:r>
+        <w:rPr>
+          <w:rFonts w:ascii="Courier New" w:eastAsia="Times New Roman" w:hAnsi="Courier New" w:cs="Courier New"/>
+          <w:color w:val="BECDE3"/>
+          <w:sz w:val="20"/>
+          <w:szCs w:val="20"/>
+          <w:shd w:val="clear" w:color="auto" w:fill="0C1633"/>
+          <w:lang w:eastAsia="es-EC"/>
+        </w:rPr>
+        <w:t xml:space="preserve">ID del </w:t>
+      </w:r>
+      <w:proofErr w:type="spellStart"/>
+      <w:r>
+        <w:rPr>
+          <w:rFonts w:ascii="Courier New" w:eastAsia="Times New Roman" w:hAnsi="Courier New" w:cs="Courier New"/>
+          <w:color w:val="BECDE3"/>
+          <w:sz w:val="20"/>
+          <w:szCs w:val="20"/>
+          <w:shd w:val="clear" w:color="auto" w:fill="0C1633"/>
+          <w:lang w:eastAsia="es-EC"/>
+        </w:rPr>
+        <w:t>commit</w:t>
+      </w:r>
+      <w:proofErr w:type="spellEnd"/>
+      <w:r>
+        <w:rPr>
+          <w:rFonts w:ascii="Roboto" w:eastAsia="Times New Roman" w:hAnsi="Roboto" w:cs="Times New Roman"/>
+          <w:color w:val="BECDE3"/>
+          <w:sz w:val="24"/>
+          <w:szCs w:val="24"/>
+          <w:lang w:eastAsia="es-EC"/>
+        </w:rPr>
+        <w:t> nos permite viajar en el tiempo. Podemos volver a cualquier versión anterior de un archivo específico o incluso del proyecto entero. Esta también es la forma de crear ramas y movernos entre ellas.</w:t>
+      </w:r>
+    </w:p>
+    <w:p>
+      <w:pPr>
+        <w:shd w:val="clear" w:color="auto" w:fill="121F3D"/>
+        <w:spacing w:after="0" w:line="240" w:lineRule="auto"/>
+        <w:rPr>
+          <w:rFonts w:ascii="Roboto" w:eastAsia="Times New Roman" w:hAnsi="Roboto" w:cs="Times New Roman"/>
+          <w:color w:val="BECDE3"/>
+          <w:sz w:val="24"/>
+          <w:szCs w:val="24"/>
+          <w:lang w:eastAsia="es-EC"/>
+        </w:rPr>
+      </w:pPr>
+      <w:r>
+        <w:rPr>
+          <w:rFonts w:ascii="Roboto" w:eastAsia="Times New Roman" w:hAnsi="Roboto" w:cs="Times New Roman"/>
+          <w:color w:val="BECDE3"/>
+          <w:sz w:val="24"/>
+          <w:szCs w:val="24"/>
+          <w:lang w:eastAsia="es-EC"/>
+        </w:rPr>
+        <w:t>También hay una forma de hacerlo un poco más “ruda”: usando el comando </w:t>
+      </w:r>
+      <w:proofErr w:type="spellStart"/>
+      <w:r>
+        <w:rPr>
+          <w:rFonts w:ascii="Courier New" w:eastAsia="Times New Roman" w:hAnsi="Courier New" w:cs="Courier New"/>
+          <w:color w:val="BECDE3"/>
+          <w:sz w:val="20"/>
+          <w:szCs w:val="20"/>
+          <w:shd w:val="clear" w:color="auto" w:fill="0C1633"/>
+          <w:lang w:eastAsia="es-EC"/>
+        </w:rPr>
+        <w:t>git</w:t>
+      </w:r>
+      <w:proofErr w:type="spellEnd"/>
+      <w:r>
+        <w:rPr>
+          <w:rFonts w:ascii="Courier New" w:eastAsia="Times New Roman" w:hAnsi="Courier New" w:cs="Courier New"/>
+          <w:color w:val="BECDE3"/>
+          <w:sz w:val="20"/>
+          <w:szCs w:val="20"/>
+          <w:shd w:val="clear" w:color="auto" w:fill="0C1633"/>
+          <w:lang w:eastAsia="es-EC"/>
+        </w:rPr>
+        <w:t xml:space="preserve"> </w:t>
+      </w:r>
+      <w:proofErr w:type="spellStart"/>
+      <w:r>
+        <w:rPr>
+          <w:rFonts w:ascii="Courier New" w:eastAsia="Times New Roman" w:hAnsi="Courier New" w:cs="Courier New"/>
+          <w:color w:val="BECDE3"/>
+          <w:sz w:val="20"/>
+          <w:szCs w:val="20"/>
+          <w:shd w:val="clear" w:color="auto" w:fill="0C1633"/>
+          <w:lang w:eastAsia="es-EC"/>
+        </w:rPr>
+        <w:t>reset</w:t>
+      </w:r>
+      <w:proofErr w:type="spellEnd"/>
+      <w:r>
+        <w:rPr>
+          <w:rFonts w:ascii="Roboto" w:eastAsia="Times New Roman" w:hAnsi="Roboto" w:cs="Times New Roman"/>
+          <w:color w:val="BECDE3"/>
+          <w:sz w:val="24"/>
+          <w:szCs w:val="24"/>
+          <w:lang w:eastAsia="es-EC"/>
+        </w:rPr>
+        <w:t xml:space="preserve">. En este caso, no solo “volvemos en el tiempo”, sino que borramos los cambios que hicimos después de este </w:t>
+      </w:r>
+      <w:proofErr w:type="spellStart"/>
+      <w:r>
+        <w:rPr>
+          <w:rFonts w:ascii="Roboto" w:eastAsia="Times New Roman" w:hAnsi="Roboto" w:cs="Times New Roman"/>
+          <w:color w:val="BECDE3"/>
+          <w:sz w:val="24"/>
+          <w:szCs w:val="24"/>
+          <w:lang w:eastAsia="es-EC"/>
+        </w:rPr>
+        <w:t>commit</w:t>
+      </w:r>
+      <w:proofErr w:type="spellEnd"/>
+      <w:r>
+        <w:rPr>
+          <w:rFonts w:ascii="Roboto" w:eastAsia="Times New Roman" w:hAnsi="Roboto" w:cs="Times New Roman"/>
+          <w:color w:val="BECDE3"/>
+          <w:sz w:val="24"/>
+          <w:szCs w:val="24"/>
+          <w:lang w:eastAsia="es-EC"/>
         </w:rPr>
         <w:t>.</w:t>
       </w:r>
     </w:p>
     <w:p>
       <w:pPr>
-        <w:pStyle w:val="NormalWeb"/>
-        <w:shd w:val="clear" w:color="auto" w:fill="F6F6F6"/>
-        <w:spacing w:before="240" w:beforeAutospacing="0" w:after="240" w:afterAutospacing="0"/>
-        <w:rPr>
-          <w:rFonts w:ascii="Arial" w:hAnsi="Arial" w:cs="Arial"/>
-          <w:color w:val="273B47"/>
-          <w:sz w:val="21"/>
-          <w:szCs w:val="21"/>
-        </w:rPr>
-      </w:pPr>
-      <w:r>
-        <w:rPr>
-          <w:rFonts w:ascii="Arial" w:hAnsi="Arial" w:cs="Arial"/>
-          <w:color w:val="273B47"/>
-          <w:sz w:val="21"/>
-          <w:szCs w:val="21"/>
-        </w:rPr>
-        <w:t>5.- Cuando tienes la rama release terminada, fusionas con develop y master.</w:t>
-      </w:r>
-    </w:p>
-    <w:p>
-      <w:pPr>
-        <w:pStyle w:val="NormalWeb"/>
-        <w:shd w:val="clear" w:color="auto" w:fill="F6F6F6"/>
-        <w:spacing w:before="0" w:beforeAutospacing="0" w:after="0" w:afterAutospacing="0"/>
-        <w:rPr>
-          <w:rFonts w:ascii="Arial" w:hAnsi="Arial" w:cs="Arial"/>
-          <w:color w:val="273B47"/>
-          <w:sz w:val="21"/>
-          <w:szCs w:val="21"/>
-        </w:rPr>
-      </w:pPr>
-      <w:r>
-        <w:rPr>
-          <w:rFonts w:ascii="Arial" w:hAnsi="Arial" w:cs="Arial"/>
-          <w:color w:val="273B47"/>
-          <w:sz w:val="21"/>
-          <w:szCs w:val="21"/>
-        </w:rPr>
-        <w:t>6.- Si hay problema en master se crea </w:t>
-      </w:r>
-      <w:r>
-        <w:rPr>
-          <w:rStyle w:val="Textoennegrita"/>
-          <w:rFonts w:ascii="Arial" w:hAnsi="Arial" w:cs="Arial"/>
-          <w:color w:val="273B47"/>
-          <w:sz w:val="21"/>
-          <w:szCs w:val="21"/>
-        </w:rPr>
-        <w:t>hotfix</w:t>
-      </w:r>
-      <w:r>
-        <w:rPr>
-          <w:rFonts w:ascii="Arial" w:hAnsi="Arial" w:cs="Arial"/>
-          <w:color w:val="273B47"/>
-          <w:sz w:val="21"/>
-          <w:szCs w:val="21"/>
-        </w:rPr>
-        <w:t> que son los cambios sobre algo que está en producción.</w:t>
-      </w:r>
-    </w:p>
-    <w:p>
-      <w:pPr>
-        <w:pStyle w:val="NormalWeb"/>
-        <w:shd w:val="clear" w:color="auto" w:fill="F6F6F6"/>
-        <w:spacing w:before="240" w:beforeAutospacing="0" w:after="240" w:afterAutospacing="0"/>
-        <w:rPr>
-          <w:rFonts w:ascii="Arial" w:hAnsi="Arial" w:cs="Arial"/>
-          <w:color w:val="273B47"/>
-          <w:sz w:val="21"/>
-          <w:szCs w:val="21"/>
-        </w:rPr>
-      </w:pPr>
-      <w:r>
-        <w:rPr>
-          <w:rFonts w:ascii="Arial" w:hAnsi="Arial" w:cs="Arial"/>
-          <w:color w:val="273B47"/>
-          <w:sz w:val="21"/>
-          <w:szCs w:val="21"/>
-        </w:rPr>
-        <w:t>7.- Se crea una nueva rama se trabaja y se reintegra. Una vez que hotfix se completa, se fusiona a ambos develop y master.</w:t>
-      </w:r>
-    </w:p>
-    <w:p>
-      <w:pPr>
-        <w:tabs>
-          <w:tab w:val="left" w:pos="3433"/>
-        </w:tabs>
+        <w:shd w:val="clear" w:color="auto" w:fill="121F3D"/>
+        <w:spacing w:after="0" w:line="240" w:lineRule="auto"/>
+        <w:rPr>
+          <w:rFonts w:ascii="Roboto" w:eastAsia="Times New Roman" w:hAnsi="Roboto" w:cs="Times New Roman"/>
+          <w:color w:val="BECDE3"/>
+          <w:sz w:val="24"/>
+          <w:szCs w:val="24"/>
+          <w:lang w:eastAsia="es-EC"/>
+        </w:rPr>
+      </w:pPr>
+      <w:r>
+        <w:rPr>
+          <w:rFonts w:ascii="Roboto" w:eastAsia="Times New Roman" w:hAnsi="Roboto" w:cs="Times New Roman"/>
+          <w:color w:val="BECDE3"/>
+          <w:sz w:val="24"/>
+          <w:szCs w:val="24"/>
+          <w:lang w:eastAsia="es-EC"/>
+        </w:rPr>
+        <w:t>Hay dos formas de usar </w:t>
+      </w:r>
+      <w:proofErr w:type="spellStart"/>
+      <w:r>
+        <w:rPr>
+          <w:rFonts w:ascii="Courier New" w:eastAsia="Times New Roman" w:hAnsi="Courier New" w:cs="Courier New"/>
+          <w:color w:val="BECDE3"/>
+          <w:sz w:val="20"/>
+          <w:szCs w:val="20"/>
+          <w:shd w:val="clear" w:color="auto" w:fill="0C1633"/>
+          <w:lang w:eastAsia="es-EC"/>
+        </w:rPr>
+        <w:t>git</w:t>
+      </w:r>
+      <w:proofErr w:type="spellEnd"/>
+      <w:r>
+        <w:rPr>
+          <w:rFonts w:ascii="Courier New" w:eastAsia="Times New Roman" w:hAnsi="Courier New" w:cs="Courier New"/>
+          <w:color w:val="BECDE3"/>
+          <w:sz w:val="20"/>
+          <w:szCs w:val="20"/>
+          <w:shd w:val="clear" w:color="auto" w:fill="0C1633"/>
+          <w:lang w:eastAsia="es-EC"/>
+        </w:rPr>
+        <w:t xml:space="preserve"> </w:t>
+      </w:r>
+      <w:proofErr w:type="spellStart"/>
+      <w:r>
+        <w:rPr>
+          <w:rFonts w:ascii="Courier New" w:eastAsia="Times New Roman" w:hAnsi="Courier New" w:cs="Courier New"/>
+          <w:color w:val="BECDE3"/>
+          <w:sz w:val="20"/>
+          <w:szCs w:val="20"/>
+          <w:shd w:val="clear" w:color="auto" w:fill="0C1633"/>
+          <w:lang w:eastAsia="es-EC"/>
+        </w:rPr>
+        <w:t>reset</w:t>
+      </w:r>
+      <w:proofErr w:type="spellEnd"/>
+      <w:r>
+        <w:rPr>
+          <w:rFonts w:ascii="Roboto" w:eastAsia="Times New Roman" w:hAnsi="Roboto" w:cs="Times New Roman"/>
+          <w:color w:val="BECDE3"/>
+          <w:sz w:val="24"/>
+          <w:szCs w:val="24"/>
+          <w:lang w:eastAsia="es-EC"/>
+        </w:rPr>
+        <w:t>: con el argumento </w:t>
+      </w:r>
+      <w:r>
+        <w:rPr>
+          <w:rFonts w:ascii="Courier New" w:eastAsia="Times New Roman" w:hAnsi="Courier New" w:cs="Courier New"/>
+          <w:color w:val="BECDE3"/>
+          <w:sz w:val="20"/>
+          <w:szCs w:val="20"/>
+          <w:shd w:val="clear" w:color="auto" w:fill="0C1633"/>
+          <w:lang w:eastAsia="es-EC"/>
+        </w:rPr>
+        <w:t>--</w:t>
+      </w:r>
+      <w:proofErr w:type="spellStart"/>
+      <w:r>
+        <w:rPr>
+          <w:rFonts w:ascii="Courier New" w:eastAsia="Times New Roman" w:hAnsi="Courier New" w:cs="Courier New"/>
+          <w:color w:val="BECDE3"/>
+          <w:sz w:val="20"/>
+          <w:szCs w:val="20"/>
+          <w:shd w:val="clear" w:color="auto" w:fill="0C1633"/>
+          <w:lang w:eastAsia="es-EC"/>
+        </w:rPr>
+        <w:t>hard</w:t>
+      </w:r>
+      <w:proofErr w:type="spellEnd"/>
+      <w:r>
+        <w:rPr>
+          <w:rFonts w:ascii="Roboto" w:eastAsia="Times New Roman" w:hAnsi="Roboto" w:cs="Times New Roman"/>
+          <w:color w:val="BECDE3"/>
+          <w:sz w:val="24"/>
+          <w:szCs w:val="24"/>
+          <w:lang w:eastAsia="es-EC"/>
+        </w:rPr>
+        <w:t xml:space="preserve">, borrando toda la información que tengamos en el área de </w:t>
+      </w:r>
+      <w:proofErr w:type="spellStart"/>
+      <w:r>
+        <w:rPr>
+          <w:rFonts w:ascii="Roboto" w:eastAsia="Times New Roman" w:hAnsi="Roboto" w:cs="Times New Roman"/>
+          <w:color w:val="BECDE3"/>
+          <w:sz w:val="24"/>
+          <w:szCs w:val="24"/>
+          <w:lang w:eastAsia="es-EC"/>
+        </w:rPr>
+        <w:t>staging</w:t>
+      </w:r>
+      <w:proofErr w:type="spellEnd"/>
+      <w:r>
+        <w:rPr>
+          <w:rFonts w:ascii="Roboto" w:eastAsia="Times New Roman" w:hAnsi="Roboto" w:cs="Times New Roman"/>
+          <w:color w:val="BECDE3"/>
+          <w:sz w:val="24"/>
+          <w:szCs w:val="24"/>
+          <w:lang w:eastAsia="es-EC"/>
+        </w:rPr>
+        <w:t xml:space="preserve"> (y perdiendo todo para siempre). O, un poco más seguro, con el argumento </w:t>
+      </w:r>
+      <w:r>
+        <w:rPr>
+          <w:rFonts w:ascii="Courier New" w:eastAsia="Times New Roman" w:hAnsi="Courier New" w:cs="Courier New"/>
+          <w:color w:val="BECDE3"/>
+          <w:sz w:val="20"/>
+          <w:szCs w:val="20"/>
+          <w:shd w:val="clear" w:color="auto" w:fill="0C1633"/>
+          <w:lang w:eastAsia="es-EC"/>
+        </w:rPr>
+        <w:t>--</w:t>
+      </w:r>
+      <w:proofErr w:type="spellStart"/>
+      <w:r>
+        <w:rPr>
+          <w:rFonts w:ascii="Courier New" w:eastAsia="Times New Roman" w:hAnsi="Courier New" w:cs="Courier New"/>
+          <w:color w:val="BECDE3"/>
+          <w:sz w:val="20"/>
+          <w:szCs w:val="20"/>
+          <w:shd w:val="clear" w:color="auto" w:fill="0C1633"/>
+          <w:lang w:eastAsia="es-EC"/>
+        </w:rPr>
+        <w:t>soft</w:t>
+      </w:r>
+      <w:proofErr w:type="spellEnd"/>
+      <w:r>
+        <w:rPr>
+          <w:rFonts w:ascii="Roboto" w:eastAsia="Times New Roman" w:hAnsi="Roboto" w:cs="Times New Roman"/>
+          <w:color w:val="BECDE3"/>
+          <w:sz w:val="24"/>
+          <w:szCs w:val="24"/>
+          <w:lang w:eastAsia="es-EC"/>
+        </w:rPr>
+        <w:t xml:space="preserve">, que mantiene allí los archivos del área de </w:t>
+      </w:r>
+      <w:proofErr w:type="spellStart"/>
+      <w:r>
+        <w:rPr>
+          <w:rFonts w:ascii="Roboto" w:eastAsia="Times New Roman" w:hAnsi="Roboto" w:cs="Times New Roman"/>
+          <w:color w:val="BECDE3"/>
+          <w:sz w:val="24"/>
+          <w:szCs w:val="24"/>
+          <w:lang w:eastAsia="es-EC"/>
+        </w:rPr>
+        <w:t>staging</w:t>
+      </w:r>
+      <w:proofErr w:type="spellEnd"/>
+      <w:r>
+        <w:rPr>
+          <w:rFonts w:ascii="Roboto" w:eastAsia="Times New Roman" w:hAnsi="Roboto" w:cs="Times New Roman"/>
+          <w:color w:val="BECDE3"/>
+          <w:sz w:val="24"/>
+          <w:szCs w:val="24"/>
+          <w:lang w:eastAsia="es-EC"/>
+        </w:rPr>
+        <w:t xml:space="preserve"> para que podamos aplicar nuestros últimos </w:t>
+      </w:r>
+      <w:proofErr w:type="gramStart"/>
+      <w:r>
+        <w:rPr>
+          <w:rFonts w:ascii="Roboto" w:eastAsia="Times New Roman" w:hAnsi="Roboto" w:cs="Times New Roman"/>
+          <w:color w:val="BECDE3"/>
+          <w:sz w:val="24"/>
+          <w:szCs w:val="24"/>
+          <w:lang w:eastAsia="es-EC"/>
+        </w:rPr>
+        <w:t>cambios</w:t>
+      </w:r>
+      <w:proofErr w:type="gramEnd"/>
+      <w:r>
+        <w:rPr>
+          <w:rFonts w:ascii="Roboto" w:eastAsia="Times New Roman" w:hAnsi="Roboto" w:cs="Times New Roman"/>
+          <w:color w:val="BECDE3"/>
+          <w:sz w:val="24"/>
+          <w:szCs w:val="24"/>
+          <w:lang w:eastAsia="es-EC"/>
+        </w:rPr>
+        <w:t xml:space="preserve"> pero desde un </w:t>
+      </w:r>
+      <w:proofErr w:type="spellStart"/>
+      <w:r>
+        <w:rPr>
+          <w:rFonts w:ascii="Roboto" w:eastAsia="Times New Roman" w:hAnsi="Roboto" w:cs="Times New Roman"/>
+          <w:color w:val="BECDE3"/>
+          <w:sz w:val="24"/>
+          <w:szCs w:val="24"/>
+          <w:lang w:eastAsia="es-EC"/>
+        </w:rPr>
+        <w:t>commit</w:t>
+      </w:r>
+      <w:proofErr w:type="spellEnd"/>
+      <w:r>
+        <w:rPr>
+          <w:rFonts w:ascii="Roboto" w:eastAsia="Times New Roman" w:hAnsi="Roboto" w:cs="Times New Roman"/>
+          <w:color w:val="BECDE3"/>
+          <w:sz w:val="24"/>
+          <w:szCs w:val="24"/>
+          <w:lang w:eastAsia="es-EC"/>
+        </w:rPr>
+        <w:t xml:space="preserve"> anterior.</w:t>
+      </w:r>
+    </w:p>
+    <w:p>
+      <w:pPr>
+        <w:rPr>
+          <w:u w:val="single"/>
+        </w:rPr>
       </w:pPr>
       <w:r>
         <w:rPr>
           <w:noProof/>
         </w:rPr>
         <w:drawing>
-          <wp:inline distT="0" distB="0" distL="0" distR="0" wp14:anchorId="5E2DB3CA" wp14:editId="41618F3A">
-            <wp:extent cx="5400040" cy="3444875"/>
-            <wp:effectExtent l="0" t="0" r="0" b="3175"/>
-            <wp:docPr id="3" name="Imagen 3"/>
+          <wp:inline distT="0" distB="0" distL="0" distR="0" wp14:anchorId="172300AC" wp14:editId="4344D373">
+            <wp:extent cx="5400040" cy="3200400"/>
+            <wp:effectExtent l="0" t="0" r="0" b="0"/>
+            <wp:docPr id="6" name="Imagen 6" descr="Preview"/>
             <wp:cNvGraphicFramePr>
               <a:graphicFrameLocks xmlns:a="http://schemas.openxmlformats.org/drawingml/2006/main" noChangeAspect="1"/>
             </wp:cNvGraphicFramePr>
@@ -2028,13 +3169,13 @@
               <a:graphicData uri="http://schemas.openxmlformats.org/drawingml/2006/picture">
                 <pic:pic xmlns:pic="http://schemas.openxmlformats.org/drawingml/2006/picture">
                   <pic:nvPicPr>
-                    <pic:cNvPr id="0" name="Picture 5"/>
+                    <pic:cNvPr id="0" name="Picture 5" descr="Preview"/>
                     <pic:cNvPicPr>
                       <a:picLocks noChangeAspect="1" noChangeArrowheads="1"/>
                     </pic:cNvPicPr>
                   </pic:nvPicPr>
                   <pic:blipFill>
-                    <a:blip r:embed="rId9" cstate="print">
+                    <a:blip r:embed="rId9">
                       <a:extLst>
                         <a:ext uri="{28A0092B-C50C-407E-A947-70E740481C1C}">
                           <a14:useLocalDpi xmlns:a14="http://schemas.microsoft.com/office/drawing/2010/main" val="0"/>
@@ -2049,7 +3190,7 @@
                   <pic:spPr bwMode="auto">
                     <a:xfrm>
                       <a:off x="0" y="0"/>
-                      <a:ext cx="5400040" cy="3444875"/>
+                      <a:ext cx="5400040" cy="3200400"/>
                     </a:xfrm>
                     <a:prstGeom prst="rect">
                       <a:avLst/>
@@ -2065,14 +3206,20 @@
           </wp:inline>
         </w:drawing>
       </w:r>
-      <w:r>
-        <w:tab/>
-      </w:r>
-    </w:p>
-    <w:p>
-      <w:r>
-        <w:br w:type="page"/>
-      </w:r>
+    </w:p>
+    <w:p>
+      <w:pPr>
+        <w:rPr>
+          <w:u w:val="single"/>
+        </w:rPr>
+      </w:pPr>
+    </w:p>
+    <w:p>
+      <w:pPr>
+        <w:rPr>
+          <w:u w:val="single"/>
+        </w:rPr>
+      </w:pPr>
     </w:p>
     <w:p>
       <w:pPr>
@@ -2083,6 +3230,136 @@
           <w:u w:val="single"/>
         </w:rPr>
       </w:pPr>
+      <w:r>
+        <w:rPr>
+          <w:noProof/>
+        </w:rPr>
+        <w:lastRenderedPageBreak/>
+        <w:drawing>
+          <wp:inline distT="0" distB="0" distL="0" distR="0" wp14:anchorId="3A226288" wp14:editId="38F397DF">
+            <wp:extent cx="5399123" cy="3247364"/>
+            <wp:effectExtent l="0" t="0" r="0" b="0"/>
+            <wp:docPr id="4" name="Imagen 4" descr="Preview"/>
+            <wp:cNvGraphicFramePr>
+              <a:graphicFrameLocks xmlns:a="http://schemas.openxmlformats.org/drawingml/2006/main" noChangeAspect="1"/>
+            </wp:cNvGraphicFramePr>
+            <a:graphic xmlns:a="http://schemas.openxmlformats.org/drawingml/2006/main">
+              <a:graphicData uri="http://schemas.openxmlformats.org/drawingml/2006/picture">
+                <pic:pic xmlns:pic="http://schemas.openxmlformats.org/drawingml/2006/picture">
+                  <pic:nvPicPr>
+                    <pic:cNvPr id="0" name="Picture 1" descr="Preview"/>
+                    <pic:cNvPicPr>
+                      <a:picLocks noChangeAspect="1" noChangeArrowheads="1"/>
+                    </pic:cNvPicPr>
+                  </pic:nvPicPr>
+                  <pic:blipFill rotWithShape="1">
+                    <a:blip r:embed="rId10" cstate="print">
+                      <a:extLst>
+                        <a:ext uri="{28A0092B-C50C-407E-A947-70E740481C1C}">
+                          <a14:useLocalDpi xmlns:a14="http://schemas.microsoft.com/office/drawing/2010/main" val="0"/>
+                        </a:ext>
+                      </a:extLst>
+                    </a:blip>
+                    <a:srcRect t="5399" b="5833"/>
+                    <a:stretch/>
+                  </pic:blipFill>
+                  <pic:spPr bwMode="auto">
+                    <a:xfrm>
+                      <a:off x="0" y="0"/>
+                      <a:ext cx="5400040" cy="3247915"/>
+                    </a:xfrm>
+                    <a:prstGeom prst="rect">
+                      <a:avLst/>
+                    </a:prstGeom>
+                    <a:noFill/>
+                    <a:ln>
+                      <a:noFill/>
+                    </a:ln>
+                    <a:extLst>
+                      <a:ext uri="{53640926-AAD7-44D8-BBD7-CCE9431645EC}">
+                        <a14:shadowObscured xmlns:a14="http://schemas.microsoft.com/office/drawing/2010/main"/>
+                      </a:ext>
+                    </a:extLst>
+                  </pic:spPr>
+                </pic:pic>
+              </a:graphicData>
+            </a:graphic>
+          </wp:inline>
+        </w:drawing>
+      </w:r>
+    </w:p>
+    <w:p>
+      <w:pPr>
+        <w:tabs>
+          <w:tab w:val="left" w:pos="3433"/>
+        </w:tabs>
+        <w:rPr>
+          <w:u w:val="single"/>
+        </w:rPr>
+      </w:pPr>
+    </w:p>
+    <w:p>
+      <w:pPr>
+        <w:tabs>
+          <w:tab w:val="left" w:pos="3433"/>
+        </w:tabs>
+        <w:rPr>
+          <w:u w:val="single"/>
+        </w:rPr>
+      </w:pPr>
+      <w:r>
+        <w:rPr>
+          <w:noProof/>
+        </w:rPr>
+        <w:drawing>
+          <wp:inline distT="0" distB="0" distL="0" distR="0" wp14:anchorId="0B42B60A" wp14:editId="2C8D5979">
+            <wp:extent cx="5400040" cy="2569845"/>
+            <wp:effectExtent l="0" t="0" r="0" b="1905"/>
+            <wp:docPr id="5" name="Imagen 5" descr="Preview"/>
+            <wp:cNvGraphicFramePr>
+              <a:graphicFrameLocks xmlns:a="http://schemas.openxmlformats.org/drawingml/2006/main" noChangeAspect="1"/>
+            </wp:cNvGraphicFramePr>
+            <a:graphic xmlns:a="http://schemas.openxmlformats.org/drawingml/2006/main">
+              <a:graphicData uri="http://schemas.openxmlformats.org/drawingml/2006/picture">
+                <pic:pic xmlns:pic="http://schemas.openxmlformats.org/drawingml/2006/picture">
+                  <pic:nvPicPr>
+                    <pic:cNvPr id="0" name="Picture 3" descr="Preview"/>
+                    <pic:cNvPicPr>
+                      <a:picLocks noChangeAspect="1" noChangeArrowheads="1"/>
+                    </pic:cNvPicPr>
+                  </pic:nvPicPr>
+                  <pic:blipFill>
+                    <a:blip r:embed="rId11">
+                      <a:extLst>
+                        <a:ext uri="{28A0092B-C50C-407E-A947-70E740481C1C}">
+                          <a14:useLocalDpi xmlns:a14="http://schemas.microsoft.com/office/drawing/2010/main" val="0"/>
+                        </a:ext>
+                      </a:extLst>
+                    </a:blip>
+                    <a:srcRect/>
+                    <a:stretch>
+                      <a:fillRect/>
+                    </a:stretch>
+                  </pic:blipFill>
+                  <pic:spPr bwMode="auto">
+                    <a:xfrm>
+                      <a:off x="0" y="0"/>
+                      <a:ext cx="5400040" cy="2569845"/>
+                    </a:xfrm>
+                    <a:prstGeom prst="rect">
+                      <a:avLst/>
+                    </a:prstGeom>
+                    <a:noFill/>
+                    <a:ln>
+                      <a:noFill/>
+                    </a:ln>
+                  </pic:spPr>
+                </pic:pic>
+              </a:graphicData>
+            </a:graphic>
+          </wp:inline>
+        </w:drawing>
+      </w:r>
     </w:p>
     <w:sectPr>
       <w:pgSz w:w="11906" w:h="16838"/>
@@ -2816,6 +4093,26 @@
     <w:name w:val="Normal"/>
     <w:qFormat/>
   </w:style>
+  <w:style w:type="paragraph" w:styleId="Ttulo2">
+    <w:name w:val="heading 2"/>
+    <w:basedOn w:val="Normal"/>
+    <w:link w:val="Ttulo2Car"/>
+    <w:uiPriority w:val="9"/>
+    <w:qFormat/>
+    <w:rsid w:val="00C8029A"/>
+    <w:pPr>
+      <w:spacing w:before="100" w:beforeAutospacing="1" w:after="100" w:afterAutospacing="1" w:line="240" w:lineRule="auto"/>
+      <w:outlineLvl w:val="1"/>
+    </w:pPr>
+    <w:rPr>
+      <w:rFonts w:ascii="Times New Roman" w:eastAsia="Times New Roman" w:hAnsi="Times New Roman" w:cs="Times New Roman"/>
+      <w:b/>
+      <w:bCs/>
+      <w:sz w:val="36"/>
+      <w:szCs w:val="36"/>
+      <w:lang w:eastAsia="es-EC"/>
+    </w:rPr>
+  </w:style>
   <w:style w:type="character" w:default="1" w:styleId="Fuentedeprrafopredeter">
     <w:name w:val="Default Paragraph Font"/>
     <w:uiPriority w:val="1"/>
@@ -2847,7 +4144,6 @@
     <w:name w:val="Normal (Web)"/>
     <w:basedOn w:val="Normal"/>
     <w:uiPriority w:val="99"/>
-    <w:semiHidden/>
     <w:unhideWhenUsed/>
     <w:rsid w:val="006A3C79"/>
     <w:pPr>
@@ -2938,6 +4234,21 @@
       <w:ind w:left="720"/>
       <w:contextualSpacing/>
     </w:pPr>
+  </w:style>
+  <w:style w:type="character" w:customStyle="1" w:styleId="Ttulo2Car">
+    <w:name w:val="Título 2 Car"/>
+    <w:basedOn w:val="Fuentedeprrafopredeter"/>
+    <w:link w:val="Ttulo2"/>
+    <w:uiPriority w:val="9"/>
+    <w:rsid w:val="00C8029A"/>
+    <w:rPr>
+      <w:rFonts w:ascii="Times New Roman" w:eastAsia="Times New Roman" w:hAnsi="Times New Roman" w:cs="Times New Roman"/>
+      <w:b/>
+      <w:bCs/>
+      <w:sz w:val="36"/>
+      <w:szCs w:val="36"/>
+      <w:lang w:eastAsia="es-EC"/>
+    </w:rPr>
   </w:style>
 </w:styles>
 </file>

</xml_diff>

<commit_message>
Esta es previo a la creacion de archivo gitublog.html
</commit_message>
<xml_diff>
--- a/GIT HUB.docx
+++ b/GIT HUB.docx
@@ -43,7 +43,6 @@
           <w:lang w:eastAsia="es-EC"/>
         </w:rPr>
       </w:pPr>
-      <w:proofErr w:type="spellStart"/>
       <w:r>
         <w:rPr>
           <w:rFonts w:ascii="Roboto" w:eastAsia="Times New Roman" w:hAnsi="Roboto" w:cs="Times New Roman"/>
@@ -56,7 +55,6 @@
         </w:rPr>
         <w:t>pwd</w:t>
       </w:r>
-      <w:proofErr w:type="spellEnd"/>
       <w:r>
         <w:rPr>
           <w:rFonts w:ascii="Roboto" w:eastAsia="Times New Roman" w:hAnsi="Roboto" w:cs="Times New Roman"/>
@@ -84,7 +82,6 @@
           <w:lang w:eastAsia="es-EC"/>
         </w:rPr>
       </w:pPr>
-      <w:proofErr w:type="spellStart"/>
       <w:r>
         <w:rPr>
           <w:rFonts w:ascii="Roboto" w:eastAsia="Times New Roman" w:hAnsi="Roboto" w:cs="Times New Roman"/>
@@ -97,7 +94,6 @@
         </w:rPr>
         <w:t>mkdir</w:t>
       </w:r>
-      <w:proofErr w:type="spellEnd"/>
       <w:r>
         <w:rPr>
           <w:rFonts w:ascii="Roboto" w:eastAsia="Times New Roman" w:hAnsi="Roboto" w:cs="Times New Roman"/>
@@ -108,7 +104,6 @@
         </w:rPr>
         <w:t>: Nos permite crear carpetas (por ejemplo, </w:t>
       </w:r>
-      <w:proofErr w:type="spellStart"/>
       <w:r>
         <w:rPr>
           <w:rFonts w:ascii="Courier New" w:eastAsia="Times New Roman" w:hAnsi="Courier New" w:cs="Courier New"/>
@@ -118,19 +113,7 @@
           <w:shd w:val="clear" w:color="auto" w:fill="0C1633"/>
           <w:lang w:eastAsia="es-EC"/>
         </w:rPr>
-        <w:t>mkdir</w:t>
-      </w:r>
-      <w:proofErr w:type="spellEnd"/>
-      <w:r>
-        <w:rPr>
-          <w:rFonts w:ascii="Courier New" w:eastAsia="Times New Roman" w:hAnsi="Courier New" w:cs="Courier New"/>
-          <w:color w:val="BECDE3"/>
-          <w:sz w:val="20"/>
-          <w:szCs w:val="20"/>
-          <w:shd w:val="clear" w:color="auto" w:fill="0C1633"/>
-          <w:lang w:eastAsia="es-EC"/>
-        </w:rPr>
-        <w:t xml:space="preserve"> Carpeta-Importante</w:t>
+        <w:t>mkdir Carpeta-Importante</w:t>
       </w:r>
       <w:r>
         <w:rPr>
@@ -159,7 +142,6 @@
           <w:lang w:eastAsia="es-EC"/>
         </w:rPr>
       </w:pPr>
-      <w:proofErr w:type="spellStart"/>
       <w:r>
         <w:rPr>
           <w:rFonts w:ascii="Roboto" w:eastAsia="Times New Roman" w:hAnsi="Roboto" w:cs="Times New Roman"/>
@@ -172,7 +154,6 @@
         </w:rPr>
         <w:t>touch</w:t>
       </w:r>
-      <w:proofErr w:type="spellEnd"/>
       <w:r>
         <w:rPr>
           <w:rFonts w:ascii="Roboto" w:eastAsia="Times New Roman" w:hAnsi="Roboto" w:cs="Times New Roman"/>
@@ -183,7 +164,6 @@
         </w:rPr>
         <w:t>: Nos permite crear archivos (por ejemplo, </w:t>
       </w:r>
-      <w:proofErr w:type="spellStart"/>
       <w:r>
         <w:rPr>
           <w:rFonts w:ascii="Courier New" w:eastAsia="Times New Roman" w:hAnsi="Courier New" w:cs="Courier New"/>
@@ -193,19 +173,7 @@
           <w:shd w:val="clear" w:color="auto" w:fill="0C1633"/>
           <w:lang w:eastAsia="es-EC"/>
         </w:rPr>
-        <w:t>touch</w:t>
-      </w:r>
-      <w:proofErr w:type="spellEnd"/>
-      <w:r>
-        <w:rPr>
-          <w:rFonts w:ascii="Courier New" w:eastAsia="Times New Roman" w:hAnsi="Courier New" w:cs="Courier New"/>
-          <w:color w:val="BECDE3"/>
-          <w:sz w:val="20"/>
-          <w:szCs w:val="20"/>
-          <w:shd w:val="clear" w:color="auto" w:fill="0C1633"/>
-          <w:lang w:eastAsia="es-EC"/>
-        </w:rPr>
-        <w:t xml:space="preserve"> archivo.txt</w:t>
+        <w:t>touch archivo.txt</w:t>
       </w:r>
       <w:r>
         <w:rPr>
@@ -234,7 +202,6 @@
           <w:lang w:eastAsia="es-EC"/>
         </w:rPr>
       </w:pPr>
-      <w:proofErr w:type="spellStart"/>
       <w:r>
         <w:rPr>
           <w:rFonts w:ascii="Roboto" w:eastAsia="Times New Roman" w:hAnsi="Roboto" w:cs="Times New Roman"/>
@@ -247,7 +214,6 @@
         </w:rPr>
         <w:t>rm</w:t>
       </w:r>
-      <w:proofErr w:type="spellEnd"/>
       <w:r>
         <w:rPr>
           <w:rFonts w:ascii="Roboto" w:eastAsia="Times New Roman" w:hAnsi="Roboto" w:cs="Times New Roman"/>
@@ -258,7 +224,6 @@
         </w:rPr>
         <w:t>: Nos permite borrar un archivo o carpeta (por ejemplo, </w:t>
       </w:r>
-      <w:proofErr w:type="spellStart"/>
       <w:r>
         <w:rPr>
           <w:rFonts w:ascii="Courier New" w:eastAsia="Times New Roman" w:hAnsi="Courier New" w:cs="Courier New"/>
@@ -268,19 +233,7 @@
           <w:shd w:val="clear" w:color="auto" w:fill="0C1633"/>
           <w:lang w:eastAsia="es-EC"/>
         </w:rPr>
-        <w:t>rm</w:t>
-      </w:r>
-      <w:proofErr w:type="spellEnd"/>
-      <w:r>
-        <w:rPr>
-          <w:rFonts w:ascii="Courier New" w:eastAsia="Times New Roman" w:hAnsi="Courier New" w:cs="Courier New"/>
-          <w:color w:val="BECDE3"/>
-          <w:sz w:val="20"/>
-          <w:szCs w:val="20"/>
-          <w:shd w:val="clear" w:color="auto" w:fill="0C1633"/>
-          <w:lang w:eastAsia="es-EC"/>
-        </w:rPr>
-        <w:t xml:space="preserve"> archivo.txt</w:t>
+        <w:t>rm archivo.txt</w:t>
       </w:r>
       <w:r>
         <w:rPr>
@@ -309,7 +262,6 @@
           <w:lang w:eastAsia="es-EC"/>
         </w:rPr>
       </w:pPr>
-      <w:proofErr w:type="spellStart"/>
       <w:r>
         <w:rPr>
           <w:rFonts w:ascii="Roboto" w:eastAsia="Times New Roman" w:hAnsi="Roboto" w:cs="Times New Roman"/>
@@ -322,7 +274,6 @@
         </w:rPr>
         <w:t>cat</w:t>
       </w:r>
-      <w:proofErr w:type="spellEnd"/>
       <w:r>
         <w:rPr>
           <w:rFonts w:ascii="Roboto" w:eastAsia="Times New Roman" w:hAnsi="Roboto" w:cs="Times New Roman"/>
@@ -333,7 +284,6 @@
         </w:rPr>
         <w:t>: Ver el contenido de un archivo (por ejemplo, </w:t>
       </w:r>
-      <w:proofErr w:type="spellStart"/>
       <w:r>
         <w:rPr>
           <w:rFonts w:ascii="Courier New" w:eastAsia="Times New Roman" w:hAnsi="Courier New" w:cs="Courier New"/>
@@ -343,19 +293,7 @@
           <w:shd w:val="clear" w:color="auto" w:fill="0C1633"/>
           <w:lang w:eastAsia="es-EC"/>
         </w:rPr>
-        <w:t>cat</w:t>
-      </w:r>
-      <w:proofErr w:type="spellEnd"/>
-      <w:r>
-        <w:rPr>
-          <w:rFonts w:ascii="Courier New" w:eastAsia="Times New Roman" w:hAnsi="Courier New" w:cs="Courier New"/>
-          <w:color w:val="BECDE3"/>
-          <w:sz w:val="20"/>
-          <w:szCs w:val="20"/>
-          <w:shd w:val="clear" w:color="auto" w:fill="0C1633"/>
-          <w:lang w:eastAsia="es-EC"/>
-        </w:rPr>
-        <w:t xml:space="preserve"> nombre-archivo.txt</w:t>
+        <w:t>cat nombre-archivo.txt</w:t>
       </w:r>
       <w:r>
         <w:rPr>
@@ -384,7 +322,6 @@
           <w:lang w:eastAsia="es-EC"/>
         </w:rPr>
       </w:pPr>
-      <w:proofErr w:type="spellStart"/>
       <w:r>
         <w:rPr>
           <w:rFonts w:ascii="Roboto" w:eastAsia="Times New Roman" w:hAnsi="Roboto" w:cs="Times New Roman"/>
@@ -397,7 +334,6 @@
         </w:rPr>
         <w:t>ls</w:t>
       </w:r>
-      <w:proofErr w:type="spellEnd"/>
       <w:r>
         <w:rPr>
           <w:rFonts w:ascii="Roboto" w:eastAsia="Times New Roman" w:hAnsi="Roboto" w:cs="Times New Roman"/>
@@ -448,29 +384,7 @@
           <w:szCs w:val="24"/>
           <w:lang w:eastAsia="es-EC"/>
         </w:rPr>
-        <w:t xml:space="preserve"> + una sola letra o </w:t>
-      </w:r>
-      <w:proofErr w:type="spellStart"/>
-      <w:r>
-        <w:rPr>
-          <w:rFonts w:ascii="Roboto" w:eastAsia="Times New Roman" w:hAnsi="Roboto" w:cs="Times New Roman"/>
-          <w:color w:val="BECDE3"/>
-          <w:sz w:val="24"/>
-          <w:szCs w:val="24"/>
-          <w:lang w:eastAsia="es-EC"/>
-        </w:rPr>
-        <w:t>shortcut</w:t>
-      </w:r>
-      <w:proofErr w:type="spellEnd"/>
-      <w:r>
-        <w:rPr>
-          <w:rFonts w:ascii="Roboto" w:eastAsia="Times New Roman" w:hAnsi="Roboto" w:cs="Times New Roman"/>
-          <w:color w:val="BECDE3"/>
-          <w:sz w:val="24"/>
-          <w:szCs w:val="24"/>
-          <w:lang w:eastAsia="es-EC"/>
-        </w:rPr>
-        <w:t xml:space="preserve"> por cada argumento).</w:t>
+        <w:t> + una sola letra o shortcut por cada argumento).</w:t>
       </w:r>
       <w:r>
         <w:rPr>
@@ -483,7 +397,6 @@
         <w:br/>
         <w:t>- </w:t>
       </w:r>
-      <w:proofErr w:type="spellStart"/>
       <w:r>
         <w:rPr>
           <w:rFonts w:ascii="Courier New" w:eastAsia="Times New Roman" w:hAnsi="Courier New" w:cs="Courier New"/>
@@ -493,9 +406,29 @@
           <w:shd w:val="clear" w:color="auto" w:fill="0C1633"/>
           <w:lang w:eastAsia="es-EC"/>
         </w:rPr>
-        <w:t>ls</w:t>
-      </w:r>
-      <w:proofErr w:type="spellEnd"/>
+        <w:t>ls -a</w:t>
+      </w:r>
+      <w:r>
+        <w:rPr>
+          <w:rFonts w:ascii="Roboto" w:eastAsia="Times New Roman" w:hAnsi="Roboto" w:cs="Times New Roman"/>
+          <w:color w:val="BECDE3"/>
+          <w:sz w:val="24"/>
+          <w:szCs w:val="24"/>
+          <w:lang w:eastAsia="es-EC"/>
+        </w:rPr>
+        <w:t>: Mostrar todos los archivos, incluso los ocultos.</w:t>
+      </w:r>
+      <w:r>
+        <w:rPr>
+          <w:rFonts w:ascii="Roboto" w:eastAsia="Times New Roman" w:hAnsi="Roboto" w:cs="Times New Roman"/>
+          <w:color w:val="BECDE3"/>
+          <w:sz w:val="24"/>
+          <w:szCs w:val="24"/>
+          <w:lang w:eastAsia="es-EC"/>
+        </w:rPr>
+        <w:br/>
+        <w:t>- </w:t>
+      </w:r>
       <w:r>
         <w:rPr>
           <w:rFonts w:ascii="Courier New" w:eastAsia="Times New Roman" w:hAnsi="Courier New" w:cs="Courier New"/>
@@ -505,52 +438,7 @@
           <w:shd w:val="clear" w:color="auto" w:fill="0C1633"/>
           <w:lang w:eastAsia="es-EC"/>
         </w:rPr>
-        <w:t xml:space="preserve"> -a</w:t>
-      </w:r>
-      <w:r>
-        <w:rPr>
-          <w:rFonts w:ascii="Roboto" w:eastAsia="Times New Roman" w:hAnsi="Roboto" w:cs="Times New Roman"/>
-          <w:color w:val="BECDE3"/>
-          <w:sz w:val="24"/>
-          <w:szCs w:val="24"/>
-          <w:lang w:eastAsia="es-EC"/>
-        </w:rPr>
-        <w:t>: Mostrar todos los archivos, incluso los ocultos.</w:t>
-      </w:r>
-      <w:r>
-        <w:rPr>
-          <w:rFonts w:ascii="Roboto" w:eastAsia="Times New Roman" w:hAnsi="Roboto" w:cs="Times New Roman"/>
-          <w:color w:val="BECDE3"/>
-          <w:sz w:val="24"/>
-          <w:szCs w:val="24"/>
-          <w:lang w:eastAsia="es-EC"/>
-        </w:rPr>
-        <w:br/>
-        <w:t>- </w:t>
-      </w:r>
-      <w:proofErr w:type="spellStart"/>
-      <w:r>
-        <w:rPr>
-          <w:rFonts w:ascii="Courier New" w:eastAsia="Times New Roman" w:hAnsi="Courier New" w:cs="Courier New"/>
-          <w:color w:val="BECDE3"/>
-          <w:sz w:val="20"/>
-          <w:szCs w:val="20"/>
-          <w:shd w:val="clear" w:color="auto" w:fill="0C1633"/>
-          <w:lang w:eastAsia="es-EC"/>
-        </w:rPr>
-        <w:t>ls</w:t>
-      </w:r>
-      <w:proofErr w:type="spellEnd"/>
-      <w:r>
-        <w:rPr>
-          <w:rFonts w:ascii="Courier New" w:eastAsia="Times New Roman" w:hAnsi="Courier New" w:cs="Courier New"/>
-          <w:color w:val="BECDE3"/>
-          <w:sz w:val="20"/>
-          <w:szCs w:val="20"/>
-          <w:shd w:val="clear" w:color="auto" w:fill="0C1633"/>
-          <w:lang w:eastAsia="es-EC"/>
-        </w:rPr>
-        <w:t xml:space="preserve"> -l</w:t>
+        <w:t>ls -l</w:t>
       </w:r>
       <w:r>
         <w:rPr>
@@ -738,9 +626,18 @@
           <w:shd w:val="clear" w:color="auto" w:fill="0C1633"/>
           <w:lang w:eastAsia="es-EC"/>
         </w:rPr>
-        <w:t>cd</w:t>
-      </w:r>
-      <w:proofErr w:type="gramStart"/>
+        <w:t>cd ..</w:t>
+      </w:r>
+      <w:r>
+        <w:rPr>
+          <w:rFonts w:ascii="Roboto" w:eastAsia="Times New Roman" w:hAnsi="Roboto" w:cs="Times New Roman"/>
+          <w:color w:val="BECDE3"/>
+          <w:sz w:val="24"/>
+          <w:szCs w:val="24"/>
+          <w:lang w:eastAsia="es-EC"/>
+        </w:rPr>
+        <w:t> (</w:t>
+      </w:r>
       <w:r>
         <w:rPr>
           <w:rFonts w:ascii="Courier New" w:eastAsia="Times New Roman" w:hAnsi="Courier New" w:cs="Courier New"/>
@@ -750,18 +647,28 @@
           <w:shd w:val="clear" w:color="auto" w:fill="0C1633"/>
           <w:lang w:eastAsia="es-EC"/>
         </w:rPr>
-        <w:t xml:space="preserve"> ..</w:t>
-      </w:r>
-      <w:proofErr w:type="gramEnd"/>
-      <w:r>
-        <w:rPr>
-          <w:rFonts w:ascii="Roboto" w:eastAsia="Times New Roman" w:hAnsi="Roboto" w:cs="Times New Roman"/>
-          <w:color w:val="BECDE3"/>
-          <w:sz w:val="24"/>
-          <w:szCs w:val="24"/>
-          <w:lang w:eastAsia="es-EC"/>
-        </w:rPr>
-        <w:t> (</w:t>
+        <w:t>cd</w:t>
+      </w:r>
+      <w:r>
+        <w:rPr>
+          <w:rFonts w:ascii="Roboto" w:eastAsia="Times New Roman" w:hAnsi="Roboto" w:cs="Times New Roman"/>
+          <w:color w:val="BECDE3"/>
+          <w:sz w:val="24"/>
+          <w:szCs w:val="24"/>
+          <w:lang w:eastAsia="es-EC"/>
+        </w:rPr>
+        <w:t> + dos puntos): Regresar una carpeta hacia atrás.</w:t>
+      </w:r>
+      <w:r>
+        <w:rPr>
+          <w:rFonts w:ascii="Roboto" w:eastAsia="Times New Roman" w:hAnsi="Roboto" w:cs="Times New Roman"/>
+          <w:color w:val="BECDE3"/>
+          <w:sz w:val="24"/>
+          <w:szCs w:val="24"/>
+          <w:lang w:eastAsia="es-EC"/>
+        </w:rPr>
+        <w:br/>
+        <w:t>- Si quieres referirte al directorio en el que te encuentras ahora mismo puedes usar </w:t>
       </w:r>
       <w:r>
         <w:rPr>
@@ -772,42 +679,8 @@
           <w:shd w:val="clear" w:color="auto" w:fill="0C1633"/>
           <w:lang w:eastAsia="es-EC"/>
         </w:rPr>
-        <w:t>cd</w:t>
-      </w:r>
-      <w:r>
-        <w:rPr>
-          <w:rFonts w:ascii="Roboto" w:eastAsia="Times New Roman" w:hAnsi="Roboto" w:cs="Times New Roman"/>
-          <w:color w:val="BECDE3"/>
-          <w:sz w:val="24"/>
-          <w:szCs w:val="24"/>
-          <w:lang w:eastAsia="es-EC"/>
-        </w:rPr>
-        <w:t> + dos puntos): Regresar una carpeta hacia atrás.</w:t>
-      </w:r>
-      <w:r>
-        <w:rPr>
-          <w:rFonts w:ascii="Roboto" w:eastAsia="Times New Roman" w:hAnsi="Roboto" w:cs="Times New Roman"/>
-          <w:color w:val="BECDE3"/>
-          <w:sz w:val="24"/>
-          <w:szCs w:val="24"/>
-          <w:lang w:eastAsia="es-EC"/>
-        </w:rPr>
-        <w:br/>
-        <w:t>- Si quieres referirte al directorio en el que te encuentras ahora mismo puedes usar </w:t>
-      </w:r>
-      <w:proofErr w:type="gramStart"/>
-      <w:r>
-        <w:rPr>
-          <w:rFonts w:ascii="Courier New" w:eastAsia="Times New Roman" w:hAnsi="Courier New" w:cs="Courier New"/>
-          <w:color w:val="BECDE3"/>
-          <w:sz w:val="20"/>
-          <w:szCs w:val="20"/>
-          <w:shd w:val="clear" w:color="auto" w:fill="0C1633"/>
-          <w:lang w:eastAsia="es-EC"/>
-        </w:rPr>
         <w:t>cd .</w:t>
       </w:r>
-      <w:proofErr w:type="gramEnd"/>
       <w:r>
         <w:rPr>
           <w:rFonts w:ascii="Roboto" w:eastAsia="Times New Roman" w:hAnsi="Roboto" w:cs="Times New Roman"/>
@@ -856,7 +729,6 @@
           <w:lang w:eastAsia="es-EC"/>
         </w:rPr>
       </w:pPr>
-      <w:proofErr w:type="spellStart"/>
       <w:r>
         <w:rPr>
           <w:rFonts w:ascii="Roboto" w:eastAsia="Times New Roman" w:hAnsi="Roboto" w:cs="Times New Roman"/>
@@ -869,7 +741,6 @@
         </w:rPr>
         <w:t>history</w:t>
       </w:r>
-      <w:proofErr w:type="spellEnd"/>
       <w:r>
         <w:rPr>
           <w:rFonts w:ascii="Roboto" w:eastAsia="Times New Roman" w:hAnsi="Roboto" w:cs="Times New Roman"/>
@@ -919,7 +790,6 @@
         </w:rPr>
         <w:t>: Ejecutar algún comando con el número que nos muestra el comando </w:t>
       </w:r>
-      <w:proofErr w:type="spellStart"/>
       <w:r>
         <w:rPr>
           <w:rFonts w:ascii="Courier New" w:eastAsia="Times New Roman" w:hAnsi="Courier New" w:cs="Courier New"/>
@@ -931,27 +801,15 @@
         </w:rPr>
         <w:t>history</w:t>
       </w:r>
-      <w:proofErr w:type="spellEnd"/>
-      <w:r>
-        <w:rPr>
-          <w:rFonts w:ascii="Roboto" w:eastAsia="Times New Roman" w:hAnsi="Roboto" w:cs="Times New Roman"/>
-          <w:color w:val="BECDE3"/>
-          <w:sz w:val="24"/>
-          <w:szCs w:val="24"/>
-          <w:lang w:eastAsia="es-EC"/>
-        </w:rPr>
-        <w:t> (</w:t>
-      </w:r>
-      <w:proofErr w:type="gramStart"/>
-      <w:r>
-        <w:rPr>
-          <w:rFonts w:ascii="Roboto" w:eastAsia="Times New Roman" w:hAnsi="Roboto" w:cs="Times New Roman"/>
-          <w:color w:val="BECDE3"/>
-          <w:sz w:val="24"/>
-          <w:szCs w:val="24"/>
-          <w:lang w:eastAsia="es-EC"/>
-        </w:rPr>
-        <w:t>por ejemplo, </w:t>
+      <w:r>
+        <w:rPr>
+          <w:rFonts w:ascii="Roboto" w:eastAsia="Times New Roman" w:hAnsi="Roboto" w:cs="Times New Roman"/>
+          <w:color w:val="BECDE3"/>
+          <w:sz w:val="24"/>
+          <w:szCs w:val="24"/>
+          <w:lang w:eastAsia="es-EC"/>
+        </w:rPr>
+        <w:t> (por ejemplo, </w:t>
       </w:r>
       <w:r>
         <w:rPr>
@@ -962,19 +820,7 @@
           <w:shd w:val="clear" w:color="auto" w:fill="0C1633"/>
           <w:lang w:eastAsia="es-EC"/>
         </w:rPr>
-        <w:t>!</w:t>
-      </w:r>
-      <w:proofErr w:type="gramEnd"/>
-      <w:r>
-        <w:rPr>
-          <w:rFonts w:ascii="Courier New" w:eastAsia="Times New Roman" w:hAnsi="Courier New" w:cs="Courier New"/>
-          <w:color w:val="BECDE3"/>
-          <w:sz w:val="20"/>
-          <w:szCs w:val="20"/>
-          <w:shd w:val="clear" w:color="auto" w:fill="0C1633"/>
-          <w:lang w:eastAsia="es-EC"/>
-        </w:rPr>
-        <w:t>72</w:t>
+        <w:t>!72</w:t>
       </w:r>
       <w:r>
         <w:rPr>
@@ -1003,7 +849,6 @@
           <w:lang w:eastAsia="es-EC"/>
         </w:rPr>
       </w:pPr>
-      <w:proofErr w:type="spellStart"/>
       <w:r>
         <w:rPr>
           <w:rFonts w:ascii="Roboto" w:eastAsia="Times New Roman" w:hAnsi="Roboto" w:cs="Times New Roman"/>
@@ -1016,7 +861,6 @@
         </w:rPr>
         <w:t>clear</w:t>
       </w:r>
-      <w:proofErr w:type="spellEnd"/>
       <w:r>
         <w:rPr>
           <w:rFonts w:ascii="Roboto" w:eastAsia="Times New Roman" w:hAnsi="Roboto" w:cs="Times New Roman"/>
@@ -1027,7 +871,6 @@
         </w:rPr>
         <w:t>: Para limpiar la terminal. También podemos usar los atajos de teclado </w:t>
       </w:r>
-      <w:proofErr w:type="spellStart"/>
       <w:r>
         <w:rPr>
           <w:rFonts w:ascii="Courier New" w:eastAsia="Times New Roman" w:hAnsi="Courier New" w:cs="Courier New"/>
@@ -1037,9 +880,18 @@
           <w:shd w:val="clear" w:color="auto" w:fill="0C1633"/>
           <w:lang w:eastAsia="es-EC"/>
         </w:rPr>
-        <w:t>Ctrl</w:t>
-      </w:r>
-      <w:proofErr w:type="spellEnd"/>
+        <w:t>Ctrl + L</w:t>
+      </w:r>
+      <w:r>
+        <w:rPr>
+          <w:rFonts w:ascii="Roboto" w:eastAsia="Times New Roman" w:hAnsi="Roboto" w:cs="Times New Roman"/>
+          <w:color w:val="BECDE3"/>
+          <w:sz w:val="24"/>
+          <w:szCs w:val="24"/>
+          <w:lang w:eastAsia="es-EC"/>
+        </w:rPr>
+        <w:t> o </w:t>
+      </w:r>
       <w:r>
         <w:rPr>
           <w:rFonts w:ascii="Courier New" w:eastAsia="Times New Roman" w:hAnsi="Courier New" w:cs="Courier New"/>
@@ -1049,19 +901,41 @@
           <w:shd w:val="clear" w:color="auto" w:fill="0C1633"/>
           <w:lang w:eastAsia="es-EC"/>
         </w:rPr>
-        <w:t xml:space="preserve"> + L</w:t>
-      </w:r>
-      <w:r>
-        <w:rPr>
-          <w:rFonts w:ascii="Roboto" w:eastAsia="Times New Roman" w:hAnsi="Roboto" w:cs="Times New Roman"/>
-          <w:color w:val="BECDE3"/>
-          <w:sz w:val="24"/>
-          <w:szCs w:val="24"/>
-          <w:lang w:eastAsia="es-EC"/>
-        </w:rPr>
-        <w:t> o </w:t>
-      </w:r>
-      <w:proofErr w:type="spellStart"/>
+        <w:t>Command + L</w:t>
+      </w:r>
+      <w:r>
+        <w:rPr>
+          <w:rFonts w:ascii="Roboto" w:eastAsia="Times New Roman" w:hAnsi="Roboto" w:cs="Times New Roman"/>
+          <w:color w:val="BECDE3"/>
+          <w:sz w:val="24"/>
+          <w:szCs w:val="24"/>
+          <w:lang w:eastAsia="es-EC"/>
+        </w:rPr>
+        <w:t>.</w:t>
+      </w:r>
+    </w:p>
+    <w:p>
+      <w:pPr>
+        <w:shd w:val="clear" w:color="auto" w:fill="121F3D"/>
+        <w:spacing w:after="0" w:line="240" w:lineRule="auto"/>
+        <w:rPr>
+          <w:rFonts w:ascii="Roboto" w:eastAsia="Times New Roman" w:hAnsi="Roboto" w:cs="Times New Roman"/>
+          <w:color w:val="BECDE3"/>
+          <w:sz w:val="24"/>
+          <w:szCs w:val="24"/>
+          <w:lang w:eastAsia="es-EC"/>
+        </w:rPr>
+      </w:pPr>
+      <w:r>
+        <w:rPr>
+          <w:rFonts w:ascii="Roboto" w:eastAsia="Times New Roman" w:hAnsi="Roboto" w:cs="Times New Roman"/>
+          <w:color w:val="BECDE3"/>
+          <w:sz w:val="24"/>
+          <w:szCs w:val="24"/>
+          <w:lang w:eastAsia="es-EC"/>
+        </w:rPr>
+        <w:t>Todos estos comandos tiene una función de autocompletado, o sea, puedes escribir la primera parte y presionar la tecla </w:t>
+      </w:r>
       <w:r>
         <w:rPr>
           <w:rFonts w:ascii="Courier New" w:eastAsia="Times New Roman" w:hAnsi="Courier New" w:cs="Courier New"/>
@@ -1071,9 +945,18 @@
           <w:shd w:val="clear" w:color="auto" w:fill="0C1633"/>
           <w:lang w:eastAsia="es-EC"/>
         </w:rPr>
-        <w:t>Command</w:t>
-      </w:r>
-      <w:proofErr w:type="spellEnd"/>
+        <w:t>Tab</w:t>
+      </w:r>
+      <w:r>
+        <w:rPr>
+          <w:rFonts w:ascii="Roboto" w:eastAsia="Times New Roman" w:hAnsi="Roboto" w:cs="Times New Roman"/>
+          <w:color w:val="BECDE3"/>
+          <w:sz w:val="24"/>
+          <w:szCs w:val="24"/>
+          <w:lang w:eastAsia="es-EC"/>
+        </w:rPr>
+        <w:t> para que la terminal nos muestre todas las posibles carpetas o comandos que podemos ejecutar. Si presionas la tecla </w:t>
+      </w:r>
       <w:r>
         <w:rPr>
           <w:rFonts w:ascii="Courier New" w:eastAsia="Times New Roman" w:hAnsi="Courier New" w:cs="Courier New"/>
@@ -1083,17 +966,17 @@
           <w:shd w:val="clear" w:color="auto" w:fill="0C1633"/>
           <w:lang w:eastAsia="es-EC"/>
         </w:rPr>
-        <w:t xml:space="preserve"> + L</w:t>
-      </w:r>
-      <w:r>
-        <w:rPr>
-          <w:rFonts w:ascii="Roboto" w:eastAsia="Times New Roman" w:hAnsi="Roboto" w:cs="Times New Roman"/>
-          <w:color w:val="BECDE3"/>
-          <w:sz w:val="24"/>
-          <w:szCs w:val="24"/>
-          <w:lang w:eastAsia="es-EC"/>
-        </w:rPr>
-        <w:t>.</w:t>
+        <w:t>Arriba</w:t>
+      </w:r>
+      <w:r>
+        <w:rPr>
+          <w:rFonts w:ascii="Roboto" w:eastAsia="Times New Roman" w:hAnsi="Roboto" w:cs="Times New Roman"/>
+          <w:color w:val="BECDE3"/>
+          <w:sz w:val="24"/>
+          <w:szCs w:val="24"/>
+          <w:lang w:eastAsia="es-EC"/>
+        </w:rPr>
+        <w:t> puedes ver el último comando que ejecutamos.</w:t>
       </w:r>
     </w:p>
     <w:p>
@@ -1108,29 +991,16 @@
           <w:lang w:eastAsia="es-EC"/>
         </w:rPr>
       </w:pPr>
-      <w:proofErr w:type="gramStart"/>
-      <w:r>
-        <w:rPr>
-          <w:rFonts w:ascii="Roboto" w:eastAsia="Times New Roman" w:hAnsi="Roboto" w:cs="Times New Roman"/>
-          <w:color w:val="BECDE3"/>
-          <w:sz w:val="24"/>
-          <w:szCs w:val="24"/>
-          <w:lang w:eastAsia="es-EC"/>
-        </w:rPr>
-        <w:t>Todos estos comandos tiene</w:t>
-      </w:r>
-      <w:proofErr w:type="gramEnd"/>
-      <w:r>
-        <w:rPr>
-          <w:rFonts w:ascii="Roboto" w:eastAsia="Times New Roman" w:hAnsi="Roboto" w:cs="Times New Roman"/>
-          <w:color w:val="BECDE3"/>
-          <w:sz w:val="24"/>
-          <w:szCs w:val="24"/>
-          <w:lang w:eastAsia="es-EC"/>
-        </w:rPr>
-        <w:t xml:space="preserve"> una función de autocompletado, o sea, puedes escribir la primera parte y presionar la tecla </w:t>
-      </w:r>
-      <w:proofErr w:type="spellStart"/>
+      <w:r>
+        <w:rPr>
+          <w:rFonts w:ascii="Roboto" w:eastAsia="Times New Roman" w:hAnsi="Roboto" w:cs="Times New Roman"/>
+          <w:color w:val="BECDE3"/>
+          <w:sz w:val="24"/>
+          <w:szCs w:val="24"/>
+          <w:lang w:eastAsia="es-EC"/>
+        </w:rPr>
+        <w:t>Recuerda que podemos descubrir todos los argumentos de un comando con el argumento </w:t>
+      </w:r>
       <w:r>
         <w:rPr>
           <w:rFonts w:ascii="Courier New" w:eastAsia="Times New Roman" w:hAnsi="Courier New" w:cs="Courier New"/>
@@ -1140,18 +1010,17 @@
           <w:shd w:val="clear" w:color="auto" w:fill="0C1633"/>
           <w:lang w:eastAsia="es-EC"/>
         </w:rPr>
-        <w:t>Tab</w:t>
-      </w:r>
-      <w:proofErr w:type="spellEnd"/>
-      <w:r>
-        <w:rPr>
-          <w:rFonts w:ascii="Roboto" w:eastAsia="Times New Roman" w:hAnsi="Roboto" w:cs="Times New Roman"/>
-          <w:color w:val="BECDE3"/>
-          <w:sz w:val="24"/>
-          <w:szCs w:val="24"/>
-          <w:lang w:eastAsia="es-EC"/>
-        </w:rPr>
-        <w:t> para que la terminal nos muestre todas las posibles carpetas o comandos que podemos ejecutar. Si presionas la tecla </w:t>
+        <w:t>--help</w:t>
+      </w:r>
+      <w:r>
+        <w:rPr>
+          <w:rFonts w:ascii="Roboto" w:eastAsia="Times New Roman" w:hAnsi="Roboto" w:cs="Times New Roman"/>
+          <w:color w:val="BECDE3"/>
+          <w:sz w:val="24"/>
+          <w:szCs w:val="24"/>
+          <w:lang w:eastAsia="es-EC"/>
+        </w:rPr>
+        <w:t> (por ejemplo, </w:t>
       </w:r>
       <w:r>
         <w:rPr>
@@ -1162,17 +1031,33 @@
           <w:shd w:val="clear" w:color="auto" w:fill="0C1633"/>
           <w:lang w:eastAsia="es-EC"/>
         </w:rPr>
-        <w:t>Arriba</w:t>
-      </w:r>
-      <w:r>
-        <w:rPr>
-          <w:rFonts w:ascii="Roboto" w:eastAsia="Times New Roman" w:hAnsi="Roboto" w:cs="Times New Roman"/>
-          <w:color w:val="BECDE3"/>
-          <w:sz w:val="24"/>
-          <w:szCs w:val="24"/>
-          <w:lang w:eastAsia="es-EC"/>
-        </w:rPr>
-        <w:t> puedes ver el último comando que ejecutamos.</w:t>
+        <w:t>cat --help</w:t>
+      </w:r>
+      <w:r>
+        <w:rPr>
+          <w:rFonts w:ascii="Roboto" w:eastAsia="Times New Roman" w:hAnsi="Roboto" w:cs="Times New Roman"/>
+          <w:color w:val="BECDE3"/>
+          <w:sz w:val="24"/>
+          <w:szCs w:val="24"/>
+          <w:lang w:eastAsia="es-EC"/>
+        </w:rPr>
+        <w:t>).</w:t>
+      </w:r>
+    </w:p>
+    <w:p/>
+    <w:p/>
+    <w:p>
+      <w:r>
+        <w:br w:type="page"/>
+      </w:r>
+    </w:p>
+    <w:p>
+      <w:r>
+        <w:lastRenderedPageBreak/>
+        <w:t>ESTO SE TRABAJO EN GIT BACHT</w:t>
+      </w:r>
+      <w:r>
+        <w:t xml:space="preserve"> después de instalarlo</w:t>
       </w:r>
     </w:p>
     <w:p>
@@ -1195,370 +1080,112 @@
           <w:szCs w:val="24"/>
           <w:lang w:eastAsia="es-EC"/>
         </w:rPr>
-        <w:t>Recuerda que podemos descubrir todos los argumentos de un comando con el argumento </w:t>
+        <w:t>El comando </w:t>
       </w:r>
       <w:r>
         <w:rPr>
           <w:rFonts w:ascii="Courier New" w:eastAsia="Times New Roman" w:hAnsi="Courier New" w:cs="Courier New"/>
+          <w:b/>
+          <w:bCs/>
           <w:color w:val="BECDE3"/>
           <w:sz w:val="20"/>
           <w:szCs w:val="20"/>
           <w:shd w:val="clear" w:color="auto" w:fill="0C1633"/>
           <w:lang w:eastAsia="es-EC"/>
         </w:rPr>
-        <w:t>--</w:t>
-      </w:r>
-      <w:proofErr w:type="spellStart"/>
+        <w:t>git show</w:t>
+      </w:r>
+      <w:r>
+        <w:rPr>
+          <w:rFonts w:ascii="Roboto" w:eastAsia="Times New Roman" w:hAnsi="Roboto" w:cs="Times New Roman"/>
+          <w:color w:val="BECDE3"/>
+          <w:sz w:val="24"/>
+          <w:szCs w:val="24"/>
+          <w:lang w:eastAsia="es-EC"/>
+        </w:rPr>
+        <w:t> nos muestra los cambios que han existido sobre un archivo y es muy útil para detectar cuándo se produjeron ciertos cambios, qué se rompió y cómo lo podemos solucionar. Pero podemos ser más detallados.</w:t>
+      </w:r>
+    </w:p>
+    <w:p>
+      <w:pPr>
+        <w:shd w:val="clear" w:color="auto" w:fill="121F3D"/>
+        <w:spacing w:after="0" w:line="240" w:lineRule="auto"/>
+        <w:rPr>
+          <w:rFonts w:ascii="Roboto" w:eastAsia="Times New Roman" w:hAnsi="Roboto" w:cs="Times New Roman"/>
+          <w:color w:val="BECDE3"/>
+          <w:sz w:val="24"/>
+          <w:szCs w:val="24"/>
+          <w:lang w:eastAsia="es-EC"/>
+        </w:rPr>
+      </w:pPr>
+      <w:r>
+        <w:rPr>
+          <w:rFonts w:ascii="Roboto" w:eastAsia="Times New Roman" w:hAnsi="Roboto" w:cs="Times New Roman"/>
+          <w:color w:val="BECDE3"/>
+          <w:sz w:val="24"/>
+          <w:szCs w:val="24"/>
+          <w:lang w:eastAsia="es-EC"/>
+        </w:rPr>
+        <w:t>Si queremos ver la diferencia entre una versión y otra, no necesariamente todos los cambios desde la creación del archivo, podemos usar el comando </w:t>
+      </w:r>
       <w:r>
         <w:rPr>
           <w:rFonts w:ascii="Courier New" w:eastAsia="Times New Roman" w:hAnsi="Courier New" w:cs="Courier New"/>
+          <w:b/>
+          <w:bCs/>
           <w:color w:val="BECDE3"/>
           <w:sz w:val="20"/>
           <w:szCs w:val="20"/>
           <w:shd w:val="clear" w:color="auto" w:fill="0C1633"/>
           <w:lang w:eastAsia="es-EC"/>
         </w:rPr>
-        <w:t>help</w:t>
-      </w:r>
-      <w:proofErr w:type="spellEnd"/>
-      <w:r>
-        <w:rPr>
-          <w:rFonts w:ascii="Roboto" w:eastAsia="Times New Roman" w:hAnsi="Roboto" w:cs="Times New Roman"/>
-          <w:color w:val="BECDE3"/>
-          <w:sz w:val="24"/>
-          <w:szCs w:val="24"/>
-          <w:lang w:eastAsia="es-EC"/>
-        </w:rPr>
-        <w:t> (por ejemplo, </w:t>
-      </w:r>
-      <w:proofErr w:type="spellStart"/>
+        <w:t>git diff commitA commitB</w:t>
+      </w:r>
+      <w:r>
+        <w:rPr>
+          <w:rFonts w:ascii="Roboto" w:eastAsia="Times New Roman" w:hAnsi="Roboto" w:cs="Times New Roman"/>
+          <w:color w:val="BECDE3"/>
+          <w:sz w:val="24"/>
+          <w:szCs w:val="24"/>
+          <w:lang w:eastAsia="es-EC"/>
+        </w:rPr>
+        <w:t>.</w:t>
+      </w:r>
+    </w:p>
+    <w:p>
+      <w:pPr>
+        <w:shd w:val="clear" w:color="auto" w:fill="121F3D"/>
+        <w:spacing w:after="0" w:line="240" w:lineRule="auto"/>
+        <w:rPr>
+          <w:rFonts w:ascii="Roboto" w:eastAsia="Times New Roman" w:hAnsi="Roboto" w:cs="Times New Roman"/>
+          <w:color w:val="BECDE3"/>
+          <w:sz w:val="24"/>
+          <w:szCs w:val="24"/>
+          <w:lang w:eastAsia="es-EC"/>
+        </w:rPr>
+      </w:pPr>
+      <w:r>
+        <w:rPr>
+          <w:rFonts w:ascii="Roboto" w:eastAsia="Times New Roman" w:hAnsi="Roboto" w:cs="Times New Roman"/>
+          <w:color w:val="BECDE3"/>
+          <w:sz w:val="24"/>
+          <w:szCs w:val="24"/>
+          <w:lang w:eastAsia="es-EC"/>
+        </w:rPr>
+        <w:t>Recuerda que puedes obtener el ID de tus commits con el comando </w:t>
+      </w:r>
       <w:r>
         <w:rPr>
           <w:rFonts w:ascii="Courier New" w:eastAsia="Times New Roman" w:hAnsi="Courier New" w:cs="Courier New"/>
+          <w:b/>
+          <w:bCs/>
           <w:color w:val="BECDE3"/>
           <w:sz w:val="20"/>
           <w:szCs w:val="20"/>
           <w:shd w:val="clear" w:color="auto" w:fill="0C1633"/>
           <w:lang w:eastAsia="es-EC"/>
         </w:rPr>
-        <w:t>cat</w:t>
-      </w:r>
-      <w:proofErr w:type="spellEnd"/>
-      <w:r>
-        <w:rPr>
-          <w:rFonts w:ascii="Courier New" w:eastAsia="Times New Roman" w:hAnsi="Courier New" w:cs="Courier New"/>
-          <w:color w:val="BECDE3"/>
-          <w:sz w:val="20"/>
-          <w:szCs w:val="20"/>
-          <w:shd w:val="clear" w:color="auto" w:fill="0C1633"/>
-          <w:lang w:eastAsia="es-EC"/>
-        </w:rPr>
-        <w:t xml:space="preserve"> --</w:t>
-      </w:r>
-      <w:proofErr w:type="spellStart"/>
-      <w:r>
-        <w:rPr>
-          <w:rFonts w:ascii="Courier New" w:eastAsia="Times New Roman" w:hAnsi="Courier New" w:cs="Courier New"/>
-          <w:color w:val="BECDE3"/>
-          <w:sz w:val="20"/>
-          <w:szCs w:val="20"/>
-          <w:shd w:val="clear" w:color="auto" w:fill="0C1633"/>
-          <w:lang w:eastAsia="es-EC"/>
-        </w:rPr>
-        <w:t>help</w:t>
-      </w:r>
-      <w:proofErr w:type="spellEnd"/>
-      <w:r>
-        <w:rPr>
-          <w:rFonts w:ascii="Roboto" w:eastAsia="Times New Roman" w:hAnsi="Roboto" w:cs="Times New Roman"/>
-          <w:color w:val="BECDE3"/>
-          <w:sz w:val="24"/>
-          <w:szCs w:val="24"/>
-          <w:lang w:eastAsia="es-EC"/>
-        </w:rPr>
-        <w:t>).</w:t>
-      </w:r>
-    </w:p>
-    <w:p/>
-    <w:p/>
-    <w:p>
-      <w:r>
-        <w:br w:type="page"/>
-      </w:r>
-    </w:p>
-    <w:p>
-      <w:r>
-        <w:lastRenderedPageBreak/>
-        <w:t>ESTO SE TRABAJO EN GIT BACHT</w:t>
-      </w:r>
-      <w:r>
-        <w:t xml:space="preserve"> después de instalarlo</w:t>
-      </w:r>
-    </w:p>
-    <w:p>
-      <w:pPr>
-        <w:shd w:val="clear" w:color="auto" w:fill="121F3D"/>
-        <w:spacing w:after="0" w:line="240" w:lineRule="auto"/>
-        <w:rPr>
-          <w:rFonts w:ascii="Roboto" w:eastAsia="Times New Roman" w:hAnsi="Roboto" w:cs="Times New Roman"/>
-          <w:color w:val="BECDE3"/>
-          <w:sz w:val="24"/>
-          <w:szCs w:val="24"/>
-          <w:lang w:eastAsia="es-EC"/>
-        </w:rPr>
-      </w:pPr>
-      <w:r>
-        <w:rPr>
-          <w:rFonts w:ascii="Roboto" w:eastAsia="Times New Roman" w:hAnsi="Roboto" w:cs="Times New Roman"/>
-          <w:color w:val="BECDE3"/>
-          <w:sz w:val="24"/>
-          <w:szCs w:val="24"/>
-          <w:lang w:eastAsia="es-EC"/>
-        </w:rPr>
-        <w:t>El comando </w:t>
-      </w:r>
-      <w:proofErr w:type="spellStart"/>
-      <w:r>
-        <w:rPr>
-          <w:rFonts w:ascii="Courier New" w:eastAsia="Times New Roman" w:hAnsi="Courier New" w:cs="Courier New"/>
-          <w:b/>
-          <w:bCs/>
-          <w:color w:val="BECDE3"/>
-          <w:sz w:val="20"/>
-          <w:szCs w:val="20"/>
-          <w:shd w:val="clear" w:color="auto" w:fill="0C1633"/>
-          <w:lang w:eastAsia="es-EC"/>
-        </w:rPr>
-        <w:t>git</w:t>
-      </w:r>
-      <w:proofErr w:type="spellEnd"/>
-      <w:r>
-        <w:rPr>
-          <w:rFonts w:ascii="Courier New" w:eastAsia="Times New Roman" w:hAnsi="Courier New" w:cs="Courier New"/>
-          <w:b/>
-          <w:bCs/>
-          <w:color w:val="BECDE3"/>
-          <w:sz w:val="20"/>
-          <w:szCs w:val="20"/>
-          <w:shd w:val="clear" w:color="auto" w:fill="0C1633"/>
-          <w:lang w:eastAsia="es-EC"/>
-        </w:rPr>
-        <w:t xml:space="preserve"> show</w:t>
-      </w:r>
-      <w:r>
-        <w:rPr>
-          <w:rFonts w:ascii="Roboto" w:eastAsia="Times New Roman" w:hAnsi="Roboto" w:cs="Times New Roman"/>
-          <w:color w:val="BECDE3"/>
-          <w:sz w:val="24"/>
-          <w:szCs w:val="24"/>
-          <w:lang w:eastAsia="es-EC"/>
-        </w:rPr>
-        <w:t> nos muestra los cambios que han existido sobre un archivo y es muy útil para detectar cuándo se produjeron ciertos cambios, qué se rompió y cómo lo podemos solucionar. Pero podemos ser más detallados.</w:t>
-      </w:r>
-    </w:p>
-    <w:p>
-      <w:pPr>
-        <w:shd w:val="clear" w:color="auto" w:fill="121F3D"/>
-        <w:spacing w:after="0" w:line="240" w:lineRule="auto"/>
-        <w:rPr>
-          <w:rFonts w:ascii="Roboto" w:eastAsia="Times New Roman" w:hAnsi="Roboto" w:cs="Times New Roman"/>
-          <w:color w:val="BECDE3"/>
-          <w:sz w:val="24"/>
-          <w:szCs w:val="24"/>
-          <w:lang w:eastAsia="es-EC"/>
-        </w:rPr>
-      </w:pPr>
-      <w:r>
-        <w:rPr>
-          <w:rFonts w:ascii="Roboto" w:eastAsia="Times New Roman" w:hAnsi="Roboto" w:cs="Times New Roman"/>
-          <w:color w:val="BECDE3"/>
-          <w:sz w:val="24"/>
-          <w:szCs w:val="24"/>
-          <w:lang w:eastAsia="es-EC"/>
-        </w:rPr>
-        <w:t>Si queremos ver la diferencia entre una versión y otra, no necesariamente todos los cambios desde la creación del archivo, podemos usar el comando </w:t>
-      </w:r>
-      <w:proofErr w:type="spellStart"/>
-      <w:r>
-        <w:rPr>
-          <w:rFonts w:ascii="Courier New" w:eastAsia="Times New Roman" w:hAnsi="Courier New" w:cs="Courier New"/>
-          <w:b/>
-          <w:bCs/>
-          <w:color w:val="BECDE3"/>
-          <w:sz w:val="20"/>
-          <w:szCs w:val="20"/>
-          <w:shd w:val="clear" w:color="auto" w:fill="0C1633"/>
-          <w:lang w:eastAsia="es-EC"/>
-        </w:rPr>
-        <w:t>git</w:t>
-      </w:r>
-      <w:proofErr w:type="spellEnd"/>
-      <w:r>
-        <w:rPr>
-          <w:rFonts w:ascii="Courier New" w:eastAsia="Times New Roman" w:hAnsi="Courier New" w:cs="Courier New"/>
-          <w:b/>
-          <w:bCs/>
-          <w:color w:val="BECDE3"/>
-          <w:sz w:val="20"/>
-          <w:szCs w:val="20"/>
-          <w:shd w:val="clear" w:color="auto" w:fill="0C1633"/>
-          <w:lang w:eastAsia="es-EC"/>
-        </w:rPr>
-        <w:t xml:space="preserve"> </w:t>
-      </w:r>
-      <w:proofErr w:type="spellStart"/>
-      <w:r>
-        <w:rPr>
-          <w:rFonts w:ascii="Courier New" w:eastAsia="Times New Roman" w:hAnsi="Courier New" w:cs="Courier New"/>
-          <w:b/>
-          <w:bCs/>
-          <w:color w:val="BECDE3"/>
-          <w:sz w:val="20"/>
-          <w:szCs w:val="20"/>
-          <w:shd w:val="clear" w:color="auto" w:fill="0C1633"/>
-          <w:lang w:eastAsia="es-EC"/>
-        </w:rPr>
-        <w:t>diff</w:t>
-      </w:r>
-      <w:proofErr w:type="spellEnd"/>
-      <w:r>
-        <w:rPr>
-          <w:rFonts w:ascii="Courier New" w:eastAsia="Times New Roman" w:hAnsi="Courier New" w:cs="Courier New"/>
-          <w:b/>
-          <w:bCs/>
-          <w:color w:val="BECDE3"/>
-          <w:sz w:val="20"/>
-          <w:szCs w:val="20"/>
-          <w:shd w:val="clear" w:color="auto" w:fill="0C1633"/>
-          <w:lang w:eastAsia="es-EC"/>
-        </w:rPr>
-        <w:t xml:space="preserve"> </w:t>
-      </w:r>
-      <w:proofErr w:type="spellStart"/>
-      <w:r>
-        <w:rPr>
-          <w:rFonts w:ascii="Courier New" w:eastAsia="Times New Roman" w:hAnsi="Courier New" w:cs="Courier New"/>
-          <w:b/>
-          <w:bCs/>
-          <w:color w:val="BECDE3"/>
-          <w:sz w:val="20"/>
-          <w:szCs w:val="20"/>
-          <w:shd w:val="clear" w:color="auto" w:fill="0C1633"/>
-          <w:lang w:eastAsia="es-EC"/>
-        </w:rPr>
-        <w:t>commitA</w:t>
-      </w:r>
-      <w:proofErr w:type="spellEnd"/>
-      <w:r>
-        <w:rPr>
-          <w:rFonts w:ascii="Courier New" w:eastAsia="Times New Roman" w:hAnsi="Courier New" w:cs="Courier New"/>
-          <w:b/>
-          <w:bCs/>
-          <w:color w:val="BECDE3"/>
-          <w:sz w:val="20"/>
-          <w:szCs w:val="20"/>
-          <w:shd w:val="clear" w:color="auto" w:fill="0C1633"/>
-          <w:lang w:eastAsia="es-EC"/>
-        </w:rPr>
-        <w:t xml:space="preserve"> </w:t>
-      </w:r>
-      <w:proofErr w:type="spellStart"/>
-      <w:r>
-        <w:rPr>
-          <w:rFonts w:ascii="Courier New" w:eastAsia="Times New Roman" w:hAnsi="Courier New" w:cs="Courier New"/>
-          <w:b/>
-          <w:bCs/>
-          <w:color w:val="BECDE3"/>
-          <w:sz w:val="20"/>
-          <w:szCs w:val="20"/>
-          <w:shd w:val="clear" w:color="auto" w:fill="0C1633"/>
-          <w:lang w:eastAsia="es-EC"/>
-        </w:rPr>
-        <w:t>commitB</w:t>
-      </w:r>
-      <w:proofErr w:type="spellEnd"/>
-      <w:r>
-        <w:rPr>
-          <w:rFonts w:ascii="Roboto" w:eastAsia="Times New Roman" w:hAnsi="Roboto" w:cs="Times New Roman"/>
-          <w:color w:val="BECDE3"/>
-          <w:sz w:val="24"/>
-          <w:szCs w:val="24"/>
-          <w:lang w:eastAsia="es-EC"/>
-        </w:rPr>
-        <w:t>.</w:t>
-      </w:r>
-    </w:p>
-    <w:p>
-      <w:pPr>
-        <w:shd w:val="clear" w:color="auto" w:fill="121F3D"/>
-        <w:spacing w:after="0" w:line="240" w:lineRule="auto"/>
-        <w:rPr>
-          <w:rFonts w:ascii="Roboto" w:eastAsia="Times New Roman" w:hAnsi="Roboto" w:cs="Times New Roman"/>
-          <w:color w:val="BECDE3"/>
-          <w:sz w:val="24"/>
-          <w:szCs w:val="24"/>
-          <w:lang w:eastAsia="es-EC"/>
-        </w:rPr>
-      </w:pPr>
-      <w:r>
-        <w:rPr>
-          <w:rFonts w:ascii="Roboto" w:eastAsia="Times New Roman" w:hAnsi="Roboto" w:cs="Times New Roman"/>
-          <w:color w:val="BECDE3"/>
-          <w:sz w:val="24"/>
-          <w:szCs w:val="24"/>
-          <w:lang w:eastAsia="es-EC"/>
-        </w:rPr>
-        <w:t xml:space="preserve">Recuerda que puedes obtener el ID de tus </w:t>
-      </w:r>
-      <w:proofErr w:type="spellStart"/>
-      <w:r>
-        <w:rPr>
-          <w:rFonts w:ascii="Roboto" w:eastAsia="Times New Roman" w:hAnsi="Roboto" w:cs="Times New Roman"/>
-          <w:color w:val="BECDE3"/>
-          <w:sz w:val="24"/>
-          <w:szCs w:val="24"/>
-          <w:lang w:eastAsia="es-EC"/>
-        </w:rPr>
-        <w:t>commits</w:t>
-      </w:r>
-      <w:proofErr w:type="spellEnd"/>
-      <w:r>
-        <w:rPr>
-          <w:rFonts w:ascii="Roboto" w:eastAsia="Times New Roman" w:hAnsi="Roboto" w:cs="Times New Roman"/>
-          <w:color w:val="BECDE3"/>
-          <w:sz w:val="24"/>
-          <w:szCs w:val="24"/>
-          <w:lang w:eastAsia="es-EC"/>
-        </w:rPr>
-        <w:t xml:space="preserve"> con el comando </w:t>
-      </w:r>
-      <w:proofErr w:type="spellStart"/>
-      <w:r>
-        <w:rPr>
-          <w:rFonts w:ascii="Courier New" w:eastAsia="Times New Roman" w:hAnsi="Courier New" w:cs="Courier New"/>
-          <w:b/>
-          <w:bCs/>
-          <w:color w:val="BECDE3"/>
-          <w:sz w:val="20"/>
-          <w:szCs w:val="20"/>
-          <w:shd w:val="clear" w:color="auto" w:fill="0C1633"/>
-          <w:lang w:eastAsia="es-EC"/>
-        </w:rPr>
-        <w:t>git</w:t>
-      </w:r>
-      <w:proofErr w:type="spellEnd"/>
-      <w:r>
-        <w:rPr>
-          <w:rFonts w:ascii="Courier New" w:eastAsia="Times New Roman" w:hAnsi="Courier New" w:cs="Courier New"/>
-          <w:b/>
-          <w:bCs/>
-          <w:color w:val="BECDE3"/>
-          <w:sz w:val="20"/>
-          <w:szCs w:val="20"/>
-          <w:shd w:val="clear" w:color="auto" w:fill="0C1633"/>
-          <w:lang w:eastAsia="es-EC"/>
-        </w:rPr>
-        <w:t xml:space="preserve"> log</w:t>
+        <w:t>git log</w:t>
       </w:r>
     </w:p>
     <w:p/>
@@ -1591,23 +1218,7 @@
         </w:tabs>
       </w:pPr>
       <w:r>
-        <w:t xml:space="preserve">Para iniciar un repositorio, o sea, activar el sistema de control de versiones de Git en tu proyecto, solo debes ejecutar el comando </w:t>
-      </w:r>
-      <w:proofErr w:type="spellStart"/>
-      <w:r>
-        <w:t>git</w:t>
-      </w:r>
-      <w:proofErr w:type="spellEnd"/>
-      <w:r>
-        <w:t xml:space="preserve"> </w:t>
-      </w:r>
-      <w:proofErr w:type="spellStart"/>
-      <w:r>
-        <w:t>init</w:t>
-      </w:r>
-      <w:proofErr w:type="spellEnd"/>
-      <w:r>
-        <w:t>.</w:t>
+        <w:t>Para iniciar un repositorio, o sea, activar el sistema de control de versiones de Git en tu proyecto, solo debes ejecutar el comando git init.</w:t>
       </w:r>
     </w:p>
     <w:p>
@@ -1617,28 +1228,7 @@
         </w:tabs>
       </w:pPr>
       <w:r>
-        <w:t xml:space="preserve">Este comando se encargará de dos cosas: primero, crear una </w:t>
-      </w:r>
-      <w:proofErr w:type="gramStart"/>
-      <w:r>
-        <w:t>carpeta .</w:t>
-      </w:r>
-      <w:proofErr w:type="spellStart"/>
-      <w:r>
-        <w:t>git</w:t>
-      </w:r>
-      <w:proofErr w:type="spellEnd"/>
-      <w:proofErr w:type="gramEnd"/>
-      <w:r>
-        <w:t xml:space="preserve">, donde se guardará toda la base de datos con cambios atómicos de nuestro proyecto; y segundo, crear un área que conocemos como </w:t>
-      </w:r>
-      <w:proofErr w:type="spellStart"/>
-      <w:r>
-        <w:t>Staging</w:t>
-      </w:r>
-      <w:proofErr w:type="spellEnd"/>
-      <w:r>
-        <w:t>, que guardará temporalmente nuestros archivos (cuando ejecutemos un comando especial para eso) y nos permitirá, más adelante, guardar estos cambios en el repositorio (también con un comando especial).</w:t>
+        <w:t>Este comando se encargará de dos cosas: primero, crear una carpeta .git, donde se guardará toda la base de datos con cambios atómicos de nuestro proyecto; y segundo, crear un área que conocemos como Staging, que guardará temporalmente nuestros archivos (cuando ejecutemos un comando especial para eso) y nos permitirá, más adelante, guardar estos cambios en el repositorio (también con un comando especial).</w:t>
       </w:r>
     </w:p>
     <w:p>
@@ -1680,47 +1270,7 @@
         </w:tabs>
       </w:pPr>
       <w:r>
-        <w:t xml:space="preserve">Archivos </w:t>
-      </w:r>
-      <w:proofErr w:type="spellStart"/>
-      <w:r>
-        <w:t>Tracked</w:t>
-      </w:r>
-      <w:proofErr w:type="spellEnd"/>
-      <w:r>
-        <w:t xml:space="preserve">: son los archivos que viven dentro de Git, no tienen cambios pendientes y sus últimas actualizaciones han sido guardadas en el repositorio gracias a los comandos </w:t>
-      </w:r>
-      <w:proofErr w:type="spellStart"/>
-      <w:r>
-        <w:t>git</w:t>
-      </w:r>
-      <w:proofErr w:type="spellEnd"/>
-      <w:r>
-        <w:t xml:space="preserve"> </w:t>
-      </w:r>
-      <w:proofErr w:type="spellStart"/>
-      <w:r>
-        <w:t>add</w:t>
-      </w:r>
-      <w:proofErr w:type="spellEnd"/>
-      <w:r>
-        <w:t xml:space="preserve"> y </w:t>
-      </w:r>
-      <w:proofErr w:type="spellStart"/>
-      <w:r>
-        <w:t>git</w:t>
-      </w:r>
-      <w:proofErr w:type="spellEnd"/>
-      <w:r>
-        <w:t xml:space="preserve"> </w:t>
-      </w:r>
-      <w:proofErr w:type="spellStart"/>
-      <w:r>
-        <w:t>commit</w:t>
-      </w:r>
-      <w:proofErr w:type="spellEnd"/>
-      <w:r>
-        <w:t>.</w:t>
+        <w:t>Archivos Tracked: son los archivos que viven dentro de Git, no tienen cambios pendientes y sus últimas actualizaciones han sido guardadas en el repositorio gracias a los comandos git add y git commit.</w:t>
       </w:r>
     </w:p>
     <w:p>
@@ -1729,82 +1279,14 @@
           <w:tab w:val="left" w:pos="1394"/>
         </w:tabs>
       </w:pPr>
-      <w:proofErr w:type="spellStart"/>
       <w:r>
         <w:rPr>
           <w:lang w:val="en-US"/>
         </w:rPr>
-        <w:t>Archivos</w:t>
-      </w:r>
-      <w:proofErr w:type="spellEnd"/>
-      <w:r>
-        <w:rPr>
-          <w:lang w:val="en-US"/>
-        </w:rPr>
-        <w:t xml:space="preserve"> Staged: son </w:t>
-      </w:r>
-      <w:proofErr w:type="spellStart"/>
-      <w:r>
-        <w:rPr>
-          <w:lang w:val="en-US"/>
-        </w:rPr>
-        <w:t>archivos</w:t>
-      </w:r>
-      <w:proofErr w:type="spellEnd"/>
-      <w:r>
-        <w:rPr>
-          <w:lang w:val="en-US"/>
-        </w:rPr>
-        <w:t xml:space="preserve"> </w:t>
-      </w:r>
-      <w:proofErr w:type="spellStart"/>
-      <w:r>
-        <w:rPr>
-          <w:lang w:val="en-US"/>
-        </w:rPr>
-        <w:t>en</w:t>
-      </w:r>
-      <w:proofErr w:type="spellEnd"/>
-      <w:r>
-        <w:rPr>
-          <w:lang w:val="en-US"/>
-        </w:rPr>
-        <w:t xml:space="preserve"> Staging. </w:t>
-      </w:r>
-      <w:r>
-        <w:t xml:space="preserve">Viven dentro de Git y hay registro de ellos porque han sido afectados por el comando </w:t>
-      </w:r>
-      <w:proofErr w:type="spellStart"/>
-      <w:r>
-        <w:t>git</w:t>
-      </w:r>
-      <w:proofErr w:type="spellEnd"/>
-      <w:r>
-        <w:t xml:space="preserve"> </w:t>
-      </w:r>
-      <w:proofErr w:type="spellStart"/>
-      <w:r>
-        <w:t>add</w:t>
-      </w:r>
-      <w:proofErr w:type="spellEnd"/>
-      <w:r>
-        <w:t xml:space="preserve">, aunque no sus últimos cambios. Git ya sabe de la existencia de estos últimos cambios, pero todavía no han sido guardados definitivamente en el repositorio porque falta ejecutar el comando </w:t>
-      </w:r>
-      <w:proofErr w:type="spellStart"/>
-      <w:r>
-        <w:t>git</w:t>
-      </w:r>
-      <w:proofErr w:type="spellEnd"/>
-      <w:r>
-        <w:t xml:space="preserve"> </w:t>
-      </w:r>
-      <w:proofErr w:type="spellStart"/>
-      <w:r>
-        <w:t>commit</w:t>
-      </w:r>
-      <w:proofErr w:type="spellEnd"/>
-      <w:r>
-        <w:t>.</w:t>
+        <w:t xml:space="preserve">Archivos Staged: son archivos en Staging. </w:t>
+      </w:r>
+      <w:r>
+        <w:t>Viven dentro de Git y hay registro de ellos porque han sido afectados por el comando git add, aunque no sus últimos cambios. Git ya sabe de la existencia de estos últimos cambios, pero todavía no han sido guardados definitivamente en el repositorio porque falta ejecutar el comando git commit.</w:t>
       </w:r>
     </w:p>
     <w:p>
@@ -1814,73 +1296,7 @@
         </w:tabs>
       </w:pPr>
       <w:r>
-        <w:t xml:space="preserve">Archivos </w:t>
-      </w:r>
-      <w:proofErr w:type="spellStart"/>
-      <w:r>
-        <w:t>Unstaged</w:t>
-      </w:r>
-      <w:proofErr w:type="spellEnd"/>
-      <w:r>
-        <w:t>: entiéndelos como archivos “</w:t>
-      </w:r>
-      <w:proofErr w:type="spellStart"/>
-      <w:proofErr w:type="gramStart"/>
-      <w:r>
-        <w:t>Tracked</w:t>
-      </w:r>
-      <w:proofErr w:type="spellEnd"/>
-      <w:proofErr w:type="gramEnd"/>
-      <w:r>
-        <w:t xml:space="preserve"> pero </w:t>
-      </w:r>
-      <w:proofErr w:type="spellStart"/>
-      <w:r>
-        <w:t>Unstaged</w:t>
-      </w:r>
-      <w:proofErr w:type="spellEnd"/>
-      <w:r>
-        <w:t xml:space="preserve">”. Son archivos que viven dentro de </w:t>
-      </w:r>
-      <w:proofErr w:type="gramStart"/>
-      <w:r>
-        <w:t>Git</w:t>
-      </w:r>
-      <w:proofErr w:type="gramEnd"/>
-      <w:r>
-        <w:t xml:space="preserve"> pero no han sido afectados por el comando </w:t>
-      </w:r>
-      <w:proofErr w:type="spellStart"/>
-      <w:r>
-        <w:t>git</w:t>
-      </w:r>
-      <w:proofErr w:type="spellEnd"/>
-      <w:r>
-        <w:t xml:space="preserve"> </w:t>
-      </w:r>
-      <w:proofErr w:type="spellStart"/>
-      <w:r>
-        <w:t>add</w:t>
-      </w:r>
-      <w:proofErr w:type="spellEnd"/>
-      <w:r>
-        <w:t xml:space="preserve"> ni mucho menos por </w:t>
-      </w:r>
-      <w:proofErr w:type="spellStart"/>
-      <w:r>
-        <w:t>git</w:t>
-      </w:r>
-      <w:proofErr w:type="spellEnd"/>
-      <w:r>
-        <w:t xml:space="preserve"> </w:t>
-      </w:r>
-      <w:proofErr w:type="spellStart"/>
-      <w:r>
-        <w:t>commit</w:t>
-      </w:r>
-      <w:proofErr w:type="spellEnd"/>
-      <w:r>
-        <w:t>. Git tiene un registro de estos archivos, pero está desactualizado, sus últimas versiones solo están guardadas en el disco duro.</w:t>
+        <w:t>Archivos Unstaged: entiéndelos como archivos “Tracked pero Unstaged”. Son archivos que viven dentro de Git pero no han sido afectados por el comando git add ni mucho menos por git commit. Git tiene un registro de estos archivos, pero está desactualizado, sus últimas versiones solo están guardadas en el disco duro.</w:t>
       </w:r>
     </w:p>
     <w:p>
@@ -1890,31 +1306,7 @@
         </w:tabs>
       </w:pPr>
       <w:r>
-        <w:t xml:space="preserve">Archivos </w:t>
-      </w:r>
-      <w:proofErr w:type="spellStart"/>
-      <w:r>
-        <w:t>Untracked</w:t>
-      </w:r>
-      <w:proofErr w:type="spellEnd"/>
-      <w:r>
-        <w:t xml:space="preserve">: son archivos que NO viven dentro de Git, solo en el disco duro. Nunca han sido afectados por </w:t>
-      </w:r>
-      <w:proofErr w:type="spellStart"/>
-      <w:r>
-        <w:t>git</w:t>
-      </w:r>
-      <w:proofErr w:type="spellEnd"/>
-      <w:r>
-        <w:t xml:space="preserve"> </w:t>
-      </w:r>
-      <w:proofErr w:type="spellStart"/>
-      <w:r>
-        <w:t>add</w:t>
-      </w:r>
-      <w:proofErr w:type="spellEnd"/>
-      <w:r>
-        <w:t>, así que Git no tiene registros de su existencia.</w:t>
+        <w:t>Archivos Untracked: son archivos que NO viven dentro de Git, solo en el disco duro. Nunca han sido afectados por git add, así que Git no tiene registros de su existencia.</w:t>
       </w:r>
     </w:p>
     <w:p>
@@ -1924,71 +1316,7 @@
         </w:tabs>
       </w:pPr>
       <w:r>
-        <w:t xml:space="preserve">Recuerda que hay un caso muy raro donde los archivos tienen dos estados al mismo tiempo: </w:t>
-      </w:r>
-      <w:proofErr w:type="spellStart"/>
-      <w:r>
-        <w:t>staged</w:t>
-      </w:r>
-      <w:proofErr w:type="spellEnd"/>
-      <w:r>
-        <w:t xml:space="preserve"> y </w:t>
-      </w:r>
-      <w:proofErr w:type="spellStart"/>
-      <w:r>
-        <w:t>untracked</w:t>
-      </w:r>
-      <w:proofErr w:type="spellEnd"/>
-      <w:r>
-        <w:t xml:space="preserve">. Esto pasa cuando guardas los cambios de un archivo en el área de </w:t>
-      </w:r>
-      <w:proofErr w:type="spellStart"/>
-      <w:r>
-        <w:t>Staging</w:t>
-      </w:r>
-      <w:proofErr w:type="spellEnd"/>
-      <w:r>
-        <w:t xml:space="preserve"> (con el comando </w:t>
-      </w:r>
-      <w:proofErr w:type="spellStart"/>
-      <w:r>
-        <w:t>git</w:t>
-      </w:r>
-      <w:proofErr w:type="spellEnd"/>
-      <w:r>
-        <w:t xml:space="preserve"> </w:t>
-      </w:r>
-      <w:proofErr w:type="spellStart"/>
-      <w:r>
-        <w:t>add</w:t>
-      </w:r>
-      <w:proofErr w:type="spellEnd"/>
-      <w:r>
-        <w:t xml:space="preserve">), pero antes de hacer </w:t>
-      </w:r>
-      <w:proofErr w:type="spellStart"/>
-      <w:r>
-        <w:t>commit</w:t>
-      </w:r>
-      <w:proofErr w:type="spellEnd"/>
-      <w:r>
-        <w:t xml:space="preserve"> para guardar los cambios en el repositorio haces nuevos cambios que todavía no han sido guardados en el área de </w:t>
-      </w:r>
-      <w:proofErr w:type="spellStart"/>
-      <w:r>
-        <w:t>Staging</w:t>
-      </w:r>
-      <w:proofErr w:type="spellEnd"/>
-      <w:r>
-        <w:t xml:space="preserve"> (en realidad, todo sigue funcionando </w:t>
-      </w:r>
-      <w:proofErr w:type="gramStart"/>
-      <w:r>
-        <w:t>igual</w:t>
-      </w:r>
-      <w:proofErr w:type="gramEnd"/>
-      <w:r>
-        <w:t xml:space="preserve"> pero es un poco divertido).</w:t>
+        <w:t>Recuerda que hay un caso muy raro donde los archivos tienen dos estados al mismo tiempo: staged y untracked. Esto pasa cuando guardas los cambios de un archivo en el área de Staging (con el comando git add), pero antes de hacer commit para guardar los cambios en el repositorio haces nuevos cambios que todavía no han sido guardados en el área de Staging (en realidad, todo sigue funcionando igual pero es un poco divertido).</w:t>
       </w:r>
     </w:p>
     <w:p>
@@ -2015,13 +1343,8 @@
           <w:tab w:val="left" w:pos="1394"/>
         </w:tabs>
       </w:pPr>
-      <w:proofErr w:type="spellStart"/>
-      <w:r>
-        <w:t>git</w:t>
-      </w:r>
-      <w:proofErr w:type="spellEnd"/>
-      <w:r>
-        <w:t xml:space="preserve"> status: nos permite ver el estado de todos nuestros archivos y carpetas.</w:t>
+      <w:r>
+        <w:t>git status: nos permite ver el estado de todos nuestros archivos y carpetas.</w:t>
       </w:r>
     </w:p>
     <w:p>
@@ -2030,85 +1353,8 @@
           <w:tab w:val="left" w:pos="1394"/>
         </w:tabs>
       </w:pPr>
-      <w:proofErr w:type="spellStart"/>
-      <w:r>
-        <w:t>git</w:t>
-      </w:r>
-      <w:proofErr w:type="spellEnd"/>
-      <w:r>
-        <w:t xml:space="preserve"> </w:t>
-      </w:r>
-      <w:proofErr w:type="spellStart"/>
-      <w:r>
-        <w:t>add</w:t>
-      </w:r>
-      <w:proofErr w:type="spellEnd"/>
-      <w:r>
-        <w:t xml:space="preserve">: nos ayuda a mover archivos del </w:t>
-      </w:r>
-      <w:proofErr w:type="spellStart"/>
-      <w:r>
-        <w:t>Untracked</w:t>
-      </w:r>
-      <w:proofErr w:type="spellEnd"/>
-      <w:r>
-        <w:t xml:space="preserve"> o </w:t>
-      </w:r>
-      <w:proofErr w:type="spellStart"/>
-      <w:r>
-        <w:t>Unstaged</w:t>
-      </w:r>
-      <w:proofErr w:type="spellEnd"/>
-      <w:r>
-        <w:t xml:space="preserve"> al estado </w:t>
-      </w:r>
-      <w:proofErr w:type="spellStart"/>
-      <w:r>
-        <w:t>Staged</w:t>
-      </w:r>
-      <w:proofErr w:type="spellEnd"/>
-      <w:r>
-        <w:t xml:space="preserve">. Podemos usar </w:t>
-      </w:r>
-      <w:proofErr w:type="spellStart"/>
-      <w:r>
-        <w:t>git</w:t>
-      </w:r>
-      <w:proofErr w:type="spellEnd"/>
-      <w:r>
-        <w:t xml:space="preserve"> nombre-del-archivo-o-carpeta para añadir archivos y carpetas individuales o </w:t>
-      </w:r>
-      <w:proofErr w:type="spellStart"/>
-      <w:r>
-        <w:t>git</w:t>
-      </w:r>
-      <w:proofErr w:type="spellEnd"/>
-      <w:r>
-        <w:t xml:space="preserve"> </w:t>
-      </w:r>
-      <w:proofErr w:type="spellStart"/>
-      <w:r>
-        <w:t>add</w:t>
-      </w:r>
-      <w:proofErr w:type="spellEnd"/>
-      <w:r>
-        <w:t xml:space="preserve"> -A para mover todos los archivos de nuestro proyecto (tanto </w:t>
-      </w:r>
-      <w:proofErr w:type="spellStart"/>
-      <w:r>
-        <w:t>Untrackeds</w:t>
-      </w:r>
-      <w:proofErr w:type="spellEnd"/>
-      <w:r>
-        <w:t xml:space="preserve"> como </w:t>
-      </w:r>
-      <w:proofErr w:type="spellStart"/>
-      <w:r>
-        <w:t>unstageds</w:t>
-      </w:r>
-      <w:proofErr w:type="spellEnd"/>
-      <w:r>
-        <w:t>).</w:t>
+      <w:r>
+        <w:t>git add: nos ayuda a mover archivos del Untracked o Unstaged al estado Staged. Podemos usar git nombre-del-archivo-o-carpeta para añadir archivos y carpetas individuales o git add -A para mover todos los archivos de nuestro proyecto (tanto Untrackeds como unstageds).</w:t>
       </w:r>
     </w:p>
     <w:p>
@@ -2117,45 +1363,8 @@
           <w:tab w:val="left" w:pos="1394"/>
         </w:tabs>
       </w:pPr>
-      <w:proofErr w:type="spellStart"/>
-      <w:r>
-        <w:t>git</w:t>
-      </w:r>
-      <w:proofErr w:type="spellEnd"/>
-      <w:r>
-        <w:t xml:space="preserve"> </w:t>
-      </w:r>
-      <w:proofErr w:type="spellStart"/>
-      <w:r>
-        <w:t>reset</w:t>
-      </w:r>
-      <w:proofErr w:type="spellEnd"/>
-      <w:r>
-        <w:t xml:space="preserve"> HEAD: nos ayuda a sacar archivos del estado </w:t>
-      </w:r>
-      <w:proofErr w:type="spellStart"/>
-      <w:r>
-        <w:t>Staged</w:t>
-      </w:r>
-      <w:proofErr w:type="spellEnd"/>
-      <w:r>
-        <w:t xml:space="preserve"> para devolverlos a su estado anterior. Si los archivos venían de </w:t>
-      </w:r>
-      <w:proofErr w:type="spellStart"/>
-      <w:r>
-        <w:t>Unstaged</w:t>
-      </w:r>
-      <w:proofErr w:type="spellEnd"/>
-      <w:r>
-        <w:t xml:space="preserve">, vuelven allí. Y lo mismo se venían de </w:t>
-      </w:r>
-      <w:proofErr w:type="spellStart"/>
-      <w:r>
-        <w:t>Untracked</w:t>
-      </w:r>
-      <w:proofErr w:type="spellEnd"/>
-      <w:r>
-        <w:t>.</w:t>
+      <w:r>
+        <w:t>git reset HEAD: nos ayuda a sacar archivos del estado Staged para devolverlos a su estado anterior. Si los archivos venían de Unstaged, vuelven allí. Y lo mismo se venían de Untracked.</w:t>
       </w:r>
     </w:p>
     <w:p>
@@ -2164,53 +1373,8 @@
           <w:tab w:val="left" w:pos="1394"/>
         </w:tabs>
       </w:pPr>
-      <w:proofErr w:type="spellStart"/>
-      <w:r>
-        <w:t>git</w:t>
-      </w:r>
-      <w:proofErr w:type="spellEnd"/>
-      <w:r>
-        <w:t xml:space="preserve"> </w:t>
-      </w:r>
-      <w:proofErr w:type="spellStart"/>
-      <w:r>
-        <w:t>commit</w:t>
-      </w:r>
-      <w:proofErr w:type="spellEnd"/>
-      <w:r>
-        <w:t xml:space="preserve">: nos ayuda a mover archivos de </w:t>
-      </w:r>
-      <w:proofErr w:type="spellStart"/>
-      <w:r>
-        <w:t>Unstaged</w:t>
-      </w:r>
-      <w:proofErr w:type="spellEnd"/>
-      <w:r>
-        <w:t xml:space="preserve"> a </w:t>
-      </w:r>
-      <w:proofErr w:type="spellStart"/>
-      <w:r>
-        <w:t>Tracked</w:t>
-      </w:r>
-      <w:proofErr w:type="spellEnd"/>
-      <w:r>
-        <w:t>. Esta es una ocasión especial, los archivos han sido guardados o actualizados en el repositorio. Git nos pedirá que dejemos un mensaje para recordar los cambios que hicimos y podemos usar el argumento -m para escribirlo (</w:t>
-      </w:r>
-      <w:proofErr w:type="spellStart"/>
-      <w:r>
-        <w:t>git</w:t>
-      </w:r>
-      <w:proofErr w:type="spellEnd"/>
-      <w:r>
-        <w:t xml:space="preserve"> </w:t>
-      </w:r>
-      <w:proofErr w:type="spellStart"/>
-      <w:r>
-        <w:t>commit</w:t>
-      </w:r>
-      <w:proofErr w:type="spellEnd"/>
-      <w:r>
-        <w:t xml:space="preserve"> -m "mensaje").</w:t>
+      <w:r>
+        <w:t>git commit: nos ayuda a mover archivos de Unstaged a Tracked. Esta es una ocasión especial, los archivos han sido guardados o actualizados en el repositorio. Git nos pedirá que dejemos un mensaje para recordar los cambios que hicimos y podemos usar el argumento -m para escribirlo (git commit -m "mensaje").</w:t>
       </w:r>
     </w:p>
     <w:p>
@@ -2219,21 +1383,8 @@
           <w:tab w:val="left" w:pos="1394"/>
         </w:tabs>
       </w:pPr>
-      <w:proofErr w:type="spellStart"/>
-      <w:r>
-        <w:t>git</w:t>
-      </w:r>
-      <w:proofErr w:type="spellEnd"/>
-      <w:r>
-        <w:t xml:space="preserve"> </w:t>
-      </w:r>
-      <w:proofErr w:type="spellStart"/>
-      <w:r>
-        <w:t>rm</w:t>
-      </w:r>
-      <w:proofErr w:type="spellEnd"/>
-      <w:r>
-        <w:t>: este comando necesita alguno de los siguientes argumentos para poder ejecutarse correctamente:</w:t>
+      <w:r>
+        <w:t>git rm: este comando necesita alguno de los siguientes argumentos para poder ejecutarse correctamente:</w:t>
       </w:r>
     </w:p>
     <w:p>
@@ -2243,39 +1394,7 @@
         </w:tabs>
       </w:pPr>
       <w:r>
-        <w:t xml:space="preserve">- </w:t>
-      </w:r>
-      <w:proofErr w:type="spellStart"/>
-      <w:r>
-        <w:t>git</w:t>
-      </w:r>
-      <w:proofErr w:type="spellEnd"/>
-      <w:r>
-        <w:t xml:space="preserve"> </w:t>
-      </w:r>
-      <w:proofErr w:type="spellStart"/>
-      <w:r>
-        <w:t>rm</w:t>
-      </w:r>
-      <w:proofErr w:type="spellEnd"/>
-      <w:r>
-        <w:t xml:space="preserve"> --</w:t>
-      </w:r>
-      <w:proofErr w:type="spellStart"/>
-      <w:r>
-        <w:t>cached</w:t>
-      </w:r>
-      <w:proofErr w:type="spellEnd"/>
-      <w:r>
-        <w:t xml:space="preserve">: Mueve los archivos que le indiquemos al estado </w:t>
-      </w:r>
-      <w:proofErr w:type="spellStart"/>
-      <w:r>
-        <w:t>Untracked</w:t>
-      </w:r>
-      <w:proofErr w:type="spellEnd"/>
-      <w:r>
-        <w:t>.</w:t>
+        <w:t>- git rm --cached: Mueve los archivos que le indiquemos al estado Untracked.</w:t>
       </w:r>
     </w:p>
     <w:p>
@@ -2285,31 +1404,7 @@
         </w:tabs>
       </w:pPr>
       <w:r>
-        <w:t xml:space="preserve">- </w:t>
-      </w:r>
-      <w:proofErr w:type="spellStart"/>
-      <w:r>
-        <w:t>git</w:t>
-      </w:r>
-      <w:proofErr w:type="spellEnd"/>
-      <w:r>
-        <w:t xml:space="preserve"> </w:t>
-      </w:r>
-      <w:proofErr w:type="spellStart"/>
-      <w:r>
-        <w:t>rm</w:t>
-      </w:r>
-      <w:proofErr w:type="spellEnd"/>
-      <w:r>
-        <w:t xml:space="preserve"> --</w:t>
-      </w:r>
-      <w:proofErr w:type="spellStart"/>
-      <w:r>
-        <w:t>force</w:t>
-      </w:r>
-      <w:proofErr w:type="spellEnd"/>
-      <w:r>
-        <w:t>: Elimina los archivos de Git y del disco duro. Git guarda el registro de la existencia de los archivos, por lo que podremos recuperarlos si es necesario (pero debemos usar comandos más avanzados).</w:t>
+        <w:t>- git rm --force: Elimina los archivos de Git y del disco duro. Git guarda el registro de la existencia de los archivos, por lo que podremos recuperarlos si es necesario (pero debemos usar comandos más avanzados).</w:t>
       </w:r>
     </w:p>
     <w:p>
@@ -2424,27 +1519,7 @@
           <w:highlight w:val="yellow"/>
         </w:rPr>
         <w:lastRenderedPageBreak/>
-        <w:t xml:space="preserve">¿Qué es un Branch (rama) y cómo funciona un </w:t>
-      </w:r>
-      <w:proofErr w:type="spellStart"/>
-      <w:r>
-        <w:rPr>
-          <w:b/>
-          <w:bCs/>
-          <w:color w:val="FF0000"/>
-          <w:highlight w:val="yellow"/>
-        </w:rPr>
-        <w:t>Merge</w:t>
-      </w:r>
-      <w:proofErr w:type="spellEnd"/>
-      <w:r>
-        <w:rPr>
-          <w:b/>
-          <w:bCs/>
-          <w:color w:val="FF0000"/>
-          <w:highlight w:val="yellow"/>
-        </w:rPr>
-        <w:t xml:space="preserve"> en Git?</w:t>
+        <w:t>¿Qué es un Branch (rama) y cómo funciona un Merge en Git?</w:t>
       </w:r>
     </w:p>
     <w:p>
@@ -2454,15 +1529,7 @@
         </w:tabs>
       </w:pPr>
       <w:r>
-        <w:t xml:space="preserve">Git es una base de datos muy precisa con todos los cambios y crecimiento que ha tenido nuestro proyecto. Los </w:t>
-      </w:r>
-      <w:proofErr w:type="spellStart"/>
-      <w:r>
-        <w:t>commits</w:t>
-      </w:r>
-      <w:proofErr w:type="spellEnd"/>
-      <w:r>
-        <w:t xml:space="preserve"> son la única forma de tener un registro de los cambios. Pero las ramas amplifican mucho más el potencial de Git.</w:t>
+        <w:t>Git es una base de datos muy precisa con todos los cambios y crecimiento que ha tenido nuestro proyecto. Los commits son la única forma de tener un registro de los cambios. Pero las ramas amplifican mucho más el potencial de Git.</w:t>
       </w:r>
     </w:p>
     <w:p>
@@ -2472,15 +1539,7 @@
         </w:tabs>
       </w:pPr>
       <w:r>
-        <w:t xml:space="preserve">Todos los </w:t>
-      </w:r>
-      <w:proofErr w:type="spellStart"/>
-      <w:r>
-        <w:t>commits</w:t>
-      </w:r>
-      <w:proofErr w:type="spellEnd"/>
-      <w:r>
-        <w:t xml:space="preserve"> se aplican sobre una rama. Por defecto, siempre empezamos en la rama master (pero puedes cambiarle el nombre si no te gusta) y creamos nuevas ramas, a partir de esta, para crear flujos de trabajo independientes.</w:t>
+        <w:t>Todos los commits se aplican sobre una rama. Por defecto, siempre empezamos en la rama master (pero puedes cambiarle el nombre si no te gusta) y creamos nuevas ramas, a partir de esta, para crear flujos de trabajo independientes.</w:t>
       </w:r>
     </w:p>
     <w:p>
@@ -2490,15 +1549,7 @@
         </w:tabs>
       </w:pPr>
       <w:r>
-        <w:t xml:space="preserve">Crear una nueva rama se trata de copiar un </w:t>
-      </w:r>
-      <w:proofErr w:type="spellStart"/>
-      <w:r>
-        <w:t>commit</w:t>
-      </w:r>
-      <w:proofErr w:type="spellEnd"/>
-      <w:r>
-        <w:t xml:space="preserve"> (de cualquier rama), pasarlo a otro lado (a otra rama) y continuar el trabajo de una parte específica de nuestro proyecto sin afectar el flujo de trabajo principal (que continúa en la rama master o la rama principal).</w:t>
+        <w:t>Crear una nueva rama se trata de copiar un commit (de cualquier rama), pasarlo a otro lado (a otra rama) y continuar el trabajo de una parte específica de nuestro proyecto sin afectar el flujo de trabajo principal (que continúa en la rama master o la rama principal).</w:t>
       </w:r>
     </w:p>
     <w:p>
@@ -2508,39 +1559,7 @@
         </w:tabs>
       </w:pPr>
       <w:r>
-        <w:t xml:space="preserve">Los equipos de desarrollo tienen un estándar: Todo lo que esté en la rama master va a producción, las nuevas </w:t>
-      </w:r>
-      <w:proofErr w:type="spellStart"/>
-      <w:r>
-        <w:t>features</w:t>
-      </w:r>
-      <w:proofErr w:type="spellEnd"/>
-      <w:r>
-        <w:t>, características y experimentos van en una rama “</w:t>
-      </w:r>
-      <w:proofErr w:type="spellStart"/>
-      <w:r>
-        <w:t>development</w:t>
-      </w:r>
-      <w:proofErr w:type="spellEnd"/>
-      <w:r>
-        <w:t xml:space="preserve">” (para unirse a master cuando estén definitivamente listas) y los </w:t>
-      </w:r>
-      <w:proofErr w:type="spellStart"/>
-      <w:r>
-        <w:t>issues</w:t>
-      </w:r>
-      <w:proofErr w:type="spellEnd"/>
-      <w:r>
-        <w:t xml:space="preserve"> o errores se solucionan en una rama “</w:t>
-      </w:r>
-      <w:proofErr w:type="spellStart"/>
-      <w:r>
-        <w:t>hotfix</w:t>
-      </w:r>
-      <w:proofErr w:type="spellEnd"/>
-      <w:r>
-        <w:t>” para unirse a master tan pronto como sea posible.</w:t>
+        <w:t>Los equipos de desarrollo tienen un estándar: Todo lo que esté en la rama master va a producción, las nuevas features, características y experimentos van en una rama “development” (para unirse a master cuando estén definitivamente listas) y los issues o errores se solucionan en una rama “hotfix” para unirse a master tan pronto como sea posible.</w:t>
       </w:r>
     </w:p>
     <w:p>
@@ -2550,23 +1569,7 @@
         </w:tabs>
       </w:pPr>
       <w:r>
-        <w:t xml:space="preserve">Crear una nueva rama lo conocemos como </w:t>
-      </w:r>
-      <w:proofErr w:type="spellStart"/>
-      <w:r>
-        <w:t>Checkout</w:t>
-      </w:r>
-      <w:proofErr w:type="spellEnd"/>
-      <w:r>
-        <w:t xml:space="preserve">. Unir dos ramas lo conocemos como </w:t>
-      </w:r>
-      <w:proofErr w:type="spellStart"/>
-      <w:r>
-        <w:t>Merge</w:t>
-      </w:r>
-      <w:proofErr w:type="spellEnd"/>
-      <w:r>
-        <w:t>.</w:t>
+        <w:t>Crear una nueva rama lo conocemos como Checkout. Unir dos ramas lo conocemos como Merge.</w:t>
       </w:r>
     </w:p>
     <w:p>
@@ -2576,15 +1579,7 @@
         </w:tabs>
       </w:pPr>
       <w:r>
-        <w:t xml:space="preserve">Podemos crear todas las ramas y </w:t>
-      </w:r>
-      <w:proofErr w:type="spellStart"/>
-      <w:r>
-        <w:t>commits</w:t>
-      </w:r>
-      <w:proofErr w:type="spellEnd"/>
-      <w:r>
-        <w:t xml:space="preserve"> que queramos. De hecho, podemos aprovechar el registro de cambios de Git para crear ramas, traer versiones viejas del código, arreglarlas y combinarlas de nuevo para mejorar el proyecto.</w:t>
+        <w:t>Podemos crear todas las ramas y commits que queramos. De hecho, podemos aprovechar el registro de cambios de Git para crear ramas, traer versiones viejas del código, arreglarlas y combinarlas de nuevo para mejorar el proyecto.</w:t>
       </w:r>
     </w:p>
     <w:p>
@@ -2594,15 +1589,7 @@
         </w:tabs>
       </w:pPr>
       <w:r>
-        <w:t>Solo ten en cuenta que combinar estas ramas (sí, hacer “</w:t>
-      </w:r>
-      <w:proofErr w:type="spellStart"/>
-      <w:r>
-        <w:t>merge</w:t>
-      </w:r>
-      <w:proofErr w:type="spellEnd"/>
-      <w:r>
-        <w:t>”) puede generar conflictos. Algunos archivos pueden ser diferentes en ambas ramas. Git es muy inteligente y puede intentar unir estos cambios automáticamente, pero no siempre funciona. En algunos casos, somos nosotros los que debemos resolver estos conflictos “a mano”.</w:t>
+        <w:t>Solo ten en cuenta que combinar estas ramas (sí, hacer “merge”) puede generar conflictos. Algunos archivos pueden ser diferentes en ambas ramas. Git es muy inteligente y puede intentar unir estos cambios automáticamente, pero no siempre funciona. En algunos casos, somos nosotros los que debemos resolver estos conflictos “a mano”.</w:t>
       </w:r>
     </w:p>
     <w:p>
@@ -2685,39 +1672,8 @@
           <w:highlight w:val="yellow"/>
         </w:rPr>
         <w:lastRenderedPageBreak/>
-        <w:t xml:space="preserve">Volver en el tiempo en nuestro repositorio utilizando </w:t>
-      </w:r>
-      <w:proofErr w:type="spellStart"/>
-      <w:r>
-        <w:rPr>
-          <w:b/>
-          <w:bCs/>
-          <w:color w:val="FF0000"/>
-          <w:highlight w:val="yellow"/>
-        </w:rPr>
-        <w:t>reset</w:t>
-      </w:r>
-      <w:proofErr w:type="spellEnd"/>
-      <w:r>
-        <w:rPr>
-          <w:b/>
-          <w:bCs/>
-          <w:color w:val="FF0000"/>
-          <w:highlight w:val="yellow"/>
-        </w:rPr>
-        <w:t xml:space="preserve"> y </w:t>
-      </w:r>
-      <w:proofErr w:type="spellStart"/>
-      <w:r>
-        <w:rPr>
-          <w:b/>
-          <w:bCs/>
-          <w:color w:val="FF0000"/>
-          <w:highlight w:val="yellow"/>
-        </w:rPr>
-        <w:t>checkout</w:t>
-      </w:r>
-      <w:proofErr w:type="spellEnd"/>
+        <w:t>Volver en el tiempo en nuestro repositorio utilizando reset y checkout</w:t>
+      </w:r>
     </w:p>
     <w:p>
       <w:pPr>
@@ -2741,7 +1697,6 @@
         </w:rPr>
         <w:t>El comando </w:t>
       </w:r>
-      <w:proofErr w:type="spellStart"/>
       <w:r>
         <w:rPr>
           <w:rFonts w:ascii="Courier New" w:eastAsia="Times New Roman" w:hAnsi="Courier New" w:cs="Courier New"/>
@@ -2753,46 +1708,105 @@
           <w:shd w:val="clear" w:color="auto" w:fill="0C1633"/>
           <w:lang w:eastAsia="es-EC"/>
         </w:rPr>
-        <w:t>git</w:t>
-      </w:r>
-      <w:proofErr w:type="spellEnd"/>
+        <w:t>git checkout</w:t>
+      </w:r>
+      <w:r>
+        <w:rPr>
+          <w:rFonts w:ascii="Roboto" w:eastAsia="Times New Roman" w:hAnsi="Roboto" w:cs="Times New Roman"/>
+          <w:color w:val="BECDE3"/>
+          <w:sz w:val="24"/>
+          <w:szCs w:val="24"/>
+          <w:lang w:eastAsia="es-EC"/>
+        </w:rPr>
+        <w:t> + </w:t>
+      </w:r>
       <w:r>
         <w:rPr>
           <w:rFonts w:ascii="Courier New" w:eastAsia="Times New Roman" w:hAnsi="Courier New" w:cs="Courier New"/>
-          <w:b/>
-          <w:bCs/>
           <w:color w:val="BECDE3"/>
           <w:sz w:val="20"/>
           <w:szCs w:val="20"/>
           <w:shd w:val="clear" w:color="auto" w:fill="0C1633"/>
           <w:lang w:eastAsia="es-EC"/>
         </w:rPr>
-        <w:t xml:space="preserve"> </w:t>
-      </w:r>
-      <w:proofErr w:type="spellStart"/>
+        <w:t>ID del commit</w:t>
+      </w:r>
+      <w:r>
+        <w:rPr>
+          <w:rFonts w:ascii="Roboto" w:eastAsia="Times New Roman" w:hAnsi="Roboto" w:cs="Times New Roman"/>
+          <w:color w:val="BECDE3"/>
+          <w:sz w:val="24"/>
+          <w:szCs w:val="24"/>
+          <w:lang w:eastAsia="es-EC"/>
+        </w:rPr>
+        <w:t> nos permite viajar en el tiempo. Podemos volver a cualquier versión anterior de un archivo específico o incluso del proyecto entero. Esta también es la forma de crear ramas y movernos entre ellas.</w:t>
+      </w:r>
+    </w:p>
+    <w:p>
+      <w:pPr>
+        <w:shd w:val="clear" w:color="auto" w:fill="121F3D"/>
+        <w:spacing w:after="0" w:line="240" w:lineRule="auto"/>
+        <w:rPr>
+          <w:rFonts w:ascii="Roboto" w:eastAsia="Times New Roman" w:hAnsi="Roboto" w:cs="Times New Roman"/>
+          <w:color w:val="BECDE3"/>
+          <w:sz w:val="24"/>
+          <w:szCs w:val="24"/>
+          <w:lang w:eastAsia="es-EC"/>
+        </w:rPr>
+      </w:pPr>
+      <w:r>
+        <w:rPr>
+          <w:rFonts w:ascii="Roboto" w:eastAsia="Times New Roman" w:hAnsi="Roboto" w:cs="Times New Roman"/>
+          <w:color w:val="BECDE3"/>
+          <w:sz w:val="24"/>
+          <w:szCs w:val="24"/>
+          <w:lang w:eastAsia="es-EC"/>
+        </w:rPr>
+        <w:t>También hay una forma de hacerlo un poco más “ruda”: usando el comando </w:t>
+      </w:r>
       <w:r>
         <w:rPr>
           <w:rFonts w:ascii="Courier New" w:eastAsia="Times New Roman" w:hAnsi="Courier New" w:cs="Courier New"/>
-          <w:b/>
-          <w:bCs/>
           <w:color w:val="BECDE3"/>
           <w:sz w:val="20"/>
           <w:szCs w:val="20"/>
           <w:shd w:val="clear" w:color="auto" w:fill="0C1633"/>
           <w:lang w:eastAsia="es-EC"/>
         </w:rPr>
-        <w:t>checkout</w:t>
-      </w:r>
-      <w:proofErr w:type="spellEnd"/>
-      <w:r>
-        <w:rPr>
-          <w:rFonts w:ascii="Roboto" w:eastAsia="Times New Roman" w:hAnsi="Roboto" w:cs="Times New Roman"/>
-          <w:color w:val="BECDE3"/>
-          <w:sz w:val="24"/>
-          <w:szCs w:val="24"/>
-          <w:lang w:eastAsia="es-EC"/>
-        </w:rPr>
-        <w:t> + </w:t>
+        <w:t>git reset</w:t>
+      </w:r>
+      <w:r>
+        <w:rPr>
+          <w:rFonts w:ascii="Roboto" w:eastAsia="Times New Roman" w:hAnsi="Roboto" w:cs="Times New Roman"/>
+          <w:color w:val="BECDE3"/>
+          <w:sz w:val="24"/>
+          <w:szCs w:val="24"/>
+          <w:lang w:eastAsia="es-EC"/>
+        </w:rPr>
+        <w:t>. En este caso, no solo “volvemos en el tiempo”, sino que borramos los cambios que hicimos después de este commit.</w:t>
+      </w:r>
+    </w:p>
+    <w:p>
+      <w:pPr>
+        <w:shd w:val="clear" w:color="auto" w:fill="121F3D"/>
+        <w:spacing w:after="0" w:line="240" w:lineRule="auto"/>
+        <w:rPr>
+          <w:rFonts w:ascii="Roboto" w:eastAsia="Times New Roman" w:hAnsi="Roboto" w:cs="Times New Roman"/>
+          <w:color w:val="BECDE3"/>
+          <w:sz w:val="24"/>
+          <w:szCs w:val="24"/>
+          <w:lang w:eastAsia="es-EC"/>
+        </w:rPr>
+      </w:pPr>
+      <w:r>
+        <w:rPr>
+          <w:rFonts w:ascii="Roboto" w:eastAsia="Times New Roman" w:hAnsi="Roboto" w:cs="Times New Roman"/>
+          <w:color w:val="BECDE3"/>
+          <w:sz w:val="24"/>
+          <w:szCs w:val="24"/>
+          <w:lang w:eastAsia="es-EC"/>
+        </w:rPr>
+        <w:t>Hay dos formas de usar </w:t>
       </w:r>
       <w:r>
         <w:rPr>
@@ -2803,9 +1817,18 @@
           <w:shd w:val="clear" w:color="auto" w:fill="0C1633"/>
           <w:lang w:eastAsia="es-EC"/>
         </w:rPr>
-        <w:t xml:space="preserve">ID del </w:t>
-      </w:r>
-      <w:proofErr w:type="spellStart"/>
+        <w:t>git reset</w:t>
+      </w:r>
+      <w:r>
+        <w:rPr>
+          <w:rFonts w:ascii="Roboto" w:eastAsia="Times New Roman" w:hAnsi="Roboto" w:cs="Times New Roman"/>
+          <w:color w:val="BECDE3"/>
+          <w:sz w:val="24"/>
+          <w:szCs w:val="24"/>
+          <w:lang w:eastAsia="es-EC"/>
+        </w:rPr>
+        <w:t>: con el argumento </w:t>
+      </w:r>
       <w:r>
         <w:rPr>
           <w:rFonts w:ascii="Courier New" w:eastAsia="Times New Roman" w:hAnsi="Courier New" w:cs="Courier New"/>
@@ -2815,43 +1838,18 @@
           <w:shd w:val="clear" w:color="auto" w:fill="0C1633"/>
           <w:lang w:eastAsia="es-EC"/>
         </w:rPr>
-        <w:t>commit</w:t>
-      </w:r>
-      <w:proofErr w:type="spellEnd"/>
-      <w:r>
-        <w:rPr>
-          <w:rFonts w:ascii="Roboto" w:eastAsia="Times New Roman" w:hAnsi="Roboto" w:cs="Times New Roman"/>
-          <w:color w:val="BECDE3"/>
-          <w:sz w:val="24"/>
-          <w:szCs w:val="24"/>
-          <w:lang w:eastAsia="es-EC"/>
-        </w:rPr>
-        <w:t> nos permite viajar en el tiempo. Podemos volver a cualquier versión anterior de un archivo específico o incluso del proyecto entero. Esta también es la forma de crear ramas y movernos entre ellas.</w:t>
-      </w:r>
-    </w:p>
-    <w:p>
-      <w:pPr>
-        <w:shd w:val="clear" w:color="auto" w:fill="121F3D"/>
-        <w:spacing w:after="0" w:line="240" w:lineRule="auto"/>
-        <w:rPr>
-          <w:rFonts w:ascii="Roboto" w:eastAsia="Times New Roman" w:hAnsi="Roboto" w:cs="Times New Roman"/>
-          <w:color w:val="BECDE3"/>
-          <w:sz w:val="24"/>
-          <w:szCs w:val="24"/>
-          <w:lang w:eastAsia="es-EC"/>
-        </w:rPr>
-      </w:pPr>
-      <w:r>
-        <w:rPr>
-          <w:rFonts w:ascii="Roboto" w:eastAsia="Times New Roman" w:hAnsi="Roboto" w:cs="Times New Roman"/>
-          <w:color w:val="BECDE3"/>
-          <w:sz w:val="24"/>
-          <w:szCs w:val="24"/>
-          <w:lang w:eastAsia="es-EC"/>
-        </w:rPr>
-        <w:t>También hay una forma de hacerlo un poco más “ruda”: usando el comando </w:t>
-      </w:r>
-      <w:proofErr w:type="spellStart"/>
+        <w:t>--hard</w:t>
+      </w:r>
+      <w:r>
+        <w:rPr>
+          <w:rFonts w:ascii="Roboto" w:eastAsia="Times New Roman" w:hAnsi="Roboto" w:cs="Times New Roman"/>
+          <w:color w:val="BECDE3"/>
+          <w:sz w:val="24"/>
+          <w:szCs w:val="24"/>
+          <w:lang w:eastAsia="es-EC"/>
+        </w:rPr>
+        <w:t>, borrando toda la información que tengamos en el área de staging (y perdiendo todo para siempre). O, un poco más seguro, con el argumento </w:t>
+      </w:r>
       <w:r>
         <w:rPr>
           <w:rFonts w:ascii="Courier New" w:eastAsia="Times New Roman" w:hAnsi="Courier New" w:cs="Courier New"/>
@@ -2861,290 +1859,17 @@
           <w:shd w:val="clear" w:color="auto" w:fill="0C1633"/>
           <w:lang w:eastAsia="es-EC"/>
         </w:rPr>
-        <w:t>git</w:t>
-      </w:r>
-      <w:proofErr w:type="spellEnd"/>
-      <w:r>
-        <w:rPr>
-          <w:rFonts w:ascii="Courier New" w:eastAsia="Times New Roman" w:hAnsi="Courier New" w:cs="Courier New"/>
-          <w:color w:val="BECDE3"/>
-          <w:sz w:val="20"/>
-          <w:szCs w:val="20"/>
-          <w:shd w:val="clear" w:color="auto" w:fill="0C1633"/>
-          <w:lang w:eastAsia="es-EC"/>
-        </w:rPr>
-        <w:t xml:space="preserve"> </w:t>
-      </w:r>
-      <w:proofErr w:type="spellStart"/>
-      <w:r>
-        <w:rPr>
-          <w:rFonts w:ascii="Courier New" w:eastAsia="Times New Roman" w:hAnsi="Courier New" w:cs="Courier New"/>
-          <w:color w:val="BECDE3"/>
-          <w:sz w:val="20"/>
-          <w:szCs w:val="20"/>
-          <w:shd w:val="clear" w:color="auto" w:fill="0C1633"/>
-          <w:lang w:eastAsia="es-EC"/>
-        </w:rPr>
-        <w:t>reset</w:t>
-      </w:r>
-      <w:proofErr w:type="spellEnd"/>
-      <w:r>
-        <w:rPr>
-          <w:rFonts w:ascii="Roboto" w:eastAsia="Times New Roman" w:hAnsi="Roboto" w:cs="Times New Roman"/>
-          <w:color w:val="BECDE3"/>
-          <w:sz w:val="24"/>
-          <w:szCs w:val="24"/>
-          <w:lang w:eastAsia="es-EC"/>
-        </w:rPr>
-        <w:t xml:space="preserve">. En este caso, no solo “volvemos en el tiempo”, sino que borramos los cambios que hicimos después de este </w:t>
-      </w:r>
-      <w:proofErr w:type="spellStart"/>
-      <w:r>
-        <w:rPr>
-          <w:rFonts w:ascii="Roboto" w:eastAsia="Times New Roman" w:hAnsi="Roboto" w:cs="Times New Roman"/>
-          <w:color w:val="BECDE3"/>
-          <w:sz w:val="24"/>
-          <w:szCs w:val="24"/>
-          <w:lang w:eastAsia="es-EC"/>
-        </w:rPr>
-        <w:t>commit</w:t>
-      </w:r>
-      <w:proofErr w:type="spellEnd"/>
-      <w:r>
-        <w:rPr>
-          <w:rFonts w:ascii="Roboto" w:eastAsia="Times New Roman" w:hAnsi="Roboto" w:cs="Times New Roman"/>
-          <w:color w:val="BECDE3"/>
-          <w:sz w:val="24"/>
-          <w:szCs w:val="24"/>
-          <w:lang w:eastAsia="es-EC"/>
-        </w:rPr>
-        <w:t>.</w:t>
-      </w:r>
-    </w:p>
-    <w:p>
-      <w:pPr>
-        <w:shd w:val="clear" w:color="auto" w:fill="121F3D"/>
-        <w:spacing w:after="0" w:line="240" w:lineRule="auto"/>
-        <w:rPr>
-          <w:rFonts w:ascii="Roboto" w:eastAsia="Times New Roman" w:hAnsi="Roboto" w:cs="Times New Roman"/>
-          <w:color w:val="BECDE3"/>
-          <w:sz w:val="24"/>
-          <w:szCs w:val="24"/>
-          <w:lang w:eastAsia="es-EC"/>
-        </w:rPr>
-      </w:pPr>
-      <w:r>
-        <w:rPr>
-          <w:rFonts w:ascii="Roboto" w:eastAsia="Times New Roman" w:hAnsi="Roboto" w:cs="Times New Roman"/>
-          <w:color w:val="BECDE3"/>
-          <w:sz w:val="24"/>
-          <w:szCs w:val="24"/>
-          <w:lang w:eastAsia="es-EC"/>
-        </w:rPr>
-        <w:t>Hay dos formas de usar </w:t>
-      </w:r>
-      <w:proofErr w:type="spellStart"/>
-      <w:r>
-        <w:rPr>
-          <w:rFonts w:ascii="Courier New" w:eastAsia="Times New Roman" w:hAnsi="Courier New" w:cs="Courier New"/>
-          <w:color w:val="BECDE3"/>
-          <w:sz w:val="20"/>
-          <w:szCs w:val="20"/>
-          <w:shd w:val="clear" w:color="auto" w:fill="0C1633"/>
-          <w:lang w:eastAsia="es-EC"/>
-        </w:rPr>
-        <w:t>git</w:t>
-      </w:r>
-      <w:proofErr w:type="spellEnd"/>
-      <w:r>
-        <w:rPr>
-          <w:rFonts w:ascii="Courier New" w:eastAsia="Times New Roman" w:hAnsi="Courier New" w:cs="Courier New"/>
-          <w:color w:val="BECDE3"/>
-          <w:sz w:val="20"/>
-          <w:szCs w:val="20"/>
-          <w:shd w:val="clear" w:color="auto" w:fill="0C1633"/>
-          <w:lang w:eastAsia="es-EC"/>
-        </w:rPr>
-        <w:t xml:space="preserve"> </w:t>
-      </w:r>
-      <w:proofErr w:type="spellStart"/>
-      <w:r>
-        <w:rPr>
-          <w:rFonts w:ascii="Courier New" w:eastAsia="Times New Roman" w:hAnsi="Courier New" w:cs="Courier New"/>
-          <w:color w:val="BECDE3"/>
-          <w:sz w:val="20"/>
-          <w:szCs w:val="20"/>
-          <w:shd w:val="clear" w:color="auto" w:fill="0C1633"/>
-          <w:lang w:eastAsia="es-EC"/>
-        </w:rPr>
-        <w:t>reset</w:t>
-      </w:r>
-      <w:proofErr w:type="spellEnd"/>
-      <w:r>
-        <w:rPr>
-          <w:rFonts w:ascii="Roboto" w:eastAsia="Times New Roman" w:hAnsi="Roboto" w:cs="Times New Roman"/>
-          <w:color w:val="BECDE3"/>
-          <w:sz w:val="24"/>
-          <w:szCs w:val="24"/>
-          <w:lang w:eastAsia="es-EC"/>
-        </w:rPr>
-        <w:t>: con el argumento </w:t>
-      </w:r>
-      <w:r>
-        <w:rPr>
-          <w:rFonts w:ascii="Courier New" w:eastAsia="Times New Roman" w:hAnsi="Courier New" w:cs="Courier New"/>
-          <w:color w:val="BECDE3"/>
-          <w:sz w:val="20"/>
-          <w:szCs w:val="20"/>
-          <w:shd w:val="clear" w:color="auto" w:fill="0C1633"/>
-          <w:lang w:eastAsia="es-EC"/>
-        </w:rPr>
-        <w:t>--</w:t>
-      </w:r>
-      <w:proofErr w:type="spellStart"/>
-      <w:r>
-        <w:rPr>
-          <w:rFonts w:ascii="Courier New" w:eastAsia="Times New Roman" w:hAnsi="Courier New" w:cs="Courier New"/>
-          <w:color w:val="BECDE3"/>
-          <w:sz w:val="20"/>
-          <w:szCs w:val="20"/>
-          <w:shd w:val="clear" w:color="auto" w:fill="0C1633"/>
-          <w:lang w:eastAsia="es-EC"/>
-        </w:rPr>
-        <w:t>hard</w:t>
-      </w:r>
-      <w:proofErr w:type="spellEnd"/>
-      <w:r>
-        <w:rPr>
-          <w:rFonts w:ascii="Roboto" w:eastAsia="Times New Roman" w:hAnsi="Roboto" w:cs="Times New Roman"/>
-          <w:color w:val="BECDE3"/>
-          <w:sz w:val="24"/>
-          <w:szCs w:val="24"/>
-          <w:lang w:eastAsia="es-EC"/>
-        </w:rPr>
-        <w:t xml:space="preserve">, borrando toda la información que tengamos en el área de </w:t>
-      </w:r>
-      <w:proofErr w:type="spellStart"/>
-      <w:r>
-        <w:rPr>
-          <w:rFonts w:ascii="Roboto" w:eastAsia="Times New Roman" w:hAnsi="Roboto" w:cs="Times New Roman"/>
-          <w:color w:val="BECDE3"/>
-          <w:sz w:val="24"/>
-          <w:szCs w:val="24"/>
-          <w:lang w:eastAsia="es-EC"/>
-        </w:rPr>
-        <w:t>staging</w:t>
-      </w:r>
-      <w:proofErr w:type="spellEnd"/>
-      <w:r>
-        <w:rPr>
-          <w:rFonts w:ascii="Roboto" w:eastAsia="Times New Roman" w:hAnsi="Roboto" w:cs="Times New Roman"/>
-          <w:color w:val="BECDE3"/>
-          <w:sz w:val="24"/>
-          <w:szCs w:val="24"/>
-          <w:lang w:eastAsia="es-EC"/>
-        </w:rPr>
-        <w:t xml:space="preserve"> (y perdiendo todo para siempre). O, un poco más seguro, con el argumento </w:t>
-      </w:r>
-      <w:r>
-        <w:rPr>
-          <w:rFonts w:ascii="Courier New" w:eastAsia="Times New Roman" w:hAnsi="Courier New" w:cs="Courier New"/>
-          <w:color w:val="BECDE3"/>
-          <w:sz w:val="20"/>
-          <w:szCs w:val="20"/>
-          <w:shd w:val="clear" w:color="auto" w:fill="0C1633"/>
-          <w:lang w:eastAsia="es-EC"/>
-        </w:rPr>
-        <w:t>--</w:t>
-      </w:r>
-      <w:proofErr w:type="spellStart"/>
-      <w:r>
-        <w:rPr>
-          <w:rFonts w:ascii="Courier New" w:eastAsia="Times New Roman" w:hAnsi="Courier New" w:cs="Courier New"/>
-          <w:color w:val="BECDE3"/>
-          <w:sz w:val="20"/>
-          <w:szCs w:val="20"/>
-          <w:shd w:val="clear" w:color="auto" w:fill="0C1633"/>
-          <w:lang w:eastAsia="es-EC"/>
-        </w:rPr>
-        <w:t>soft</w:t>
-      </w:r>
-      <w:proofErr w:type="spellEnd"/>
-      <w:r>
-        <w:rPr>
-          <w:rFonts w:ascii="Roboto" w:eastAsia="Times New Roman" w:hAnsi="Roboto" w:cs="Times New Roman"/>
-          <w:color w:val="BECDE3"/>
-          <w:sz w:val="24"/>
-          <w:szCs w:val="24"/>
-          <w:lang w:eastAsia="es-EC"/>
-        </w:rPr>
-        <w:t xml:space="preserve">, que mantiene allí los archivos del área de </w:t>
-      </w:r>
-      <w:proofErr w:type="spellStart"/>
-      <w:r>
-        <w:rPr>
-          <w:rFonts w:ascii="Roboto" w:eastAsia="Times New Roman" w:hAnsi="Roboto" w:cs="Times New Roman"/>
-          <w:color w:val="BECDE3"/>
-          <w:sz w:val="24"/>
-          <w:szCs w:val="24"/>
-          <w:lang w:eastAsia="es-EC"/>
-        </w:rPr>
-        <w:t>staging</w:t>
-      </w:r>
-      <w:proofErr w:type="spellEnd"/>
-      <w:r>
-        <w:rPr>
-          <w:rFonts w:ascii="Roboto" w:eastAsia="Times New Roman" w:hAnsi="Roboto" w:cs="Times New Roman"/>
-          <w:color w:val="BECDE3"/>
-          <w:sz w:val="24"/>
-          <w:szCs w:val="24"/>
-          <w:lang w:eastAsia="es-EC"/>
-        </w:rPr>
-        <w:t xml:space="preserve"> para que podamos aplicar nuestros últimos </w:t>
-      </w:r>
-      <w:proofErr w:type="gramStart"/>
-      <w:r>
-        <w:rPr>
-          <w:rFonts w:ascii="Roboto" w:eastAsia="Times New Roman" w:hAnsi="Roboto" w:cs="Times New Roman"/>
-          <w:color w:val="BECDE3"/>
-          <w:sz w:val="24"/>
-          <w:szCs w:val="24"/>
-          <w:lang w:eastAsia="es-EC"/>
-        </w:rPr>
-        <w:t>cambios</w:t>
-      </w:r>
-      <w:proofErr w:type="gramEnd"/>
-      <w:r>
-        <w:rPr>
-          <w:rFonts w:ascii="Roboto" w:eastAsia="Times New Roman" w:hAnsi="Roboto" w:cs="Times New Roman"/>
-          <w:color w:val="BECDE3"/>
-          <w:sz w:val="24"/>
-          <w:szCs w:val="24"/>
-          <w:lang w:eastAsia="es-EC"/>
-        </w:rPr>
-        <w:t xml:space="preserve"> pero desde un </w:t>
-      </w:r>
-      <w:proofErr w:type="spellStart"/>
-      <w:r>
-        <w:rPr>
-          <w:rFonts w:ascii="Roboto" w:eastAsia="Times New Roman" w:hAnsi="Roboto" w:cs="Times New Roman"/>
-          <w:color w:val="BECDE3"/>
-          <w:sz w:val="24"/>
-          <w:szCs w:val="24"/>
-          <w:lang w:eastAsia="es-EC"/>
-        </w:rPr>
-        <w:t>commit</w:t>
-      </w:r>
-      <w:proofErr w:type="spellEnd"/>
-      <w:r>
-        <w:rPr>
-          <w:rFonts w:ascii="Roboto" w:eastAsia="Times New Roman" w:hAnsi="Roboto" w:cs="Times New Roman"/>
-          <w:color w:val="BECDE3"/>
-          <w:sz w:val="24"/>
-          <w:szCs w:val="24"/>
-          <w:lang w:eastAsia="es-EC"/>
-        </w:rPr>
-        <w:t xml:space="preserve"> anterior.</w:t>
+        <w:t>--soft</w:t>
+      </w:r>
+      <w:r>
+        <w:rPr>
+          <w:rFonts w:ascii="Roboto" w:eastAsia="Times New Roman" w:hAnsi="Roboto" w:cs="Times New Roman"/>
+          <w:color w:val="BECDE3"/>
+          <w:sz w:val="24"/>
+          <w:szCs w:val="24"/>
+          <w:lang w:eastAsia="es-EC"/>
+        </w:rPr>
+        <w:t>, que mantiene allí los archivos del área de staging para que podamos aplicar nuestros últimos cambios pero desde un commit anterior.</w:t>
       </w:r>
     </w:p>
     <w:p>
@@ -3213,6 +1938,775 @@
           <w:u w:val="single"/>
         </w:rPr>
       </w:pPr>
+    </w:p>
+    <w:p>
+      <w:pPr>
+        <w:tabs>
+          <w:tab w:val="left" w:pos="1394"/>
+        </w:tabs>
+        <w:rPr>
+          <w:b/>
+          <w:bCs/>
+          <w:color w:val="FF0000"/>
+          <w:highlight w:val="yellow"/>
+          <w:lang w:val="en-US"/>
+        </w:rPr>
+      </w:pPr>
+      <w:r>
+        <w:rPr>
+          <w:b/>
+          <w:bCs/>
+          <w:color w:val="FF0000"/>
+          <w:highlight w:val="yellow"/>
+          <w:lang w:val="en-US"/>
+        </w:rPr>
+        <w:t>Git reset vs. Git rm</w:t>
+      </w:r>
+    </w:p>
+    <w:p>
+      <w:pPr>
+        <w:pStyle w:val="Ttulo2"/>
+        <w:pBdr>
+          <w:bottom w:val="single" w:sz="6" w:space="9" w:color="40587C"/>
+        </w:pBdr>
+        <w:shd w:val="clear" w:color="auto" w:fill="121F3D"/>
+        <w:spacing w:before="360" w:beforeAutospacing="0" w:after="360" w:afterAutospacing="0"/>
+        <w:rPr>
+          <w:rFonts w:ascii="Roboto" w:hAnsi="Roboto"/>
+          <w:color w:val="EFF3F8"/>
+          <w:lang w:val="en-US"/>
+        </w:rPr>
+      </w:pPr>
+      <w:r>
+        <w:rPr>
+          <w:rFonts w:ascii="Roboto" w:hAnsi="Roboto"/>
+          <w:color w:val="EFF3F8"/>
+          <w:lang w:val="en-US"/>
+        </w:rPr>
+        <w:t>git rm</w:t>
+      </w:r>
+    </w:p>
+    <w:p>
+      <w:pPr>
+        <w:pStyle w:val="NormalWeb"/>
+        <w:shd w:val="clear" w:color="auto" w:fill="121F3D"/>
+        <w:rPr>
+          <w:rFonts w:ascii="Roboto" w:hAnsi="Roboto"/>
+          <w:color w:val="EFF3F8"/>
+          <w:sz w:val="27"/>
+          <w:szCs w:val="27"/>
+        </w:rPr>
+      </w:pPr>
+      <w:r>
+        <w:rPr>
+          <w:rFonts w:ascii="Roboto" w:hAnsi="Roboto"/>
+          <w:color w:val="EFF3F8"/>
+          <w:sz w:val="27"/>
+          <w:szCs w:val="27"/>
+        </w:rPr>
+        <w:t>Este comando nos ayuda a eliminar archivos de Git sin eliminar su historial del sistema de versiones. Esto quiere decir que si necesitamos recuperar el archivo solo debemos “viajar en el tiempo” y recuperar el último commit antes de borrar el archivo en cuestión.</w:t>
+      </w:r>
+    </w:p>
+    <w:p>
+      <w:pPr>
+        <w:pStyle w:val="NormalWeb"/>
+        <w:shd w:val="clear" w:color="auto" w:fill="121F3D"/>
+        <w:spacing w:before="0" w:after="0"/>
+        <w:rPr>
+          <w:rFonts w:ascii="Roboto" w:hAnsi="Roboto"/>
+          <w:color w:val="EFF3F8"/>
+          <w:sz w:val="27"/>
+          <w:szCs w:val="27"/>
+        </w:rPr>
+      </w:pPr>
+      <w:r>
+        <w:rPr>
+          <w:rFonts w:ascii="Roboto" w:hAnsi="Roboto"/>
+          <w:color w:val="EFF3F8"/>
+          <w:sz w:val="27"/>
+          <w:szCs w:val="27"/>
+        </w:rPr>
+        <w:t>Recuerda que </w:t>
+      </w:r>
+      <w:r>
+        <w:rPr>
+          <w:rStyle w:val="CdigoHTML"/>
+          <w:color w:val="EFF3F8"/>
+          <w:sz w:val="27"/>
+          <w:szCs w:val="27"/>
+        </w:rPr>
+        <w:t>git rm</w:t>
+      </w:r>
+      <w:r>
+        <w:rPr>
+          <w:rFonts w:ascii="Roboto" w:hAnsi="Roboto"/>
+          <w:color w:val="EFF3F8"/>
+          <w:sz w:val="27"/>
+          <w:szCs w:val="27"/>
+        </w:rPr>
+        <w:t> no puede usarse así nomás. Debemos usar uno de los flags para indicarle a Git cómo eliminar los archivos que ya no necesitamos en la última versión del proyecto:</w:t>
+      </w:r>
+    </w:p>
+    <w:p>
+      <w:pPr>
+        <w:numPr>
+          <w:ilvl w:val="0"/>
+          <w:numId w:val="3"/>
+        </w:numPr>
+        <w:shd w:val="clear" w:color="auto" w:fill="121F3D"/>
+        <w:spacing w:after="0" w:line="240" w:lineRule="auto"/>
+        <w:rPr>
+          <w:rFonts w:ascii="Roboto" w:hAnsi="Roboto"/>
+          <w:color w:val="EFF3F8"/>
+          <w:sz w:val="27"/>
+          <w:szCs w:val="27"/>
+        </w:rPr>
+      </w:pPr>
+      <w:r>
+        <w:rPr>
+          <w:rStyle w:val="CdigoHTML"/>
+          <w:rFonts w:eastAsiaTheme="minorHAnsi"/>
+          <w:color w:val="EFF3F8"/>
+          <w:sz w:val="27"/>
+          <w:szCs w:val="27"/>
+        </w:rPr>
+        <w:lastRenderedPageBreak/>
+        <w:t>git rm --cached</w:t>
+      </w:r>
+      <w:r>
+        <w:rPr>
+          <w:rFonts w:ascii="Roboto" w:hAnsi="Roboto"/>
+          <w:color w:val="EFF3F8"/>
+          <w:sz w:val="27"/>
+          <w:szCs w:val="27"/>
+        </w:rPr>
+        <w:t>: Elimina los archivos del área de Staging y del próximo commit pero los mantiene en nuestro disco duro.</w:t>
+      </w:r>
+    </w:p>
+    <w:p>
+      <w:pPr>
+        <w:numPr>
+          <w:ilvl w:val="0"/>
+          <w:numId w:val="3"/>
+        </w:numPr>
+        <w:shd w:val="clear" w:color="auto" w:fill="121F3D"/>
+        <w:spacing w:after="0" w:line="240" w:lineRule="auto"/>
+        <w:rPr>
+          <w:rFonts w:ascii="Roboto" w:hAnsi="Roboto"/>
+          <w:color w:val="EFF3F8"/>
+          <w:sz w:val="27"/>
+          <w:szCs w:val="27"/>
+        </w:rPr>
+      </w:pPr>
+      <w:r>
+        <w:rPr>
+          <w:rStyle w:val="CdigoHTML"/>
+          <w:rFonts w:eastAsiaTheme="minorHAnsi"/>
+          <w:color w:val="EFF3F8"/>
+          <w:sz w:val="27"/>
+          <w:szCs w:val="27"/>
+        </w:rPr>
+        <w:t>git rm --force</w:t>
+      </w:r>
+      <w:r>
+        <w:rPr>
+          <w:rFonts w:ascii="Roboto" w:hAnsi="Roboto"/>
+          <w:color w:val="EFF3F8"/>
+          <w:sz w:val="27"/>
+          <w:szCs w:val="27"/>
+        </w:rPr>
+        <w:t>: Elimina los archivos de Git y del disco duro. Git siempre guarda todo, por lo que podemos acceder al registro de la existencia de los archivos, de modo que podremos recuperarlos si es necesario (pero debemos usar comandos más avanzados).</w:t>
+      </w:r>
+    </w:p>
+    <w:p>
+      <w:pPr>
+        <w:pStyle w:val="Ttulo2"/>
+        <w:pBdr>
+          <w:bottom w:val="single" w:sz="6" w:space="9" w:color="40587C"/>
+        </w:pBdr>
+        <w:shd w:val="clear" w:color="auto" w:fill="121F3D"/>
+        <w:spacing w:before="360" w:beforeAutospacing="0" w:after="360" w:afterAutospacing="0"/>
+        <w:rPr>
+          <w:rFonts w:ascii="Roboto" w:hAnsi="Roboto"/>
+          <w:color w:val="EFF3F8"/>
+        </w:rPr>
+      </w:pPr>
+      <w:r>
+        <w:rPr>
+          <w:rFonts w:ascii="Roboto" w:hAnsi="Roboto"/>
+          <w:color w:val="EFF3F8"/>
+        </w:rPr>
+        <w:t>git reset</w:t>
+      </w:r>
+    </w:p>
+    <w:p>
+      <w:pPr>
+        <w:pStyle w:val="NormalWeb"/>
+        <w:shd w:val="clear" w:color="auto" w:fill="121F3D"/>
+        <w:spacing w:before="0" w:after="0"/>
+        <w:rPr>
+          <w:rFonts w:ascii="Roboto" w:hAnsi="Roboto"/>
+          <w:color w:val="EFF3F8"/>
+          <w:sz w:val="27"/>
+          <w:szCs w:val="27"/>
+        </w:rPr>
+      </w:pPr>
+      <w:r>
+        <w:rPr>
+          <w:rFonts w:ascii="Roboto" w:hAnsi="Roboto"/>
+          <w:color w:val="EFF3F8"/>
+          <w:sz w:val="27"/>
+          <w:szCs w:val="27"/>
+        </w:rPr>
+        <w:t>Este comando nos ayuda a volver en el tiempo. Pero no como </w:t>
+      </w:r>
+      <w:r>
+        <w:rPr>
+          <w:rStyle w:val="CdigoHTML"/>
+          <w:color w:val="EFF3F8"/>
+          <w:sz w:val="27"/>
+          <w:szCs w:val="27"/>
+        </w:rPr>
+        <w:t>git checkout</w:t>
+      </w:r>
+      <w:r>
+        <w:rPr>
+          <w:rFonts w:ascii="Roboto" w:hAnsi="Roboto"/>
+          <w:color w:val="EFF3F8"/>
+          <w:sz w:val="27"/>
+          <w:szCs w:val="27"/>
+        </w:rPr>
+        <w:t> que nos deja ir, mirar, pasear y volver. Con </w:t>
+      </w:r>
+      <w:r>
+        <w:rPr>
+          <w:rStyle w:val="CdigoHTML"/>
+          <w:color w:val="EFF3F8"/>
+          <w:sz w:val="27"/>
+          <w:szCs w:val="27"/>
+        </w:rPr>
+        <w:t>git reset</w:t>
+      </w:r>
+      <w:r>
+        <w:rPr>
+          <w:rFonts w:ascii="Roboto" w:hAnsi="Roboto"/>
+          <w:color w:val="EFF3F8"/>
+          <w:sz w:val="27"/>
+          <w:szCs w:val="27"/>
+        </w:rPr>
+        <w:t> volvemos al pasado sin la posibilidad de volver al futuro. Borramos la historia y la debemos sobreescribir. No hay vuelta atrás.</w:t>
+      </w:r>
+    </w:p>
+    <w:p>
+      <w:pPr>
+        <w:pStyle w:val="NormalWeb"/>
+        <w:shd w:val="clear" w:color="auto" w:fill="121F3D"/>
+        <w:spacing w:before="0" w:after="0"/>
+        <w:rPr>
+          <w:rFonts w:ascii="Roboto" w:hAnsi="Roboto"/>
+          <w:color w:val="EFF3F8"/>
+          <w:sz w:val="27"/>
+          <w:szCs w:val="27"/>
+        </w:rPr>
+      </w:pPr>
+      <w:r>
+        <w:rPr>
+          <w:rFonts w:ascii="Roboto" w:hAnsi="Roboto"/>
+          <w:color w:val="EFF3F8"/>
+          <w:sz w:val="27"/>
+          <w:szCs w:val="27"/>
+        </w:rPr>
+        <w:t>Este comando es </w:t>
+      </w:r>
+      <w:r>
+        <w:rPr>
+          <w:rStyle w:val="Textoennegrita"/>
+          <w:rFonts w:ascii="Roboto" w:hAnsi="Roboto"/>
+          <w:color w:val="EFF3F8"/>
+          <w:sz w:val="27"/>
+          <w:szCs w:val="27"/>
+        </w:rPr>
+        <w:t>muy peligroso</w:t>
+      </w:r>
+      <w:r>
+        <w:rPr>
+          <w:rFonts w:ascii="Roboto" w:hAnsi="Roboto"/>
+          <w:color w:val="EFF3F8"/>
+          <w:sz w:val="27"/>
+          <w:szCs w:val="27"/>
+        </w:rPr>
+        <w:t> y debemos usarlo solo en caso de emergencia. Recuerda que debemos usar alguna de estas dos opciones:</w:t>
+      </w:r>
+    </w:p>
+    <w:p>
+      <w:pPr>
+        <w:pStyle w:val="NormalWeb"/>
+        <w:shd w:val="clear" w:color="auto" w:fill="121F3D"/>
+        <w:spacing w:before="0" w:after="0"/>
+        <w:rPr>
+          <w:rFonts w:ascii="Roboto" w:hAnsi="Roboto"/>
+          <w:color w:val="EFF3F8"/>
+          <w:sz w:val="27"/>
+          <w:szCs w:val="27"/>
+        </w:rPr>
+      </w:pPr>
+      <w:r>
+        <w:rPr>
+          <w:rFonts w:ascii="Roboto" w:hAnsi="Roboto"/>
+          <w:color w:val="EFF3F8"/>
+          <w:sz w:val="27"/>
+          <w:szCs w:val="27"/>
+        </w:rPr>
+        <w:t>Hay dos formas de usar </w:t>
+      </w:r>
+      <w:r>
+        <w:rPr>
+          <w:rStyle w:val="CdigoHTML"/>
+          <w:color w:val="EFF3F8"/>
+          <w:sz w:val="27"/>
+          <w:szCs w:val="27"/>
+        </w:rPr>
+        <w:t>git reset</w:t>
+      </w:r>
+      <w:r>
+        <w:rPr>
+          <w:rFonts w:ascii="Roboto" w:hAnsi="Roboto"/>
+          <w:color w:val="EFF3F8"/>
+          <w:sz w:val="27"/>
+          <w:szCs w:val="27"/>
+        </w:rPr>
+        <w:t>: con el argumento </w:t>
+      </w:r>
+      <w:r>
+        <w:rPr>
+          <w:rStyle w:val="CdigoHTML"/>
+          <w:color w:val="EFF3F8"/>
+          <w:sz w:val="27"/>
+          <w:szCs w:val="27"/>
+        </w:rPr>
+        <w:t>--hard</w:t>
+      </w:r>
+      <w:r>
+        <w:rPr>
+          <w:rFonts w:ascii="Roboto" w:hAnsi="Roboto"/>
+          <w:color w:val="EFF3F8"/>
+          <w:sz w:val="27"/>
+          <w:szCs w:val="27"/>
+        </w:rPr>
+        <w:t>, borrando toda la información que tengamos en el área de staging (y perdiendo todo para siempre). O, un poco más seguro, con el argumento </w:t>
+      </w:r>
+      <w:r>
+        <w:rPr>
+          <w:rStyle w:val="CdigoHTML"/>
+          <w:color w:val="EFF3F8"/>
+          <w:sz w:val="27"/>
+          <w:szCs w:val="27"/>
+        </w:rPr>
+        <w:t>--soft</w:t>
+      </w:r>
+      <w:r>
+        <w:rPr>
+          <w:rFonts w:ascii="Roboto" w:hAnsi="Roboto"/>
+          <w:color w:val="EFF3F8"/>
+          <w:sz w:val="27"/>
+          <w:szCs w:val="27"/>
+        </w:rPr>
+        <w:t>, que mantiene allí los archivos del área de staging para que podamos aplicar nuestros últimos cambios pero desde un commit anterior.</w:t>
+      </w:r>
+    </w:p>
+    <w:p>
+      <w:pPr>
+        <w:numPr>
+          <w:ilvl w:val="0"/>
+          <w:numId w:val="4"/>
+        </w:numPr>
+        <w:shd w:val="clear" w:color="auto" w:fill="121F3D"/>
+        <w:spacing w:after="0" w:line="240" w:lineRule="auto"/>
+        <w:rPr>
+          <w:rFonts w:ascii="Roboto" w:hAnsi="Roboto"/>
+          <w:color w:val="EFF3F8"/>
+          <w:sz w:val="27"/>
+          <w:szCs w:val="27"/>
+        </w:rPr>
+      </w:pPr>
+      <w:r>
+        <w:rPr>
+          <w:rStyle w:val="CdigoHTML"/>
+          <w:rFonts w:eastAsiaTheme="minorHAnsi"/>
+          <w:color w:val="EFF3F8"/>
+          <w:sz w:val="27"/>
+          <w:szCs w:val="27"/>
+        </w:rPr>
+        <w:t>git reset --soft</w:t>
+      </w:r>
+      <w:r>
+        <w:rPr>
+          <w:rFonts w:ascii="Roboto" w:hAnsi="Roboto"/>
+          <w:color w:val="EFF3F8"/>
+          <w:sz w:val="27"/>
+          <w:szCs w:val="27"/>
+        </w:rPr>
+        <w:t>: Borramos todo el historial y los registros de Git pero guardamos los cambios que tengamos en Staging, así podemos aplicar las últimas actualizaciones a un nuevo commit.</w:t>
+      </w:r>
+    </w:p>
+    <w:p>
+      <w:pPr>
+        <w:numPr>
+          <w:ilvl w:val="0"/>
+          <w:numId w:val="4"/>
+        </w:numPr>
+        <w:shd w:val="clear" w:color="auto" w:fill="121F3D"/>
+        <w:spacing w:after="0" w:line="240" w:lineRule="auto"/>
+        <w:rPr>
+          <w:rFonts w:ascii="Roboto" w:hAnsi="Roboto"/>
+          <w:color w:val="EFF3F8"/>
+          <w:sz w:val="27"/>
+          <w:szCs w:val="27"/>
+        </w:rPr>
+      </w:pPr>
+      <w:r>
+        <w:rPr>
+          <w:rStyle w:val="CdigoHTML"/>
+          <w:rFonts w:eastAsiaTheme="minorHAnsi"/>
+          <w:color w:val="EFF3F8"/>
+          <w:sz w:val="27"/>
+          <w:szCs w:val="27"/>
+          <w:lang w:val="en-US"/>
+        </w:rPr>
+        <w:t>git reset --hard</w:t>
+      </w:r>
+      <w:r>
+        <w:rPr>
+          <w:rFonts w:ascii="Roboto" w:hAnsi="Roboto"/>
+          <w:color w:val="EFF3F8"/>
+          <w:sz w:val="27"/>
+          <w:szCs w:val="27"/>
+          <w:lang w:val="en-US"/>
+        </w:rPr>
+        <w:t xml:space="preserve">: Borra todo. </w:t>
+      </w:r>
+      <w:r>
+        <w:rPr>
+          <w:rFonts w:ascii="Roboto" w:hAnsi="Roboto"/>
+          <w:color w:val="EFF3F8"/>
+          <w:sz w:val="27"/>
+          <w:szCs w:val="27"/>
+        </w:rPr>
+        <w:t>Todo todito, absolutamente todo. Toda la información de los commits y del área de staging se borra del historial.</w:t>
+      </w:r>
+    </w:p>
+    <w:p>
+      <w:pPr>
+        <w:pStyle w:val="NormalWeb"/>
+        <w:shd w:val="clear" w:color="auto" w:fill="121F3D"/>
+        <w:spacing w:before="0" w:after="0"/>
+        <w:rPr>
+          <w:rFonts w:ascii="Roboto" w:hAnsi="Roboto"/>
+          <w:color w:val="EFF3F8"/>
+          <w:sz w:val="27"/>
+          <w:szCs w:val="27"/>
+        </w:rPr>
+      </w:pPr>
+      <w:r>
+        <w:rPr>
+          <w:rStyle w:val="Textoennegrita"/>
+          <w:rFonts w:ascii="Roboto" w:hAnsi="Roboto"/>
+          <w:color w:val="EFF3F8"/>
+          <w:sz w:val="27"/>
+          <w:szCs w:val="27"/>
+        </w:rPr>
+        <w:t>¡Pero todavía falta algo!</w:t>
+      </w:r>
+    </w:p>
+    <w:p>
+      <w:pPr>
+        <w:numPr>
+          <w:ilvl w:val="0"/>
+          <w:numId w:val="5"/>
+        </w:numPr>
+        <w:shd w:val="clear" w:color="auto" w:fill="121F3D"/>
+        <w:spacing w:after="0" w:line="240" w:lineRule="auto"/>
+        <w:rPr>
+          <w:rFonts w:ascii="Roboto" w:hAnsi="Roboto"/>
+          <w:color w:val="EFF3F8"/>
+          <w:sz w:val="27"/>
+          <w:szCs w:val="27"/>
+        </w:rPr>
+      </w:pPr>
+      <w:r>
+        <w:rPr>
+          <w:rStyle w:val="CdigoHTML"/>
+          <w:rFonts w:eastAsiaTheme="minorHAnsi"/>
+          <w:color w:val="EFF3F8"/>
+          <w:sz w:val="27"/>
+          <w:szCs w:val="27"/>
+        </w:rPr>
+        <w:t>git reset HEAD</w:t>
+      </w:r>
+      <w:r>
+        <w:rPr>
+          <w:rFonts w:ascii="Roboto" w:hAnsi="Roboto"/>
+          <w:color w:val="EFF3F8"/>
+          <w:sz w:val="27"/>
+          <w:szCs w:val="27"/>
+        </w:rPr>
+        <w:t>: Este es el comando para sacar archivos del área de Staging. No para borrarlos ni nada de eso, solo para que los últimos cambios de estos archivos no se envíen al último commit, a menos que cambiemos de opinión y los incluyamos de nuevo en staging con </w:t>
+      </w:r>
+      <w:r>
+        <w:rPr>
+          <w:rStyle w:val="CdigoHTML"/>
+          <w:rFonts w:eastAsiaTheme="minorHAnsi"/>
+          <w:color w:val="EFF3F8"/>
+          <w:sz w:val="27"/>
+          <w:szCs w:val="27"/>
+        </w:rPr>
+        <w:t>git add</w:t>
+      </w:r>
+      <w:r>
+        <w:rPr>
+          <w:rFonts w:ascii="Roboto" w:hAnsi="Roboto"/>
+          <w:color w:val="EFF3F8"/>
+          <w:sz w:val="27"/>
+          <w:szCs w:val="27"/>
+        </w:rPr>
+        <w:t>, por supuesto.</w:t>
+      </w:r>
+    </w:p>
+    <w:p>
+      <w:pPr>
+        <w:pStyle w:val="Ttulo1"/>
+        <w:shd w:val="clear" w:color="auto" w:fill="121F3D"/>
+        <w:spacing w:before="161" w:after="161"/>
+        <w:rPr>
+          <w:rFonts w:ascii="Roboto" w:hAnsi="Roboto"/>
+          <w:color w:val="EFF3F8"/>
+          <w:sz w:val="48"/>
+          <w:szCs w:val="48"/>
+        </w:rPr>
+      </w:pPr>
+      <w:r>
+        <w:rPr>
+          <w:rFonts w:ascii="Roboto" w:hAnsi="Roboto"/>
+          <w:color w:val="EFF3F8"/>
+        </w:rPr>
+        <w:lastRenderedPageBreak/>
+        <w:t>¿Por qué esto es importante?</w:t>
+      </w:r>
+    </w:p>
+    <w:p>
+      <w:pPr>
+        <w:pStyle w:val="NormalWeb"/>
+        <w:shd w:val="clear" w:color="auto" w:fill="121F3D"/>
+        <w:rPr>
+          <w:rFonts w:ascii="Roboto" w:hAnsi="Roboto"/>
+          <w:color w:val="EFF3F8"/>
+          <w:sz w:val="27"/>
+          <w:szCs w:val="27"/>
+        </w:rPr>
+      </w:pPr>
+      <w:r>
+        <w:rPr>
+          <w:rFonts w:ascii="Roboto" w:hAnsi="Roboto"/>
+          <w:color w:val="EFF3F8"/>
+          <w:sz w:val="27"/>
+          <w:szCs w:val="27"/>
+        </w:rPr>
+        <w:t>Imagina el siguiente caso:</w:t>
+      </w:r>
+    </w:p>
+    <w:p>
+      <w:pPr>
+        <w:pStyle w:val="NormalWeb"/>
+        <w:shd w:val="clear" w:color="auto" w:fill="121F3D"/>
+        <w:spacing w:before="0" w:after="0"/>
+        <w:rPr>
+          <w:rFonts w:ascii="Roboto" w:hAnsi="Roboto"/>
+          <w:color w:val="EFF3F8"/>
+          <w:sz w:val="27"/>
+          <w:szCs w:val="27"/>
+        </w:rPr>
+      </w:pPr>
+      <w:r>
+        <w:rPr>
+          <w:rFonts w:ascii="Roboto" w:hAnsi="Roboto"/>
+          <w:color w:val="EFF3F8"/>
+          <w:sz w:val="27"/>
+          <w:szCs w:val="27"/>
+        </w:rPr>
+        <w:t>Hacemos cambios en los archivos de un proyecto para una nueva actualización. Todos los archivos con cambios se mueven al área de staging con el comando </w:t>
+      </w:r>
+      <w:r>
+        <w:rPr>
+          <w:rStyle w:val="CdigoHTML"/>
+          <w:color w:val="EFF3F8"/>
+          <w:sz w:val="27"/>
+          <w:szCs w:val="27"/>
+        </w:rPr>
+        <w:t>git add</w:t>
+      </w:r>
+      <w:r>
+        <w:rPr>
+          <w:rFonts w:ascii="Roboto" w:hAnsi="Roboto"/>
+          <w:color w:val="EFF3F8"/>
+          <w:sz w:val="27"/>
+          <w:szCs w:val="27"/>
+        </w:rPr>
+        <w:t>. Pero te das cuenta de que uno de esos archivos no está listo todavía. Actualizaste el archivo pero ese cambio no debe ir en el próximo commit por ahora.</w:t>
+      </w:r>
+    </w:p>
+    <w:p>
+      <w:pPr>
+        <w:pStyle w:val="NormalWeb"/>
+        <w:shd w:val="clear" w:color="auto" w:fill="121F3D"/>
+        <w:rPr>
+          <w:rFonts w:ascii="Roboto" w:hAnsi="Roboto"/>
+          <w:color w:val="EFF3F8"/>
+          <w:sz w:val="27"/>
+          <w:szCs w:val="27"/>
+        </w:rPr>
+      </w:pPr>
+      <w:r>
+        <w:rPr>
+          <w:rFonts w:ascii="Roboto" w:hAnsi="Roboto"/>
+          <w:color w:val="EFF3F8"/>
+          <w:sz w:val="27"/>
+          <w:szCs w:val="27"/>
+        </w:rPr>
+        <w:t>¿Qué podemos hacer?</w:t>
+      </w:r>
+    </w:p>
+    <w:p>
+      <w:pPr>
+        <w:pStyle w:val="NormalWeb"/>
+        <w:shd w:val="clear" w:color="auto" w:fill="121F3D"/>
+        <w:rPr>
+          <w:rFonts w:ascii="Roboto" w:hAnsi="Roboto"/>
+          <w:color w:val="EFF3F8"/>
+          <w:sz w:val="27"/>
+          <w:szCs w:val="27"/>
+        </w:rPr>
+      </w:pPr>
+      <w:r>
+        <w:rPr>
+          <w:rFonts w:ascii="Roboto" w:hAnsi="Roboto"/>
+          <w:color w:val="EFF3F8"/>
+          <w:sz w:val="27"/>
+          <w:szCs w:val="27"/>
+        </w:rPr>
+        <w:t>Bueno, todos los cambios están en el área de Staging, incluido el archivo con los cambios que no están listos. Esto significa que debemos sacar ese archivo de Staging para poder hacer commit de todos los demás.</w:t>
+      </w:r>
+    </w:p>
+    <w:p>
+      <w:pPr>
+        <w:pStyle w:val="NormalWeb"/>
+        <w:shd w:val="clear" w:color="auto" w:fill="121F3D"/>
+        <w:spacing w:before="0" w:after="0"/>
+        <w:rPr>
+          <w:rFonts w:ascii="Roboto" w:hAnsi="Roboto"/>
+          <w:color w:val="EFF3F8"/>
+          <w:sz w:val="27"/>
+          <w:szCs w:val="27"/>
+        </w:rPr>
+      </w:pPr>
+      <w:r>
+        <w:rPr>
+          <w:rFonts w:ascii="Roboto" w:hAnsi="Roboto"/>
+          <w:color w:val="EFF3F8"/>
+          <w:sz w:val="27"/>
+          <w:szCs w:val="27"/>
+        </w:rPr>
+        <w:t>¡Al usar </w:t>
+      </w:r>
+      <w:r>
+        <w:rPr>
+          <w:rStyle w:val="CdigoHTML"/>
+          <w:color w:val="EFF3F8"/>
+          <w:sz w:val="27"/>
+          <w:szCs w:val="27"/>
+        </w:rPr>
+        <w:t>git rm</w:t>
+      </w:r>
+      <w:r>
+        <w:rPr>
+          <w:rFonts w:ascii="Roboto" w:hAnsi="Roboto"/>
+          <w:color w:val="EFF3F8"/>
+          <w:sz w:val="27"/>
+          <w:szCs w:val="27"/>
+        </w:rPr>
+        <w:t> lo que haremos será eliminar este archivo completamente de git! Todavía tendremos el historial de cambios de este archivo, con la eliminación del archivo como su última actualización. Recuerda que en este caso no buscábamos eliminar un archivo, solo dejarlo como estaba y actualizarlo después, no en este commit.</w:t>
+      </w:r>
+    </w:p>
+    <w:p>
+      <w:pPr>
+        <w:pStyle w:val="NormalWeb"/>
+        <w:shd w:val="clear" w:color="auto" w:fill="121F3D"/>
+        <w:spacing w:before="0" w:after="0"/>
+        <w:rPr>
+          <w:rFonts w:ascii="Roboto" w:hAnsi="Roboto"/>
+          <w:color w:val="EFF3F8"/>
+          <w:sz w:val="27"/>
+          <w:szCs w:val="27"/>
+        </w:rPr>
+      </w:pPr>
+      <w:r>
+        <w:rPr>
+          <w:rFonts w:ascii="Roboto" w:hAnsi="Roboto"/>
+          <w:color w:val="EFF3F8"/>
+          <w:sz w:val="27"/>
+          <w:szCs w:val="27"/>
+        </w:rPr>
+        <w:t>En cambio, si usamos </w:t>
+      </w:r>
+      <w:r>
+        <w:rPr>
+          <w:rStyle w:val="CdigoHTML"/>
+          <w:color w:val="EFF3F8"/>
+          <w:sz w:val="27"/>
+          <w:szCs w:val="27"/>
+        </w:rPr>
+        <w:t>git reset HEAD</w:t>
+      </w:r>
+      <w:r>
+        <w:rPr>
+          <w:rFonts w:ascii="Roboto" w:hAnsi="Roboto"/>
+          <w:color w:val="EFF3F8"/>
+          <w:sz w:val="27"/>
+          <w:szCs w:val="27"/>
+        </w:rPr>
+        <w:t>, lo único que haremos será mover estos cambios de Staging a Unstaged. Seguiremos teniendo los últimos cambios del archivo, el repositorio mantendrá el archivo (no con sus últimos cambios pero sí con los últimos en los que hicimos commit) y no habremos perdido nada.</w:t>
+      </w:r>
+    </w:p>
+    <w:p>
+      <w:pPr>
+        <w:pStyle w:val="NormalWeb"/>
+        <w:shd w:val="clear" w:color="auto" w:fill="121F3D"/>
+        <w:spacing w:before="0" w:after="0"/>
+        <w:rPr>
+          <w:rFonts w:ascii="Roboto" w:hAnsi="Roboto"/>
+          <w:color w:val="EFF3F8"/>
+          <w:sz w:val="27"/>
+          <w:szCs w:val="27"/>
+        </w:rPr>
+      </w:pPr>
+      <w:r>
+        <w:rPr>
+          <w:rStyle w:val="Textoennegrita"/>
+          <w:rFonts w:ascii="Roboto" w:hAnsi="Roboto"/>
+          <w:color w:val="EFF3F8"/>
+          <w:sz w:val="27"/>
+          <w:szCs w:val="27"/>
+        </w:rPr>
+        <w:t>Conclusión</w:t>
+      </w:r>
+      <w:r>
+        <w:rPr>
+          <w:rFonts w:ascii="Roboto" w:hAnsi="Roboto"/>
+          <w:color w:val="EFF3F8"/>
+          <w:sz w:val="27"/>
+          <w:szCs w:val="27"/>
+        </w:rPr>
+        <w:t>: Lo mejor que puedes hacer para salvar tu puesto y evitar un incendio en tu trabajo es conocer muy bien la diferencia y los riesgos de todos los comandos de Git.</w:t>
+      </w:r>
     </w:p>
     <w:p>
       <w:pPr>
@@ -3361,6 +2855,558 @@
         </w:drawing>
       </w:r>
     </w:p>
+    <w:p>
+      <w:pPr>
+        <w:tabs>
+          <w:tab w:val="left" w:pos="3433"/>
+        </w:tabs>
+        <w:rPr>
+          <w:u w:val="single"/>
+        </w:rPr>
+      </w:pPr>
+    </w:p>
+    <w:p>
+      <w:pPr>
+        <w:pStyle w:val="Ttulo2"/>
+        <w:shd w:val="clear" w:color="auto" w:fill="121F3D"/>
+        <w:spacing w:before="0" w:beforeAutospacing="0" w:after="0" w:afterAutospacing="0"/>
+        <w:rPr>
+          <w:rFonts w:ascii="Roboto" w:hAnsi="Roboto"/>
+          <w:color w:val="EFF3F8"/>
+        </w:rPr>
+      </w:pPr>
+      <w:r>
+        <w:rPr>
+          <w:rFonts w:ascii="Roboto" w:hAnsi="Roboto"/>
+          <w:color w:val="EFF3F8"/>
+        </w:rPr>
+        <w:t>Flujo de trabajo básico con un repositorio remoto</w:t>
+      </w:r>
+    </w:p>
+    <w:p>
+      <w:pPr>
+        <w:tabs>
+          <w:tab w:val="left" w:pos="3433"/>
+        </w:tabs>
+        <w:rPr>
+          <w:u w:val="single"/>
+        </w:rPr>
+      </w:pPr>
+    </w:p>
+    <w:p>
+      <w:pPr>
+        <w:shd w:val="clear" w:color="auto" w:fill="121F3D"/>
+        <w:spacing w:after="120" w:line="240" w:lineRule="auto"/>
+        <w:rPr>
+          <w:rFonts w:ascii="Roboto" w:eastAsia="Times New Roman" w:hAnsi="Roboto" w:cs="Times New Roman"/>
+          <w:color w:val="BECDE3"/>
+          <w:sz w:val="24"/>
+          <w:szCs w:val="24"/>
+          <w:lang w:eastAsia="es-EC"/>
+        </w:rPr>
+      </w:pPr>
+      <w:r>
+        <w:rPr>
+          <w:rFonts w:ascii="Roboto" w:eastAsia="Times New Roman" w:hAnsi="Roboto" w:cs="Times New Roman"/>
+          <w:color w:val="BECDE3"/>
+          <w:sz w:val="24"/>
+          <w:szCs w:val="24"/>
+          <w:lang w:eastAsia="es-EC"/>
+        </w:rPr>
+        <w:t>Por ahora, nuestro proyecto vive únicamente en nuestra computadora. Esto significa que no hay forma de que otros miembros del equipo trabajen en él.</w:t>
+      </w:r>
+    </w:p>
+    <w:p>
+      <w:pPr>
+        <w:shd w:val="clear" w:color="auto" w:fill="121F3D"/>
+        <w:spacing w:after="0" w:line="240" w:lineRule="auto"/>
+        <w:rPr>
+          <w:rFonts w:ascii="Roboto" w:eastAsia="Times New Roman" w:hAnsi="Roboto" w:cs="Times New Roman"/>
+          <w:color w:val="BECDE3"/>
+          <w:sz w:val="24"/>
+          <w:szCs w:val="24"/>
+          <w:lang w:eastAsia="es-EC"/>
+        </w:rPr>
+      </w:pPr>
+      <w:r>
+        <w:rPr>
+          <w:rFonts w:ascii="Roboto" w:eastAsia="Times New Roman" w:hAnsi="Roboto" w:cs="Times New Roman"/>
+          <w:color w:val="BECDE3"/>
+          <w:sz w:val="24"/>
+          <w:szCs w:val="24"/>
+          <w:lang w:eastAsia="es-EC"/>
+        </w:rPr>
+        <w:t>Para solucionar esto están los </w:t>
+      </w:r>
+      <w:r>
+        <w:rPr>
+          <w:rFonts w:ascii="Roboto" w:eastAsia="Times New Roman" w:hAnsi="Roboto" w:cs="Times New Roman"/>
+          <w:b/>
+          <w:bCs/>
+          <w:color w:val="BECDE3"/>
+          <w:sz w:val="24"/>
+          <w:szCs w:val="24"/>
+          <w:lang w:eastAsia="es-EC"/>
+        </w:rPr>
+        <w:t>servidores remotos</w:t>
+      </w:r>
+      <w:r>
+        <w:rPr>
+          <w:rFonts w:ascii="Roboto" w:eastAsia="Times New Roman" w:hAnsi="Roboto" w:cs="Times New Roman"/>
+          <w:color w:val="BECDE3"/>
+          <w:sz w:val="24"/>
+          <w:szCs w:val="24"/>
+          <w:lang w:eastAsia="es-EC"/>
+        </w:rPr>
+        <w:t>: un nuevo estado que deben seguir nuestros archivos para conectarse y trabajar con equipos de cualquier parte del mundo.</w:t>
+      </w:r>
+    </w:p>
+    <w:p>
+      <w:pPr>
+        <w:shd w:val="clear" w:color="auto" w:fill="121F3D"/>
+        <w:spacing w:after="120" w:line="240" w:lineRule="auto"/>
+        <w:rPr>
+          <w:rFonts w:ascii="Roboto" w:eastAsia="Times New Roman" w:hAnsi="Roboto" w:cs="Times New Roman"/>
+          <w:color w:val="BECDE3"/>
+          <w:sz w:val="24"/>
+          <w:szCs w:val="24"/>
+          <w:lang w:eastAsia="es-EC"/>
+        </w:rPr>
+      </w:pPr>
+      <w:r>
+        <w:rPr>
+          <w:rFonts w:ascii="Roboto" w:eastAsia="Times New Roman" w:hAnsi="Roboto" w:cs="Times New Roman"/>
+          <w:color w:val="BECDE3"/>
+          <w:sz w:val="24"/>
+          <w:szCs w:val="24"/>
+          <w:lang w:eastAsia="es-EC"/>
+        </w:rPr>
+        <w:t xml:space="preserve">Estos servidores remotos pueden estar alojados en GitHub, GitLab, BitBucket, entre otros. Lo que van a hacer es guardar el mismo repositorio que tienes en tu computadora y darnos una URL con la que todos podremos acceder a los </w:t>
+      </w:r>
+      <w:r>
+        <w:rPr>
+          <w:rFonts w:ascii="Roboto" w:eastAsia="Times New Roman" w:hAnsi="Roboto" w:cs="Times New Roman"/>
+          <w:color w:val="BECDE3"/>
+          <w:sz w:val="24"/>
+          <w:szCs w:val="24"/>
+          <w:lang w:eastAsia="es-EC"/>
+        </w:rPr>
+        <w:lastRenderedPageBreak/>
+        <w:t>archivos del proyecto para descargarlos, hacer cambios y volverlos a enviar al servidor remoto para que otras personas vean los cambios, comparen sus versiones y creen nuevas propuestas para el proyecto.</w:t>
+      </w:r>
+    </w:p>
+    <w:p>
+      <w:pPr>
+        <w:shd w:val="clear" w:color="auto" w:fill="121F3D"/>
+        <w:spacing w:after="120" w:line="240" w:lineRule="auto"/>
+        <w:rPr>
+          <w:rFonts w:ascii="Roboto" w:eastAsia="Times New Roman" w:hAnsi="Roboto" w:cs="Times New Roman"/>
+          <w:color w:val="BECDE3"/>
+          <w:sz w:val="24"/>
+          <w:szCs w:val="24"/>
+          <w:lang w:eastAsia="es-EC"/>
+        </w:rPr>
+      </w:pPr>
+      <w:r>
+        <w:rPr>
+          <w:rFonts w:ascii="Roboto" w:eastAsia="Times New Roman" w:hAnsi="Roboto" w:cs="Times New Roman"/>
+          <w:color w:val="BECDE3"/>
+          <w:sz w:val="24"/>
+          <w:szCs w:val="24"/>
+          <w:lang w:eastAsia="es-EC"/>
+        </w:rPr>
+        <w:t>Esto significa que debes aprender algunos nuevos comandos:</w:t>
+      </w:r>
+    </w:p>
+    <w:p>
+      <w:pPr>
+        <w:numPr>
+          <w:ilvl w:val="0"/>
+          <w:numId w:val="6"/>
+        </w:numPr>
+        <w:shd w:val="clear" w:color="auto" w:fill="121F3D"/>
+        <w:spacing w:after="0" w:line="240" w:lineRule="auto"/>
+        <w:rPr>
+          <w:rFonts w:ascii="Roboto" w:eastAsia="Times New Roman" w:hAnsi="Roboto" w:cs="Times New Roman"/>
+          <w:color w:val="BECDE3"/>
+          <w:sz w:val="24"/>
+          <w:szCs w:val="24"/>
+          <w:lang w:eastAsia="es-EC"/>
+        </w:rPr>
+      </w:pPr>
+      <w:r>
+        <w:rPr>
+          <w:rFonts w:ascii="Courier New" w:eastAsia="Times New Roman" w:hAnsi="Courier New" w:cs="Courier New"/>
+          <w:b/>
+          <w:bCs/>
+          <w:color w:val="BECDE3"/>
+          <w:sz w:val="20"/>
+          <w:szCs w:val="20"/>
+          <w:shd w:val="clear" w:color="auto" w:fill="0C1633"/>
+          <w:lang w:eastAsia="es-EC"/>
+        </w:rPr>
+        <w:t>git clone url_del_servidor_remoto</w:t>
+      </w:r>
+      <w:r>
+        <w:rPr>
+          <w:rFonts w:ascii="Roboto" w:eastAsia="Times New Roman" w:hAnsi="Roboto" w:cs="Times New Roman"/>
+          <w:color w:val="BECDE3"/>
+          <w:sz w:val="24"/>
+          <w:szCs w:val="24"/>
+          <w:lang w:eastAsia="es-EC"/>
+        </w:rPr>
+        <w:t>: Nos permite descargar los archivos de la última versión de la rama principal y todo el historial de cambios en la carpeta </w:t>
+      </w:r>
+      <w:r>
+        <w:rPr>
+          <w:rFonts w:ascii="Courier New" w:eastAsia="Times New Roman" w:hAnsi="Courier New" w:cs="Courier New"/>
+          <w:color w:val="BECDE3"/>
+          <w:sz w:val="20"/>
+          <w:szCs w:val="20"/>
+          <w:shd w:val="clear" w:color="auto" w:fill="0C1633"/>
+          <w:lang w:eastAsia="es-EC"/>
+        </w:rPr>
+        <w:t>.git</w:t>
+      </w:r>
+      <w:r>
+        <w:rPr>
+          <w:rFonts w:ascii="Roboto" w:eastAsia="Times New Roman" w:hAnsi="Roboto" w:cs="Times New Roman"/>
+          <w:color w:val="BECDE3"/>
+          <w:sz w:val="24"/>
+          <w:szCs w:val="24"/>
+          <w:lang w:eastAsia="es-EC"/>
+        </w:rPr>
+        <w:t>.</w:t>
+      </w:r>
+    </w:p>
+    <w:p>
+      <w:pPr>
+        <w:numPr>
+          <w:ilvl w:val="0"/>
+          <w:numId w:val="6"/>
+        </w:numPr>
+        <w:shd w:val="clear" w:color="auto" w:fill="121F3D"/>
+        <w:spacing w:after="0" w:line="240" w:lineRule="auto"/>
+        <w:rPr>
+          <w:rFonts w:ascii="Roboto" w:eastAsia="Times New Roman" w:hAnsi="Roboto" w:cs="Times New Roman"/>
+          <w:color w:val="BECDE3"/>
+          <w:sz w:val="24"/>
+          <w:szCs w:val="24"/>
+          <w:lang w:eastAsia="es-EC"/>
+        </w:rPr>
+      </w:pPr>
+      <w:r>
+        <w:rPr>
+          <w:rFonts w:ascii="Courier New" w:eastAsia="Times New Roman" w:hAnsi="Courier New" w:cs="Courier New"/>
+          <w:b/>
+          <w:bCs/>
+          <w:color w:val="BECDE3"/>
+          <w:sz w:val="20"/>
+          <w:szCs w:val="20"/>
+          <w:shd w:val="clear" w:color="auto" w:fill="0C1633"/>
+          <w:lang w:eastAsia="es-EC"/>
+        </w:rPr>
+        <w:t>git push</w:t>
+      </w:r>
+      <w:r>
+        <w:rPr>
+          <w:rFonts w:ascii="Roboto" w:eastAsia="Times New Roman" w:hAnsi="Roboto" w:cs="Times New Roman"/>
+          <w:color w:val="BECDE3"/>
+          <w:sz w:val="24"/>
+          <w:szCs w:val="24"/>
+          <w:lang w:eastAsia="es-EC"/>
+        </w:rPr>
+        <w:t>: Luego de hacer </w:t>
+      </w:r>
+      <w:r>
+        <w:rPr>
+          <w:rFonts w:ascii="Courier New" w:eastAsia="Times New Roman" w:hAnsi="Courier New" w:cs="Courier New"/>
+          <w:color w:val="BECDE3"/>
+          <w:sz w:val="20"/>
+          <w:szCs w:val="20"/>
+          <w:shd w:val="clear" w:color="auto" w:fill="0C1633"/>
+          <w:lang w:eastAsia="es-EC"/>
+        </w:rPr>
+        <w:t>git add</w:t>
+      </w:r>
+      <w:r>
+        <w:rPr>
+          <w:rFonts w:ascii="Roboto" w:eastAsia="Times New Roman" w:hAnsi="Roboto" w:cs="Times New Roman"/>
+          <w:color w:val="BECDE3"/>
+          <w:sz w:val="24"/>
+          <w:szCs w:val="24"/>
+          <w:lang w:eastAsia="es-EC"/>
+        </w:rPr>
+        <w:t> y </w:t>
+      </w:r>
+      <w:r>
+        <w:rPr>
+          <w:rFonts w:ascii="Courier New" w:eastAsia="Times New Roman" w:hAnsi="Courier New" w:cs="Courier New"/>
+          <w:color w:val="BECDE3"/>
+          <w:sz w:val="20"/>
+          <w:szCs w:val="20"/>
+          <w:shd w:val="clear" w:color="auto" w:fill="0C1633"/>
+          <w:lang w:eastAsia="es-EC"/>
+        </w:rPr>
+        <w:t>git commit</w:t>
+      </w:r>
+      <w:r>
+        <w:rPr>
+          <w:rFonts w:ascii="Roboto" w:eastAsia="Times New Roman" w:hAnsi="Roboto" w:cs="Times New Roman"/>
+          <w:color w:val="BECDE3"/>
+          <w:sz w:val="24"/>
+          <w:szCs w:val="24"/>
+          <w:lang w:eastAsia="es-EC"/>
+        </w:rPr>
+        <w:t> debemos ejecutar este comando para mandar los cambios al servidor remoto.</w:t>
+      </w:r>
+    </w:p>
+    <w:p>
+      <w:pPr>
+        <w:numPr>
+          <w:ilvl w:val="0"/>
+          <w:numId w:val="6"/>
+        </w:numPr>
+        <w:shd w:val="clear" w:color="auto" w:fill="121F3D"/>
+        <w:spacing w:after="0" w:line="240" w:lineRule="auto"/>
+        <w:rPr>
+          <w:rFonts w:ascii="Roboto" w:eastAsia="Times New Roman" w:hAnsi="Roboto" w:cs="Times New Roman"/>
+          <w:color w:val="BECDE3"/>
+          <w:sz w:val="24"/>
+          <w:szCs w:val="24"/>
+          <w:lang w:eastAsia="es-EC"/>
+        </w:rPr>
+      </w:pPr>
+      <w:r>
+        <w:rPr>
+          <w:rFonts w:ascii="Courier New" w:eastAsia="Times New Roman" w:hAnsi="Courier New" w:cs="Courier New"/>
+          <w:b/>
+          <w:bCs/>
+          <w:color w:val="BECDE3"/>
+          <w:sz w:val="20"/>
+          <w:szCs w:val="20"/>
+          <w:shd w:val="clear" w:color="auto" w:fill="0C1633"/>
+          <w:lang w:eastAsia="es-EC"/>
+        </w:rPr>
+        <w:t>git fetch</w:t>
+      </w:r>
+      <w:r>
+        <w:rPr>
+          <w:rFonts w:ascii="Roboto" w:eastAsia="Times New Roman" w:hAnsi="Roboto" w:cs="Times New Roman"/>
+          <w:color w:val="BECDE3"/>
+          <w:sz w:val="24"/>
+          <w:szCs w:val="24"/>
+          <w:lang w:eastAsia="es-EC"/>
+        </w:rPr>
+        <w:t>: Lo usamos para traer actualizaciones del servidor remoto y guardarlas en nuestro repositorio local (en caso de que hayan, por supuesto).</w:t>
+      </w:r>
+    </w:p>
+    <w:p>
+      <w:pPr>
+        <w:numPr>
+          <w:ilvl w:val="0"/>
+          <w:numId w:val="6"/>
+        </w:numPr>
+        <w:shd w:val="clear" w:color="auto" w:fill="121F3D"/>
+        <w:spacing w:after="0" w:line="240" w:lineRule="auto"/>
+        <w:rPr>
+          <w:rFonts w:ascii="Roboto" w:eastAsia="Times New Roman" w:hAnsi="Roboto" w:cs="Times New Roman"/>
+          <w:color w:val="BECDE3"/>
+          <w:sz w:val="24"/>
+          <w:szCs w:val="24"/>
+          <w:lang w:eastAsia="es-EC"/>
+        </w:rPr>
+      </w:pPr>
+      <w:r>
+        <w:rPr>
+          <w:rFonts w:ascii="Courier New" w:eastAsia="Times New Roman" w:hAnsi="Courier New" w:cs="Courier New"/>
+          <w:b/>
+          <w:bCs/>
+          <w:color w:val="BECDE3"/>
+          <w:sz w:val="20"/>
+          <w:szCs w:val="20"/>
+          <w:shd w:val="clear" w:color="auto" w:fill="0C1633"/>
+          <w:lang w:eastAsia="es-EC"/>
+        </w:rPr>
+        <w:t>git merge</w:t>
+      </w:r>
+      <w:r>
+        <w:rPr>
+          <w:rFonts w:ascii="Roboto" w:eastAsia="Times New Roman" w:hAnsi="Roboto" w:cs="Times New Roman"/>
+          <w:color w:val="BECDE3"/>
+          <w:sz w:val="24"/>
+          <w:szCs w:val="24"/>
+          <w:lang w:eastAsia="es-EC"/>
+        </w:rPr>
+        <w:t>: También usamos el comando </w:t>
+      </w:r>
+      <w:r>
+        <w:rPr>
+          <w:rFonts w:ascii="Courier New" w:eastAsia="Times New Roman" w:hAnsi="Courier New" w:cs="Courier New"/>
+          <w:color w:val="BECDE3"/>
+          <w:sz w:val="20"/>
+          <w:szCs w:val="20"/>
+          <w:shd w:val="clear" w:color="auto" w:fill="0C1633"/>
+          <w:lang w:eastAsia="es-EC"/>
+        </w:rPr>
+        <w:t>git merge</w:t>
+      </w:r>
+      <w:r>
+        <w:rPr>
+          <w:rFonts w:ascii="Roboto" w:eastAsia="Times New Roman" w:hAnsi="Roboto" w:cs="Times New Roman"/>
+          <w:color w:val="BECDE3"/>
+          <w:sz w:val="24"/>
+          <w:szCs w:val="24"/>
+          <w:lang w:eastAsia="es-EC"/>
+        </w:rPr>
+        <w:t> con servidores remotos. Lo necesitamos para combinar los últimos cambios del servidor remoto y nuestro directorio de trabajo.</w:t>
+      </w:r>
+    </w:p>
+    <w:p>
+      <w:pPr>
+        <w:numPr>
+          <w:ilvl w:val="0"/>
+          <w:numId w:val="6"/>
+        </w:numPr>
+        <w:shd w:val="clear" w:color="auto" w:fill="121F3D"/>
+        <w:spacing w:after="0" w:line="240" w:lineRule="auto"/>
+        <w:rPr>
+          <w:rFonts w:ascii="Roboto" w:eastAsia="Times New Roman" w:hAnsi="Roboto" w:cs="Times New Roman"/>
+          <w:color w:val="BECDE3"/>
+          <w:sz w:val="24"/>
+          <w:szCs w:val="24"/>
+          <w:lang w:eastAsia="es-EC"/>
+        </w:rPr>
+      </w:pPr>
+      <w:r>
+        <w:rPr>
+          <w:rFonts w:ascii="Courier New" w:eastAsia="Times New Roman" w:hAnsi="Courier New" w:cs="Courier New"/>
+          <w:b/>
+          <w:bCs/>
+          <w:color w:val="BECDE3"/>
+          <w:sz w:val="20"/>
+          <w:szCs w:val="20"/>
+          <w:shd w:val="clear" w:color="auto" w:fill="0C1633"/>
+          <w:lang w:eastAsia="es-EC"/>
+        </w:rPr>
+        <w:t>git pull</w:t>
+      </w:r>
+      <w:r>
+        <w:rPr>
+          <w:rFonts w:ascii="Roboto" w:eastAsia="Times New Roman" w:hAnsi="Roboto" w:cs="Times New Roman"/>
+          <w:color w:val="BECDE3"/>
+          <w:sz w:val="24"/>
+          <w:szCs w:val="24"/>
+          <w:lang w:eastAsia="es-EC"/>
+        </w:rPr>
+        <w:t>: Básicamente, </w:t>
+      </w:r>
+      <w:r>
+        <w:rPr>
+          <w:rFonts w:ascii="Courier New" w:eastAsia="Times New Roman" w:hAnsi="Courier New" w:cs="Courier New"/>
+          <w:color w:val="BECDE3"/>
+          <w:sz w:val="20"/>
+          <w:szCs w:val="20"/>
+          <w:shd w:val="clear" w:color="auto" w:fill="0C1633"/>
+          <w:lang w:eastAsia="es-EC"/>
+        </w:rPr>
+        <w:t>git fetch</w:t>
+      </w:r>
+      <w:r>
+        <w:rPr>
+          <w:rFonts w:ascii="Roboto" w:eastAsia="Times New Roman" w:hAnsi="Roboto" w:cs="Times New Roman"/>
+          <w:color w:val="BECDE3"/>
+          <w:sz w:val="24"/>
+          <w:szCs w:val="24"/>
+          <w:lang w:eastAsia="es-EC"/>
+        </w:rPr>
+        <w:t> y </w:t>
+      </w:r>
+      <w:r>
+        <w:rPr>
+          <w:rFonts w:ascii="Courier New" w:eastAsia="Times New Roman" w:hAnsi="Courier New" w:cs="Courier New"/>
+          <w:color w:val="BECDE3"/>
+          <w:sz w:val="20"/>
+          <w:szCs w:val="20"/>
+          <w:shd w:val="clear" w:color="auto" w:fill="0C1633"/>
+          <w:lang w:eastAsia="es-EC"/>
+        </w:rPr>
+        <w:t>git merge</w:t>
+      </w:r>
+      <w:r>
+        <w:rPr>
+          <w:rFonts w:ascii="Roboto" w:eastAsia="Times New Roman" w:hAnsi="Roboto" w:cs="Times New Roman"/>
+          <w:color w:val="BECDE3"/>
+          <w:sz w:val="24"/>
+          <w:szCs w:val="24"/>
+          <w:lang w:eastAsia="es-EC"/>
+        </w:rPr>
+        <w:t> al mismo tiempo.</w:t>
+      </w:r>
+    </w:p>
+    <w:p>
+      <w:pPr>
+        <w:tabs>
+          <w:tab w:val="left" w:pos="3433"/>
+        </w:tabs>
+        <w:rPr>
+          <w:u w:val="single"/>
+        </w:rPr>
+      </w:pPr>
+      <w:r>
+        <w:rPr>
+          <w:noProof/>
+        </w:rPr>
+        <w:drawing>
+          <wp:inline distT="0" distB="0" distL="0" distR="0" wp14:anchorId="2E9ED537" wp14:editId="367B077E">
+            <wp:extent cx="5400040" cy="3681730"/>
+            <wp:effectExtent l="0" t="0" r="0" b="0"/>
+            <wp:docPr id="3" name="Imagen 3" descr="Preview"/>
+            <wp:cNvGraphicFramePr>
+              <a:graphicFrameLocks xmlns:a="http://schemas.openxmlformats.org/drawingml/2006/main" noChangeAspect="1"/>
+            </wp:cNvGraphicFramePr>
+            <a:graphic xmlns:a="http://schemas.openxmlformats.org/drawingml/2006/main">
+              <a:graphicData uri="http://schemas.openxmlformats.org/drawingml/2006/picture">
+                <pic:pic xmlns:pic="http://schemas.openxmlformats.org/drawingml/2006/picture">
+                  <pic:nvPicPr>
+                    <pic:cNvPr id="0" name="Picture 1" descr="Preview"/>
+                    <pic:cNvPicPr>
+                      <a:picLocks noChangeAspect="1" noChangeArrowheads="1"/>
+                    </pic:cNvPicPr>
+                  </pic:nvPicPr>
+                  <pic:blipFill>
+                    <a:blip r:embed="rId12" cstate="print">
+                      <a:extLst>
+                        <a:ext uri="{28A0092B-C50C-407E-A947-70E740481C1C}">
+                          <a14:useLocalDpi xmlns:a14="http://schemas.microsoft.com/office/drawing/2010/main" val="0"/>
+                        </a:ext>
+                      </a:extLst>
+                    </a:blip>
+                    <a:srcRect/>
+                    <a:stretch>
+                      <a:fillRect/>
+                    </a:stretch>
+                  </pic:blipFill>
+                  <pic:spPr bwMode="auto">
+                    <a:xfrm>
+                      <a:off x="0" y="0"/>
+                      <a:ext cx="5400040" cy="3681730"/>
+                    </a:xfrm>
+                    <a:prstGeom prst="rect">
+                      <a:avLst/>
+                    </a:prstGeom>
+                    <a:noFill/>
+                    <a:ln>
+                      <a:noFill/>
+                    </a:ln>
+                  </pic:spPr>
+                </pic:pic>
+              </a:graphicData>
+            </a:graphic>
+          </wp:inline>
+        </w:drawing>
+      </w:r>
+    </w:p>
     <w:sectPr>
       <w:pgSz w:w="11906" w:h="16838"/>
       <w:pgMar w:top="1417" w:right="1701" w:bottom="1417" w:left="1701" w:header="708" w:footer="708" w:gutter="0"/>
@@ -3424,6 +3470,155 @@
 <file path=word/numbering.xml><?xml version="1.0" encoding="utf-8"?>
 <w:numbering xmlns:wpc="http://schemas.microsoft.com/office/word/2010/wordprocessingCanvas" xmlns:cx="http://schemas.microsoft.com/office/drawing/2014/chartex" xmlns:cx1="http://schemas.microsoft.com/office/drawing/2015/9/8/chartex" xmlns:cx2="http://schemas.microsoft.com/office/drawing/2015/10/21/chartex" xmlns:cx3="http://schemas.microsoft.com/office/drawing/2016/5/9/chartex" xmlns:cx4="http://schemas.microsoft.com/office/drawing/2016/5/10/chartex" xmlns:cx5="http://schemas.microsoft.com/office/drawing/2016/5/11/chartex" xmlns:cx6="http://schemas.microsoft.com/office/drawing/2016/5/12/chartex" xmlns:cx7="http://schemas.microsoft.com/office/drawing/2016/5/13/chartex" xmlns:cx8="http://schemas.microsoft.com/office/drawing/2016/5/14/chartex" xmlns:mc="http://schemas.openxmlformats.org/markup-compatibility/2006" xmlns:aink="http://schemas.microsoft.com/office/drawing/2016/ink" xmlns:am3d="http://schemas.microsoft.com/office/drawing/2017/model3d" xmlns:o="urn:schemas-microsoft-com:office:office" xmlns:r="http://schemas.openxmlformats.org/officeDocument/2006/relationships" xmlns:m="http://schemas.openxmlformats.org/officeDocument/2006/math" xmlns:v="urn:schemas-microsoft-com:vml" xmlns:wp14="http://schemas.microsoft.com/office/word/2010/wordprocessingDrawing" xmlns:wp="http://schemas.openxmlformats.org/drawingml/2006/wordprocessingDrawing" xmlns:w10="urn:schemas-microsoft-com:office:word" xmlns:w="http://schemas.openxmlformats.org/wordprocessingml/2006/main" xmlns:w14="http://schemas.microsoft.com/office/word/2010/wordml" xmlns:w15="http://schemas.microsoft.com/office/word/2012/wordml" xmlns:w16cex="http://schemas.microsoft.com/office/word/2018/wordml/cex" xmlns:w16cid="http://schemas.microsoft.com/office/word/2016/wordml/cid" xmlns:w16="http://schemas.microsoft.com/office/word/2018/wordml" xmlns:w16sdtdh="http://schemas.microsoft.com/office/word/2020/wordml/sdtdatahash" xmlns:w16se="http://schemas.microsoft.com/office/word/2015/wordml/symex" xmlns:wpg="http://schemas.microsoft.com/office/word/2010/wordprocessingGroup" xmlns:wpi="http://schemas.microsoft.com/office/word/2010/wordprocessingInk" xmlns:wne="http://schemas.microsoft.com/office/word/2006/wordml" xmlns:wps="http://schemas.microsoft.com/office/word/2010/wordprocessingShape" mc:Ignorable="w14 w15 w16se w16cid w16 w16cex w16sdtdh wp14">
   <w:abstractNum w:abstractNumId="0" w15:restartNumberingAfterBreak="0">
+    <w:nsid w:val="070C7768"/>
+    <w:multiLevelType w:val="multilevel"/>
+    <w:tmpl w:val="33082A44"/>
+    <w:lvl w:ilvl="0">
+      <w:start w:val="1"/>
+      <w:numFmt w:val="bullet"/>
+      <w:lvlText w:val=""/>
+      <w:lvlJc w:val="left"/>
+      <w:pPr>
+        <w:tabs>
+          <w:tab w:val="num" w:pos="720"/>
+        </w:tabs>
+        <w:ind w:left="720" w:hanging="360"/>
+      </w:pPr>
+      <w:rPr>
+        <w:rFonts w:ascii="Symbol" w:hAnsi="Symbol" w:hint="default"/>
+        <w:sz w:val="20"/>
+      </w:rPr>
+    </w:lvl>
+    <w:lvl w:ilvl="1" w:tentative="1">
+      <w:start w:val="1"/>
+      <w:numFmt w:val="bullet"/>
+      <w:lvlText w:val="o"/>
+      <w:lvlJc w:val="left"/>
+      <w:pPr>
+        <w:tabs>
+          <w:tab w:val="num" w:pos="1440"/>
+        </w:tabs>
+        <w:ind w:left="1440" w:hanging="360"/>
+      </w:pPr>
+      <w:rPr>
+        <w:rFonts w:ascii="Courier New" w:hAnsi="Courier New" w:hint="default"/>
+        <w:sz w:val="20"/>
+      </w:rPr>
+    </w:lvl>
+    <w:lvl w:ilvl="2" w:tentative="1">
+      <w:start w:val="1"/>
+      <w:numFmt w:val="bullet"/>
+      <w:lvlText w:val=""/>
+      <w:lvlJc w:val="left"/>
+      <w:pPr>
+        <w:tabs>
+          <w:tab w:val="num" w:pos="2160"/>
+        </w:tabs>
+        <w:ind w:left="2160" w:hanging="360"/>
+      </w:pPr>
+      <w:rPr>
+        <w:rFonts w:ascii="Wingdings" w:hAnsi="Wingdings" w:hint="default"/>
+        <w:sz w:val="20"/>
+      </w:rPr>
+    </w:lvl>
+    <w:lvl w:ilvl="3" w:tentative="1">
+      <w:start w:val="1"/>
+      <w:numFmt w:val="bullet"/>
+      <w:lvlText w:val=""/>
+      <w:lvlJc w:val="left"/>
+      <w:pPr>
+        <w:tabs>
+          <w:tab w:val="num" w:pos="2880"/>
+        </w:tabs>
+        <w:ind w:left="2880" w:hanging="360"/>
+      </w:pPr>
+      <w:rPr>
+        <w:rFonts w:ascii="Wingdings" w:hAnsi="Wingdings" w:hint="default"/>
+        <w:sz w:val="20"/>
+      </w:rPr>
+    </w:lvl>
+    <w:lvl w:ilvl="4" w:tentative="1">
+      <w:start w:val="1"/>
+      <w:numFmt w:val="bullet"/>
+      <w:lvlText w:val=""/>
+      <w:lvlJc w:val="left"/>
+      <w:pPr>
+        <w:tabs>
+          <w:tab w:val="num" w:pos="3600"/>
+        </w:tabs>
+        <w:ind w:left="3600" w:hanging="360"/>
+      </w:pPr>
+      <w:rPr>
+        <w:rFonts w:ascii="Wingdings" w:hAnsi="Wingdings" w:hint="default"/>
+        <w:sz w:val="20"/>
+      </w:rPr>
+    </w:lvl>
+    <w:lvl w:ilvl="5" w:tentative="1">
+      <w:start w:val="1"/>
+      <w:numFmt w:val="bullet"/>
+      <w:lvlText w:val=""/>
+      <w:lvlJc w:val="left"/>
+      <w:pPr>
+        <w:tabs>
+          <w:tab w:val="num" w:pos="4320"/>
+        </w:tabs>
+        <w:ind w:left="4320" w:hanging="360"/>
+      </w:pPr>
+      <w:rPr>
+        <w:rFonts w:ascii="Wingdings" w:hAnsi="Wingdings" w:hint="default"/>
+        <w:sz w:val="20"/>
+      </w:rPr>
+    </w:lvl>
+    <w:lvl w:ilvl="6" w:tentative="1">
+      <w:start w:val="1"/>
+      <w:numFmt w:val="bullet"/>
+      <w:lvlText w:val=""/>
+      <w:lvlJc w:val="left"/>
+      <w:pPr>
+        <w:tabs>
+          <w:tab w:val="num" w:pos="5040"/>
+        </w:tabs>
+        <w:ind w:left="5040" w:hanging="360"/>
+      </w:pPr>
+      <w:rPr>
+        <w:rFonts w:ascii="Wingdings" w:hAnsi="Wingdings" w:hint="default"/>
+        <w:sz w:val="20"/>
+      </w:rPr>
+    </w:lvl>
+    <w:lvl w:ilvl="7" w:tentative="1">
+      <w:start w:val="1"/>
+      <w:numFmt w:val="bullet"/>
+      <w:lvlText w:val=""/>
+      <w:lvlJc w:val="left"/>
+      <w:pPr>
+        <w:tabs>
+          <w:tab w:val="num" w:pos="5760"/>
+        </w:tabs>
+        <w:ind w:left="5760" w:hanging="360"/>
+      </w:pPr>
+      <w:rPr>
+        <w:rFonts w:ascii="Wingdings" w:hAnsi="Wingdings" w:hint="default"/>
+        <w:sz w:val="20"/>
+      </w:rPr>
+    </w:lvl>
+    <w:lvl w:ilvl="8" w:tentative="1">
+      <w:start w:val="1"/>
+      <w:numFmt w:val="bullet"/>
+      <w:lvlText w:val=""/>
+      <w:lvlJc w:val="left"/>
+      <w:pPr>
+        <w:tabs>
+          <w:tab w:val="num" w:pos="6480"/>
+        </w:tabs>
+        <w:ind w:left="6480" w:hanging="360"/>
+      </w:pPr>
+      <w:rPr>
+        <w:rFonts w:ascii="Wingdings" w:hAnsi="Wingdings" w:hint="default"/>
+        <w:sz w:val="20"/>
+      </w:rPr>
+    </w:lvl>
+  </w:abstractNum>
+  <w:abstractNum w:abstractNumId="1" w15:restartNumberingAfterBreak="0">
     <w:nsid w:val="1B553636"/>
     <w:multiLevelType w:val="hybridMultilevel"/>
     <w:tmpl w:val="CE32FE18"/>
@@ -3536,7 +3731,305 @@
       </w:rPr>
     </w:lvl>
   </w:abstractNum>
-  <w:abstractNum w:abstractNumId="1" w15:restartNumberingAfterBreak="0">
+  <w:abstractNum w:abstractNumId="2" w15:restartNumberingAfterBreak="0">
+    <w:nsid w:val="2CB97277"/>
+    <w:multiLevelType w:val="multilevel"/>
+    <w:tmpl w:val="371C93FE"/>
+    <w:lvl w:ilvl="0">
+      <w:start w:val="1"/>
+      <w:numFmt w:val="bullet"/>
+      <w:lvlText w:val=""/>
+      <w:lvlJc w:val="left"/>
+      <w:pPr>
+        <w:tabs>
+          <w:tab w:val="num" w:pos="720"/>
+        </w:tabs>
+        <w:ind w:left="720" w:hanging="360"/>
+      </w:pPr>
+      <w:rPr>
+        <w:rFonts w:ascii="Symbol" w:hAnsi="Symbol" w:hint="default"/>
+        <w:sz w:val="20"/>
+      </w:rPr>
+    </w:lvl>
+    <w:lvl w:ilvl="1" w:tentative="1">
+      <w:start w:val="1"/>
+      <w:numFmt w:val="bullet"/>
+      <w:lvlText w:val="o"/>
+      <w:lvlJc w:val="left"/>
+      <w:pPr>
+        <w:tabs>
+          <w:tab w:val="num" w:pos="1440"/>
+        </w:tabs>
+        <w:ind w:left="1440" w:hanging="360"/>
+      </w:pPr>
+      <w:rPr>
+        <w:rFonts w:ascii="Courier New" w:hAnsi="Courier New" w:hint="default"/>
+        <w:sz w:val="20"/>
+      </w:rPr>
+    </w:lvl>
+    <w:lvl w:ilvl="2" w:tentative="1">
+      <w:start w:val="1"/>
+      <w:numFmt w:val="bullet"/>
+      <w:lvlText w:val=""/>
+      <w:lvlJc w:val="left"/>
+      <w:pPr>
+        <w:tabs>
+          <w:tab w:val="num" w:pos="2160"/>
+        </w:tabs>
+        <w:ind w:left="2160" w:hanging="360"/>
+      </w:pPr>
+      <w:rPr>
+        <w:rFonts w:ascii="Wingdings" w:hAnsi="Wingdings" w:hint="default"/>
+        <w:sz w:val="20"/>
+      </w:rPr>
+    </w:lvl>
+    <w:lvl w:ilvl="3" w:tentative="1">
+      <w:start w:val="1"/>
+      <w:numFmt w:val="bullet"/>
+      <w:lvlText w:val=""/>
+      <w:lvlJc w:val="left"/>
+      <w:pPr>
+        <w:tabs>
+          <w:tab w:val="num" w:pos="2880"/>
+        </w:tabs>
+        <w:ind w:left="2880" w:hanging="360"/>
+      </w:pPr>
+      <w:rPr>
+        <w:rFonts w:ascii="Wingdings" w:hAnsi="Wingdings" w:hint="default"/>
+        <w:sz w:val="20"/>
+      </w:rPr>
+    </w:lvl>
+    <w:lvl w:ilvl="4" w:tentative="1">
+      <w:start w:val="1"/>
+      <w:numFmt w:val="bullet"/>
+      <w:lvlText w:val=""/>
+      <w:lvlJc w:val="left"/>
+      <w:pPr>
+        <w:tabs>
+          <w:tab w:val="num" w:pos="3600"/>
+        </w:tabs>
+        <w:ind w:left="3600" w:hanging="360"/>
+      </w:pPr>
+      <w:rPr>
+        <w:rFonts w:ascii="Wingdings" w:hAnsi="Wingdings" w:hint="default"/>
+        <w:sz w:val="20"/>
+      </w:rPr>
+    </w:lvl>
+    <w:lvl w:ilvl="5" w:tentative="1">
+      <w:start w:val="1"/>
+      <w:numFmt w:val="bullet"/>
+      <w:lvlText w:val=""/>
+      <w:lvlJc w:val="left"/>
+      <w:pPr>
+        <w:tabs>
+          <w:tab w:val="num" w:pos="4320"/>
+        </w:tabs>
+        <w:ind w:left="4320" w:hanging="360"/>
+      </w:pPr>
+      <w:rPr>
+        <w:rFonts w:ascii="Wingdings" w:hAnsi="Wingdings" w:hint="default"/>
+        <w:sz w:val="20"/>
+      </w:rPr>
+    </w:lvl>
+    <w:lvl w:ilvl="6" w:tentative="1">
+      <w:start w:val="1"/>
+      <w:numFmt w:val="bullet"/>
+      <w:lvlText w:val=""/>
+      <w:lvlJc w:val="left"/>
+      <w:pPr>
+        <w:tabs>
+          <w:tab w:val="num" w:pos="5040"/>
+        </w:tabs>
+        <w:ind w:left="5040" w:hanging="360"/>
+      </w:pPr>
+      <w:rPr>
+        <w:rFonts w:ascii="Wingdings" w:hAnsi="Wingdings" w:hint="default"/>
+        <w:sz w:val="20"/>
+      </w:rPr>
+    </w:lvl>
+    <w:lvl w:ilvl="7" w:tentative="1">
+      <w:start w:val="1"/>
+      <w:numFmt w:val="bullet"/>
+      <w:lvlText w:val=""/>
+      <w:lvlJc w:val="left"/>
+      <w:pPr>
+        <w:tabs>
+          <w:tab w:val="num" w:pos="5760"/>
+        </w:tabs>
+        <w:ind w:left="5760" w:hanging="360"/>
+      </w:pPr>
+      <w:rPr>
+        <w:rFonts w:ascii="Wingdings" w:hAnsi="Wingdings" w:hint="default"/>
+        <w:sz w:val="20"/>
+      </w:rPr>
+    </w:lvl>
+    <w:lvl w:ilvl="8" w:tentative="1">
+      <w:start w:val="1"/>
+      <w:numFmt w:val="bullet"/>
+      <w:lvlText w:val=""/>
+      <w:lvlJc w:val="left"/>
+      <w:pPr>
+        <w:tabs>
+          <w:tab w:val="num" w:pos="6480"/>
+        </w:tabs>
+        <w:ind w:left="6480" w:hanging="360"/>
+      </w:pPr>
+      <w:rPr>
+        <w:rFonts w:ascii="Wingdings" w:hAnsi="Wingdings" w:hint="default"/>
+        <w:sz w:val="20"/>
+      </w:rPr>
+    </w:lvl>
+  </w:abstractNum>
+  <w:abstractNum w:abstractNumId="3" w15:restartNumberingAfterBreak="0">
+    <w:nsid w:val="569B4439"/>
+    <w:multiLevelType w:val="multilevel"/>
+    <w:tmpl w:val="04C2F11C"/>
+    <w:lvl w:ilvl="0">
+      <w:start w:val="1"/>
+      <w:numFmt w:val="bullet"/>
+      <w:lvlText w:val=""/>
+      <w:lvlJc w:val="left"/>
+      <w:pPr>
+        <w:tabs>
+          <w:tab w:val="num" w:pos="720"/>
+        </w:tabs>
+        <w:ind w:left="720" w:hanging="360"/>
+      </w:pPr>
+      <w:rPr>
+        <w:rFonts w:ascii="Symbol" w:hAnsi="Symbol" w:hint="default"/>
+        <w:sz w:val="20"/>
+      </w:rPr>
+    </w:lvl>
+    <w:lvl w:ilvl="1" w:tentative="1">
+      <w:start w:val="1"/>
+      <w:numFmt w:val="bullet"/>
+      <w:lvlText w:val="o"/>
+      <w:lvlJc w:val="left"/>
+      <w:pPr>
+        <w:tabs>
+          <w:tab w:val="num" w:pos="1440"/>
+        </w:tabs>
+        <w:ind w:left="1440" w:hanging="360"/>
+      </w:pPr>
+      <w:rPr>
+        <w:rFonts w:ascii="Courier New" w:hAnsi="Courier New" w:hint="default"/>
+        <w:sz w:val="20"/>
+      </w:rPr>
+    </w:lvl>
+    <w:lvl w:ilvl="2" w:tentative="1">
+      <w:start w:val="1"/>
+      <w:numFmt w:val="bullet"/>
+      <w:lvlText w:val=""/>
+      <w:lvlJc w:val="left"/>
+      <w:pPr>
+        <w:tabs>
+          <w:tab w:val="num" w:pos="2160"/>
+        </w:tabs>
+        <w:ind w:left="2160" w:hanging="360"/>
+      </w:pPr>
+      <w:rPr>
+        <w:rFonts w:ascii="Wingdings" w:hAnsi="Wingdings" w:hint="default"/>
+        <w:sz w:val="20"/>
+      </w:rPr>
+    </w:lvl>
+    <w:lvl w:ilvl="3" w:tentative="1">
+      <w:start w:val="1"/>
+      <w:numFmt w:val="bullet"/>
+      <w:lvlText w:val=""/>
+      <w:lvlJc w:val="left"/>
+      <w:pPr>
+        <w:tabs>
+          <w:tab w:val="num" w:pos="2880"/>
+        </w:tabs>
+        <w:ind w:left="2880" w:hanging="360"/>
+      </w:pPr>
+      <w:rPr>
+        <w:rFonts w:ascii="Wingdings" w:hAnsi="Wingdings" w:hint="default"/>
+        <w:sz w:val="20"/>
+      </w:rPr>
+    </w:lvl>
+    <w:lvl w:ilvl="4" w:tentative="1">
+      <w:start w:val="1"/>
+      <w:numFmt w:val="bullet"/>
+      <w:lvlText w:val=""/>
+      <w:lvlJc w:val="left"/>
+      <w:pPr>
+        <w:tabs>
+          <w:tab w:val="num" w:pos="3600"/>
+        </w:tabs>
+        <w:ind w:left="3600" w:hanging="360"/>
+      </w:pPr>
+      <w:rPr>
+        <w:rFonts w:ascii="Wingdings" w:hAnsi="Wingdings" w:hint="default"/>
+        <w:sz w:val="20"/>
+      </w:rPr>
+    </w:lvl>
+    <w:lvl w:ilvl="5" w:tentative="1">
+      <w:start w:val="1"/>
+      <w:numFmt w:val="bullet"/>
+      <w:lvlText w:val=""/>
+      <w:lvlJc w:val="left"/>
+      <w:pPr>
+        <w:tabs>
+          <w:tab w:val="num" w:pos="4320"/>
+        </w:tabs>
+        <w:ind w:left="4320" w:hanging="360"/>
+      </w:pPr>
+      <w:rPr>
+        <w:rFonts w:ascii="Wingdings" w:hAnsi="Wingdings" w:hint="default"/>
+        <w:sz w:val="20"/>
+      </w:rPr>
+    </w:lvl>
+    <w:lvl w:ilvl="6" w:tentative="1">
+      <w:start w:val="1"/>
+      <w:numFmt w:val="bullet"/>
+      <w:lvlText w:val=""/>
+      <w:lvlJc w:val="left"/>
+      <w:pPr>
+        <w:tabs>
+          <w:tab w:val="num" w:pos="5040"/>
+        </w:tabs>
+        <w:ind w:left="5040" w:hanging="360"/>
+      </w:pPr>
+      <w:rPr>
+        <w:rFonts w:ascii="Wingdings" w:hAnsi="Wingdings" w:hint="default"/>
+        <w:sz w:val="20"/>
+      </w:rPr>
+    </w:lvl>
+    <w:lvl w:ilvl="7" w:tentative="1">
+      <w:start w:val="1"/>
+      <w:numFmt w:val="bullet"/>
+      <w:lvlText w:val=""/>
+      <w:lvlJc w:val="left"/>
+      <w:pPr>
+        <w:tabs>
+          <w:tab w:val="num" w:pos="5760"/>
+        </w:tabs>
+        <w:ind w:left="5760" w:hanging="360"/>
+      </w:pPr>
+      <w:rPr>
+        <w:rFonts w:ascii="Wingdings" w:hAnsi="Wingdings" w:hint="default"/>
+        <w:sz w:val="20"/>
+      </w:rPr>
+    </w:lvl>
+    <w:lvl w:ilvl="8" w:tentative="1">
+      <w:start w:val="1"/>
+      <w:numFmt w:val="bullet"/>
+      <w:lvlText w:val=""/>
+      <w:lvlJc w:val="left"/>
+      <w:pPr>
+        <w:tabs>
+          <w:tab w:val="num" w:pos="6480"/>
+        </w:tabs>
+        <w:ind w:left="6480" w:hanging="360"/>
+      </w:pPr>
+      <w:rPr>
+        <w:rFonts w:ascii="Wingdings" w:hAnsi="Wingdings" w:hint="default"/>
+        <w:sz w:val="20"/>
+      </w:rPr>
+    </w:lvl>
+  </w:abstractNum>
+  <w:abstractNum w:abstractNumId="4" w15:restartNumberingAfterBreak="0">
     <w:nsid w:val="659001C0"/>
     <w:multiLevelType w:val="multilevel"/>
     <w:tmpl w:val="B2A020A8"/>
@@ -3685,11 +4178,172 @@
       </w:rPr>
     </w:lvl>
   </w:abstractNum>
+  <w:abstractNum w:abstractNumId="5" w15:restartNumberingAfterBreak="0">
+    <w:nsid w:val="71174A71"/>
+    <w:multiLevelType w:val="multilevel"/>
+    <w:tmpl w:val="372628F0"/>
+    <w:lvl w:ilvl="0">
+      <w:start w:val="1"/>
+      <w:numFmt w:val="bullet"/>
+      <w:lvlText w:val=""/>
+      <w:lvlJc w:val="left"/>
+      <w:pPr>
+        <w:tabs>
+          <w:tab w:val="num" w:pos="720"/>
+        </w:tabs>
+        <w:ind w:left="720" w:hanging="360"/>
+      </w:pPr>
+      <w:rPr>
+        <w:rFonts w:ascii="Symbol" w:hAnsi="Symbol" w:hint="default"/>
+        <w:sz w:val="20"/>
+      </w:rPr>
+    </w:lvl>
+    <w:lvl w:ilvl="1" w:tentative="1">
+      <w:start w:val="1"/>
+      <w:numFmt w:val="bullet"/>
+      <w:lvlText w:val="o"/>
+      <w:lvlJc w:val="left"/>
+      <w:pPr>
+        <w:tabs>
+          <w:tab w:val="num" w:pos="1440"/>
+        </w:tabs>
+        <w:ind w:left="1440" w:hanging="360"/>
+      </w:pPr>
+      <w:rPr>
+        <w:rFonts w:ascii="Courier New" w:hAnsi="Courier New" w:hint="default"/>
+        <w:sz w:val="20"/>
+      </w:rPr>
+    </w:lvl>
+    <w:lvl w:ilvl="2" w:tentative="1">
+      <w:start w:val="1"/>
+      <w:numFmt w:val="bullet"/>
+      <w:lvlText w:val=""/>
+      <w:lvlJc w:val="left"/>
+      <w:pPr>
+        <w:tabs>
+          <w:tab w:val="num" w:pos="2160"/>
+        </w:tabs>
+        <w:ind w:left="2160" w:hanging="360"/>
+      </w:pPr>
+      <w:rPr>
+        <w:rFonts w:ascii="Wingdings" w:hAnsi="Wingdings" w:hint="default"/>
+        <w:sz w:val="20"/>
+      </w:rPr>
+    </w:lvl>
+    <w:lvl w:ilvl="3" w:tentative="1">
+      <w:start w:val="1"/>
+      <w:numFmt w:val="bullet"/>
+      <w:lvlText w:val=""/>
+      <w:lvlJc w:val="left"/>
+      <w:pPr>
+        <w:tabs>
+          <w:tab w:val="num" w:pos="2880"/>
+        </w:tabs>
+        <w:ind w:left="2880" w:hanging="360"/>
+      </w:pPr>
+      <w:rPr>
+        <w:rFonts w:ascii="Wingdings" w:hAnsi="Wingdings" w:hint="default"/>
+        <w:sz w:val="20"/>
+      </w:rPr>
+    </w:lvl>
+    <w:lvl w:ilvl="4" w:tentative="1">
+      <w:start w:val="1"/>
+      <w:numFmt w:val="bullet"/>
+      <w:lvlText w:val=""/>
+      <w:lvlJc w:val="left"/>
+      <w:pPr>
+        <w:tabs>
+          <w:tab w:val="num" w:pos="3600"/>
+        </w:tabs>
+        <w:ind w:left="3600" w:hanging="360"/>
+      </w:pPr>
+      <w:rPr>
+        <w:rFonts w:ascii="Wingdings" w:hAnsi="Wingdings" w:hint="default"/>
+        <w:sz w:val="20"/>
+      </w:rPr>
+    </w:lvl>
+    <w:lvl w:ilvl="5" w:tentative="1">
+      <w:start w:val="1"/>
+      <w:numFmt w:val="bullet"/>
+      <w:lvlText w:val=""/>
+      <w:lvlJc w:val="left"/>
+      <w:pPr>
+        <w:tabs>
+          <w:tab w:val="num" w:pos="4320"/>
+        </w:tabs>
+        <w:ind w:left="4320" w:hanging="360"/>
+      </w:pPr>
+      <w:rPr>
+        <w:rFonts w:ascii="Wingdings" w:hAnsi="Wingdings" w:hint="default"/>
+        <w:sz w:val="20"/>
+      </w:rPr>
+    </w:lvl>
+    <w:lvl w:ilvl="6" w:tentative="1">
+      <w:start w:val="1"/>
+      <w:numFmt w:val="bullet"/>
+      <w:lvlText w:val=""/>
+      <w:lvlJc w:val="left"/>
+      <w:pPr>
+        <w:tabs>
+          <w:tab w:val="num" w:pos="5040"/>
+        </w:tabs>
+        <w:ind w:left="5040" w:hanging="360"/>
+      </w:pPr>
+      <w:rPr>
+        <w:rFonts w:ascii="Wingdings" w:hAnsi="Wingdings" w:hint="default"/>
+        <w:sz w:val="20"/>
+      </w:rPr>
+    </w:lvl>
+    <w:lvl w:ilvl="7" w:tentative="1">
+      <w:start w:val="1"/>
+      <w:numFmt w:val="bullet"/>
+      <w:lvlText w:val=""/>
+      <w:lvlJc w:val="left"/>
+      <w:pPr>
+        <w:tabs>
+          <w:tab w:val="num" w:pos="5760"/>
+        </w:tabs>
+        <w:ind w:left="5760" w:hanging="360"/>
+      </w:pPr>
+      <w:rPr>
+        <w:rFonts w:ascii="Wingdings" w:hAnsi="Wingdings" w:hint="default"/>
+        <w:sz w:val="20"/>
+      </w:rPr>
+    </w:lvl>
+    <w:lvl w:ilvl="8" w:tentative="1">
+      <w:start w:val="1"/>
+      <w:numFmt w:val="bullet"/>
+      <w:lvlText w:val=""/>
+      <w:lvlJc w:val="left"/>
+      <w:pPr>
+        <w:tabs>
+          <w:tab w:val="num" w:pos="6480"/>
+        </w:tabs>
+        <w:ind w:left="6480" w:hanging="360"/>
+      </w:pPr>
+      <w:rPr>
+        <w:rFonts w:ascii="Wingdings" w:hAnsi="Wingdings" w:hint="default"/>
+        <w:sz w:val="20"/>
+      </w:rPr>
+    </w:lvl>
+  </w:abstractNum>
   <w:num w:numId="1">
+    <w:abstractNumId w:val="4"/>
+  </w:num>
+  <w:num w:numId="2">
     <w:abstractNumId w:val="1"/>
   </w:num>
-  <w:num w:numId="2">
+  <w:num w:numId="3">
+    <w:abstractNumId w:val="3"/>
+  </w:num>
+  <w:num w:numId="4">
+    <w:abstractNumId w:val="2"/>
+  </w:num>
+  <w:num w:numId="5">
     <w:abstractNumId w:val="0"/>
+  </w:num>
+  <w:num w:numId="6">
+    <w:abstractNumId w:val="5"/>
   </w:num>
 </w:numbering>
 </file>
@@ -4093,6 +4747,27 @@
     <w:name w:val="Normal"/>
     <w:qFormat/>
   </w:style>
+  <w:style w:type="paragraph" w:styleId="Ttulo1">
+    <w:name w:val="heading 1"/>
+    <w:basedOn w:val="Normal"/>
+    <w:next w:val="Normal"/>
+    <w:link w:val="Ttulo1Car"/>
+    <w:uiPriority w:val="9"/>
+    <w:qFormat/>
+    <w:rsid w:val="003654CB"/>
+    <w:pPr>
+      <w:keepNext/>
+      <w:keepLines/>
+      <w:spacing w:before="240" w:after="0"/>
+      <w:outlineLvl w:val="0"/>
+    </w:pPr>
+    <w:rPr>
+      <w:rFonts w:asciiTheme="majorHAnsi" w:eastAsiaTheme="majorEastAsia" w:hAnsiTheme="majorHAnsi" w:cstheme="majorBidi"/>
+      <w:color w:val="2F5496" w:themeColor="accent1" w:themeShade="BF"/>
+      <w:sz w:val="32"/>
+      <w:szCs w:val="32"/>
+    </w:rPr>
+  </w:style>
   <w:style w:type="paragraph" w:styleId="Ttulo2">
     <w:name w:val="heading 2"/>
     <w:basedOn w:val="Normal"/>
@@ -4248,6 +4923,19 @@
       <w:sz w:val="36"/>
       <w:szCs w:val="36"/>
       <w:lang w:eastAsia="es-EC"/>
+    </w:rPr>
+  </w:style>
+  <w:style w:type="character" w:customStyle="1" w:styleId="Ttulo1Car">
+    <w:name w:val="Título 1 Car"/>
+    <w:basedOn w:val="Fuentedeprrafopredeter"/>
+    <w:link w:val="Ttulo1"/>
+    <w:uiPriority w:val="9"/>
+    <w:rsid w:val="003654CB"/>
+    <w:rPr>
+      <w:rFonts w:asciiTheme="majorHAnsi" w:eastAsiaTheme="majorEastAsia" w:hAnsiTheme="majorHAnsi" w:cstheme="majorBidi"/>
+      <w:color w:val="2F5496" w:themeColor="accent1" w:themeShade="BF"/>
+      <w:sz w:val="32"/>
+      <w:szCs w:val="32"/>
     </w:rPr>
   </w:style>
 </w:styles>

</xml_diff>

<commit_message>
eres el mejor lograste con git hub llave privada
</commit_message>
<xml_diff>
--- a/GIT HUB.docx
+++ b/GIT HUB.docx
@@ -11909,6 +11909,1575 @@
           <w:lang w:eastAsia="es-EC"/>
         </w:rPr>
         <w:t xml:space="preserve"> como estaba antes</w:t>
+      </w:r>
+    </w:p>
+    <w:p>
+      <w:r>
+        <w:br w:type="page"/>
+      </w:r>
+    </w:p>
+    <w:p>
+      <w:pPr>
+        <w:pStyle w:val="Ttulo2"/>
+        <w:shd w:val="clear" w:color="auto" w:fill="121F3D"/>
+        <w:spacing w:before="0" w:beforeAutospacing="0" w:after="0" w:afterAutospacing="0"/>
+        <w:rPr>
+          <w:rFonts w:ascii="Roboto" w:hAnsi="Roboto"/>
+          <w:color w:val="EFF3F8"/>
+        </w:rPr>
+      </w:pPr>
+      <w:r>
+        <w:rPr>
+          <w:rFonts w:ascii="Roboto" w:hAnsi="Roboto"/>
+          <w:color w:val="EFF3F8"/>
+        </w:rPr>
+        <w:lastRenderedPageBreak/>
+        <w:t>Configura tus llaves SSH en local</w:t>
+      </w:r>
+    </w:p>
+    <w:p>
+      <w:pPr>
+        <w:tabs>
+          <w:tab w:val="left" w:pos="3433"/>
+        </w:tabs>
+      </w:pPr>
+    </w:p>
+    <w:p>
+      <w:pPr>
+        <w:shd w:val="clear" w:color="auto" w:fill="121F3D"/>
+        <w:spacing w:after="0" w:line="240" w:lineRule="auto"/>
+        <w:rPr>
+          <w:rFonts w:ascii="Roboto" w:eastAsia="Times New Roman" w:hAnsi="Roboto" w:cs="Times New Roman"/>
+          <w:color w:val="BECDE3"/>
+          <w:sz w:val="24"/>
+          <w:szCs w:val="24"/>
+          <w:lang w:eastAsia="es-EC"/>
+        </w:rPr>
+      </w:pPr>
+      <w:r>
+        <w:rPr>
+          <w:rFonts w:ascii="Roboto" w:eastAsia="Times New Roman" w:hAnsi="Roboto" w:cs="Times New Roman"/>
+          <w:b/>
+          <w:bCs/>
+          <w:color w:val="BECDE3"/>
+          <w:sz w:val="24"/>
+          <w:szCs w:val="24"/>
+          <w:lang w:eastAsia="es-EC"/>
+        </w:rPr>
+        <w:t>Primer paso: Generar tus llaves SSH</w:t>
+      </w:r>
+      <w:r>
+        <w:rPr>
+          <w:rFonts w:ascii="Roboto" w:eastAsia="Times New Roman" w:hAnsi="Roboto" w:cs="Times New Roman"/>
+          <w:color w:val="BECDE3"/>
+          <w:sz w:val="24"/>
+          <w:szCs w:val="24"/>
+          <w:lang w:eastAsia="es-EC"/>
+        </w:rPr>
+        <w:t>. Recuerda que es muy buena idea proteger tu llave privada con una contraseña.</w:t>
+      </w:r>
+    </w:p>
+    <w:p>
+      <w:pPr>
+        <w:shd w:val="clear" w:color="auto" w:fill="121F3D"/>
+        <w:tabs>
+          <w:tab w:val="left" w:pos="916"/>
+          <w:tab w:val="left" w:pos="1832"/>
+          <w:tab w:val="left" w:pos="2748"/>
+          <w:tab w:val="left" w:pos="3664"/>
+          <w:tab w:val="left" w:pos="4580"/>
+          <w:tab w:val="left" w:pos="5496"/>
+          <w:tab w:val="left" w:pos="6412"/>
+          <w:tab w:val="left" w:pos="7328"/>
+          <w:tab w:val="left" w:pos="8244"/>
+          <w:tab w:val="left" w:pos="9160"/>
+          <w:tab w:val="left" w:pos="10076"/>
+          <w:tab w:val="left" w:pos="10992"/>
+          <w:tab w:val="left" w:pos="11908"/>
+          <w:tab w:val="left" w:pos="12824"/>
+          <w:tab w:val="left" w:pos="13740"/>
+          <w:tab w:val="left" w:pos="14656"/>
+        </w:tabs>
+        <w:spacing w:after="0" w:line="240" w:lineRule="auto"/>
+        <w:rPr>
+          <w:rFonts w:ascii="Courier New" w:eastAsia="Times New Roman" w:hAnsi="Courier New" w:cs="Courier New"/>
+          <w:color w:val="BECDE3"/>
+          <w:sz w:val="24"/>
+          <w:szCs w:val="24"/>
+          <w:shd w:val="clear" w:color="auto" w:fill="0C1633"/>
+          <w:lang w:val="en-US" w:eastAsia="es-EC"/>
+        </w:rPr>
+      </w:pPr>
+      <w:proofErr w:type="spellStart"/>
+      <w:r>
+        <w:rPr>
+          <w:rFonts w:ascii="Courier New" w:eastAsia="Times New Roman" w:hAnsi="Courier New" w:cs="Courier New"/>
+          <w:color w:val="BECDE3"/>
+          <w:sz w:val="24"/>
+          <w:szCs w:val="24"/>
+          <w:shd w:val="clear" w:color="auto" w:fill="0C1633"/>
+          <w:lang w:val="en-US" w:eastAsia="es-EC"/>
+        </w:rPr>
+        <w:t>ssh</w:t>
+      </w:r>
+      <w:proofErr w:type="spellEnd"/>
+      <w:r>
+        <w:rPr>
+          <w:rFonts w:ascii="Courier New" w:eastAsia="Times New Roman" w:hAnsi="Courier New" w:cs="Courier New"/>
+          <w:color w:val="BECDE3"/>
+          <w:sz w:val="24"/>
+          <w:szCs w:val="24"/>
+          <w:shd w:val="clear" w:color="auto" w:fill="0C1633"/>
+          <w:lang w:val="en-US" w:eastAsia="es-EC"/>
+        </w:rPr>
+        <w:t xml:space="preserve">-keygen -t </w:t>
+      </w:r>
+      <w:proofErr w:type="spellStart"/>
+      <w:r>
+        <w:rPr>
+          <w:rFonts w:ascii="Courier New" w:eastAsia="Times New Roman" w:hAnsi="Courier New" w:cs="Courier New"/>
+          <w:color w:val="BECDE3"/>
+          <w:sz w:val="24"/>
+          <w:szCs w:val="24"/>
+          <w:shd w:val="clear" w:color="auto" w:fill="0C1633"/>
+          <w:lang w:val="en-US" w:eastAsia="es-EC"/>
+        </w:rPr>
+        <w:t>rsa</w:t>
+      </w:r>
+      <w:proofErr w:type="spellEnd"/>
+      <w:r>
+        <w:rPr>
+          <w:rFonts w:ascii="Courier New" w:eastAsia="Times New Roman" w:hAnsi="Courier New" w:cs="Courier New"/>
+          <w:color w:val="BECDE3"/>
+          <w:sz w:val="24"/>
+          <w:szCs w:val="24"/>
+          <w:shd w:val="clear" w:color="auto" w:fill="0C1633"/>
+          <w:lang w:val="en-US" w:eastAsia="es-EC"/>
+        </w:rPr>
+        <w:t xml:space="preserve"> -b 4096 -C </w:t>
+      </w:r>
+      <w:r>
+        <w:rPr>
+          <w:rFonts w:ascii="Roboto" w:eastAsia="Times New Roman" w:hAnsi="Roboto" w:cs="Courier New"/>
+          <w:color w:val="A6E22E"/>
+          <w:sz w:val="24"/>
+          <w:szCs w:val="24"/>
+          <w:shd w:val="clear" w:color="auto" w:fill="0C1633"/>
+          <w:lang w:val="en-US" w:eastAsia="es-EC"/>
+        </w:rPr>
+        <w:t>"tu@email.com"</w:t>
+      </w:r>
+    </w:p>
+    <w:p>
+      <w:pPr>
+        <w:shd w:val="clear" w:color="auto" w:fill="121F3D"/>
+        <w:spacing w:after="0" w:line="240" w:lineRule="auto"/>
+        <w:rPr>
+          <w:rFonts w:ascii="Roboto" w:eastAsia="Times New Roman" w:hAnsi="Roboto" w:cs="Times New Roman"/>
+          <w:color w:val="BECDE3"/>
+          <w:sz w:val="24"/>
+          <w:szCs w:val="24"/>
+          <w:lang w:eastAsia="es-EC"/>
+        </w:rPr>
+      </w:pPr>
+      <w:r>
+        <w:rPr>
+          <w:rFonts w:ascii="Roboto" w:eastAsia="Times New Roman" w:hAnsi="Roboto" w:cs="Times New Roman"/>
+          <w:b/>
+          <w:bCs/>
+          <w:color w:val="BECDE3"/>
+          <w:sz w:val="24"/>
+          <w:szCs w:val="24"/>
+          <w:lang w:eastAsia="es-EC"/>
+        </w:rPr>
+        <w:t>Segundo paso</w:t>
+      </w:r>
+      <w:r>
+        <w:rPr>
+          <w:rFonts w:ascii="Roboto" w:eastAsia="Times New Roman" w:hAnsi="Roboto" w:cs="Times New Roman"/>
+          <w:color w:val="BECDE3"/>
+          <w:sz w:val="24"/>
+          <w:szCs w:val="24"/>
+          <w:lang w:eastAsia="es-EC"/>
+        </w:rPr>
+        <w:t>: Terminar de configurar nuestro sistema.</w:t>
+      </w:r>
+    </w:p>
+    <w:p>
+      <w:pPr>
+        <w:shd w:val="clear" w:color="auto" w:fill="121F3D"/>
+        <w:spacing w:after="0" w:line="240" w:lineRule="auto"/>
+        <w:rPr>
+          <w:rFonts w:ascii="Roboto" w:eastAsia="Times New Roman" w:hAnsi="Roboto" w:cs="Times New Roman"/>
+          <w:color w:val="BECDE3"/>
+          <w:sz w:val="24"/>
+          <w:szCs w:val="24"/>
+          <w:lang w:eastAsia="es-EC"/>
+        </w:rPr>
+      </w:pPr>
+      <w:r>
+        <w:rPr>
+          <w:rFonts w:ascii="Roboto" w:eastAsia="Times New Roman" w:hAnsi="Roboto" w:cs="Times New Roman"/>
+          <w:b/>
+          <w:bCs/>
+          <w:color w:val="BECDE3"/>
+          <w:sz w:val="24"/>
+          <w:szCs w:val="24"/>
+          <w:lang w:eastAsia="es-EC"/>
+        </w:rPr>
+        <w:t>En Windows y Linux</w:t>
+      </w:r>
+      <w:r>
+        <w:rPr>
+          <w:rFonts w:ascii="Roboto" w:eastAsia="Times New Roman" w:hAnsi="Roboto" w:cs="Times New Roman"/>
+          <w:color w:val="BECDE3"/>
+          <w:sz w:val="24"/>
+          <w:szCs w:val="24"/>
+          <w:lang w:eastAsia="es-EC"/>
+        </w:rPr>
+        <w:t>:</w:t>
+      </w:r>
+    </w:p>
+    <w:p>
+      <w:pPr>
+        <w:shd w:val="clear" w:color="auto" w:fill="121F3D"/>
+        <w:tabs>
+          <w:tab w:val="left" w:pos="916"/>
+          <w:tab w:val="left" w:pos="1832"/>
+          <w:tab w:val="left" w:pos="2748"/>
+          <w:tab w:val="left" w:pos="3664"/>
+          <w:tab w:val="left" w:pos="4580"/>
+          <w:tab w:val="left" w:pos="5496"/>
+          <w:tab w:val="left" w:pos="6412"/>
+          <w:tab w:val="left" w:pos="7328"/>
+          <w:tab w:val="left" w:pos="8244"/>
+          <w:tab w:val="left" w:pos="9160"/>
+          <w:tab w:val="left" w:pos="10076"/>
+          <w:tab w:val="left" w:pos="10992"/>
+          <w:tab w:val="left" w:pos="11908"/>
+          <w:tab w:val="left" w:pos="12824"/>
+          <w:tab w:val="left" w:pos="13740"/>
+          <w:tab w:val="left" w:pos="14656"/>
+        </w:tabs>
+        <w:spacing w:after="0" w:line="240" w:lineRule="auto"/>
+        <w:rPr>
+          <w:rFonts w:ascii="Courier New" w:eastAsia="Times New Roman" w:hAnsi="Courier New" w:cs="Courier New"/>
+          <w:color w:val="BECDE3"/>
+          <w:sz w:val="24"/>
+          <w:szCs w:val="24"/>
+          <w:shd w:val="clear" w:color="auto" w:fill="0C1633"/>
+          <w:lang w:eastAsia="es-EC"/>
+        </w:rPr>
+      </w:pPr>
+      <w:r>
+        <w:rPr>
+          <w:rFonts w:ascii="Roboto" w:eastAsia="Times New Roman" w:hAnsi="Roboto" w:cs="Courier New"/>
+          <w:color w:val="75715E"/>
+          <w:sz w:val="24"/>
+          <w:szCs w:val="24"/>
+          <w:shd w:val="clear" w:color="auto" w:fill="0C1633"/>
+          <w:lang w:eastAsia="es-EC"/>
+        </w:rPr>
+        <w:t># Encender el "servidor" de llaves SSH de tu computadora:</w:t>
+      </w:r>
+    </w:p>
+    <w:p>
+      <w:pPr>
+        <w:shd w:val="clear" w:color="auto" w:fill="121F3D"/>
+        <w:tabs>
+          <w:tab w:val="left" w:pos="916"/>
+          <w:tab w:val="left" w:pos="1832"/>
+          <w:tab w:val="left" w:pos="2748"/>
+          <w:tab w:val="left" w:pos="3664"/>
+          <w:tab w:val="left" w:pos="4580"/>
+          <w:tab w:val="left" w:pos="5496"/>
+          <w:tab w:val="left" w:pos="6412"/>
+          <w:tab w:val="left" w:pos="7328"/>
+          <w:tab w:val="left" w:pos="8244"/>
+          <w:tab w:val="left" w:pos="9160"/>
+          <w:tab w:val="left" w:pos="10076"/>
+          <w:tab w:val="left" w:pos="10992"/>
+          <w:tab w:val="left" w:pos="11908"/>
+          <w:tab w:val="left" w:pos="12824"/>
+          <w:tab w:val="left" w:pos="13740"/>
+          <w:tab w:val="left" w:pos="14656"/>
+        </w:tabs>
+        <w:spacing w:after="0" w:line="240" w:lineRule="auto"/>
+        <w:rPr>
+          <w:rFonts w:ascii="Courier New" w:eastAsia="Times New Roman" w:hAnsi="Courier New" w:cs="Courier New"/>
+          <w:color w:val="BECDE3"/>
+          <w:sz w:val="24"/>
+          <w:szCs w:val="24"/>
+          <w:shd w:val="clear" w:color="auto" w:fill="0C1633"/>
+          <w:lang w:eastAsia="es-EC"/>
+        </w:rPr>
+      </w:pPr>
+      <w:proofErr w:type="spellStart"/>
+      <w:r>
+        <w:rPr>
+          <w:rFonts w:ascii="Roboto" w:eastAsia="Times New Roman" w:hAnsi="Roboto" w:cs="Courier New"/>
+          <w:color w:val="A6E22E"/>
+          <w:sz w:val="24"/>
+          <w:szCs w:val="24"/>
+          <w:shd w:val="clear" w:color="auto" w:fill="0C1633"/>
+          <w:lang w:eastAsia="es-EC"/>
+        </w:rPr>
+        <w:t>eval</w:t>
+      </w:r>
+      <w:proofErr w:type="spellEnd"/>
+      <w:r>
+        <w:rPr>
+          <w:rFonts w:ascii="Courier New" w:eastAsia="Times New Roman" w:hAnsi="Courier New" w:cs="Courier New"/>
+          <w:color w:val="BECDE3"/>
+          <w:sz w:val="24"/>
+          <w:szCs w:val="24"/>
+          <w:shd w:val="clear" w:color="auto" w:fill="0C1633"/>
+          <w:lang w:eastAsia="es-EC"/>
+        </w:rPr>
+        <w:t xml:space="preserve"> $(</w:t>
+      </w:r>
+      <w:proofErr w:type="spellStart"/>
+      <w:r>
+        <w:rPr>
+          <w:rFonts w:ascii="Courier New" w:eastAsia="Times New Roman" w:hAnsi="Courier New" w:cs="Courier New"/>
+          <w:color w:val="BECDE3"/>
+          <w:sz w:val="24"/>
+          <w:szCs w:val="24"/>
+          <w:shd w:val="clear" w:color="auto" w:fill="0C1633"/>
+          <w:lang w:eastAsia="es-EC"/>
+        </w:rPr>
+        <w:t>ssh-agent</w:t>
+      </w:r>
+      <w:proofErr w:type="spellEnd"/>
+      <w:r>
+        <w:rPr>
+          <w:rFonts w:ascii="Courier New" w:eastAsia="Times New Roman" w:hAnsi="Courier New" w:cs="Courier New"/>
+          <w:color w:val="BECDE3"/>
+          <w:sz w:val="24"/>
+          <w:szCs w:val="24"/>
+          <w:shd w:val="clear" w:color="auto" w:fill="0C1633"/>
+          <w:lang w:eastAsia="es-EC"/>
+        </w:rPr>
+        <w:t xml:space="preserve"> </w:t>
+      </w:r>
+      <w:r>
+        <w:rPr>
+          <w:rFonts w:ascii="Roboto" w:eastAsia="Times New Roman" w:hAnsi="Roboto" w:cs="Courier New"/>
+          <w:color w:val="BECDE3"/>
+          <w:sz w:val="24"/>
+          <w:szCs w:val="24"/>
+          <w:shd w:val="clear" w:color="auto" w:fill="0C1633"/>
+          <w:lang w:eastAsia="es-EC"/>
+        </w:rPr>
+        <w:t>-s</w:t>
+      </w:r>
+      <w:r>
+        <w:rPr>
+          <w:rFonts w:ascii="Courier New" w:eastAsia="Times New Roman" w:hAnsi="Courier New" w:cs="Courier New"/>
+          <w:color w:val="BECDE3"/>
+          <w:sz w:val="24"/>
+          <w:szCs w:val="24"/>
+          <w:shd w:val="clear" w:color="auto" w:fill="0C1633"/>
+          <w:lang w:eastAsia="es-EC"/>
+        </w:rPr>
+        <w:t>)</w:t>
+      </w:r>
+    </w:p>
+    <w:p>
+      <w:pPr>
+        <w:shd w:val="clear" w:color="auto" w:fill="121F3D"/>
+        <w:tabs>
+          <w:tab w:val="left" w:pos="916"/>
+          <w:tab w:val="left" w:pos="1832"/>
+          <w:tab w:val="left" w:pos="2748"/>
+          <w:tab w:val="left" w:pos="3664"/>
+          <w:tab w:val="left" w:pos="4580"/>
+          <w:tab w:val="left" w:pos="5496"/>
+          <w:tab w:val="left" w:pos="6412"/>
+          <w:tab w:val="left" w:pos="7328"/>
+          <w:tab w:val="left" w:pos="8244"/>
+          <w:tab w:val="left" w:pos="9160"/>
+          <w:tab w:val="left" w:pos="10076"/>
+          <w:tab w:val="left" w:pos="10992"/>
+          <w:tab w:val="left" w:pos="11908"/>
+          <w:tab w:val="left" w:pos="12824"/>
+          <w:tab w:val="left" w:pos="13740"/>
+          <w:tab w:val="left" w:pos="14656"/>
+        </w:tabs>
+        <w:spacing w:after="0" w:line="240" w:lineRule="auto"/>
+        <w:rPr>
+          <w:rFonts w:ascii="Courier New" w:eastAsia="Times New Roman" w:hAnsi="Courier New" w:cs="Courier New"/>
+          <w:color w:val="BECDE3"/>
+          <w:sz w:val="24"/>
+          <w:szCs w:val="24"/>
+          <w:shd w:val="clear" w:color="auto" w:fill="0C1633"/>
+          <w:lang w:eastAsia="es-EC"/>
+        </w:rPr>
+      </w:pPr>
+    </w:p>
+    <w:p>
+      <w:pPr>
+        <w:shd w:val="clear" w:color="auto" w:fill="121F3D"/>
+        <w:tabs>
+          <w:tab w:val="left" w:pos="916"/>
+          <w:tab w:val="left" w:pos="1832"/>
+          <w:tab w:val="left" w:pos="2748"/>
+          <w:tab w:val="left" w:pos="3664"/>
+          <w:tab w:val="left" w:pos="4580"/>
+          <w:tab w:val="left" w:pos="5496"/>
+          <w:tab w:val="left" w:pos="6412"/>
+          <w:tab w:val="left" w:pos="7328"/>
+          <w:tab w:val="left" w:pos="8244"/>
+          <w:tab w:val="left" w:pos="9160"/>
+          <w:tab w:val="left" w:pos="10076"/>
+          <w:tab w:val="left" w:pos="10992"/>
+          <w:tab w:val="left" w:pos="11908"/>
+          <w:tab w:val="left" w:pos="12824"/>
+          <w:tab w:val="left" w:pos="13740"/>
+          <w:tab w:val="left" w:pos="14656"/>
+        </w:tabs>
+        <w:spacing w:after="0" w:line="240" w:lineRule="auto"/>
+        <w:rPr>
+          <w:rFonts w:ascii="Courier New" w:eastAsia="Times New Roman" w:hAnsi="Courier New" w:cs="Courier New"/>
+          <w:color w:val="BECDE3"/>
+          <w:sz w:val="24"/>
+          <w:szCs w:val="24"/>
+          <w:shd w:val="clear" w:color="auto" w:fill="0C1633"/>
+          <w:lang w:eastAsia="es-EC"/>
+        </w:rPr>
+      </w:pPr>
+      <w:r>
+        <w:rPr>
+          <w:rFonts w:ascii="Roboto" w:eastAsia="Times New Roman" w:hAnsi="Roboto" w:cs="Courier New"/>
+          <w:color w:val="75715E"/>
+          <w:sz w:val="24"/>
+          <w:szCs w:val="24"/>
+          <w:shd w:val="clear" w:color="auto" w:fill="0C1633"/>
+          <w:lang w:eastAsia="es-EC"/>
+        </w:rPr>
+        <w:t># Añadir tu llave SSH a este "servidor":</w:t>
+      </w:r>
+    </w:p>
+    <w:p>
+      <w:pPr>
+        <w:shd w:val="clear" w:color="auto" w:fill="121F3D"/>
+        <w:tabs>
+          <w:tab w:val="left" w:pos="916"/>
+          <w:tab w:val="left" w:pos="1832"/>
+          <w:tab w:val="left" w:pos="2748"/>
+          <w:tab w:val="left" w:pos="3664"/>
+          <w:tab w:val="left" w:pos="4580"/>
+          <w:tab w:val="left" w:pos="5496"/>
+          <w:tab w:val="left" w:pos="6412"/>
+          <w:tab w:val="left" w:pos="7328"/>
+          <w:tab w:val="left" w:pos="8244"/>
+          <w:tab w:val="left" w:pos="9160"/>
+          <w:tab w:val="left" w:pos="10076"/>
+          <w:tab w:val="left" w:pos="10992"/>
+          <w:tab w:val="left" w:pos="11908"/>
+          <w:tab w:val="left" w:pos="12824"/>
+          <w:tab w:val="left" w:pos="13740"/>
+          <w:tab w:val="left" w:pos="14656"/>
+        </w:tabs>
+        <w:spacing w:after="0" w:line="240" w:lineRule="auto"/>
+        <w:rPr>
+          <w:rFonts w:ascii="Courier New" w:eastAsia="Times New Roman" w:hAnsi="Courier New" w:cs="Courier New"/>
+          <w:color w:val="BECDE3"/>
+          <w:sz w:val="24"/>
+          <w:szCs w:val="24"/>
+          <w:shd w:val="clear" w:color="auto" w:fill="0C1633"/>
+          <w:lang w:eastAsia="es-EC"/>
+        </w:rPr>
+      </w:pPr>
+      <w:proofErr w:type="spellStart"/>
+      <w:r>
+        <w:rPr>
+          <w:rFonts w:ascii="Courier New" w:eastAsia="Times New Roman" w:hAnsi="Courier New" w:cs="Courier New"/>
+          <w:color w:val="BECDE3"/>
+          <w:sz w:val="24"/>
+          <w:szCs w:val="24"/>
+          <w:shd w:val="clear" w:color="auto" w:fill="0C1633"/>
+          <w:lang w:eastAsia="es-EC"/>
+        </w:rPr>
+        <w:t>ssh-add</w:t>
+      </w:r>
+      <w:proofErr w:type="spellEnd"/>
+      <w:r>
+        <w:rPr>
+          <w:rFonts w:ascii="Courier New" w:eastAsia="Times New Roman" w:hAnsi="Courier New" w:cs="Courier New"/>
+          <w:color w:val="BECDE3"/>
+          <w:sz w:val="24"/>
+          <w:szCs w:val="24"/>
+          <w:shd w:val="clear" w:color="auto" w:fill="0C1633"/>
+          <w:lang w:eastAsia="es-EC"/>
+        </w:rPr>
+        <w:t xml:space="preserve"> ruta-donde-guardaste-tu-llave-privada</w:t>
+      </w:r>
+    </w:p>
+    <w:p>
+      <w:pPr>
+        <w:shd w:val="clear" w:color="auto" w:fill="121F3D"/>
+        <w:spacing w:after="0" w:line="240" w:lineRule="auto"/>
+        <w:rPr>
+          <w:rFonts w:ascii="Roboto" w:eastAsia="Times New Roman" w:hAnsi="Roboto" w:cs="Times New Roman"/>
+          <w:color w:val="BECDE3"/>
+          <w:sz w:val="24"/>
+          <w:szCs w:val="24"/>
+          <w:lang w:eastAsia="es-EC"/>
+        </w:rPr>
+      </w:pPr>
+      <w:r>
+        <w:rPr>
+          <w:rFonts w:ascii="Roboto" w:eastAsia="Times New Roman" w:hAnsi="Roboto" w:cs="Times New Roman"/>
+          <w:b/>
+          <w:bCs/>
+          <w:color w:val="BECDE3"/>
+          <w:sz w:val="24"/>
+          <w:szCs w:val="24"/>
+          <w:lang w:eastAsia="es-EC"/>
+        </w:rPr>
+        <w:t>En Mac</w:t>
+      </w:r>
+      <w:r>
+        <w:rPr>
+          <w:rFonts w:ascii="Roboto" w:eastAsia="Times New Roman" w:hAnsi="Roboto" w:cs="Times New Roman"/>
+          <w:color w:val="BECDE3"/>
+          <w:sz w:val="24"/>
+          <w:szCs w:val="24"/>
+          <w:lang w:eastAsia="es-EC"/>
+        </w:rPr>
+        <w:t>:</w:t>
+      </w:r>
+    </w:p>
+    <w:p>
+      <w:pPr>
+        <w:shd w:val="clear" w:color="auto" w:fill="121F3D"/>
+        <w:tabs>
+          <w:tab w:val="left" w:pos="916"/>
+          <w:tab w:val="left" w:pos="1832"/>
+          <w:tab w:val="left" w:pos="2748"/>
+          <w:tab w:val="left" w:pos="3664"/>
+          <w:tab w:val="left" w:pos="4580"/>
+          <w:tab w:val="left" w:pos="5496"/>
+          <w:tab w:val="left" w:pos="6412"/>
+          <w:tab w:val="left" w:pos="7328"/>
+          <w:tab w:val="left" w:pos="8244"/>
+          <w:tab w:val="left" w:pos="9160"/>
+          <w:tab w:val="left" w:pos="10076"/>
+          <w:tab w:val="left" w:pos="10992"/>
+          <w:tab w:val="left" w:pos="11908"/>
+          <w:tab w:val="left" w:pos="12824"/>
+          <w:tab w:val="left" w:pos="13740"/>
+          <w:tab w:val="left" w:pos="14656"/>
+        </w:tabs>
+        <w:spacing w:after="0" w:line="240" w:lineRule="auto"/>
+        <w:rPr>
+          <w:rFonts w:ascii="Courier New" w:eastAsia="Times New Roman" w:hAnsi="Courier New" w:cs="Courier New"/>
+          <w:color w:val="BECDE3"/>
+          <w:sz w:val="24"/>
+          <w:szCs w:val="24"/>
+          <w:shd w:val="clear" w:color="auto" w:fill="0C1633"/>
+          <w:lang w:eastAsia="es-EC"/>
+        </w:rPr>
+      </w:pPr>
+      <w:r>
+        <w:rPr>
+          <w:rFonts w:ascii="Roboto" w:eastAsia="Times New Roman" w:hAnsi="Roboto" w:cs="Courier New"/>
+          <w:color w:val="75715E"/>
+          <w:sz w:val="24"/>
+          <w:szCs w:val="24"/>
+          <w:shd w:val="clear" w:color="auto" w:fill="0C1633"/>
+          <w:lang w:eastAsia="es-EC"/>
+        </w:rPr>
+        <w:t># Encender el "servidor" de llaves SSH de tu computadora:</w:t>
+      </w:r>
+    </w:p>
+    <w:p>
+      <w:pPr>
+        <w:shd w:val="clear" w:color="auto" w:fill="121F3D"/>
+        <w:tabs>
+          <w:tab w:val="left" w:pos="916"/>
+          <w:tab w:val="left" w:pos="1832"/>
+          <w:tab w:val="left" w:pos="2748"/>
+          <w:tab w:val="left" w:pos="3664"/>
+          <w:tab w:val="left" w:pos="4580"/>
+          <w:tab w:val="left" w:pos="5496"/>
+          <w:tab w:val="left" w:pos="6412"/>
+          <w:tab w:val="left" w:pos="7328"/>
+          <w:tab w:val="left" w:pos="8244"/>
+          <w:tab w:val="left" w:pos="9160"/>
+          <w:tab w:val="left" w:pos="10076"/>
+          <w:tab w:val="left" w:pos="10992"/>
+          <w:tab w:val="left" w:pos="11908"/>
+          <w:tab w:val="left" w:pos="12824"/>
+          <w:tab w:val="left" w:pos="13740"/>
+          <w:tab w:val="left" w:pos="14656"/>
+        </w:tabs>
+        <w:spacing w:after="0" w:line="240" w:lineRule="auto"/>
+        <w:rPr>
+          <w:rFonts w:ascii="Courier New" w:eastAsia="Times New Roman" w:hAnsi="Courier New" w:cs="Courier New"/>
+          <w:color w:val="BECDE3"/>
+          <w:sz w:val="24"/>
+          <w:szCs w:val="24"/>
+          <w:shd w:val="clear" w:color="auto" w:fill="0C1633"/>
+          <w:lang w:eastAsia="es-EC"/>
+        </w:rPr>
+      </w:pPr>
+      <w:proofErr w:type="spellStart"/>
+      <w:r>
+        <w:rPr>
+          <w:rFonts w:ascii="Roboto" w:eastAsia="Times New Roman" w:hAnsi="Roboto" w:cs="Courier New"/>
+          <w:color w:val="A6E22E"/>
+          <w:sz w:val="24"/>
+          <w:szCs w:val="24"/>
+          <w:shd w:val="clear" w:color="auto" w:fill="0C1633"/>
+          <w:lang w:eastAsia="es-EC"/>
+        </w:rPr>
+        <w:t>eval</w:t>
+      </w:r>
+      <w:proofErr w:type="spellEnd"/>
+      <w:r>
+        <w:rPr>
+          <w:rFonts w:ascii="Courier New" w:eastAsia="Times New Roman" w:hAnsi="Courier New" w:cs="Courier New"/>
+          <w:color w:val="BECDE3"/>
+          <w:sz w:val="24"/>
+          <w:szCs w:val="24"/>
+          <w:shd w:val="clear" w:color="auto" w:fill="0C1633"/>
+          <w:lang w:eastAsia="es-EC"/>
+        </w:rPr>
+        <w:t xml:space="preserve"> </w:t>
+      </w:r>
+      <w:r>
+        <w:rPr>
+          <w:rFonts w:ascii="Roboto" w:eastAsia="Times New Roman" w:hAnsi="Roboto" w:cs="Courier New"/>
+          <w:color w:val="A6E22E"/>
+          <w:sz w:val="24"/>
+          <w:szCs w:val="24"/>
+          <w:shd w:val="clear" w:color="auto" w:fill="0C1633"/>
+          <w:lang w:eastAsia="es-EC"/>
+        </w:rPr>
+        <w:t>"$(</w:t>
+      </w:r>
+      <w:proofErr w:type="spellStart"/>
+      <w:r>
+        <w:rPr>
+          <w:rFonts w:ascii="Roboto" w:eastAsia="Times New Roman" w:hAnsi="Roboto" w:cs="Courier New"/>
+          <w:color w:val="A6E22E"/>
+          <w:sz w:val="24"/>
+          <w:szCs w:val="24"/>
+          <w:shd w:val="clear" w:color="auto" w:fill="0C1633"/>
+          <w:lang w:eastAsia="es-EC"/>
+        </w:rPr>
+        <w:t>ssh-agent</w:t>
+      </w:r>
+      <w:proofErr w:type="spellEnd"/>
+      <w:r>
+        <w:rPr>
+          <w:rFonts w:ascii="Roboto" w:eastAsia="Times New Roman" w:hAnsi="Roboto" w:cs="Courier New"/>
+          <w:color w:val="A6E22E"/>
+          <w:sz w:val="24"/>
+          <w:szCs w:val="24"/>
+          <w:shd w:val="clear" w:color="auto" w:fill="0C1633"/>
+          <w:lang w:eastAsia="es-EC"/>
+        </w:rPr>
+        <w:t xml:space="preserve"> -s)"</w:t>
+      </w:r>
+    </w:p>
+    <w:p>
+      <w:pPr>
+        <w:shd w:val="clear" w:color="auto" w:fill="121F3D"/>
+        <w:tabs>
+          <w:tab w:val="left" w:pos="916"/>
+          <w:tab w:val="left" w:pos="1832"/>
+          <w:tab w:val="left" w:pos="2748"/>
+          <w:tab w:val="left" w:pos="3664"/>
+          <w:tab w:val="left" w:pos="4580"/>
+          <w:tab w:val="left" w:pos="5496"/>
+          <w:tab w:val="left" w:pos="6412"/>
+          <w:tab w:val="left" w:pos="7328"/>
+          <w:tab w:val="left" w:pos="8244"/>
+          <w:tab w:val="left" w:pos="9160"/>
+          <w:tab w:val="left" w:pos="10076"/>
+          <w:tab w:val="left" w:pos="10992"/>
+          <w:tab w:val="left" w:pos="11908"/>
+          <w:tab w:val="left" w:pos="12824"/>
+          <w:tab w:val="left" w:pos="13740"/>
+          <w:tab w:val="left" w:pos="14656"/>
+        </w:tabs>
+        <w:spacing w:after="0" w:line="240" w:lineRule="auto"/>
+        <w:rPr>
+          <w:rFonts w:ascii="Courier New" w:eastAsia="Times New Roman" w:hAnsi="Courier New" w:cs="Courier New"/>
+          <w:color w:val="BECDE3"/>
+          <w:sz w:val="24"/>
+          <w:szCs w:val="24"/>
+          <w:shd w:val="clear" w:color="auto" w:fill="0C1633"/>
+          <w:lang w:eastAsia="es-EC"/>
+        </w:rPr>
+      </w:pPr>
+    </w:p>
+    <w:p>
+      <w:pPr>
+        <w:shd w:val="clear" w:color="auto" w:fill="121F3D"/>
+        <w:tabs>
+          <w:tab w:val="left" w:pos="916"/>
+          <w:tab w:val="left" w:pos="1832"/>
+          <w:tab w:val="left" w:pos="2748"/>
+          <w:tab w:val="left" w:pos="3664"/>
+          <w:tab w:val="left" w:pos="4580"/>
+          <w:tab w:val="left" w:pos="5496"/>
+          <w:tab w:val="left" w:pos="6412"/>
+          <w:tab w:val="left" w:pos="7328"/>
+          <w:tab w:val="left" w:pos="8244"/>
+          <w:tab w:val="left" w:pos="9160"/>
+          <w:tab w:val="left" w:pos="10076"/>
+          <w:tab w:val="left" w:pos="10992"/>
+          <w:tab w:val="left" w:pos="11908"/>
+          <w:tab w:val="left" w:pos="12824"/>
+          <w:tab w:val="left" w:pos="13740"/>
+          <w:tab w:val="left" w:pos="14656"/>
+        </w:tabs>
+        <w:spacing w:after="0" w:line="240" w:lineRule="auto"/>
+        <w:rPr>
+          <w:rFonts w:ascii="Courier New" w:eastAsia="Times New Roman" w:hAnsi="Courier New" w:cs="Courier New"/>
+          <w:color w:val="BECDE3"/>
+          <w:sz w:val="24"/>
+          <w:szCs w:val="24"/>
+          <w:shd w:val="clear" w:color="auto" w:fill="0C1633"/>
+          <w:lang w:eastAsia="es-EC"/>
+        </w:rPr>
+      </w:pPr>
+      <w:r>
+        <w:rPr>
+          <w:rFonts w:ascii="Roboto" w:eastAsia="Times New Roman" w:hAnsi="Roboto" w:cs="Courier New"/>
+          <w:color w:val="75715E"/>
+          <w:sz w:val="24"/>
+          <w:szCs w:val="24"/>
+          <w:shd w:val="clear" w:color="auto" w:fill="0C1633"/>
+          <w:lang w:eastAsia="es-EC"/>
+        </w:rPr>
+        <w:t># Si usas una versión de OSX superior a Mac Sierra (v10.12)</w:t>
+      </w:r>
+    </w:p>
+    <w:p>
+      <w:pPr>
+        <w:shd w:val="clear" w:color="auto" w:fill="121F3D"/>
+        <w:tabs>
+          <w:tab w:val="left" w:pos="916"/>
+          <w:tab w:val="left" w:pos="1832"/>
+          <w:tab w:val="left" w:pos="2748"/>
+          <w:tab w:val="left" w:pos="3664"/>
+          <w:tab w:val="left" w:pos="4580"/>
+          <w:tab w:val="left" w:pos="5496"/>
+          <w:tab w:val="left" w:pos="6412"/>
+          <w:tab w:val="left" w:pos="7328"/>
+          <w:tab w:val="left" w:pos="8244"/>
+          <w:tab w:val="left" w:pos="9160"/>
+          <w:tab w:val="left" w:pos="10076"/>
+          <w:tab w:val="left" w:pos="10992"/>
+          <w:tab w:val="left" w:pos="11908"/>
+          <w:tab w:val="left" w:pos="12824"/>
+          <w:tab w:val="left" w:pos="13740"/>
+          <w:tab w:val="left" w:pos="14656"/>
+        </w:tabs>
+        <w:spacing w:after="0" w:line="240" w:lineRule="auto"/>
+        <w:rPr>
+          <w:rFonts w:ascii="Courier New" w:eastAsia="Times New Roman" w:hAnsi="Courier New" w:cs="Courier New"/>
+          <w:color w:val="BECDE3"/>
+          <w:sz w:val="24"/>
+          <w:szCs w:val="24"/>
+          <w:shd w:val="clear" w:color="auto" w:fill="0C1633"/>
+          <w:lang w:eastAsia="es-EC"/>
+        </w:rPr>
+      </w:pPr>
+      <w:r>
+        <w:rPr>
+          <w:rFonts w:ascii="Roboto" w:eastAsia="Times New Roman" w:hAnsi="Roboto" w:cs="Courier New"/>
+          <w:color w:val="75715E"/>
+          <w:sz w:val="24"/>
+          <w:szCs w:val="24"/>
+          <w:shd w:val="clear" w:color="auto" w:fill="0C1633"/>
+          <w:lang w:eastAsia="es-EC"/>
+        </w:rPr>
+        <w:t># debes crear o modificar un archivo "</w:t>
+      </w:r>
+      <w:proofErr w:type="spellStart"/>
+      <w:r>
+        <w:rPr>
+          <w:rFonts w:ascii="Roboto" w:eastAsia="Times New Roman" w:hAnsi="Roboto" w:cs="Courier New"/>
+          <w:color w:val="75715E"/>
+          <w:sz w:val="24"/>
+          <w:szCs w:val="24"/>
+          <w:shd w:val="clear" w:color="auto" w:fill="0C1633"/>
+          <w:lang w:eastAsia="es-EC"/>
+        </w:rPr>
+        <w:t>config</w:t>
+      </w:r>
+      <w:proofErr w:type="spellEnd"/>
+      <w:r>
+        <w:rPr>
+          <w:rFonts w:ascii="Roboto" w:eastAsia="Times New Roman" w:hAnsi="Roboto" w:cs="Courier New"/>
+          <w:color w:val="75715E"/>
+          <w:sz w:val="24"/>
+          <w:szCs w:val="24"/>
+          <w:shd w:val="clear" w:color="auto" w:fill="0C1633"/>
+          <w:lang w:eastAsia="es-EC"/>
+        </w:rPr>
+        <w:t>" en la carpeta</w:t>
+      </w:r>
+    </w:p>
+    <w:p>
+      <w:pPr>
+        <w:shd w:val="clear" w:color="auto" w:fill="121F3D"/>
+        <w:tabs>
+          <w:tab w:val="left" w:pos="916"/>
+          <w:tab w:val="left" w:pos="1832"/>
+          <w:tab w:val="left" w:pos="2748"/>
+          <w:tab w:val="left" w:pos="3664"/>
+          <w:tab w:val="left" w:pos="4580"/>
+          <w:tab w:val="left" w:pos="5496"/>
+          <w:tab w:val="left" w:pos="6412"/>
+          <w:tab w:val="left" w:pos="7328"/>
+          <w:tab w:val="left" w:pos="8244"/>
+          <w:tab w:val="left" w:pos="9160"/>
+          <w:tab w:val="left" w:pos="10076"/>
+          <w:tab w:val="left" w:pos="10992"/>
+          <w:tab w:val="left" w:pos="11908"/>
+          <w:tab w:val="left" w:pos="12824"/>
+          <w:tab w:val="left" w:pos="13740"/>
+          <w:tab w:val="left" w:pos="14656"/>
+        </w:tabs>
+        <w:spacing w:after="0" w:line="240" w:lineRule="auto"/>
+        <w:rPr>
+          <w:rFonts w:ascii="Courier New" w:eastAsia="Times New Roman" w:hAnsi="Courier New" w:cs="Courier New"/>
+          <w:color w:val="BECDE3"/>
+          <w:sz w:val="24"/>
+          <w:szCs w:val="24"/>
+          <w:shd w:val="clear" w:color="auto" w:fill="0C1633"/>
+          <w:lang w:eastAsia="es-EC"/>
+        </w:rPr>
+      </w:pPr>
+      <w:r>
+        <w:rPr>
+          <w:rFonts w:ascii="Roboto" w:eastAsia="Times New Roman" w:hAnsi="Roboto" w:cs="Courier New"/>
+          <w:color w:val="75715E"/>
+          <w:sz w:val="24"/>
+          <w:szCs w:val="24"/>
+          <w:shd w:val="clear" w:color="auto" w:fill="0C1633"/>
+          <w:lang w:eastAsia="es-EC"/>
+        </w:rPr>
+        <w:t># de tu usuario con el siguiente contenido (ten cuidado con</w:t>
+      </w:r>
+    </w:p>
+    <w:p>
+      <w:pPr>
+        <w:shd w:val="clear" w:color="auto" w:fill="121F3D"/>
+        <w:tabs>
+          <w:tab w:val="left" w:pos="916"/>
+          <w:tab w:val="left" w:pos="1832"/>
+          <w:tab w:val="left" w:pos="2748"/>
+          <w:tab w:val="left" w:pos="3664"/>
+          <w:tab w:val="left" w:pos="4580"/>
+          <w:tab w:val="left" w:pos="5496"/>
+          <w:tab w:val="left" w:pos="6412"/>
+          <w:tab w:val="left" w:pos="7328"/>
+          <w:tab w:val="left" w:pos="8244"/>
+          <w:tab w:val="left" w:pos="9160"/>
+          <w:tab w:val="left" w:pos="10076"/>
+          <w:tab w:val="left" w:pos="10992"/>
+          <w:tab w:val="left" w:pos="11908"/>
+          <w:tab w:val="left" w:pos="12824"/>
+          <w:tab w:val="left" w:pos="13740"/>
+          <w:tab w:val="left" w:pos="14656"/>
+        </w:tabs>
+        <w:spacing w:after="0" w:line="240" w:lineRule="auto"/>
+        <w:rPr>
+          <w:rFonts w:ascii="Courier New" w:eastAsia="Times New Roman" w:hAnsi="Courier New" w:cs="Courier New"/>
+          <w:color w:val="BECDE3"/>
+          <w:sz w:val="24"/>
+          <w:szCs w:val="24"/>
+          <w:shd w:val="clear" w:color="auto" w:fill="0C1633"/>
+          <w:lang w:val="en-US" w:eastAsia="es-EC"/>
+        </w:rPr>
+      </w:pPr>
+      <w:r>
+        <w:rPr>
+          <w:rFonts w:ascii="Roboto" w:eastAsia="Times New Roman" w:hAnsi="Roboto" w:cs="Courier New"/>
+          <w:color w:val="75715E"/>
+          <w:sz w:val="24"/>
+          <w:szCs w:val="24"/>
+          <w:shd w:val="clear" w:color="auto" w:fill="0C1633"/>
+          <w:lang w:val="en-US" w:eastAsia="es-EC"/>
+        </w:rPr>
+        <w:t xml:space="preserve"># </w:t>
+      </w:r>
+      <w:proofErr w:type="gramStart"/>
+      <w:r>
+        <w:rPr>
+          <w:rFonts w:ascii="Roboto" w:eastAsia="Times New Roman" w:hAnsi="Roboto" w:cs="Courier New"/>
+          <w:color w:val="75715E"/>
+          <w:sz w:val="24"/>
+          <w:szCs w:val="24"/>
+          <w:shd w:val="clear" w:color="auto" w:fill="0C1633"/>
+          <w:lang w:val="en-US" w:eastAsia="es-EC"/>
+        </w:rPr>
+        <w:t>las</w:t>
+      </w:r>
+      <w:proofErr w:type="gramEnd"/>
+      <w:r>
+        <w:rPr>
+          <w:rFonts w:ascii="Roboto" w:eastAsia="Times New Roman" w:hAnsi="Roboto" w:cs="Courier New"/>
+          <w:color w:val="75715E"/>
+          <w:sz w:val="24"/>
+          <w:szCs w:val="24"/>
+          <w:shd w:val="clear" w:color="auto" w:fill="0C1633"/>
+          <w:lang w:val="en-US" w:eastAsia="es-EC"/>
+        </w:rPr>
+        <w:t xml:space="preserve"> </w:t>
+      </w:r>
+      <w:proofErr w:type="spellStart"/>
+      <w:r>
+        <w:rPr>
+          <w:rFonts w:ascii="Roboto" w:eastAsia="Times New Roman" w:hAnsi="Roboto" w:cs="Courier New"/>
+          <w:color w:val="75715E"/>
+          <w:sz w:val="24"/>
+          <w:szCs w:val="24"/>
+          <w:shd w:val="clear" w:color="auto" w:fill="0C1633"/>
+          <w:lang w:val="en-US" w:eastAsia="es-EC"/>
+        </w:rPr>
+        <w:t>mayúsculas</w:t>
+      </w:r>
+      <w:proofErr w:type="spellEnd"/>
+      <w:r>
+        <w:rPr>
+          <w:rFonts w:ascii="Roboto" w:eastAsia="Times New Roman" w:hAnsi="Roboto" w:cs="Courier New"/>
+          <w:color w:val="75715E"/>
+          <w:sz w:val="24"/>
+          <w:szCs w:val="24"/>
+          <w:shd w:val="clear" w:color="auto" w:fill="0C1633"/>
+          <w:lang w:val="en-US" w:eastAsia="es-EC"/>
+        </w:rPr>
+        <w:t>):</w:t>
+      </w:r>
+    </w:p>
+    <w:p>
+      <w:pPr>
+        <w:shd w:val="clear" w:color="auto" w:fill="121F3D"/>
+        <w:tabs>
+          <w:tab w:val="left" w:pos="916"/>
+          <w:tab w:val="left" w:pos="1832"/>
+          <w:tab w:val="left" w:pos="2748"/>
+          <w:tab w:val="left" w:pos="3664"/>
+          <w:tab w:val="left" w:pos="4580"/>
+          <w:tab w:val="left" w:pos="5496"/>
+          <w:tab w:val="left" w:pos="6412"/>
+          <w:tab w:val="left" w:pos="7328"/>
+          <w:tab w:val="left" w:pos="8244"/>
+          <w:tab w:val="left" w:pos="9160"/>
+          <w:tab w:val="left" w:pos="10076"/>
+          <w:tab w:val="left" w:pos="10992"/>
+          <w:tab w:val="left" w:pos="11908"/>
+          <w:tab w:val="left" w:pos="12824"/>
+          <w:tab w:val="left" w:pos="13740"/>
+          <w:tab w:val="left" w:pos="14656"/>
+        </w:tabs>
+        <w:spacing w:after="0" w:line="240" w:lineRule="auto"/>
+        <w:rPr>
+          <w:rFonts w:ascii="Courier New" w:eastAsia="Times New Roman" w:hAnsi="Courier New" w:cs="Courier New"/>
+          <w:color w:val="BECDE3"/>
+          <w:sz w:val="24"/>
+          <w:szCs w:val="24"/>
+          <w:shd w:val="clear" w:color="auto" w:fill="0C1633"/>
+          <w:lang w:val="en-US" w:eastAsia="es-EC"/>
+        </w:rPr>
+      </w:pPr>
+      <w:r>
+        <w:rPr>
+          <w:rFonts w:ascii="Courier New" w:eastAsia="Times New Roman" w:hAnsi="Courier New" w:cs="Courier New"/>
+          <w:color w:val="BECDE3"/>
+          <w:sz w:val="24"/>
+          <w:szCs w:val="24"/>
+          <w:shd w:val="clear" w:color="auto" w:fill="0C1633"/>
+          <w:lang w:val="en-US" w:eastAsia="es-EC"/>
+        </w:rPr>
+        <w:t>Host *</w:t>
+      </w:r>
+    </w:p>
+    <w:p>
+      <w:pPr>
+        <w:shd w:val="clear" w:color="auto" w:fill="121F3D"/>
+        <w:tabs>
+          <w:tab w:val="left" w:pos="916"/>
+          <w:tab w:val="left" w:pos="1832"/>
+          <w:tab w:val="left" w:pos="2748"/>
+          <w:tab w:val="left" w:pos="3664"/>
+          <w:tab w:val="left" w:pos="4580"/>
+          <w:tab w:val="left" w:pos="5496"/>
+          <w:tab w:val="left" w:pos="6412"/>
+          <w:tab w:val="left" w:pos="7328"/>
+          <w:tab w:val="left" w:pos="8244"/>
+          <w:tab w:val="left" w:pos="9160"/>
+          <w:tab w:val="left" w:pos="10076"/>
+          <w:tab w:val="left" w:pos="10992"/>
+          <w:tab w:val="left" w:pos="11908"/>
+          <w:tab w:val="left" w:pos="12824"/>
+          <w:tab w:val="left" w:pos="13740"/>
+          <w:tab w:val="left" w:pos="14656"/>
+        </w:tabs>
+        <w:spacing w:after="0" w:line="240" w:lineRule="auto"/>
+        <w:rPr>
+          <w:rFonts w:ascii="Courier New" w:eastAsia="Times New Roman" w:hAnsi="Courier New" w:cs="Courier New"/>
+          <w:color w:val="BECDE3"/>
+          <w:sz w:val="24"/>
+          <w:szCs w:val="24"/>
+          <w:shd w:val="clear" w:color="auto" w:fill="0C1633"/>
+          <w:lang w:val="en-US" w:eastAsia="es-EC"/>
+        </w:rPr>
+      </w:pPr>
+      <w:r>
+        <w:rPr>
+          <w:rFonts w:ascii="Courier New" w:eastAsia="Times New Roman" w:hAnsi="Courier New" w:cs="Courier New"/>
+          <w:color w:val="BECDE3"/>
+          <w:sz w:val="24"/>
+          <w:szCs w:val="24"/>
+          <w:shd w:val="clear" w:color="auto" w:fill="0C1633"/>
+          <w:lang w:val="en-US" w:eastAsia="es-EC"/>
+        </w:rPr>
+        <w:t xml:space="preserve">        </w:t>
+      </w:r>
+      <w:proofErr w:type="spellStart"/>
+      <w:r>
+        <w:rPr>
+          <w:rFonts w:ascii="Courier New" w:eastAsia="Times New Roman" w:hAnsi="Courier New" w:cs="Courier New"/>
+          <w:color w:val="BECDE3"/>
+          <w:sz w:val="24"/>
+          <w:szCs w:val="24"/>
+          <w:shd w:val="clear" w:color="auto" w:fill="0C1633"/>
+          <w:lang w:val="en-US" w:eastAsia="es-EC"/>
+        </w:rPr>
+        <w:t>AddKeysToAgent</w:t>
+      </w:r>
+      <w:proofErr w:type="spellEnd"/>
+      <w:r>
+        <w:rPr>
+          <w:rFonts w:ascii="Courier New" w:eastAsia="Times New Roman" w:hAnsi="Courier New" w:cs="Courier New"/>
+          <w:color w:val="BECDE3"/>
+          <w:sz w:val="24"/>
+          <w:szCs w:val="24"/>
+          <w:shd w:val="clear" w:color="auto" w:fill="0C1633"/>
+          <w:lang w:val="en-US" w:eastAsia="es-EC"/>
+        </w:rPr>
+        <w:t xml:space="preserve"> yes</w:t>
+      </w:r>
+    </w:p>
+    <w:p>
+      <w:pPr>
+        <w:shd w:val="clear" w:color="auto" w:fill="121F3D"/>
+        <w:tabs>
+          <w:tab w:val="left" w:pos="916"/>
+          <w:tab w:val="left" w:pos="1832"/>
+          <w:tab w:val="left" w:pos="2748"/>
+          <w:tab w:val="left" w:pos="3664"/>
+          <w:tab w:val="left" w:pos="4580"/>
+          <w:tab w:val="left" w:pos="5496"/>
+          <w:tab w:val="left" w:pos="6412"/>
+          <w:tab w:val="left" w:pos="7328"/>
+          <w:tab w:val="left" w:pos="8244"/>
+          <w:tab w:val="left" w:pos="9160"/>
+          <w:tab w:val="left" w:pos="10076"/>
+          <w:tab w:val="left" w:pos="10992"/>
+          <w:tab w:val="left" w:pos="11908"/>
+          <w:tab w:val="left" w:pos="12824"/>
+          <w:tab w:val="left" w:pos="13740"/>
+          <w:tab w:val="left" w:pos="14656"/>
+        </w:tabs>
+        <w:spacing w:after="0" w:line="240" w:lineRule="auto"/>
+        <w:rPr>
+          <w:rFonts w:ascii="Courier New" w:eastAsia="Times New Roman" w:hAnsi="Courier New" w:cs="Courier New"/>
+          <w:color w:val="BECDE3"/>
+          <w:sz w:val="24"/>
+          <w:szCs w:val="24"/>
+          <w:shd w:val="clear" w:color="auto" w:fill="0C1633"/>
+          <w:lang w:val="en-US" w:eastAsia="es-EC"/>
+        </w:rPr>
+      </w:pPr>
+      <w:r>
+        <w:rPr>
+          <w:rFonts w:ascii="Courier New" w:eastAsia="Times New Roman" w:hAnsi="Courier New" w:cs="Courier New"/>
+          <w:color w:val="BECDE3"/>
+          <w:sz w:val="24"/>
+          <w:szCs w:val="24"/>
+          <w:shd w:val="clear" w:color="auto" w:fill="0C1633"/>
+          <w:lang w:val="en-US" w:eastAsia="es-EC"/>
+        </w:rPr>
+        <w:t xml:space="preserve">        </w:t>
+      </w:r>
+      <w:proofErr w:type="spellStart"/>
+      <w:r>
+        <w:rPr>
+          <w:rFonts w:ascii="Courier New" w:eastAsia="Times New Roman" w:hAnsi="Courier New" w:cs="Courier New"/>
+          <w:color w:val="BECDE3"/>
+          <w:sz w:val="24"/>
+          <w:szCs w:val="24"/>
+          <w:shd w:val="clear" w:color="auto" w:fill="0C1633"/>
+          <w:lang w:val="en-US" w:eastAsia="es-EC"/>
+        </w:rPr>
+        <w:t>UseKeychain</w:t>
+      </w:r>
+      <w:proofErr w:type="spellEnd"/>
+      <w:r>
+        <w:rPr>
+          <w:rFonts w:ascii="Courier New" w:eastAsia="Times New Roman" w:hAnsi="Courier New" w:cs="Courier New"/>
+          <w:color w:val="BECDE3"/>
+          <w:sz w:val="24"/>
+          <w:szCs w:val="24"/>
+          <w:shd w:val="clear" w:color="auto" w:fill="0C1633"/>
+          <w:lang w:val="en-US" w:eastAsia="es-EC"/>
+        </w:rPr>
+        <w:t xml:space="preserve"> yes</w:t>
+      </w:r>
+    </w:p>
+    <w:p>
+      <w:pPr>
+        <w:shd w:val="clear" w:color="auto" w:fill="121F3D"/>
+        <w:tabs>
+          <w:tab w:val="left" w:pos="916"/>
+          <w:tab w:val="left" w:pos="1832"/>
+          <w:tab w:val="left" w:pos="2748"/>
+          <w:tab w:val="left" w:pos="3664"/>
+          <w:tab w:val="left" w:pos="4580"/>
+          <w:tab w:val="left" w:pos="5496"/>
+          <w:tab w:val="left" w:pos="6412"/>
+          <w:tab w:val="left" w:pos="7328"/>
+          <w:tab w:val="left" w:pos="8244"/>
+          <w:tab w:val="left" w:pos="9160"/>
+          <w:tab w:val="left" w:pos="10076"/>
+          <w:tab w:val="left" w:pos="10992"/>
+          <w:tab w:val="left" w:pos="11908"/>
+          <w:tab w:val="left" w:pos="12824"/>
+          <w:tab w:val="left" w:pos="13740"/>
+          <w:tab w:val="left" w:pos="14656"/>
+        </w:tabs>
+        <w:spacing w:after="0" w:line="240" w:lineRule="auto"/>
+        <w:rPr>
+          <w:rFonts w:ascii="Courier New" w:eastAsia="Times New Roman" w:hAnsi="Courier New" w:cs="Courier New"/>
+          <w:color w:val="BECDE3"/>
+          <w:sz w:val="24"/>
+          <w:szCs w:val="24"/>
+          <w:shd w:val="clear" w:color="auto" w:fill="0C1633"/>
+          <w:lang w:eastAsia="es-EC"/>
+        </w:rPr>
+      </w:pPr>
+      <w:r>
+        <w:rPr>
+          <w:rFonts w:ascii="Courier New" w:eastAsia="Times New Roman" w:hAnsi="Courier New" w:cs="Courier New"/>
+          <w:color w:val="BECDE3"/>
+          <w:sz w:val="24"/>
+          <w:szCs w:val="24"/>
+          <w:shd w:val="clear" w:color="auto" w:fill="0C1633"/>
+          <w:lang w:val="en-US" w:eastAsia="es-EC"/>
+        </w:rPr>
+        <w:t xml:space="preserve">        </w:t>
+      </w:r>
+      <w:proofErr w:type="spellStart"/>
+      <w:r>
+        <w:rPr>
+          <w:rFonts w:ascii="Courier New" w:eastAsia="Times New Roman" w:hAnsi="Courier New" w:cs="Courier New"/>
+          <w:color w:val="BECDE3"/>
+          <w:sz w:val="24"/>
+          <w:szCs w:val="24"/>
+          <w:shd w:val="clear" w:color="auto" w:fill="0C1633"/>
+          <w:lang w:eastAsia="es-EC"/>
+        </w:rPr>
+        <w:t>IdentityFile</w:t>
+      </w:r>
+      <w:proofErr w:type="spellEnd"/>
+      <w:r>
+        <w:rPr>
+          <w:rFonts w:ascii="Courier New" w:eastAsia="Times New Roman" w:hAnsi="Courier New" w:cs="Courier New"/>
+          <w:color w:val="BECDE3"/>
+          <w:sz w:val="24"/>
+          <w:szCs w:val="24"/>
+          <w:shd w:val="clear" w:color="auto" w:fill="0C1633"/>
+          <w:lang w:eastAsia="es-EC"/>
+        </w:rPr>
+        <w:t xml:space="preserve"> ruta-donde-guardaste-tu-llave-privada</w:t>
+      </w:r>
+    </w:p>
+    <w:p>
+      <w:pPr>
+        <w:shd w:val="clear" w:color="auto" w:fill="121F3D"/>
+        <w:tabs>
+          <w:tab w:val="left" w:pos="916"/>
+          <w:tab w:val="left" w:pos="1832"/>
+          <w:tab w:val="left" w:pos="2748"/>
+          <w:tab w:val="left" w:pos="3664"/>
+          <w:tab w:val="left" w:pos="4580"/>
+          <w:tab w:val="left" w:pos="5496"/>
+          <w:tab w:val="left" w:pos="6412"/>
+          <w:tab w:val="left" w:pos="7328"/>
+          <w:tab w:val="left" w:pos="8244"/>
+          <w:tab w:val="left" w:pos="9160"/>
+          <w:tab w:val="left" w:pos="10076"/>
+          <w:tab w:val="left" w:pos="10992"/>
+          <w:tab w:val="left" w:pos="11908"/>
+          <w:tab w:val="left" w:pos="12824"/>
+          <w:tab w:val="left" w:pos="13740"/>
+          <w:tab w:val="left" w:pos="14656"/>
+        </w:tabs>
+        <w:spacing w:after="0" w:line="240" w:lineRule="auto"/>
+        <w:rPr>
+          <w:rFonts w:ascii="Courier New" w:eastAsia="Times New Roman" w:hAnsi="Courier New" w:cs="Courier New"/>
+          <w:color w:val="BECDE3"/>
+          <w:sz w:val="24"/>
+          <w:szCs w:val="24"/>
+          <w:shd w:val="clear" w:color="auto" w:fill="0C1633"/>
+          <w:lang w:eastAsia="es-EC"/>
+        </w:rPr>
+      </w:pPr>
+    </w:p>
+    <w:p>
+      <w:pPr>
+        <w:shd w:val="clear" w:color="auto" w:fill="121F3D"/>
+        <w:tabs>
+          <w:tab w:val="left" w:pos="916"/>
+          <w:tab w:val="left" w:pos="1832"/>
+          <w:tab w:val="left" w:pos="2748"/>
+          <w:tab w:val="left" w:pos="3664"/>
+          <w:tab w:val="left" w:pos="4580"/>
+          <w:tab w:val="left" w:pos="5496"/>
+          <w:tab w:val="left" w:pos="6412"/>
+          <w:tab w:val="left" w:pos="7328"/>
+          <w:tab w:val="left" w:pos="8244"/>
+          <w:tab w:val="left" w:pos="9160"/>
+          <w:tab w:val="left" w:pos="10076"/>
+          <w:tab w:val="left" w:pos="10992"/>
+          <w:tab w:val="left" w:pos="11908"/>
+          <w:tab w:val="left" w:pos="12824"/>
+          <w:tab w:val="left" w:pos="13740"/>
+          <w:tab w:val="left" w:pos="14656"/>
+        </w:tabs>
+        <w:spacing w:after="0" w:line="240" w:lineRule="auto"/>
+        <w:rPr>
+          <w:rFonts w:ascii="Courier New" w:eastAsia="Times New Roman" w:hAnsi="Courier New" w:cs="Courier New"/>
+          <w:color w:val="BECDE3"/>
+          <w:sz w:val="24"/>
+          <w:szCs w:val="24"/>
+          <w:shd w:val="clear" w:color="auto" w:fill="0C1633"/>
+          <w:lang w:eastAsia="es-EC"/>
+        </w:rPr>
+      </w:pPr>
+      <w:r>
+        <w:rPr>
+          <w:rFonts w:ascii="Roboto" w:eastAsia="Times New Roman" w:hAnsi="Roboto" w:cs="Courier New"/>
+          <w:color w:val="75715E"/>
+          <w:sz w:val="24"/>
+          <w:szCs w:val="24"/>
+          <w:shd w:val="clear" w:color="auto" w:fill="0C1633"/>
+          <w:lang w:eastAsia="es-EC"/>
+        </w:rPr>
+        <w:t># Añadir tu llave SSH al "servidor" de llaves SSH de tu</w:t>
+      </w:r>
+    </w:p>
+    <w:p>
+      <w:pPr>
+        <w:shd w:val="clear" w:color="auto" w:fill="121F3D"/>
+        <w:tabs>
+          <w:tab w:val="left" w:pos="916"/>
+          <w:tab w:val="left" w:pos="1832"/>
+          <w:tab w:val="left" w:pos="2748"/>
+          <w:tab w:val="left" w:pos="3664"/>
+          <w:tab w:val="left" w:pos="4580"/>
+          <w:tab w:val="left" w:pos="5496"/>
+          <w:tab w:val="left" w:pos="6412"/>
+          <w:tab w:val="left" w:pos="7328"/>
+          <w:tab w:val="left" w:pos="8244"/>
+          <w:tab w:val="left" w:pos="9160"/>
+          <w:tab w:val="left" w:pos="10076"/>
+          <w:tab w:val="left" w:pos="10992"/>
+          <w:tab w:val="left" w:pos="11908"/>
+          <w:tab w:val="left" w:pos="12824"/>
+          <w:tab w:val="left" w:pos="13740"/>
+          <w:tab w:val="left" w:pos="14656"/>
+        </w:tabs>
+        <w:spacing w:after="0" w:line="240" w:lineRule="auto"/>
+        <w:rPr>
+          <w:rFonts w:ascii="Courier New" w:eastAsia="Times New Roman" w:hAnsi="Courier New" w:cs="Courier New"/>
+          <w:color w:val="BECDE3"/>
+          <w:sz w:val="24"/>
+          <w:szCs w:val="24"/>
+          <w:shd w:val="clear" w:color="auto" w:fill="0C1633"/>
+          <w:lang w:eastAsia="es-EC"/>
+        </w:rPr>
+      </w:pPr>
+      <w:r>
+        <w:rPr>
+          <w:rFonts w:ascii="Roboto" w:eastAsia="Times New Roman" w:hAnsi="Roboto" w:cs="Courier New"/>
+          <w:color w:val="75715E"/>
+          <w:sz w:val="24"/>
+          <w:szCs w:val="24"/>
+          <w:shd w:val="clear" w:color="auto" w:fill="0C1633"/>
+          <w:lang w:eastAsia="es-EC"/>
+        </w:rPr>
+        <w:t># computadora (en caso de error puedes ejecutar este</w:t>
+      </w:r>
+    </w:p>
+    <w:p>
+      <w:pPr>
+        <w:shd w:val="clear" w:color="auto" w:fill="121F3D"/>
+        <w:tabs>
+          <w:tab w:val="left" w:pos="916"/>
+          <w:tab w:val="left" w:pos="1832"/>
+          <w:tab w:val="left" w:pos="2748"/>
+          <w:tab w:val="left" w:pos="3664"/>
+          <w:tab w:val="left" w:pos="4580"/>
+          <w:tab w:val="left" w:pos="5496"/>
+          <w:tab w:val="left" w:pos="6412"/>
+          <w:tab w:val="left" w:pos="7328"/>
+          <w:tab w:val="left" w:pos="8244"/>
+          <w:tab w:val="left" w:pos="9160"/>
+          <w:tab w:val="left" w:pos="10076"/>
+          <w:tab w:val="left" w:pos="10992"/>
+          <w:tab w:val="left" w:pos="11908"/>
+          <w:tab w:val="left" w:pos="12824"/>
+          <w:tab w:val="left" w:pos="13740"/>
+          <w:tab w:val="left" w:pos="14656"/>
+        </w:tabs>
+        <w:spacing w:after="0" w:line="240" w:lineRule="auto"/>
+        <w:rPr>
+          <w:rFonts w:ascii="Courier New" w:eastAsia="Times New Roman" w:hAnsi="Courier New" w:cs="Courier New"/>
+          <w:color w:val="BECDE3"/>
+          <w:sz w:val="24"/>
+          <w:szCs w:val="24"/>
+          <w:shd w:val="clear" w:color="auto" w:fill="0C1633"/>
+          <w:lang w:eastAsia="es-EC"/>
+        </w:rPr>
+      </w:pPr>
+      <w:r>
+        <w:rPr>
+          <w:rFonts w:ascii="Roboto" w:eastAsia="Times New Roman" w:hAnsi="Roboto" w:cs="Courier New"/>
+          <w:color w:val="75715E"/>
+          <w:sz w:val="24"/>
+          <w:szCs w:val="24"/>
+          <w:shd w:val="clear" w:color="auto" w:fill="0C1633"/>
+          <w:lang w:eastAsia="es-EC"/>
+        </w:rPr>
+        <w:t xml:space="preserve"># mismo </w:t>
+      </w:r>
+      <w:proofErr w:type="gramStart"/>
+      <w:r>
+        <w:rPr>
+          <w:rFonts w:ascii="Roboto" w:eastAsia="Times New Roman" w:hAnsi="Roboto" w:cs="Courier New"/>
+          <w:color w:val="75715E"/>
+          <w:sz w:val="24"/>
+          <w:szCs w:val="24"/>
+          <w:shd w:val="clear" w:color="auto" w:fill="0C1633"/>
+          <w:lang w:eastAsia="es-EC"/>
+        </w:rPr>
+        <w:t>comando</w:t>
+      </w:r>
+      <w:proofErr w:type="gramEnd"/>
+      <w:r>
+        <w:rPr>
+          <w:rFonts w:ascii="Roboto" w:eastAsia="Times New Roman" w:hAnsi="Roboto" w:cs="Courier New"/>
+          <w:color w:val="75715E"/>
+          <w:sz w:val="24"/>
+          <w:szCs w:val="24"/>
+          <w:shd w:val="clear" w:color="auto" w:fill="0C1633"/>
+          <w:lang w:eastAsia="es-EC"/>
+        </w:rPr>
+        <w:t xml:space="preserve"> pero sin el argumento -K):</w:t>
+      </w:r>
+    </w:p>
+    <w:p>
+      <w:pPr>
+        <w:shd w:val="clear" w:color="auto" w:fill="121F3D"/>
+        <w:tabs>
+          <w:tab w:val="left" w:pos="916"/>
+          <w:tab w:val="left" w:pos="1832"/>
+          <w:tab w:val="left" w:pos="2748"/>
+          <w:tab w:val="left" w:pos="3664"/>
+          <w:tab w:val="left" w:pos="4580"/>
+          <w:tab w:val="left" w:pos="5496"/>
+          <w:tab w:val="left" w:pos="6412"/>
+          <w:tab w:val="left" w:pos="7328"/>
+          <w:tab w:val="left" w:pos="8244"/>
+          <w:tab w:val="left" w:pos="9160"/>
+          <w:tab w:val="left" w:pos="10076"/>
+          <w:tab w:val="left" w:pos="10992"/>
+          <w:tab w:val="left" w:pos="11908"/>
+          <w:tab w:val="left" w:pos="12824"/>
+          <w:tab w:val="left" w:pos="13740"/>
+          <w:tab w:val="left" w:pos="14656"/>
+        </w:tabs>
+        <w:spacing w:after="0" w:line="240" w:lineRule="auto"/>
+        <w:rPr>
+          <w:rFonts w:ascii="Courier New" w:eastAsia="Times New Roman" w:hAnsi="Courier New" w:cs="Courier New"/>
+          <w:color w:val="BECDE3"/>
+          <w:sz w:val="24"/>
+          <w:szCs w:val="24"/>
+          <w:lang w:eastAsia="es-EC"/>
+        </w:rPr>
+      </w:pPr>
+      <w:proofErr w:type="spellStart"/>
+      <w:r>
+        <w:rPr>
+          <w:rFonts w:ascii="Courier New" w:eastAsia="Times New Roman" w:hAnsi="Courier New" w:cs="Courier New"/>
+          <w:color w:val="BECDE3"/>
+          <w:sz w:val="24"/>
+          <w:szCs w:val="24"/>
+          <w:shd w:val="clear" w:color="auto" w:fill="0C1633"/>
+          <w:lang w:eastAsia="es-EC"/>
+        </w:rPr>
+        <w:t>ssh-add</w:t>
+      </w:r>
+      <w:proofErr w:type="spellEnd"/>
+      <w:r>
+        <w:rPr>
+          <w:rFonts w:ascii="Courier New" w:eastAsia="Times New Roman" w:hAnsi="Courier New" w:cs="Courier New"/>
+          <w:color w:val="BECDE3"/>
+          <w:sz w:val="24"/>
+          <w:szCs w:val="24"/>
+          <w:shd w:val="clear" w:color="auto" w:fill="0C1633"/>
+          <w:lang w:eastAsia="es-EC"/>
+        </w:rPr>
+        <w:t xml:space="preserve"> -K ruta-donde-guardaste-tu-llave-privada</w:t>
+      </w:r>
+    </w:p>
+    <w:p>
+      <w:pPr>
+        <w:tabs>
+          <w:tab w:val="left" w:pos="3433"/>
+        </w:tabs>
+      </w:pPr>
+    </w:p>
+    <w:p>
+      <w:pPr>
+        <w:tabs>
+          <w:tab w:val="left" w:pos="3433"/>
+        </w:tabs>
+        <w:rPr>
+          <w:lang w:val="en-US"/>
+        </w:rPr>
+      </w:pPr>
+      <w:r>
+        <w:rPr>
+          <w:noProof/>
+        </w:rPr>
+        <w:lastRenderedPageBreak/>
+        <w:drawing>
+          <wp:inline distT="0" distB="0" distL="0" distR="0" wp14:anchorId="59197B81" wp14:editId="0AF4C79A">
+            <wp:extent cx="5400040" cy="7637780"/>
+            <wp:effectExtent l="0" t="0" r="0" b="1270"/>
+            <wp:docPr id="15" name="Imagen 15" descr="Preview"/>
+            <wp:cNvGraphicFramePr>
+              <a:graphicFrameLocks xmlns:a="http://schemas.openxmlformats.org/drawingml/2006/main" noChangeAspect="1"/>
+            </wp:cNvGraphicFramePr>
+            <a:graphic xmlns:a="http://schemas.openxmlformats.org/drawingml/2006/main">
+              <a:graphicData uri="http://schemas.openxmlformats.org/drawingml/2006/picture">
+                <pic:pic xmlns:pic="http://schemas.openxmlformats.org/drawingml/2006/picture">
+                  <pic:nvPicPr>
+                    <pic:cNvPr id="0" name="Picture 1" descr="Preview"/>
+                    <pic:cNvPicPr>
+                      <a:picLocks noChangeAspect="1" noChangeArrowheads="1"/>
+                    </pic:cNvPicPr>
+                  </pic:nvPicPr>
+                  <pic:blipFill>
+                    <a:blip r:embed="rId21" cstate="print">
+                      <a:extLst>
+                        <a:ext uri="{28A0092B-C50C-407E-A947-70E740481C1C}">
+                          <a14:useLocalDpi xmlns:a14="http://schemas.microsoft.com/office/drawing/2010/main" val="0"/>
+                        </a:ext>
+                      </a:extLst>
+                    </a:blip>
+                    <a:srcRect/>
+                    <a:stretch>
+                      <a:fillRect/>
+                    </a:stretch>
+                  </pic:blipFill>
+                  <pic:spPr bwMode="auto">
+                    <a:xfrm>
+                      <a:off x="0" y="0"/>
+                      <a:ext cx="5400040" cy="7637780"/>
+                    </a:xfrm>
+                    <a:prstGeom prst="rect">
+                      <a:avLst/>
+                    </a:prstGeom>
+                    <a:noFill/>
+                    <a:ln>
+                      <a:noFill/>
+                    </a:ln>
+                  </pic:spPr>
+                </pic:pic>
+              </a:graphicData>
+            </a:graphic>
+          </wp:inline>
+        </w:drawing>
+      </w:r>
+    </w:p>
+    <w:p>
+      <w:pPr>
+        <w:tabs>
+          <w:tab w:val="left" w:pos="3433"/>
+        </w:tabs>
+      </w:pPr>
+      <w:r>
+        <w:rPr>
+          <w:noProof/>
+        </w:rPr>
+        <w:lastRenderedPageBreak/>
+        <w:drawing>
+          <wp:inline distT="0" distB="0" distL="0" distR="0" wp14:anchorId="474F2F44" wp14:editId="153C8697">
+            <wp:extent cx="4720590" cy="1839595"/>
+            <wp:effectExtent l="0" t="0" r="3810" b="8255"/>
+            <wp:docPr id="16" name="Imagen 16" descr="Preview"/>
+            <wp:cNvGraphicFramePr>
+              <a:graphicFrameLocks xmlns:a="http://schemas.openxmlformats.org/drawingml/2006/main" noChangeAspect="1"/>
+            </wp:cNvGraphicFramePr>
+            <a:graphic xmlns:a="http://schemas.openxmlformats.org/drawingml/2006/main">
+              <a:graphicData uri="http://schemas.openxmlformats.org/drawingml/2006/picture">
+                <pic:pic xmlns:pic="http://schemas.openxmlformats.org/drawingml/2006/picture">
+                  <pic:nvPicPr>
+                    <pic:cNvPr id="0" name="Picture 3" descr="Preview"/>
+                    <pic:cNvPicPr>
+                      <a:picLocks noChangeAspect="1" noChangeArrowheads="1"/>
+                    </pic:cNvPicPr>
+                  </pic:nvPicPr>
+                  <pic:blipFill>
+                    <a:blip r:embed="rId22">
+                      <a:extLst>
+                        <a:ext uri="{28A0092B-C50C-407E-A947-70E740481C1C}">
+                          <a14:useLocalDpi xmlns:a14="http://schemas.microsoft.com/office/drawing/2010/main" val="0"/>
+                        </a:ext>
+                      </a:extLst>
+                    </a:blip>
+                    <a:srcRect/>
+                    <a:stretch>
+                      <a:fillRect/>
+                    </a:stretch>
+                  </pic:blipFill>
+                  <pic:spPr bwMode="auto">
+                    <a:xfrm>
+                      <a:off x="0" y="0"/>
+                      <a:ext cx="4720590" cy="1839595"/>
+                    </a:xfrm>
+                    <a:prstGeom prst="rect">
+                      <a:avLst/>
+                    </a:prstGeom>
+                    <a:noFill/>
+                    <a:ln>
+                      <a:noFill/>
+                    </a:ln>
+                  </pic:spPr>
+                </pic:pic>
+              </a:graphicData>
+            </a:graphic>
+          </wp:inline>
+        </w:drawing>
+      </w:r>
+    </w:p>
+    <w:p>
+      <w:r>
+        <w:br w:type="page"/>
       </w:r>
     </w:p>
     <w:p>
@@ -13756,6 +15325,21 @@
     <w:basedOn w:val="Fuentedeprrafopredeter"/>
     <w:rsid w:val="0021525A"/>
   </w:style>
+  <w:style w:type="character" w:customStyle="1" w:styleId="hljs-string">
+    <w:name w:val="hljs-string"/>
+    <w:basedOn w:val="Fuentedeprrafopredeter"/>
+    <w:rsid w:val="00115382"/>
+  </w:style>
+  <w:style w:type="character" w:customStyle="1" w:styleId="hljs-">
+    <w:name w:val="hljs-_"/>
+    <w:basedOn w:val="Fuentedeprrafopredeter"/>
+    <w:rsid w:val="00115382"/>
+  </w:style>
+  <w:style w:type="character" w:customStyle="1" w:styleId="hljs-variable">
+    <w:name w:val="hljs-variable"/>
+    <w:basedOn w:val="Fuentedeprrafopredeter"/>
+    <w:rsid w:val="00115382"/>
+  </w:style>
 </w:styles>
 </file>
 

</xml_diff>